<commit_message>
updates need for the project
</commit_message>
<xml_diff>
--- a/Baker-AppliedProject.docx
+++ b/Baker-AppliedProject.docx
@@ -3665,7 +3665,6 @@
           <w:id w:val="877588645"/>
           <w:citation/>
         </w:sdtPr>
-        <w:sdtEndPr/>
         <w:sdtContent>
           <w:r>
             <w:fldChar w:fldCharType="begin"/>
@@ -3803,7 +3802,6 @@
           <w:id w:val="1628051965"/>
           <w:citation/>
         </w:sdtPr>
-        <w:sdtEndPr/>
         <w:sdtContent>
           <w:r>
             <w:fldChar w:fldCharType="begin"/>
@@ -3890,7 +3888,6 @@
           <w:id w:val="912670939"/>
           <w:citation/>
         </w:sdtPr>
-        <w:sdtEndPr/>
         <w:sdtContent>
           <w:r>
             <w:fldChar w:fldCharType="begin"/>
@@ -4034,7 +4031,6 @@
           <w:id w:val="-2145346435"/>
           <w:citation/>
         </w:sdtPr>
-        <w:sdtEndPr/>
         <w:sdtContent>
           <w:r>
             <w:rPr>
@@ -4187,7 +4183,6 @@
           <w:id w:val="1447272905"/>
           <w:citation/>
         </w:sdtPr>
-        <w:sdtEndPr/>
         <w:sdtContent>
           <w:r>
             <w:rPr>
@@ -4279,7 +4274,6 @@
           <w:id w:val="-1436979016"/>
           <w:citation/>
         </w:sdtPr>
-        <w:sdtEndPr/>
         <w:sdtContent>
           <w:r>
             <w:rPr>
@@ -4353,7 +4347,6 @@
           <w:id w:val="-739097460"/>
           <w:citation/>
         </w:sdtPr>
-        <w:sdtEndPr/>
         <w:sdtContent>
           <w:r>
             <w:rPr>
@@ -4435,14 +4428,10 @@
         </w:rPr>
         <w:t>Need for the Project</w:t>
       </w:r>
-      <w:bookmarkStart w:id="0" w:name="_GoBack"/>
-      <w:bookmarkEnd w:id="0"/>
-    </w:p>
-    <w:p>
-      <w:pPr>
-        <w:pStyle w:val="ListParagraph"/>
-        <w:spacing w:line="480" w:lineRule="auto"/>
-        <w:ind w:left="0" w:firstLine="720"/>
+    </w:p>
+    <w:p>
+      <w:pPr>
+        <w:spacing w:line="480" w:lineRule="auto"/>
         <w:rPr>
           <w:rFonts w:ascii="Cambria" w:hAnsi="Cambria"/>
         </w:rPr>
@@ -4451,143 +4440,196 @@
         <w:rPr>
           <w:rFonts w:ascii="Cambria" w:hAnsi="Cambria"/>
         </w:rPr>
-        <w:t>Most community leaders understand the benefits of shopping locally, but are stuck on how to get their residents to do so. Though short term, the perceived advantages of shopping at big-box retailers has proved difficult to overcome when urging residents to shift their consumer behav</w:t>
+        <w:tab/>
       </w:r>
       <w:r>
         <w:rPr>
           <w:rFonts w:ascii="Cambria" w:hAnsi="Cambria"/>
         </w:rPr>
-        <w:t xml:space="preserve">ior towards local consumption. The development of </w:t>
+        <w:t>Most community leaders understand the benefits of shopping locally, but are stuck on how to get their residents to do so. Though short term, the perceived advantages of shopping at big-box retailers has proved difficult to overcome when urging residents to shift their consumer behavior towards local consumption. T</w:t>
       </w:r>
       <w:r>
         <w:rPr>
           <w:rFonts w:ascii="Cambria" w:hAnsi="Cambria"/>
         </w:rPr>
-        <w:t xml:space="preserve">the </w:t>
+        <w:t>raditionally</w:t>
       </w:r>
       <w:r>
         <w:rPr>
           <w:rFonts w:ascii="Cambria" w:hAnsi="Cambria"/>
         </w:rPr>
-        <w:t>S</w:t>
+        <w:t>,</w:t>
       </w:r>
       <w:r>
         <w:rPr>
           <w:rFonts w:ascii="Cambria" w:hAnsi="Cambria"/>
         </w:rPr>
-        <w:t>hop Local Weekly</w:t>
+        <w:t xml:space="preserve"> </w:t>
       </w:r>
       <w:r>
         <w:rPr>
           <w:rFonts w:ascii="Cambria" w:hAnsi="Cambria"/>
         </w:rPr>
-        <w:t xml:space="preserve"> (SLW)</w:t>
+        <w:t>“</w:t>
       </w:r>
       <w:r>
         <w:rPr>
           <w:rFonts w:ascii="Cambria" w:hAnsi="Cambria"/>
         </w:rPr>
+        <w:t>s</w:t>
+      </w:r>
+      <w:r>
+        <w:rPr>
+          <w:rFonts w:ascii="Cambria" w:hAnsi="Cambria"/>
+        </w:rPr>
+        <w:t xml:space="preserve">hop </w:t>
+      </w:r>
+      <w:r>
+        <w:rPr>
+          <w:rFonts w:ascii="Cambria" w:hAnsi="Cambria"/>
+        </w:rPr>
+        <w:t>local</w:t>
+      </w:r>
+      <w:r>
+        <w:rPr>
+          <w:rFonts w:ascii="Cambria" w:hAnsi="Cambria"/>
+        </w:rPr>
+        <w:t>” (also known as</w:t>
+      </w:r>
+      <w:r>
+        <w:rPr>
+          <w:rFonts w:ascii="Cambria" w:hAnsi="Cambria"/>
+        </w:rPr>
         <w:t xml:space="preserve"> </w:t>
       </w:r>
       <w:r>
         <w:rPr>
           <w:rFonts w:ascii="Cambria" w:hAnsi="Cambria"/>
         </w:rPr>
-        <w:t xml:space="preserve">web application </w:t>
+        <w:t>“</w:t>
       </w:r>
       <w:r>
         <w:rPr>
           <w:rFonts w:ascii="Cambria" w:hAnsi="Cambria"/>
         </w:rPr>
-        <w:t>aims</w:t>
+        <w:t>buy local</w:t>
       </w:r>
       <w:r>
         <w:rPr>
           <w:rFonts w:ascii="Cambria" w:hAnsi="Cambria"/>
         </w:rPr>
-        <w:t xml:space="preserve"> to aid this shift in consumer behavior by </w:t>
+        <w:t>”</w:t>
       </w:r>
       <w:r>
         <w:rPr>
           <w:rFonts w:ascii="Cambria" w:hAnsi="Cambria"/>
         </w:rPr>
-        <w:t>providing a platform for local businesses to reach their customers.</w:t>
-      </w:r>
-    </w:p>
-    <w:p>
-      <w:pPr>
-        <w:pStyle w:val="ListParagraph"/>
-        <w:spacing w:line="480" w:lineRule="auto"/>
-        <w:ind w:left="0" w:firstLine="720"/>
+        <w:t>)</w:t>
+      </w:r>
+      <w:r>
         <w:rPr>
           <w:rFonts w:ascii="Cambria" w:hAnsi="Cambria"/>
         </w:rPr>
-      </w:pPr>
+        <w:t xml:space="preserve"> campaigns </w:t>
+      </w:r>
       <w:r>
         <w:rPr>
           <w:rFonts w:ascii="Cambria" w:hAnsi="Cambria"/>
         </w:rPr>
-        <w:t xml:space="preserve">With SLW, local businesses are able to post promotions to attract potential customers. </w:t>
+        <w:t>have been organized with the intention of increasing</w:t>
       </w:r>
       <w:r>
         <w:rPr>
           <w:rFonts w:ascii="Cambria" w:hAnsi="Cambria"/>
         </w:rPr>
-        <w:t>The</w:t>
+        <w:t xml:space="preserve"> local economy. </w:t>
       </w:r>
       <w:r>
         <w:rPr>
           <w:rFonts w:ascii="Cambria" w:hAnsi="Cambria"/>
         </w:rPr>
-        <w:t xml:space="preserve"> web application is</w:t>
+        <w:t xml:space="preserve">These generally include methods such as distributing flyers, </w:t>
       </w:r>
       <w:r>
         <w:rPr>
           <w:rFonts w:ascii="Cambria" w:hAnsi="Cambria"/>
         </w:rPr>
-        <w:t xml:space="preserve"> free</w:t>
+        <w:t>social media, and word of mouth</w:t>
       </w:r>
       <w:r>
         <w:rPr>
           <w:rFonts w:ascii="Cambria" w:hAnsi="Cambria"/>
         </w:rPr>
-        <w:t xml:space="preserve"> for businesses to use</w:t>
+        <w:t xml:space="preserve">. </w:t>
       </w:r>
       <w:r>
         <w:rPr>
           <w:rFonts w:ascii="Cambria" w:hAnsi="Cambria"/>
         </w:rPr>
-        <w:t xml:space="preserve">, which is in stark contrast to services like </w:t>
-      </w:r>
-      <w:proofErr w:type="spellStart"/>
+        <w:t xml:space="preserve">Unfortunately, </w:t>
+      </w:r>
       <w:r>
         <w:rPr>
           <w:rFonts w:ascii="Cambria" w:hAnsi="Cambria"/>
         </w:rPr>
-        <w:t>Groupon</w:t>
-      </w:r>
-      <w:proofErr w:type="spellEnd"/>
+        <w:t>such</w:t>
+      </w:r>
       <w:r>
         <w:rPr>
           <w:rFonts w:ascii="Cambria" w:hAnsi="Cambria"/>
         </w:rPr>
-        <w:t>, w</w:t>
+        <w:t xml:space="preserve"> campaigns are often unsuccessful and o</w:t>
       </w:r>
       <w:r>
         <w:rPr>
           <w:rFonts w:ascii="Cambria" w:hAnsi="Cambria"/>
         </w:rPr>
-        <w:t>hich takes half of all proceeds</w:t>
+        <w:t xml:space="preserve">nly </w:t>
+      </w:r>
+      <w:r>
+        <w:rPr>
+          <w:rFonts w:ascii="Cambria" w:hAnsi="Cambria"/>
+        </w:rPr>
+        <w:t>a fraction persists</w:t>
+      </w:r>
+      <w:r>
+        <w:rPr>
+          <w:rFonts w:ascii="Cambria" w:hAnsi="Cambria"/>
+        </w:rPr>
+        <w:t xml:space="preserve"> to </w:t>
+      </w:r>
+      <w:r>
+        <w:rPr>
+          <w:rFonts w:ascii="Cambria" w:hAnsi="Cambria"/>
+        </w:rPr>
+        <w:t>create a genuine</w:t>
+      </w:r>
+      <w:r>
+        <w:rPr>
+          <w:rFonts w:ascii="Cambria" w:hAnsi="Cambria"/>
+        </w:rPr>
+        <w:t xml:space="preserve"> shift </w:t>
+      </w:r>
+      <w:r>
+        <w:rPr>
+          <w:rFonts w:ascii="Cambria" w:hAnsi="Cambria"/>
+        </w:rPr>
+        <w:t xml:space="preserve">in </w:t>
+      </w:r>
+      <w:r>
+        <w:rPr>
+          <w:rFonts w:ascii="Cambria" w:hAnsi="Cambria"/>
+        </w:rPr>
+        <w:t>consumer culture and spending</w:t>
       </w:r>
       <w:sdt>
         <w:sdtPr>
           <w:rPr>
             <w:rFonts w:ascii="Cambria" w:hAnsi="Cambria"/>
           </w:rPr>
-          <w:id w:val="1975025764"/>
+          <w:id w:val="1197586219"/>
           <w:citation/>
         </w:sdtPr>
-        <w:sdtEndPr/>
         <w:sdtContent>
           <w:r>
             <w:rPr>
@@ -4599,7 +4641,7 @@
             <w:rPr>
               <w:rFonts w:ascii="Cambria" w:hAnsi="Cambria"/>
             </w:rPr>
-            <w:instrText xml:space="preserve">CITATION Tho14 \l 1033 </w:instrText>
+            <w:instrText xml:space="preserve">CITATION jef16 \l 1033 </w:instrText>
           </w:r>
           <w:r>
             <w:rPr>
@@ -4619,7 +4661,7 @@
               <w:rFonts w:ascii="Cambria" w:hAnsi="Cambria"/>
               <w:noProof/>
             </w:rPr>
-            <w:t>(Thomas, 2014)</w:t>
+            <w:t>(Grafton)</w:t>
           </w:r>
           <w:r>
             <w:rPr>
@@ -4633,98 +4675,122 @@
         <w:rPr>
           <w:rFonts w:ascii="Cambria" w:hAnsi="Cambria"/>
         </w:rPr>
-        <w:t xml:space="preserve">. </w:t>
-      </w:r>
-      <w:r>
+        <w:t>.</w:t>
+      </w:r>
+    </w:p>
+    <w:p>
+      <w:pPr>
+        <w:spacing w:line="480" w:lineRule="auto"/>
+        <w:ind w:firstLine="720"/>
         <w:rPr>
           <w:rFonts w:ascii="Cambria" w:hAnsi="Cambria"/>
         </w:rPr>
-        <w:t xml:space="preserve">The minimal time and effort required to sign up and post ensures that business can use SLW as an easy, but effective marketing tool. </w:t>
-      </w:r>
+      </w:pPr>
       <w:r>
         <w:rPr>
           <w:rFonts w:ascii="Cambria" w:hAnsi="Cambria"/>
         </w:rPr>
-        <w:t>Promotions on the site are loaded randomly and change with each refresh, which means businesses do not have to worry about a biased order.</w:t>
-      </w:r>
-    </w:p>
-    <w:p>
-      <w:pPr>
-        <w:pStyle w:val="ListParagraph"/>
-        <w:spacing w:line="480" w:lineRule="auto"/>
-        <w:ind w:left="0" w:firstLine="720"/>
+        <w:t>Research suggests that digital methods can have a significant impact on in-store shopping</w:t>
+      </w:r>
+      <w:sdt>
+        <w:sdtPr>
+          <w:rPr>
+            <w:rFonts w:ascii="Cambria" w:hAnsi="Cambria"/>
+          </w:rPr>
+          <w:id w:val="1316533769"/>
+          <w:citation/>
+        </w:sdtPr>
+        <w:sdtContent>
+          <w:r>
+            <w:rPr>
+              <w:rFonts w:ascii="Cambria" w:hAnsi="Cambria"/>
+            </w:rPr>
+            <w:fldChar w:fldCharType="begin"/>
+          </w:r>
+          <w:r>
+            <w:rPr>
+              <w:rFonts w:ascii="Cambria" w:hAnsi="Cambria"/>
+            </w:rPr>
+            <w:instrText xml:space="preserve"> CITATION Goo14 \l 1033 </w:instrText>
+          </w:r>
+          <w:r>
+            <w:rPr>
+              <w:rFonts w:ascii="Cambria" w:hAnsi="Cambria"/>
+            </w:rPr>
+            <w:fldChar w:fldCharType="separate"/>
+          </w:r>
+          <w:r>
+            <w:rPr>
+              <w:rFonts w:ascii="Cambria" w:hAnsi="Cambria"/>
+              <w:noProof/>
+            </w:rPr>
+            <w:t xml:space="preserve"> </w:t>
+          </w:r>
+          <w:r>
+            <w:rPr>
+              <w:rFonts w:ascii="Cambria" w:hAnsi="Cambria"/>
+              <w:noProof/>
+            </w:rPr>
+            <w:t>(Google, Ipsos MediaCT, Sterling Brands, 2014)</w:t>
+          </w:r>
+          <w:r>
+            <w:rPr>
+              <w:rFonts w:ascii="Cambria" w:hAnsi="Cambria"/>
+            </w:rPr>
+            <w:fldChar w:fldCharType="end"/>
+          </w:r>
+        </w:sdtContent>
+      </w:sdt>
+      <w:r>
         <w:rPr>
           <w:rFonts w:ascii="Cambria" w:hAnsi="Cambria"/>
         </w:rPr>
-      </w:pPr>
+        <w:t>. Adding a digital tool</w:t>
+      </w:r>
       <w:r>
         <w:rPr>
           <w:rFonts w:ascii="Cambria" w:hAnsi="Cambria"/>
         </w:rPr>
-        <w:t>Residents who sign up to receive Shop Local Weekly emails are exposed to businesses they might n</w:t>
+        <w:t xml:space="preserve"> </w:t>
       </w:r>
       <w:r>
         <w:rPr>
           <w:rFonts w:ascii="Cambria" w:hAnsi="Cambria"/>
         </w:rPr>
-        <w:t>ot have known about otherwise and money conscious consumers are able to support local business without the added expense. The SLW email, which includes deals posted by local businesses, are sent once a week so that they do not become a nuisance. Residents can feel good about supp</w:t>
+        <w:t>to a “shop local” campaign</w:t>
       </w:r>
       <w:r>
         <w:rPr>
           <w:rFonts w:ascii="Cambria" w:hAnsi="Cambria"/>
         </w:rPr>
-        <w:t>orting the local economy and saving money at the same time.</w:t>
-      </w:r>
-    </w:p>
-    <w:p>
-      <w:pPr>
-        <w:pStyle w:val="ListParagraph"/>
-        <w:spacing w:line="480" w:lineRule="auto"/>
-        <w:ind w:left="0" w:firstLine="720"/>
+        <w:t xml:space="preserve">, which </w:t>
+      </w:r>
+      <w:r>
         <w:rPr>
           <w:rFonts w:ascii="Cambria" w:hAnsi="Cambria"/>
         </w:rPr>
-      </w:pPr>
+        <w:t>benefits communities by bridging the gap between local businesses and residents</w:t>
+      </w:r>
       <w:r>
         <w:rPr>
           <w:rFonts w:ascii="Cambria" w:hAnsi="Cambria"/>
         </w:rPr>
-        <w:t>Sponsoring organizations, generally municipalities or chambers of commerce,</w:t>
+        <w:t xml:space="preserve">, will improve </w:t>
       </w:r>
       <w:r>
         <w:rPr>
           <w:rFonts w:ascii="Cambria" w:hAnsi="Cambria"/>
         </w:rPr>
-        <w:t xml:space="preserve"> absorb the cost to operate Shop Local Weekly through a small annual fee. </w:t>
+        <w:t>the campaign’s chance for success</w:t>
       </w:r>
       <w:r>
         <w:rPr>
           <w:rFonts w:ascii="Cambria" w:hAnsi="Cambria"/>
         </w:rPr>
-        <w:t xml:space="preserve">This nominal investment creates a sustainable awareness of the local business community and provides an incentive for residents to give local businesses a try. </w:t>
-      </w:r>
-      <w:r>
-        <w:rPr>
-          <w:rFonts w:ascii="Cambria" w:hAnsi="Cambria"/>
-        </w:rPr>
-        <w:t>Furthermore, these organizations are able to quantify the return on their investment by the number of participating businesses and subscribing residents.</w:t>
-      </w:r>
-    </w:p>
-    <w:p>
-      <w:pPr>
-        <w:pStyle w:val="ListParagraph"/>
-        <w:spacing w:line="480" w:lineRule="auto"/>
-        <w:ind w:left="0" w:firstLine="720"/>
-        <w:rPr>
-          <w:rFonts w:ascii="Cambria" w:hAnsi="Cambria"/>
-        </w:rPr>
-      </w:pPr>
-      <w:r>
-        <w:rPr>
-          <w:rFonts w:ascii="Cambria" w:hAnsi="Cambria"/>
-        </w:rPr>
-        <w:t>Shop Local Weekly benefits communities by bridging the gap between local businesses and residents.</w:t>
-      </w:r>
+        <w:t>.</w:t>
+      </w:r>
+      <w:bookmarkStart w:id="0" w:name="_GoBack"/>
+      <w:bookmarkEnd w:id="0"/>
     </w:p>
     <w:p>
       <w:pPr>
@@ -5028,7 +5094,6 @@
           <w:id w:val="-478914658"/>
           <w:citation/>
         </w:sdtPr>
-        <w:sdtEndPr/>
         <w:sdtContent>
           <w:r>
             <w:fldChar w:fldCharType="begin"/>
@@ -5109,7 +5174,6 @@
           <w:id w:val="-1687205832"/>
           <w:citation/>
         </w:sdtPr>
-        <w:sdtEndPr/>
         <w:sdtContent>
           <w:r>
             <w:fldChar w:fldCharType="begin"/>
@@ -5214,7 +5278,6 @@
           <w:id w:val="2083332445"/>
           <w:citation/>
         </w:sdtPr>
-        <w:sdtEndPr/>
         <w:sdtContent>
           <w:r>
             <w:fldChar w:fldCharType="begin"/>
@@ -5277,7 +5340,6 @@
           <w:id w:val="1403559667"/>
           <w:citation/>
         </w:sdtPr>
-        <w:sdtEndPr/>
         <w:sdtContent>
           <w:r>
             <w:fldChar w:fldCharType="begin"/>
@@ -5381,7 +5443,6 @@
           <w:id w:val="-1221128237"/>
           <w:citation/>
         </w:sdtPr>
-        <w:sdtEndPr/>
         <w:sdtContent>
           <w:r>
             <w:fldChar w:fldCharType="begin"/>
@@ -5436,7 +5497,6 @@
           <w:id w:val="-1063485033"/>
           <w:citation/>
         </w:sdtPr>
-        <w:sdtEndPr/>
         <w:sdtContent>
           <w:r>
             <w:fldChar w:fldCharType="begin"/>
@@ -5502,7 +5562,6 @@
           <w:id w:val="-1656134206"/>
           <w:citation/>
         </w:sdtPr>
-        <w:sdtEndPr/>
         <w:sdtContent>
           <w:r>
             <w:fldChar w:fldCharType="begin"/>
@@ -5557,7 +5616,6 @@
           <w:id w:val="-704704658"/>
           <w:citation/>
         </w:sdtPr>
-        <w:sdtEndPr/>
         <w:sdtContent>
           <w:r>
             <w:fldChar w:fldCharType="begin"/>
@@ -5627,7 +5685,6 @@
           <w:id w:val="-1820250803"/>
           <w:citation/>
         </w:sdtPr>
-        <w:sdtEndPr/>
         <w:sdtContent>
           <w:r>
             <w:fldChar w:fldCharType="begin"/>
@@ -5682,7 +5739,6 @@
           <w:id w:val="357245886"/>
           <w:citation/>
         </w:sdtPr>
-        <w:sdtEndPr/>
         <w:sdtContent>
           <w:r>
             <w:fldChar w:fldCharType="begin"/>
@@ -5749,7 +5805,6 @@
           <w:id w:val="90130853"/>
           <w:citation/>
         </w:sdtPr>
-        <w:sdtEndPr/>
         <w:sdtContent>
           <w:r>
             <w:fldChar w:fldCharType="begin"/>
@@ -5819,7 +5874,6 @@
           <w:id w:val="231973280"/>
           <w:citation/>
         </w:sdtPr>
-        <w:sdtEndPr/>
         <w:sdtContent>
           <w:r>
             <w:fldChar w:fldCharType="begin"/>
@@ -5877,7 +5931,6 @@
           <w:id w:val="117967120"/>
           <w:citation/>
         </w:sdtPr>
-        <w:sdtEndPr/>
         <w:sdtContent>
           <w:r>
             <w:fldChar w:fldCharType="begin"/>
@@ -5932,7 +5985,6 @@
           <w:id w:val="1808048863"/>
           <w:citation/>
         </w:sdtPr>
-        <w:sdtEndPr/>
         <w:sdtContent>
           <w:r>
             <w:fldChar w:fldCharType="begin"/>
@@ -5992,7 +6044,6 @@
           <w:id w:val="1532844706"/>
           <w:citation/>
         </w:sdtPr>
-        <w:sdtEndPr/>
         <w:sdtContent>
           <w:r>
             <w:fldChar w:fldCharType="begin"/>
@@ -6058,7 +6109,6 @@
           <w:id w:val="1229962443"/>
           <w:citation/>
         </w:sdtPr>
-        <w:sdtEndPr/>
         <w:sdtContent>
           <w:r>
             <w:fldChar w:fldCharType="begin"/>
@@ -6127,7 +6177,6 @@
           <w:id w:val="1407656552"/>
           <w:citation/>
         </w:sdtPr>
-        <w:sdtEndPr/>
         <w:sdtContent>
           <w:r>
             <w:fldChar w:fldCharType="begin"/>
@@ -6193,7 +6242,6 @@
           <w:id w:val="1649018447"/>
           <w:citation/>
         </w:sdtPr>
-        <w:sdtEndPr/>
         <w:sdtContent>
           <w:r>
             <w:fldChar w:fldCharType="begin"/>
@@ -6248,7 +6296,6 @@
           <w:id w:val="1844511554"/>
           <w:citation/>
         </w:sdtPr>
-        <w:sdtEndPr/>
         <w:sdtContent>
           <w:r>
             <w:fldChar w:fldCharType="begin"/>
@@ -6332,7 +6379,6 @@
           <w:id w:val="843284817"/>
           <w:citation/>
         </w:sdtPr>
-        <w:sdtEndPr/>
         <w:sdtContent>
           <w:r>
             <w:fldChar w:fldCharType="begin"/>
@@ -6519,7 +6565,6 @@
           <w:id w:val="2067831560"/>
           <w:citation/>
         </w:sdtPr>
-        <w:sdtEndPr/>
         <w:sdtContent>
           <w:r>
             <w:rPr>
@@ -7042,7 +7087,6 @@
           <w:id w:val="1621726709"/>
           <w:citation/>
         </w:sdtPr>
-        <w:sdtEndPr/>
         <w:sdtContent>
           <w:r>
             <w:fldChar w:fldCharType="begin"/>
@@ -7139,7 +7183,6 @@
           <w:id w:val="-2034565994"/>
           <w:citation/>
         </w:sdtPr>
-        <w:sdtEndPr/>
         <w:sdtContent>
           <w:r>
             <w:rPr>
@@ -7207,7 +7250,6 @@
           <w:id w:val="-1524544494"/>
           <w:citation/>
         </w:sdtPr>
-        <w:sdtEndPr/>
         <w:sdtContent>
           <w:r>
             <w:rPr>
@@ -7312,7 +7354,6 @@
           <w:id w:val="1609688750"/>
           <w:citation/>
         </w:sdtPr>
-        <w:sdtEndPr/>
         <w:sdtContent>
           <w:r>
             <w:fldChar w:fldCharType="begin"/>
@@ -7342,7 +7383,6 @@
           <w:id w:val="-162321730"/>
           <w:citation/>
         </w:sdtPr>
-        <w:sdtEndPr/>
         <w:sdtContent>
           <w:r>
             <w:fldChar w:fldCharType="begin"/>
@@ -7375,7 +7415,6 @@
           <w:id w:val="587582435"/>
           <w:citation/>
         </w:sdtPr>
-        <w:sdtEndPr/>
         <w:sdtContent>
           <w:r>
             <w:fldChar w:fldCharType="begin"/>
@@ -7448,7 +7487,6 @@
           <w:id w:val="1802417481"/>
           <w:citation/>
         </w:sdtPr>
-        <w:sdtEndPr/>
         <w:sdtContent>
           <w:r>
             <w:fldChar w:fldCharType="begin"/>
@@ -7504,7 +7542,6 @@
           <w:id w:val="14359489"/>
           <w:citation/>
         </w:sdtPr>
-        <w:sdtEndPr/>
         <w:sdtContent>
           <w:r>
             <w:fldChar w:fldCharType="begin"/>
@@ -7589,7 +7626,6 @@
           <w:id w:val="-49000012"/>
           <w:citation/>
         </w:sdtPr>
-        <w:sdtEndPr/>
         <w:sdtContent>
           <w:r>
             <w:fldChar w:fldCharType="begin"/>
@@ -7710,7 +7746,6 @@
           <w:id w:val="1757712815"/>
           <w:citation/>
         </w:sdtPr>
-        <w:sdtEndPr/>
         <w:sdtContent>
           <w:r>
             <w:fldChar w:fldCharType="begin"/>
@@ -7763,7 +7798,6 @@
           <w:id w:val="-174571995"/>
           <w:citation/>
         </w:sdtPr>
-        <w:sdtEndPr/>
         <w:sdtContent>
           <w:r>
             <w:fldChar w:fldCharType="begin"/>
@@ -7825,7 +7859,6 @@
           <w:id w:val="-497892275"/>
           <w:citation/>
         </w:sdtPr>
-        <w:sdtEndPr/>
         <w:sdtContent>
           <w:r>
             <w:fldChar w:fldCharType="begin"/>
@@ -7972,7 +8005,6 @@
           <w:id w:val="1684005679"/>
           <w:citation/>
         </w:sdtPr>
-        <w:sdtEndPr/>
         <w:sdtContent>
           <w:r>
             <w:fldChar w:fldCharType="begin"/>
@@ -8025,7 +8057,6 @@
           <w:id w:val="-1934729288"/>
           <w:citation/>
         </w:sdtPr>
-        <w:sdtEndPr/>
         <w:sdtContent>
           <w:r>
             <w:fldChar w:fldCharType="begin"/>
@@ -8058,7 +8089,6 @@
           <w:id w:val="966012369"/>
           <w:citation/>
         </w:sdtPr>
-        <w:sdtEndPr/>
         <w:sdtContent>
           <w:r>
             <w:fldChar w:fldCharType="begin"/>
@@ -8105,7 +8135,6 @@
           <w:id w:val="246462958"/>
           <w:citation/>
         </w:sdtPr>
-        <w:sdtEndPr/>
         <w:sdtContent>
           <w:r>
             <w:fldChar w:fldCharType="begin"/>
@@ -8144,7 +8173,6 @@
           <w:id w:val="1076171018"/>
           <w:citation/>
         </w:sdtPr>
-        <w:sdtEndPr/>
         <w:sdtContent>
           <w:r>
             <w:fldChar w:fldCharType="begin"/>
@@ -8183,7 +8211,6 @@
           <w:id w:val="-1890641949"/>
           <w:citation/>
         </w:sdtPr>
-        <w:sdtEndPr/>
         <w:sdtContent>
           <w:r>
             <w:fldChar w:fldCharType="begin"/>
@@ -8303,7 +8330,6 @@
           <w:id w:val="-132565810"/>
           <w:citation/>
         </w:sdtPr>
-        <w:sdtEndPr/>
         <w:sdtContent>
           <w:r>
             <w:fldChar w:fldCharType="begin"/>
@@ -8380,7 +8406,6 @@
           <w:id w:val="-2022855705"/>
           <w:citation/>
         </w:sdtPr>
-        <w:sdtEndPr/>
         <w:sdtContent>
           <w:r>
             <w:fldChar w:fldCharType="begin"/>
@@ -8455,7 +8480,6 @@
           <w:id w:val="72714247"/>
           <w:citation/>
         </w:sdtPr>
-        <w:sdtEndPr/>
         <w:sdtContent>
           <w:r>
             <w:fldChar w:fldCharType="begin"/>
@@ -9036,7 +9060,6 @@
           <w:id w:val="1974326144"/>
           <w:citation/>
         </w:sdtPr>
-        <w:sdtEndPr/>
         <w:sdtContent>
           <w:r>
             <w:fldChar w:fldCharType="begin"/>
@@ -9066,7 +9089,6 @@
           <w:id w:val="1312300543"/>
           <w:citation/>
         </w:sdtPr>
-        <w:sdtEndPr/>
         <w:sdtContent>
           <w:r>
             <w:fldChar w:fldCharType="begin"/>
@@ -9184,7 +9206,6 @@
           <w:id w:val="1166369125"/>
           <w:citation/>
         </w:sdtPr>
-        <w:sdtEndPr/>
         <w:sdtContent>
           <w:r>
             <w:fldChar w:fldCharType="begin"/>
@@ -9262,7 +9283,6 @@
           <w:id w:val="1448891037"/>
           <w:citation/>
         </w:sdtPr>
-        <w:sdtEndPr/>
         <w:sdtContent>
           <w:r>
             <w:fldChar w:fldCharType="begin"/>
@@ -9331,7 +9351,6 @@
           <w:id w:val="2026279115"/>
           <w:citation/>
         </w:sdtPr>
-        <w:sdtEndPr/>
         <w:sdtContent>
           <w:r>
             <w:fldChar w:fldCharType="begin"/>
@@ -9391,7 +9410,6 @@
           <w:id w:val="1815137706"/>
           <w:citation/>
         </w:sdtPr>
-        <w:sdtEndPr/>
         <w:sdtContent>
           <w:r>
             <w:fldChar w:fldCharType="begin"/>
@@ -9528,7 +9546,6 @@
           <w:id w:val="-1483308308"/>
           <w:citation/>
         </w:sdtPr>
-        <w:sdtEndPr/>
         <w:sdtContent>
           <w:r>
             <w:fldChar w:fldCharType="begin"/>
@@ -9611,7 +9628,6 @@
           <w:id w:val="-516774456"/>
           <w:citation/>
         </w:sdtPr>
-        <w:sdtEndPr/>
         <w:sdtContent>
           <w:r>
             <w:fldChar w:fldCharType="begin"/>
@@ -9658,7 +9674,6 @@
           <w:id w:val="-1395187464"/>
           <w:citation/>
         </w:sdtPr>
-        <w:sdtEndPr/>
         <w:sdtContent>
           <w:r>
             <w:fldChar w:fldCharType="begin"/>
@@ -9869,7 +9884,6 @@
           <w:id w:val="1399479170"/>
           <w:citation/>
         </w:sdtPr>
-        <w:sdtEndPr/>
         <w:sdtContent>
           <w:r>
             <w:fldChar w:fldCharType="begin"/>
@@ -9939,7 +9953,6 @@
           <w:id w:val="-1908132672"/>
           <w:citation/>
         </w:sdtPr>
-        <w:sdtEndPr/>
         <w:sdtContent>
           <w:r>
             <w:fldChar w:fldCharType="begin"/>
@@ -9969,7 +9982,6 @@
           <w:id w:val="1024366403"/>
           <w:citation/>
         </w:sdtPr>
-        <w:sdtEndPr/>
         <w:sdtContent>
           <w:r>
             <w:fldChar w:fldCharType="begin"/>
@@ -10069,7 +10081,6 @@
           <w:id w:val="-1793966968"/>
           <w:citation/>
         </w:sdtPr>
-        <w:sdtEndPr/>
         <w:sdtContent>
           <w:r>
             <w:fldChar w:fldCharType="begin"/>
@@ -10154,7 +10165,6 @@
           <w:id w:val="1745061684"/>
           <w:citation/>
         </w:sdtPr>
-        <w:sdtEndPr/>
         <w:sdtContent>
           <w:r>
             <w:fldChar w:fldCharType="begin"/>
@@ -10428,7 +10438,6 @@
           <w:id w:val="-1878463513"/>
           <w:citation/>
         </w:sdtPr>
-        <w:sdtEndPr/>
         <w:sdtContent>
           <w:r>
             <w:fldChar w:fldCharType="begin"/>
@@ -10534,7 +10543,6 @@
           <w:id w:val="-830222816"/>
           <w:citation/>
         </w:sdtPr>
-        <w:sdtEndPr/>
         <w:sdtContent>
           <w:r>
             <w:fldChar w:fldCharType="begin"/>
@@ -10635,7 +10643,6 @@
           <w:id w:val="-670331862"/>
           <w:citation/>
         </w:sdtPr>
-        <w:sdtEndPr/>
         <w:sdtContent>
           <w:r>
             <w:fldChar w:fldCharType="begin"/>
@@ -10668,7 +10675,6 @@
           <w:id w:val="1682467405"/>
           <w:citation/>
         </w:sdtPr>
-        <w:sdtEndPr/>
         <w:sdtContent>
           <w:r>
             <w:fldChar w:fldCharType="begin"/>
@@ -10737,7 +10743,6 @@
           <w:id w:val="796342787"/>
           <w:citation/>
         </w:sdtPr>
-        <w:sdtEndPr/>
         <w:sdtContent>
           <w:r>
             <w:fldChar w:fldCharType="begin"/>
@@ -10818,7 +10823,6 @@
           <w:id w:val="-777412080"/>
           <w:citation/>
         </w:sdtPr>
-        <w:sdtEndPr/>
         <w:sdtContent>
           <w:r>
             <w:fldChar w:fldCharType="begin"/>
@@ -10866,7 +10870,6 @@
           <w:id w:val="-1893722785"/>
           <w:citation/>
         </w:sdtPr>
-        <w:sdtEndPr/>
         <w:sdtContent>
           <w:r>
             <w:fldChar w:fldCharType="begin"/>
@@ -10938,7 +10941,6 @@
           <w:id w:val="1279761245"/>
           <w:citation/>
         </w:sdtPr>
-        <w:sdtEndPr/>
         <w:sdtContent>
           <w:r>
             <w:fldChar w:fldCharType="begin"/>
@@ -10977,7 +10979,6 @@
           <w:id w:val="-1889635254"/>
           <w:citation/>
         </w:sdtPr>
-        <w:sdtEndPr/>
         <w:sdtContent>
           <w:r>
             <w:fldChar w:fldCharType="begin"/>
@@ -11067,7 +11068,6 @@
           <w:id w:val="-562870787"/>
           <w:citation/>
         </w:sdtPr>
-        <w:sdtEndPr/>
         <w:sdtContent>
           <w:r>
             <w:fldChar w:fldCharType="begin"/>
@@ -11124,7 +11124,6 @@
           <w:id w:val="861091319"/>
           <w:citation/>
         </w:sdtPr>
-        <w:sdtEndPr/>
         <w:sdtContent>
           <w:r>
             <w:fldChar w:fldCharType="begin"/>
@@ -11193,7 +11192,6 @@
           <w:id w:val="-1748412383"/>
           <w:citation/>
         </w:sdtPr>
-        <w:sdtEndPr/>
         <w:sdtContent>
           <w:r>
             <w:fldChar w:fldCharType="begin"/>
@@ -11676,7 +11674,6 @@
           <w:id w:val="301428270"/>
           <w:citation/>
         </w:sdtPr>
-        <w:sdtEndPr/>
         <w:sdtContent>
           <w:r>
             <w:fldChar w:fldCharType="begin"/>
@@ -11709,7 +11706,6 @@
           <w:id w:val="866722832"/>
           <w:citation/>
         </w:sdtPr>
-        <w:sdtEndPr/>
         <w:sdtContent>
           <w:r>
             <w:fldChar w:fldCharType="begin"/>
@@ -11801,7 +11797,6 @@
           <w:id w:val="2116398985"/>
           <w:citation/>
         </w:sdtPr>
-        <w:sdtEndPr/>
         <w:sdtContent>
           <w:r>
             <w:fldChar w:fldCharType="begin"/>
@@ -11837,7 +11832,6 @@
           <w:id w:val="-1523325574"/>
           <w:citation/>
         </w:sdtPr>
-        <w:sdtEndPr/>
         <w:sdtContent>
           <w:r>
             <w:fldChar w:fldCharType="begin"/>
@@ -11891,7 +11885,6 @@
           <w:id w:val="-706563813"/>
           <w:citation/>
         </w:sdtPr>
-        <w:sdtEndPr/>
         <w:sdtContent>
           <w:r>
             <w:fldChar w:fldCharType="begin"/>
@@ -12110,7 +12103,6 @@
           <w:id w:val="-1960864792"/>
           <w:citation/>
         </w:sdtPr>
-        <w:sdtEndPr/>
         <w:sdtContent>
           <w:r>
             <w:fldChar w:fldCharType="begin"/>
@@ -12164,7 +12156,6 @@
           <w:id w:val="288330542"/>
           <w:citation/>
         </w:sdtPr>
-        <w:sdtEndPr/>
         <w:sdtContent>
           <w:r>
             <w:fldChar w:fldCharType="begin"/>
@@ -12218,7 +12209,6 @@
           <w:id w:val="-1961712973"/>
           <w:citation/>
         </w:sdtPr>
-        <w:sdtEndPr/>
         <w:sdtContent>
           <w:r>
             <w:fldChar w:fldCharType="begin"/>
@@ -12251,7 +12241,6 @@
           <w:id w:val="-136415906"/>
           <w:citation/>
         </w:sdtPr>
-        <w:sdtEndPr/>
         <w:sdtContent>
           <w:r>
             <w:fldChar w:fldCharType="begin"/>
@@ -12337,7 +12326,6 @@
           <w:id w:val="-1627306140"/>
           <w:citation/>
         </w:sdtPr>
-        <w:sdtEndPr/>
         <w:sdtContent>
           <w:r>
             <w:fldChar w:fldCharType="begin"/>
@@ -12402,7 +12390,6 @@
           <w:id w:val="-1604872877"/>
           <w:citation/>
         </w:sdtPr>
-        <w:sdtEndPr/>
         <w:sdtContent>
           <w:r>
             <w:fldChar w:fldCharType="begin"/>
@@ -12438,7 +12425,6 @@
           <w:id w:val="21289979"/>
           <w:citation/>
         </w:sdtPr>
-        <w:sdtEndPr/>
         <w:sdtContent>
           <w:r>
             <w:fldChar w:fldCharType="begin"/>
@@ -12539,7 +12525,6 @@
           <w:id w:val="595527506"/>
           <w:citation/>
         </w:sdtPr>
-        <w:sdtEndPr/>
         <w:sdtContent>
           <w:r>
             <w:fldChar w:fldCharType="begin"/>
@@ -13639,7 +13624,6 @@
           <w:id w:val="-144040258"/>
           <w:citation/>
         </w:sdtPr>
-        <w:sdtEndPr/>
         <w:sdtContent>
           <w:r>
             <w:fldChar w:fldCharType="begin"/>
@@ -13751,7 +13735,6 @@
           <w:id w:val="-1888710280"/>
           <w:citation/>
         </w:sdtPr>
-        <w:sdtEndPr/>
         <w:sdtContent>
           <w:r>
             <w:fldChar w:fldCharType="begin"/>
@@ -13937,7 +13920,6 @@
           <w:id w:val="993221260"/>
           <w:citation/>
         </w:sdtPr>
-        <w:sdtEndPr/>
         <w:sdtContent>
           <w:r>
             <w:fldChar w:fldCharType="begin"/>
@@ -20756,7 +20738,6 @@
           <w:docPartUnique/>
         </w:docPartObj>
       </w:sdtPr>
-      <w:sdtEndPr/>
       <w:sdtContent>
         <w:p>
           <w:pPr>
@@ -20784,7 +20765,6 @@
             <w:id w:val="111145805"/>
             <w:bibliography/>
           </w:sdtPr>
-          <w:sdtEndPr/>
           <w:sdtContent>
             <w:p>
               <w:pPr>
@@ -24848,7 +24828,7 @@
         <w:rStyle w:val="PageNumber"/>
         <w:noProof/>
       </w:rPr>
-      <w:t>3</w:t>
+      <w:t>72</w:t>
     </w:r>
     <w:r>
       <w:rPr>
@@ -25063,7 +25043,6 @@
           <w:id w:val="-627396439"/>
           <w:citation/>
         </w:sdtPr>
-        <w:sdtEndPr/>
         <w:sdtContent>
           <w:r>
             <w:rPr>
@@ -37964,7 +37943,7 @@
     <b:City>Berkeley</b:City>
     <b:StateProvince>CA</b:StateProvince>
     <b:Publisher>New Riders</b:Publisher>
-    <b:RefOrder>20</b:RefOrder>
+    <b:RefOrder>22</b:RefOrder>
   </b:Source>
   <b:Source>
     <b:Tag>Kru14</b:Tag>
@@ -37992,7 +37971,7 @@
     <b:Year>2014</b:Year>
     <b:Publisher>New Rider</b:Publisher>
     <b:Edition>3</b:Edition>
-    <b:RefOrder>43</b:RefOrder>
+    <b:RefOrder>44</b:RefOrder>
   </b:Source>
   <b:Source>
     <b:Tag>Goe06</b:Tag>
@@ -38040,7 +38019,7 @@
     <b:Title>The 3/50 Project</b:Title>
     <b:InternetSiteTitle>The 3/50 Project</b:InternetSiteTitle>
     <b:URL>http://www.the350project.net/home.html</b:URL>
-    <b:RefOrder>49</b:RefOrder>
+    <b:RefOrder>50</b:RefOrder>
   </b:Source>
   <b:Source>
     <b:Tag>Bro15</b:Tag>
@@ -38052,7 +38031,7 @@
     <b:ProductionCompany>W3schools.com</b:ProductionCompany>
     <b:Year>2015</b:Year>
     <b:Month>October</b:Month>
-    <b:RefOrder>48</b:RefOrder>
+    <b:RefOrder>49</b:RefOrder>
   </b:Source>
   <b:Source>
     <b:Tag>CSS15</b:Tag>
@@ -38064,7 +38043,7 @@
     <b:Year>2015</b:Year>
     <b:Month>October</b:Month>
     <b:Day>5</b:Day>
-    <b:RefOrder>11</b:RefOrder>
+    <b:RefOrder>13</b:RefOrder>
   </b:Source>
   <b:Source>
     <b:Tag>Jac15</b:Tag>
@@ -38083,7 +38062,7 @@
     <b:Title>C.R.A.P.:The Four Principles of Sound Design</b:Title>
     <b:InternetSiteTitle>Daily Blog Tips</b:InternetSiteTitle>
     <b:URL>http://www.dailyblogtips.com/crapthe-four-principles-of-sound-design/</b:URL>
-    <b:RefOrder>37</b:RefOrder>
+    <b:RefOrder>38</b:RefOrder>
   </b:Source>
   <b:Source>
     <b:Tag>Gre11</b:Tag>
@@ -38105,7 +38084,7 @@
     <b:Year>2011</b:Year>
     <b:Month>October</b:Month>
     <b:Day>25</b:Day>
-    <b:RefOrder>36</b:RefOrder>
+    <b:RefOrder>37</b:RefOrder>
   </b:Source>
   <b:Source>
     <b:Tag>Kim09</b:Tag>
@@ -38127,7 +38106,7 @@
     <b:Year>2009</b:Year>
     <b:Month>July</b:Month>
     <b:Day>28</b:Day>
-    <b:RefOrder>27</b:RefOrder>
+    <b:RefOrder>29</b:RefOrder>
   </b:Source>
   <b:Source>
     <b:Tag>Llo12</b:Tag>
@@ -38149,7 +38128,7 @@
     <b:Year>2012</b:Year>
     <b:Month>December</b:Month>
     <b:Day>20</b:Day>
-    <b:RefOrder>10</b:RefOrder>
+    <b:RefOrder>12</b:RefOrder>
   </b:Source>
   <b:Source>
     <b:Tag>Phi10</b:Tag>
@@ -38172,7 +38151,7 @@
     <b:Year>2010</b:Year>
     <b:Month>March</b:Month>
     <b:Day>22</b:Day>
-    <b:RefOrder>47</b:RefOrder>
+    <b:RefOrder>48</b:RefOrder>
   </b:Source>
   <b:Source>
     <b:Tag>Int151</b:Tag>
@@ -38184,7 +38163,7 @@
     <b:Year>2015</b:Year>
     <b:Month>August</b:Month>
     <b:Day>22</b:Day>
-    <b:RefOrder>14</b:RefOrder>
+    <b:RefOrder>16</b:RefOrder>
   </b:Source>
   <b:Source>
     <b:Tag>Int15</b:Tag>
@@ -38198,7 +38177,7 @@
     <b:Title>IxDA Mission</b:Title>
     <b:InternetSiteTitle>IxDA</b:InternetSiteTitle>
     <b:URL>http://www.ixda.org/about/ixda-mission</b:URL>
-    <b:RefOrder>34</b:RefOrder>
+    <b:RefOrder>35</b:RefOrder>
   </b:Source>
   <b:Source>
     <b:Tag>Int16</b:Tag>
@@ -38212,7 +38191,7 @@
     <b:Title>Mock-ups</b:Title>
     <b:InternetSiteTitle>Interaction Design Foundation</b:InternetSiteTitle>
     <b:URL>https://www.interaction-design.org/literature/book/the-glossary-of-human-computer-interaction/mock-ups</b:URL>
-    <b:RefOrder>15</b:RefOrder>
+    <b:RefOrder>17</b:RefOrder>
   </b:Source>
   <b:Source>
     <b:Tag>Col09</b:Tag>
@@ -38234,7 +38213,7 @@
     <b:Year>2009</b:Year>
     <b:Month>April</b:Month>
     <b:Day>13</b:Day>
-    <b:RefOrder>33</b:RefOrder>
+    <b:RefOrder>34</b:RefOrder>
   </b:Source>
   <b:Source>
     <b:Tag>Nei16</b:Tag>
@@ -38275,7 +38254,7 @@
     <b:URL>http://blog.hubspot.com/blog/tabid/6307/bid/34238/The-Marketer-s-Guide-to-Developing-a-Strong-Brand-Identity.aspx</b:URL>
     <b:Month>October</b:Month>
     <b:Day>16</b:Day>
-    <b:RefOrder>29</b:RefOrder>
+    <b:RefOrder>30</b:RefOrder>
   </b:Source>
   <b:Source>
     <b:Tag>Kas13</b:Tag>
@@ -38297,7 +38276,7 @@
     <b:Year>2013</b:Year>
     <b:Month>September</b:Month>
     <b:Day>18</b:Day>
-    <b:RefOrder>26</b:RefOrder>
+    <b:RefOrder>28</b:RefOrder>
   </b:Source>
   <b:Source>
     <b:Tag>Moz15</b:Tag>
@@ -38309,7 +38288,7 @@
     <b:Year>2015</b:Year>
     <b:Month>September</b:Month>
     <b:Day>28</b:Day>
-    <b:RefOrder>13</b:RefOrder>
+    <b:RefOrder>15</b:RefOrder>
   </b:Source>
   <b:Source>
     <b:Tag>Jak951</b:Tag>
@@ -38331,7 +38310,7 @@
     <b:Year>1995</b:Year>
     <b:Month>January</b:Month>
     <b:Day>1</b:Day>
-    <b:RefOrder>40</b:RefOrder>
+    <b:RefOrder>41</b:RefOrder>
   </b:Source>
   <b:Source>
     <b:Tag>Jak95</b:Tag>
@@ -38353,7 +38332,7 @@
     <b:Year>1995</b:Year>
     <b:Month>January</b:Month>
     <b:Day>1</b:Day>
-    <b:RefOrder>39</b:RefOrder>
+    <b:RefOrder>40</b:RefOrder>
   </b:Source>
   <b:Source>
     <b:Tag>Jak952</b:Tag>
@@ -38375,7 +38354,7 @@
     <b:Year>1995</b:Year>
     <b:Month>January</b:Month>
     <b:Day>1</b:Day>
-    <b:RefOrder>41</b:RefOrder>
+    <b:RefOrder>42</b:RefOrder>
   </b:Source>
   <b:Source>
     <b:Tag>Nie15</b:Tag>
@@ -38398,7 +38377,7 @@
         </b:NameList>
       </b:Author>
     </b:Author>
-    <b:RefOrder>21</b:RefOrder>
+    <b:RefOrder>23</b:RefOrder>
   </b:Source>
   <b:Source>
     <b:Tag>Onl15</b:Tag>
@@ -38408,7 +38387,7 @@
     <b:InternetSiteTitle>Usability.gov</b:InternetSiteTitle>
     <b:URL>http://www.usability.gov/how-to-and-tools/methods/online-surveys.html</b:URL>
     <b:ProductionCompany>U.S. Department of Health &amp; Human Services</b:ProductionCompany>
-    <b:RefOrder>45</b:RefOrder>
+    <b:RefOrder>46</b:RefOrder>
   </b:Source>
   <b:Source>
     <b:Tag>PHP15</b:Tag>
@@ -38420,7 +38399,7 @@
     <b:Year>2015</b:Year>
     <b:Month>July</b:Month>
     <b:Day>19</b:Day>
-    <b:RefOrder>16</b:RefOrder>
+    <b:RefOrder>18</b:RefOrder>
   </b:Source>
   <b:Source>
     <b:Tag>Per15</b:Tag>
@@ -38429,7 +38408,7 @@
     <b:Title>Personas</b:Title>
     <b:InternetSiteTitle>Usability.gov</b:InternetSiteTitle>
     <b:URL>http://www.usability.gov/how-to-and-tools/methods/personas.html</b:URL>
-    <b:RefOrder>32</b:RefOrder>
+    <b:RefOrder>33</b:RefOrder>
   </b:Source>
   <b:Source>
     <b:Tag>Jef11</b:Tag>
@@ -38451,7 +38430,7 @@
     <b:Year>2011</b:Year>
     <b:Month>August</b:Month>
     <b:Day>2</b:Day>
-    <b:RefOrder>38</b:RefOrder>
+    <b:RefOrder>39</b:RefOrder>
   </b:Source>
   <b:Source>
     <b:Tag>Ang15</b:Tag>
@@ -38472,7 +38451,7 @@
     <b:InternetSiteTitle>Chron</b:InternetSiteTitle>
     <b:URL>http://smallbusiness.chron.com/importance-usability-44946.html</b:URL>
     <b:ProductionCompany>Hearst Newspapers, LLC</b:ProductionCompany>
-    <b:RefOrder>42</b:RefOrder>
+    <b:RefOrder>43</b:RefOrder>
   </b:Source>
   <b:Source>
     <b:Tag>Sco15</b:Tag>
@@ -38481,7 +38460,7 @@
     <b:Title>Scope Creep</b:Title>
     <b:InternetSiteTitle>Techopedia</b:InternetSiteTitle>
     <b:URL>https://www.techopedia.com/definition/24779/scope-creep</b:URL>
-    <b:RefOrder>17</b:RefOrder>
+    <b:RefOrder>19</b:RefOrder>
   </b:Source>
   <b:Source>
     <b:Tag>Ski13</b:Tag>
@@ -38498,7 +38477,7 @@
     <b:Year>2013</b:Year>
     <b:Month>March</b:Month>
     <b:Day>28</b:Day>
-    <b:RefOrder>24</b:RefOrder>
+    <b:RefOrder>26</b:RefOrder>
   </b:Source>
   <b:Source>
     <b:Tag>Don15</b:Tag>
@@ -38517,7 +38496,7 @@
     <b:Title>User Research &amp; Usability Testing</b:Title>
     <b:InternetSiteTitle>Maadmob</b:InternetSiteTitle>
     <b:URL>http://maadmob.com.au/design/user_research</b:URL>
-    <b:RefOrder>31</b:RefOrder>
+    <b:RefOrder>32</b:RefOrder>
   </b:Source>
   <b:Source>
     <b:Tag>Jon15</b:Tag>
@@ -38537,7 +38516,7 @@
     <b:InternetSiteTitle>HowStuffWorks</b:InternetSiteTitle>
     <b:URL>http://computer.howstuffworks.com/search-engine-optimization.htm</b:URL>
     <b:ProductionCompany>InfoSpace LLC</b:ProductionCompany>
-    <b:RefOrder>18</b:RefOrder>
+    <b:RefOrder>20</b:RefOrder>
   </b:Source>
   <b:Source>
     <b:Tag>The12</b:Tag>
@@ -38549,7 +38528,7 @@
     <b:Year>2012</b:Year>
     <b:Month>March</b:Month>
     <b:Day>29</b:Day>
-    <b:RefOrder>30</b:RefOrder>
+    <b:RefOrder>31</b:RefOrder>
   </b:Source>
   <b:Source>
     <b:Tag>The15</b:Tag>
@@ -38559,7 +38538,7 @@
     <b:InternetSiteTitle>SurveyMonkey</b:InternetSiteTitle>
     <b:URL>https://www.surveymonkey.com/mp/likert-scale/</b:URL>
     <b:ProductionCompany>SurveyMonkey</b:ProductionCompany>
-    <b:RefOrder>46</b:RefOrder>
+    <b:RefOrder>47</b:RefOrder>
   </b:Source>
   <b:Source>
     <b:Tag>Tho14</b:Tag>
@@ -38581,7 +38560,7 @@
         </b:NameList>
       </b:Author>
     </b:Author>
-    <b:RefOrder>8</b:RefOrder>
+    <b:RefOrder>10</b:RefOrder>
   </b:Source>
   <b:Source>
     <b:Tag>Usa</b:Tag>
@@ -38591,7 +38570,7 @@
     <b:InternetSiteTitle>usability.gov</b:InternetSiteTitle>
     <b:URL>http://www.usability.gov/what-and-why/usability-evaluation.html</b:URL>
     <b:ProductionCompany>U.S. Department of Health &amp; Human Services</b:ProductionCompany>
-    <b:RefOrder>19</b:RefOrder>
+    <b:RefOrder>21</b:RefOrder>
   </b:Source>
   <b:Source>
     <b:Tag>Usa1</b:Tag>
@@ -38600,7 +38579,7 @@
     <b:InternetSiteTitle>Usability.gov</b:InternetSiteTitle>
     <b:URL>http://www.usability.gov/what-and-why/user-interface-design.html</b:URL>
     <b:Title>User Interface Design Basics</b:Title>
-    <b:RefOrder>35</b:RefOrder>
+    <b:RefOrder>36</b:RefOrder>
   </b:Source>
   <b:Source>
     <b:Tag>Usa15</b:Tag>
@@ -38609,7 +38588,7 @@
     <b:Title>Usability Testing</b:Title>
     <b:InternetSiteTitle>Usability.gov</b:InternetSiteTitle>
     <b:URL>http://www.usability.gov/how-to-and-tools/methods/usability-testing.html</b:URL>
-    <b:RefOrder>44</b:RefOrder>
+    <b:RefOrder>45</b:RefOrder>
   </b:Source>
   <b:Source>
     <b:Tag>Use09</b:Tag>
@@ -38621,7 +38600,7 @@
     <b:Year>2009</b:Year>
     <b:Month>March</b:Month>
     <b:Day>31</b:Day>
-    <b:RefOrder>22</b:RefOrder>
+    <b:RefOrder>24</b:RefOrder>
   </b:Source>
   <b:Source>
     <b:Tag>Ver11</b:Tag>
@@ -38633,7 +38612,7 @@
     <b:URL>http://techterms.com/definition/version_control</b:URL>
     <b:Month>August</b:Month>
     <b:Day>18</b:Day>
-    <b:RefOrder>23</b:RefOrder>
+    <b:RefOrder>25</b:RefOrder>
   </b:Source>
   <b:Source>
     <b:Tag>Ste14</b:Tag>
@@ -38655,7 +38634,7 @@
     <b:Year>2014</b:Year>
     <b:Month>February</b:Month>
     <b:Day>18</b:Day>
-    <b:RefOrder>50</b:RefOrder>
+    <b:RefOrder>51</b:RefOrder>
   </b:Source>
   <b:Source>
     <b:Tag>Wha151</b:Tag>
@@ -38664,7 +38643,7 @@
     <b:Title>What Demographics and Psychographics Mean for Small Business Marketing</b:Title>
     <b:InternetSiteTitle>All Business</b:InternetSiteTitle>
     <b:URL>http://www.allbusiness.com/what-demographics-and-psychographics-mean-for-small-business-marketing-426-1.html</b:URL>
-    <b:RefOrder>12</b:RefOrder>
+    <b:RefOrder>14</b:RefOrder>
   </b:Source>
   <b:Source>
     <b:Tag>Dan09</b:Tag>
@@ -38686,7 +38665,7 @@
     <b:Year>2009</b:Year>
     <b:Month>May</b:Month>
     <b:Day>01</b:Day>
-    <b:RefOrder>9</b:RefOrder>
+    <b:RefOrder>11</b:RefOrder>
   </b:Source>
   <b:Source>
     <b:Tag>Wir16</b:Tag>
@@ -38695,7 +38674,7 @@
     <b:Title>Wireframing</b:Title>
     <b:InternetSiteTitle>Usability.gov</b:InternetSiteTitle>
     <b:URL>http://www.usability.gov/how-to-and-tools/methods/wireframing.html</b:URL>
-    <b:RefOrder>25</b:RefOrder>
+    <b:RefOrder>27</b:RefOrder>
   </b:Source>
   <b:Source>
     <b:Tag>Goo14</b:Tag>
@@ -38714,13 +38693,36 @@
     <b:YearAccessed>2016</b:YearAccessed>
     <b:MonthAccessed>April</b:MonthAccessed>
     <b:DayAccessed>1</b:DayAccessed>
-    <b:RefOrder>28</b:RefOrder>
+    <b:RefOrder>9</b:RefOrder>
+  </b:Source>
+  <b:Source>
+    <b:Tag>jef16</b:Tag>
+    <b:SourceType>InternetSite</b:SourceType>
+    <b:Guid>{D6FDF54A-987C-4540-AA73-3F39ADDD1D65}</b:Guid>
+    <b:Author>
+      <b:Author>
+        <b:NameList>
+          <b:Person>
+            <b:Last>Grafton</b:Last>
+            <b:First>Jeff</b:First>
+            <b:Middle>Milchen and Joe</b:Middle>
+          </b:Person>
+        </b:NameList>
+      </b:Author>
+    </b:Author>
+    <b:Title>Six Common Mistakes That Kill "Buy Local" Campaigns</b:Title>
+    <b:InternetSiteTitle>American Independent Business Alliance</b:InternetSiteTitle>
+    <b:URL>http://www.amiba.net/buy-local-campaigns/mistakes-fail/</b:URL>
+    <b:YearAccessed>2016</b:YearAccessed>
+    <b:MonthAccessed>April</b:MonthAccessed>
+    <b:DayAccessed>1</b:DayAccessed>
+    <b:RefOrder>8</b:RefOrder>
   </b:Source>
 </b:Sources>
 </file>
 
 <file path=customXml/itemProps1.xml><?xml version="1.0" encoding="utf-8"?>
-<ds:datastoreItem xmlns:ds="http://schemas.openxmlformats.org/officeDocument/2006/customXml" ds:itemID="{E5238BE8-4F60-C14B-AACC-B43C53DC9A5E}">
+<ds:datastoreItem xmlns:ds="http://schemas.openxmlformats.org/officeDocument/2006/customXml" ds:itemID="{4D3C7584-D4F4-1044-BC95-9D50C3943816}">
   <ds:schemaRefs>
     <ds:schemaRef ds:uri="http://schemas.openxmlformats.org/officeDocument/2006/bibliography"/>
   </ds:schemaRefs>

</xml_diff>

<commit_message>
updates significance of the project
</commit_message>
<xml_diff>
--- a/Baker-AppliedProject.docx
+++ b/Baker-AppliedProject.docx
@@ -4777,93 +4777,120 @@
         </w:rPr>
         <w:t>s may improve their chances for success.</w:t>
       </w:r>
+    </w:p>
+    <w:p>
+      <w:pPr>
+        <w:spacing w:line="480" w:lineRule="auto"/>
+        <w:rPr>
+          <w:b/>
+        </w:rPr>
+      </w:pPr>
+    </w:p>
+    <w:p>
+      <w:pPr>
+        <w:spacing w:line="480" w:lineRule="auto"/>
+        <w:rPr>
+          <w:b/>
+        </w:rPr>
+      </w:pPr>
+      <w:r>
+        <w:rPr>
+          <w:b/>
+        </w:rPr>
+        <w:t>Significance of the Project</w:t>
+      </w:r>
+    </w:p>
+    <w:p>
+      <w:pPr>
+        <w:pStyle w:val="ListParagraph"/>
+        <w:spacing w:line="480" w:lineRule="auto"/>
+        <w:ind w:left="0" w:firstLine="720"/>
+      </w:pPr>
+      <w:r>
+        <w:t>This project sought to address the need for an effective, digital method to assist in “shop local” campaigns</w:t>
+      </w:r>
+      <w:r>
+        <w:t xml:space="preserve"> by developing a web application</w:t>
+      </w:r>
+      <w:r>
+        <w:t>, which will</w:t>
+      </w:r>
+      <w:r>
+        <w:t xml:space="preserve"> help bridge the gap between local businesses and residents.</w:t>
+      </w:r>
+      <w:r>
+        <w:t xml:space="preserve"> </w:t>
+      </w:r>
+      <w:r>
+        <w:t xml:space="preserve">A preliminary </w:t>
+      </w:r>
+      <w:r>
+        <w:t xml:space="preserve">study was used to assess the needs of local business owners and residents and to uncover a better understanding about what would motivate residents to shop local. The collected data was used to </w:t>
+      </w:r>
+      <w:r>
+        <w:t xml:space="preserve">assist in the development of </w:t>
+      </w:r>
+      <w:r>
+        <w:t>a</w:t>
+      </w:r>
+      <w:r>
+        <w:t xml:space="preserve"> </w:t>
+      </w:r>
+      <w:r>
+        <w:t xml:space="preserve">“shop local” </w:t>
+      </w:r>
+      <w:r>
+        <w:t>web application</w:t>
+      </w:r>
+      <w:r>
+        <w:t xml:space="preserve">. This application </w:t>
+      </w:r>
+      <w:r>
+        <w:t xml:space="preserve">aims to shift consumer behavior by giving residents </w:t>
+      </w:r>
+      <w:r>
+        <w:t xml:space="preserve">easy </w:t>
+      </w:r>
+      <w:r>
+        <w:t>access to local business</w:t>
+      </w:r>
+      <w:r>
+        <w:t>es</w:t>
+      </w:r>
+      <w:r>
+        <w:t xml:space="preserve"> and a financial incentive to do so</w:t>
+      </w:r>
+      <w:r>
+        <w:t xml:space="preserve">. </w:t>
+      </w:r>
+      <w:r>
+        <w:t>The beta version of the web application was tested for user experience and u</w:t>
+      </w:r>
+      <w:r>
+        <w:t xml:space="preserve">sability </w:t>
+      </w:r>
+      <w:r>
+        <w:t>issues. This testing provided insight into how the application should improved before it is released to users</w:t>
+      </w:r>
+      <w:r>
+        <w:t>, so that it helps</w:t>
+      </w:r>
+      <w:r>
+        <w:t xml:space="preserve"> to decrease the negative effects caused by the dominance of big-box</w:t>
+      </w:r>
+      <w:r>
+        <w:t xml:space="preserve"> retailers</w:t>
+      </w:r>
+      <w:r>
+        <w:t>.</w:t>
+      </w:r>
+    </w:p>
+    <w:p>
+      <w:pPr>
+        <w:spacing w:line="480" w:lineRule="auto"/>
+      </w:pPr>
       <w:bookmarkStart w:id="0" w:name="_GoBack"/>
       <w:bookmarkEnd w:id="0"/>
-    </w:p>
-    <w:p>
-      <w:pPr>
-        <w:spacing w:line="480" w:lineRule="auto"/>
-        <w:rPr>
-          <w:b/>
-        </w:rPr>
-      </w:pPr>
-    </w:p>
-    <w:p>
-      <w:pPr>
-        <w:spacing w:line="480" w:lineRule="auto"/>
-        <w:rPr>
-          <w:b/>
-        </w:rPr>
-      </w:pPr>
-      <w:r>
-        <w:rPr>
-          <w:b/>
-        </w:rPr>
-        <w:t>Significance of the Project</w:t>
-      </w:r>
-    </w:p>
-    <w:p>
-      <w:pPr>
-        <w:pStyle w:val="ListParagraph"/>
-        <w:spacing w:line="480" w:lineRule="auto"/>
-        <w:ind w:left="0" w:firstLine="720"/>
-      </w:pPr>
-      <w:r>
-        <w:t xml:space="preserve">This needs assessment study will determine what would motivate residents to shop local </w:t>
-      </w:r>
-      <w:r>
-        <w:t>as well as</w:t>
-      </w:r>
-      <w:r>
-        <w:t xml:space="preserve"> the level of interest among residents and local businesses </w:t>
-      </w:r>
-      <w:r>
-        <w:t xml:space="preserve">in the concept of </w:t>
-      </w:r>
-      <w:r>
-        <w:t xml:space="preserve">Shop Local </w:t>
-      </w:r>
-      <w:r>
-        <w:t>Weekly.</w:t>
-      </w:r>
-      <w:r>
-        <w:t xml:space="preserve"> </w:t>
-      </w:r>
-      <w:r>
-        <w:t xml:space="preserve">This data will assist in the development of </w:t>
-      </w:r>
-      <w:r>
-        <w:t>a</w:t>
-      </w:r>
-      <w:r>
-        <w:t xml:space="preserve"> web application that </w:t>
-      </w:r>
-      <w:r>
-        <w:t xml:space="preserve">aims to shift consumer behavior by giving residents </w:t>
-      </w:r>
-      <w:r>
-        <w:t xml:space="preserve">easy </w:t>
-      </w:r>
-      <w:r>
-        <w:t>access to local business</w:t>
-      </w:r>
-      <w:r>
-        <w:t>es</w:t>
-      </w:r>
-      <w:r>
-        <w:t xml:space="preserve">. </w:t>
-      </w:r>
-      <w:r>
-        <w:t xml:space="preserve">Usability testing will ensure that the web application is a usable tool for both residents and local businesses. </w:t>
-      </w:r>
-      <w:r>
-        <w:t>The successful development of this application will help to decrease the negative effects caused by the dominance of big-box retailers by creating a tangible incentive for residents to shop local.</w:t>
-      </w:r>
-    </w:p>
-    <w:p>
-      <w:pPr>
-        <w:spacing w:line="480" w:lineRule="auto"/>
-      </w:pPr>
     </w:p>
     <w:p>
       <w:pPr>
@@ -24816,7 +24843,7 @@
         <w:rStyle w:val="PageNumber"/>
         <w:noProof/>
       </w:rPr>
-      <w:t>8</w:t>
+      <w:t>44</w:t>
     </w:r>
     <w:r>
       <w:rPr>
@@ -38710,7 +38737,7 @@
 </file>
 
 <file path=customXml/itemProps1.xml><?xml version="1.0" encoding="utf-8"?>
-<ds:datastoreItem xmlns:ds="http://schemas.openxmlformats.org/officeDocument/2006/customXml" ds:itemID="{5574E656-88E9-314B-896E-83DF1EB497D1}">
+<ds:datastoreItem xmlns:ds="http://schemas.openxmlformats.org/officeDocument/2006/customXml" ds:itemID="{E4089D62-8D46-B345-B826-0EC4AE48660A}">
   <ds:schemaRefs>
     <ds:schemaRef ds:uri="http://schemas.openxmlformats.org/officeDocument/2006/bibliography"/>
   </ds:schemaRefs>

</xml_diff>

<commit_message>
updates statement of the problem and project objectives
</commit_message>
<xml_diff>
--- a/Baker-AppliedProject.docx
+++ b/Baker-AppliedProject.docx
@@ -4889,8 +4889,6 @@
       <w:pPr>
         <w:spacing w:line="480" w:lineRule="auto"/>
       </w:pPr>
-      <w:bookmarkStart w:id="0" w:name="_GoBack"/>
-      <w:bookmarkEnd w:id="0"/>
     </w:p>
     <w:p>
       <w:pPr>
@@ -4913,34 +4911,68 @@
         <w:ind w:left="0" w:firstLine="720"/>
       </w:pPr>
       <w:r>
-        <w:t xml:space="preserve">The objective of this study is to evaluate the interest in </w:t>
-      </w:r>
-      <w:r>
-        <w:t>Shop Local Weekly, a web</w:t>
-      </w:r>
-      <w:r>
-        <w:t xml:space="preserve"> application that improves local economy</w:t>
-      </w:r>
-      <w:r>
-        <w:t>,</w:t>
-      </w:r>
-      <w:r>
-        <w:t xml:space="preserve"> and to develop this concept into an effective, usable </w:t>
-      </w:r>
-      <w:r>
-        <w:t>tool</w:t>
+        <w:t xml:space="preserve">The </w:t>
+      </w:r>
+      <w:r>
+        <w:t>purpose</w:t>
+      </w:r>
+      <w:r>
+        <w:t xml:space="preserve"> of this study is to </w:t>
+      </w:r>
+      <w:r>
+        <w:t>develop</w:t>
+      </w:r>
+      <w:r>
+        <w:t xml:space="preserve"> a </w:t>
+      </w:r>
+      <w:r>
+        <w:t>user-</w:t>
+      </w:r>
+      <w:r>
+        <w:t xml:space="preserve">friendly </w:t>
+      </w:r>
+      <w:r>
+        <w:t>web</w:t>
+      </w:r>
+      <w:r>
+        <w:t xml:space="preserve"> application</w:t>
+      </w:r>
+      <w:r>
+        <w:t>, which can be used as a</w:t>
+      </w:r>
+      <w:r>
+        <w:t xml:space="preserve">n </w:t>
+      </w:r>
+      <w:r>
+        <w:t>effective</w:t>
+      </w:r>
+      <w:r>
+        <w:t xml:space="preserve"> tool to help improve </w:t>
+      </w:r>
+      <w:r>
+        <w:t>local economy</w:t>
       </w:r>
       <w:r>
         <w:t>.</w:t>
       </w:r>
-      <w:r>
-        <w:t xml:space="preserve"> To accomplish this objective, the</w:t>
-      </w:r>
-      <w:r>
-        <w:t xml:space="preserve"> study will attempt to answer the</w:t>
-      </w:r>
-      <w:r>
-        <w:t xml:space="preserve"> following research questions:</w:t>
+    </w:p>
+    <w:p>
+      <w:pPr>
+        <w:spacing w:line="480" w:lineRule="auto"/>
+      </w:pPr>
+    </w:p>
+    <w:p>
+      <w:pPr>
+        <w:spacing w:line="480" w:lineRule="auto"/>
+        <w:rPr>
+          <w:b/>
+        </w:rPr>
+      </w:pPr>
+      <w:r>
+        <w:rPr>
+          <w:b/>
+        </w:rPr>
+        <w:t>Project Objectives</w:t>
       </w:r>
     </w:p>
     <w:p>
@@ -4954,7 +4986,10 @@
         <w:ind w:left="1080"/>
       </w:pPr>
       <w:r>
-        <w:t>What prevents residents from shopping locally?</w:t>
+        <w:t>Assess the needs of local business owners and residents</w:t>
+      </w:r>
+      <w:r>
+        <w:t xml:space="preserve"> in relation to shop local consumer behavior.</w:t>
       </w:r>
     </w:p>
     <w:p>
@@ -4968,13 +5003,7 @@
         <w:ind w:left="1080"/>
       </w:pPr>
       <w:r>
-        <w:t xml:space="preserve">Are residents and local businesses interested in using </w:t>
-      </w:r>
-      <w:r>
-        <w:t>Shop Local Weekly</w:t>
-      </w:r>
-      <w:r>
-        <w:t>?</w:t>
+        <w:t>Develop a beta version of a web application, which can be used as an effective tool in a “shop local” campaign.</w:t>
       </w:r>
     </w:p>
     <w:p>
@@ -4988,40 +5017,24 @@
         <w:ind w:left="1080"/>
       </w:pPr>
       <w:r>
-        <w:t>Is the developed web application a usable and effective tool for residents and local businesses?</w:t>
-      </w:r>
-    </w:p>
-    <w:p>
-      <w:pPr>
-        <w:pStyle w:val="ListParagraph"/>
-        <w:numPr>
-          <w:ilvl w:val="2"/>
-          <w:numId w:val="35"/>
-        </w:numPr>
-        <w:spacing w:line="480" w:lineRule="auto"/>
-        <w:ind w:left="1080"/>
-      </w:pPr>
-      <w:r>
-        <w:t xml:space="preserve">How can </w:t>
-      </w:r>
-      <w:r>
-        <w:t>Shop Local Weekly</w:t>
-      </w:r>
-      <w:r>
-        <w:t xml:space="preserve"> be improved in future </w:t>
-      </w:r>
-      <w:r>
-        <w:t>adaptations</w:t>
-      </w:r>
-      <w:r>
-        <w:t>?</w:t>
-      </w:r>
-    </w:p>
-    <w:p>
-      <w:pPr>
-        <w:pStyle w:val="ListParagraph"/>
-        <w:spacing w:line="480" w:lineRule="auto"/>
-        <w:ind w:left="900"/>
+        <w:t xml:space="preserve">Test the usability of the beta version web application </w:t>
+      </w:r>
+      <w:r>
+        <w:t xml:space="preserve">in order </w:t>
+      </w:r>
+      <w:r>
+        <w:t xml:space="preserve">to provide suggestions for </w:t>
+      </w:r>
+      <w:r>
+        <w:t>pre-release</w:t>
+      </w:r>
+      <w:r>
+        <w:t xml:space="preserve"> improvements.</w:t>
+      </w:r>
+    </w:p>
+    <w:p>
+      <w:pPr>
+        <w:spacing w:line="480" w:lineRule="auto"/>
       </w:pPr>
     </w:p>
     <w:p>
@@ -5063,7 +5076,16 @@
         <w:t xml:space="preserve"> limitation will impede the study’s capacity to carry out long-term testing and assess long-term goals.</w:t>
       </w:r>
       <w:r>
-        <w:t xml:space="preserve"> Furthermore, the ability to test the effect of Shop Local Weekly on local economy after its development is hindered by a limitation of resources.</w:t>
+        <w:t xml:space="preserve"> Furthermore, the ability to test the effect of </w:t>
+      </w:r>
+      <w:r>
+        <w:t>the developed web application</w:t>
+      </w:r>
+      <w:r>
+        <w:t xml:space="preserve"> on local economy is hindered by a limitation of resources.</w:t>
+      </w:r>
+      <w:r>
+        <w:t xml:space="preserve"> Due to time and resource limitations, research within this study will be contained to local businesses and residents within Arizona.</w:t>
       </w:r>
     </w:p>
     <w:p>
@@ -6453,8 +6475,22 @@
           <w:docGrid w:linePitch="360"/>
         </w:sectPr>
       </w:pPr>
-      <w:r>
-        <w:t>As community leaders look for a way to encourage residents to shop local, Shop Local Weekly aims to</w:t>
+      <w:bookmarkStart w:id="0" w:name="_GoBack"/>
+      <w:bookmarkEnd w:id="0"/>
+      <w:r>
+        <w:t xml:space="preserve">As community leaders look for a way to encourage residents to shop local, </w:t>
+      </w:r>
+      <w:r>
+        <w:t>this study</w:t>
+      </w:r>
+      <w:r>
+        <w:t xml:space="preserve"> aim</w:t>
+      </w:r>
+      <w:r>
+        <w:t>ed</w:t>
+      </w:r>
+      <w:r>
+        <w:t xml:space="preserve"> to</w:t>
       </w:r>
       <w:r>
         <w:t xml:space="preserve"> provide a tangible incentive. This web application will be developed to act as a platform for local businesses to post their prom</w:t>
@@ -24843,7 +24879,7 @@
         <w:rStyle w:val="PageNumber"/>
         <w:noProof/>
       </w:rPr>
-      <w:t>44</w:t>
+      <w:t>8</w:t>
     </w:r>
     <w:r>
       <w:rPr>
@@ -38737,7 +38773,7 @@
 </file>
 
 <file path=customXml/itemProps1.xml><?xml version="1.0" encoding="utf-8"?>
-<ds:datastoreItem xmlns:ds="http://schemas.openxmlformats.org/officeDocument/2006/customXml" ds:itemID="{E4089D62-8D46-B345-B826-0EC4AE48660A}">
+<ds:datastoreItem xmlns:ds="http://schemas.openxmlformats.org/officeDocument/2006/customXml" ds:itemID="{C4C9530A-BE22-DA42-9D45-6D36263113E7}">
   <ds:schemaRefs>
     <ds:schemaRef ds:uri="http://schemas.openxmlformats.org/officeDocument/2006/bibliography"/>
   </ds:schemaRefs>

</xml_diff>

<commit_message>
updates limitations of the project and chapter 1 summary
</commit_message>
<xml_diff>
--- a/Baker-AppliedProject.docx
+++ b/Baker-AppliedProject.docx
@@ -4941,10 +4941,7 @@
         <w:t>, which can be used as a</w:t>
       </w:r>
       <w:r>
-        <w:t xml:space="preserve">n </w:t>
-      </w:r>
-      <w:r>
-        <w:t>effective</w:t>
+        <w:t>n effective</w:t>
       </w:r>
       <w:r>
         <w:t xml:space="preserve"> tool to help improve </w:t>
@@ -5058,34 +5055,91 @@
         <w:ind w:left="0" w:firstLine="720"/>
       </w:pPr>
       <w:r>
+        <w:t xml:space="preserve">The limitations of this project were primarily time and resources. </w:t>
+      </w:r>
+      <w:r>
         <w:t>The</w:t>
       </w:r>
       <w:r>
-        <w:t xml:space="preserve"> duration of this project will span approx</w:t>
+        <w:t xml:space="preserve"> duration of this project span</w:t>
+      </w:r>
+      <w:r>
+        <w:t>ned</w:t>
+      </w:r>
+      <w:r>
+        <w:t xml:space="preserve"> approx</w:t>
       </w:r>
       <w:r>
         <w:t>imately 8 months</w:t>
       </w:r>
       <w:r>
-        <w:t>. This</w:t>
-      </w:r>
-      <w:r>
-        <w:t xml:space="preserve"> time</w:t>
-      </w:r>
-      <w:r>
-        <w:t xml:space="preserve"> limitation will impede the study’s capacity to carry out long-term testing and assess long-term goals.</w:t>
-      </w:r>
-      <w:r>
-        <w:t xml:space="preserve"> Furthermore, the ability to test the effect of </w:t>
+        <w:t>, which</w:t>
+      </w:r>
+      <w:r>
+        <w:t xml:space="preserve"> impede</w:t>
+      </w:r>
+      <w:r>
+        <w:t>d</w:t>
+      </w:r>
+      <w:r>
+        <w:t xml:space="preserve"> the study’s capacity to carry out long-term testing and assess long-term goals.</w:t>
+      </w:r>
+      <w:r>
+        <w:t xml:space="preserve"> T</w:t>
+      </w:r>
+      <w:r>
+        <w:t xml:space="preserve">he ability to test the effect of </w:t>
       </w:r>
       <w:r>
         <w:t>the developed web application</w:t>
       </w:r>
       <w:r>
-        <w:t xml:space="preserve"> on local economy is hindered by a limitation of resources.</w:t>
-      </w:r>
-      <w:r>
-        <w:t xml:space="preserve"> Due to time and resource limitations, research within this study will be contained to local businesses and residents within Arizona.</w:t>
+        <w:t xml:space="preserve"> on local economy </w:t>
+      </w:r>
+      <w:r>
+        <w:t>wa</w:t>
+      </w:r>
+      <w:r>
+        <w:t xml:space="preserve">s </w:t>
+      </w:r>
+      <w:r>
+        <w:t xml:space="preserve">also </w:t>
+      </w:r>
+      <w:r>
+        <w:t xml:space="preserve">hindered by </w:t>
+      </w:r>
+      <w:r>
+        <w:t>these limitations</w:t>
+      </w:r>
+      <w:r>
+        <w:t>.</w:t>
+      </w:r>
+      <w:r>
+        <w:t xml:space="preserve"> </w:t>
+      </w:r>
+      <w:r>
+        <w:t>Research</w:t>
+      </w:r>
+      <w:r>
+        <w:t xml:space="preserve"> within this </w:t>
+      </w:r>
+      <w:r>
+        <w:t>project</w:t>
+      </w:r>
+      <w:r>
+        <w:t xml:space="preserve"> </w:t>
+      </w:r>
+      <w:r>
+        <w:t>was</w:t>
+      </w:r>
+      <w:r>
+        <w:t xml:space="preserve"> contained to local businesses and residents within Arizona.</w:t>
+      </w:r>
+      <w:r>
+        <w:t xml:space="preserve"> Many of the technical skills necessary to d</w:t>
+      </w:r>
+      <w:r>
+        <w:t>evelop the web application were during the project, which further restricted the time limitation.</w:t>
       </w:r>
     </w:p>
     <w:p>
@@ -6475,50 +6529,68 @@
           <w:docGrid w:linePitch="360"/>
         </w:sectPr>
       </w:pPr>
+      <w:r>
+        <w:t>C</w:t>
+      </w:r>
+      <w:r>
+        <w:t xml:space="preserve">ommunity leaders </w:t>
+      </w:r>
+      <w:r>
+        <w:t>are looking to e</w:t>
+      </w:r>
+      <w:r>
+        <w:t>ncourage residents to shop local</w:t>
+      </w:r>
+      <w:r>
+        <w:t xml:space="preserve"> </w:t>
+      </w:r>
+      <w:r>
+        <w:t>communities and this project aimed to provide an effective method in which to do so</w:t>
+      </w:r>
+      <w:r>
+        <w:t xml:space="preserve">. </w:t>
+      </w:r>
+      <w:r>
+        <w:t>An assessment of local business owner and resident needs provided a basis for the development of a “shop local” web application.</w:t>
+      </w:r>
+      <w:r>
+        <w:t xml:space="preserve"> </w:t>
+      </w:r>
+      <w:r>
+        <w:t xml:space="preserve">Usability of the </w:t>
+      </w:r>
+      <w:r>
+        <w:t>initial</w:t>
+      </w:r>
+      <w:r>
+        <w:t xml:space="preserve"> application </w:t>
+      </w:r>
+      <w:r>
+        <w:t>was</w:t>
+      </w:r>
+      <w:r>
+        <w:t xml:space="preserve"> tested to determine </w:t>
+      </w:r>
+      <w:r>
+        <w:t>it</w:t>
+      </w:r>
+      <w:r>
+        <w:t>s effectiveness and how it might be improved</w:t>
+      </w:r>
+      <w:r>
+        <w:t xml:space="preserve"> before it is released to users</w:t>
+      </w:r>
+      <w:r>
+        <w:t xml:space="preserve">. </w:t>
+      </w:r>
+      <w:r>
+        <w:t xml:space="preserve">The completion of this project provides a solid foundation for an effective tool, which can be used to assist “shop local” campaigns. </w:t>
+      </w:r>
+      <w:r>
+        <w:t>This project was limited by restrictions in time and resources.</w:t>
+      </w:r>
       <w:bookmarkStart w:id="0" w:name="_GoBack"/>
       <w:bookmarkEnd w:id="0"/>
-      <w:r>
-        <w:t xml:space="preserve">As community leaders look for a way to encourage residents to shop local, </w:t>
-      </w:r>
-      <w:r>
-        <w:t>this study</w:t>
-      </w:r>
-      <w:r>
-        <w:t xml:space="preserve"> aim</w:t>
-      </w:r>
-      <w:r>
-        <w:t>ed</w:t>
-      </w:r>
-      <w:r>
-        <w:t xml:space="preserve"> to</w:t>
-      </w:r>
-      <w:r>
-        <w:t xml:space="preserve"> provide a tangible incentive. This web application will be developed to act as a platform for local businesses to post their prom</w:t>
-      </w:r>
-      <w:r>
-        <w:t>o</w:t>
-      </w:r>
-      <w:r>
-        <w:t>tions</w:t>
-      </w:r>
-      <w:r>
-        <w:t xml:space="preserve">, which are then emailed to subscribing residents. Further features may be included depending what is discovered to motivate residents to shop local. </w:t>
-      </w:r>
-      <w:r>
-        <w:t xml:space="preserve">Usability of the developed application will be tested to determine </w:t>
-      </w:r>
-      <w:r>
-        <w:t>it</w:t>
-      </w:r>
-      <w:r>
-        <w:t xml:space="preserve">s effectiveness and how it might be improved. </w:t>
-      </w:r>
-      <w:r>
-        <w:t xml:space="preserve">Limitations to this project include </w:t>
-      </w:r>
-      <w:r>
-        <w:t>time and resources.</w:t>
-      </w:r>
     </w:p>
     <w:p>
       <w:pPr>
@@ -38773,7 +38845,7 @@
 </file>
 
 <file path=customXml/itemProps1.xml><?xml version="1.0" encoding="utf-8"?>
-<ds:datastoreItem xmlns:ds="http://schemas.openxmlformats.org/officeDocument/2006/customXml" ds:itemID="{C4C9530A-BE22-DA42-9D45-6D36263113E7}">
+<ds:datastoreItem xmlns:ds="http://schemas.openxmlformats.org/officeDocument/2006/customXml" ds:itemID="{B0DBE304-0E60-F94D-B55C-981C528FF042}">
   <ds:schemaRefs>
     <ds:schemaRef ds:uri="http://schemas.openxmlformats.org/officeDocument/2006/bibliography"/>
   </ds:schemaRefs>

</xml_diff>

<commit_message>
adds five planes of user experience figure
</commit_message>
<xml_diff>
--- a/Baker-AppliedProject.docx
+++ b/Baker-AppliedProject.docx
@@ -73,9 +73,11 @@
         <w:spacing w:line="480" w:lineRule="auto"/>
         <w:jc w:val="center"/>
       </w:pPr>
+      <w:proofErr w:type="gramStart"/>
       <w:r>
         <w:t>by</w:t>
       </w:r>
+      <w:proofErr w:type="gramEnd"/>
     </w:p>
     <w:p>
       <w:pPr>
@@ -2096,6 +2098,39 @@
               <w:sz w:val="24"/>
               <w:szCs w:val="24"/>
             </w:rPr>
+            <w:t>CONTENT QUALITY CHECKLIST</w:t>
+          </w:r>
+          <w:r>
+            <w:rPr>
+              <w:b w:val="0"/>
+              <w:sz w:val="24"/>
+              <w:szCs w:val="24"/>
+            </w:rPr>
+            <w:ptab w:relativeTo="margin" w:alignment="right" w:leader="dot"/>
+          </w:r>
+        </w:p>
+        <w:p>
+          <w:pPr>
+            <w:pStyle w:val="TOC1"/>
+            <w:numPr>
+              <w:ilvl w:val="0"/>
+              <w:numId w:val="4"/>
+            </w:numPr>
+            <w:spacing w:line="480" w:lineRule="auto"/>
+            <w:ind w:left="450" w:hanging="450"/>
+            <w:rPr>
+              <w:b w:val="0"/>
+              <w:sz w:val="24"/>
+              <w:szCs w:val="24"/>
+            </w:rPr>
+          </w:pPr>
+          <w:r>
+            <w:rPr>
+              <w:b w:val="0"/>
+              <w:caps w:val="0"/>
+              <w:sz w:val="24"/>
+              <w:szCs w:val="24"/>
+            </w:rPr>
             <w:t>CONSUMER NEEDS SURVEY</w:t>
           </w:r>
           <w:r>
@@ -2670,7 +2705,27 @@
           <w:sz w:val="24"/>
           <w:szCs w:val="24"/>
         </w:rPr>
-        <w:t>What would prompt you to shop at locally-owned businesses more often</w:t>
+        <w:t xml:space="preserve">What would prompt you to shop at </w:t>
+      </w:r>
+      <w:proofErr w:type="gramStart"/>
+      <w:r>
+        <w:rPr>
+          <w:b w:val="0"/>
+          <w:caps w:val="0"/>
+          <w:sz w:val="24"/>
+          <w:szCs w:val="24"/>
+        </w:rPr>
+        <w:t>locally-owned</w:t>
+      </w:r>
+      <w:proofErr w:type="gramEnd"/>
+      <w:r>
+        <w:rPr>
+          <w:b w:val="0"/>
+          <w:caps w:val="0"/>
+          <w:sz w:val="24"/>
+          <w:szCs w:val="24"/>
+        </w:rPr>
+        <w:t xml:space="preserve"> businesses more often</w:t>
       </w:r>
       <w:r>
         <w:rPr>
@@ -2729,7 +2784,27 @@
           <w:sz w:val="24"/>
           <w:szCs w:val="24"/>
         </w:rPr>
-        <w:t xml:space="preserve"> to locally-owned businesses</w:t>
+        <w:t xml:space="preserve"> to </w:t>
+      </w:r>
+      <w:proofErr w:type="gramStart"/>
+      <w:r>
+        <w:rPr>
+          <w:b w:val="0"/>
+          <w:caps w:val="0"/>
+          <w:sz w:val="24"/>
+          <w:szCs w:val="24"/>
+        </w:rPr>
+        <w:t>locally-owned</w:t>
+      </w:r>
+      <w:proofErr w:type="gramEnd"/>
+      <w:r>
+        <w:rPr>
+          <w:b w:val="0"/>
+          <w:caps w:val="0"/>
+          <w:sz w:val="24"/>
+          <w:szCs w:val="24"/>
+        </w:rPr>
+        <w:t xml:space="preserve"> businesses</w:t>
       </w:r>
       <w:r>
         <w:rPr>
@@ -3747,8 +3822,13 @@
       <w:r>
         <w:t xml:space="preserve"> brings in jobs initially, a 2005 study by the University of Missouri claims that the net gain of jobs within the community is virtually </w:t>
       </w:r>
-      <w:r>
-        <w:t>null within the first five years due to the downsizing of existing retailers</w:t>
+      <w:proofErr w:type="gramStart"/>
+      <w:r>
+        <w:t>null</w:t>
+      </w:r>
+      <w:proofErr w:type="gramEnd"/>
+      <w:r>
+        <w:t xml:space="preserve"> within the first five years due to the downsizing of existing retailers</w:t>
       </w:r>
       <w:sdt>
         <w:sdtPr>
@@ -5448,7 +5528,21 @@
         <w:rPr>
           <w:u w:val="single"/>
         </w:rPr>
-        <w:t>(HyperText Markup Language</w:t>
+        <w:t>(</w:t>
+      </w:r>
+      <w:proofErr w:type="spellStart"/>
+      <w:r>
+        <w:rPr>
+          <w:u w:val="single"/>
+        </w:rPr>
+        <w:t>HyperText</w:t>
+      </w:r>
+      <w:proofErr w:type="spellEnd"/>
+      <w:r>
+        <w:rPr>
+          <w:u w:val="single"/>
+        </w:rPr>
+        <w:t xml:space="preserve"> Markup Language</w:t>
       </w:r>
       <w:r>
         <w:rPr>
@@ -5567,12 +5661,14 @@
         <w:spacing w:line="480" w:lineRule="auto"/>
         <w:ind w:left="900" w:hanging="360"/>
       </w:pPr>
+      <w:proofErr w:type="spellStart"/>
       <w:r>
         <w:rPr>
           <w:u w:val="single"/>
         </w:rPr>
         <w:t>Minification</w:t>
       </w:r>
+      <w:proofErr w:type="spellEnd"/>
       <w:r>
         <w:rPr>
           <w:u w:val="single"/>
@@ -6187,7 +6283,15 @@
         <w:t xml:space="preserve"> </w:t>
       </w:r>
       <w:r>
-        <w:t xml:space="preserve">Used to manage multiple versions by allowing users to lock files so they can only be edited by one person at a time (for team development) and </w:t>
+        <w:t xml:space="preserve">Used to manage multiple versions by allowing users to lock files so </w:t>
+      </w:r>
+      <w:proofErr w:type="gramStart"/>
+      <w:r>
+        <w:t>they can only be edited by one person</w:t>
+      </w:r>
+      <w:proofErr w:type="gramEnd"/>
+      <w:r>
+        <w:t xml:space="preserve"> at a time (for team development) and </w:t>
       </w:r>
       <w:r>
         <w:t>tracking changes to files</w:t>
@@ -6570,7 +6674,15 @@
         </w:rPr>
       </w:pPr>
       <w:r>
-        <w:t xml:space="preserve">In early 2009, retail consultant and professional speaker Cinda </w:t>
+        <w:t xml:space="preserve">In early 2009, retail consultant and professional speaker </w:t>
+      </w:r>
+      <w:proofErr w:type="spellStart"/>
+      <w:r>
+        <w:t>Cinda</w:t>
+      </w:r>
+      <w:proofErr w:type="spellEnd"/>
+      <w:r>
+        <w:t xml:space="preserve"> </w:t>
       </w:r>
       <w:r>
         <w:t>Baxter launched The 3/50 Project, which encourages consumers to choose 3 local businesses and spend $50 at each of them to boost local economy. The project received a lot of positive attention, but it also</w:t>
@@ -6932,7 +7044,25 @@
           <w:i/>
           <w:iCs/>
         </w:rPr>
-        <w:t>The reason I don't shop local? I feel so bad walking into a tiny store and walk out without buying anything. I know it's tough for small-business owners, but I can't just buy something I don't like because I feel guilty.”</w:t>
+        <w:t xml:space="preserve">The reason I don't shop local? I feel so bad </w:t>
+      </w:r>
+      <w:proofErr w:type="gramStart"/>
+      <w:r>
+        <w:rPr>
+          <w:rFonts w:ascii="Cambria" w:hAnsi="Cambria"/>
+          <w:i/>
+          <w:iCs/>
+        </w:rPr>
+        <w:t>walking</w:t>
+      </w:r>
+      <w:proofErr w:type="gramEnd"/>
+      <w:r>
+        <w:rPr>
+          <w:rFonts w:ascii="Cambria" w:hAnsi="Cambria"/>
+          <w:i/>
+          <w:iCs/>
+        </w:rPr>
+        <w:t xml:space="preserve"> into a tiny store and walk out without buying anything. I know it's tough for small-business owners, but I can't just buy something I don't like because I feel guilty.”</w:t>
       </w:r>
     </w:p>
     <w:p>
@@ -7149,7 +7279,49 @@
         <w:rPr>
           <w:rFonts w:ascii="Cambria" w:hAnsi="Cambria"/>
         </w:rPr>
-        <w:t>A research study by Google, Ipsos MediaCT, and Sterling Brands suggests that “digital bridges the divid</w:t>
+        <w:t xml:space="preserve">A research study by Google, </w:t>
+      </w:r>
+      <w:proofErr w:type="spellStart"/>
+      <w:r>
+        <w:rPr>
+          <w:rFonts w:ascii="Cambria" w:hAnsi="Cambria"/>
+        </w:rPr>
+        <w:t>Ipsos</w:t>
+      </w:r>
+      <w:proofErr w:type="spellEnd"/>
+      <w:r>
+        <w:rPr>
+          <w:rFonts w:ascii="Cambria" w:hAnsi="Cambria"/>
+        </w:rPr>
+        <w:t xml:space="preserve"> </w:t>
+      </w:r>
+      <w:proofErr w:type="spellStart"/>
+      <w:r>
+        <w:rPr>
+          <w:rFonts w:ascii="Cambria" w:hAnsi="Cambria"/>
+        </w:rPr>
+        <w:t>MediaCT</w:t>
+      </w:r>
+      <w:proofErr w:type="spellEnd"/>
+      <w:r>
+        <w:rPr>
+          <w:rFonts w:ascii="Cambria" w:hAnsi="Cambria"/>
+        </w:rPr>
+        <w:t xml:space="preserve">, and Sterling Brands </w:t>
+      </w:r>
+      <w:proofErr w:type="gramStart"/>
+      <w:r>
+        <w:rPr>
+          <w:rFonts w:ascii="Cambria" w:hAnsi="Cambria"/>
+        </w:rPr>
+        <w:t>suggests that</w:t>
+      </w:r>
+      <w:proofErr w:type="gramEnd"/>
+      <w:r>
+        <w:rPr>
+          <w:rFonts w:ascii="Cambria" w:hAnsi="Cambria"/>
+        </w:rPr>
+        <w:t xml:space="preserve"> “digital bridges the divid</w:t>
       </w:r>
       <w:r>
         <w:rPr>
@@ -7216,7 +7388,19 @@
         <w:rPr>
           <w:rFonts w:ascii="Cambria" w:hAnsi="Cambria"/>
         </w:rPr>
-        <w:t xml:space="preserve"> Three out of four participants in the study said that they were more likely to visit a store if they found local information in their search results helpful. Such helpful information included the price of the item at a nearby store, details about the local store (hours, phone number), and a map showing which stores carry the item for which they searched. </w:t>
+        <w:t xml:space="preserve"> Three out of four participants in the study said that they were more likely to visit a store if they found local information in their </w:t>
+      </w:r>
+      <w:r>
+        <w:rPr>
+          <w:rFonts w:ascii="Cambria" w:hAnsi="Cambria"/>
+        </w:rPr>
+        <w:t xml:space="preserve">online </w:t>
+      </w:r>
+      <w:r>
+        <w:rPr>
+          <w:rFonts w:ascii="Cambria" w:hAnsi="Cambria"/>
+        </w:rPr>
+        <w:t xml:space="preserve">search results helpful. Such helpful information included the price of the item at a nearby store, details about the local store (hours, phone number), and a map showing which stores carry the item for which they searched. </w:t>
       </w:r>
       <w:r>
         <w:rPr>
@@ -7439,6 +7623,67 @@
       <w:r>
         <w:rPr>
           <w:b/>
+          <w:noProof/>
+        </w:rPr>
+        <w:drawing>
+          <wp:anchor distT="0" distB="0" distL="114300" distR="114300" simplePos="0" relativeHeight="251666432" behindDoc="0" locked="0" layoutInCell="1" allowOverlap="1" wp14:anchorId="096E002D" wp14:editId="68946FB4">
+            <wp:simplePos x="0" y="0"/>
+            <wp:positionH relativeFrom="column">
+              <wp:posOffset>2971800</wp:posOffset>
+            </wp:positionH>
+            <wp:positionV relativeFrom="paragraph">
+              <wp:posOffset>0</wp:posOffset>
+            </wp:positionV>
+            <wp:extent cx="2476500" cy="3302000"/>
+            <wp:effectExtent l="0" t="0" r="12700" b="0"/>
+            <wp:wrapSquare wrapText="bothSides"/>
+            <wp:docPr id="12" name="Picture 12"/>
+            <wp:cNvGraphicFramePr>
+              <a:graphicFrameLocks xmlns:a="http://schemas.openxmlformats.org/drawingml/2006/main" noChangeAspect="1"/>
+            </wp:cNvGraphicFramePr>
+            <a:graphic xmlns:a="http://schemas.openxmlformats.org/drawingml/2006/main">
+              <a:graphicData uri="http://schemas.openxmlformats.org/drawingml/2006/picture">
+                <pic:pic xmlns:pic="http://schemas.openxmlformats.org/drawingml/2006/picture">
+                  <pic:nvPicPr>
+                    <pic:cNvPr id="0" name="planes.jpg"/>
+                    <pic:cNvPicPr/>
+                  </pic:nvPicPr>
+                  <pic:blipFill>
+                    <a:blip r:embed="rId15">
+                      <a:extLst>
+                        <a:ext uri="{28A0092B-C50C-407E-A947-70E740481C1C}">
+                          <a14:useLocalDpi xmlns:a14="http://schemas.microsoft.com/office/drawing/2010/main" val="0"/>
+                        </a:ext>
+                      </a:extLst>
+                    </a:blip>
+                    <a:stretch>
+                      <a:fillRect/>
+                    </a:stretch>
+                  </pic:blipFill>
+                  <pic:spPr>
+                    <a:xfrm>
+                      <a:off x="0" y="0"/>
+                      <a:ext cx="2476500" cy="3302000"/>
+                    </a:xfrm>
+                    <a:prstGeom prst="rect">
+                      <a:avLst/>
+                    </a:prstGeom>
+                  </pic:spPr>
+                </pic:pic>
+              </a:graphicData>
+            </a:graphic>
+            <wp14:sizeRelH relativeFrom="page">
+              <wp14:pctWidth>0</wp14:pctWidth>
+            </wp14:sizeRelH>
+            <wp14:sizeRelV relativeFrom="page">
+              <wp14:pctHeight>0</wp14:pctHeight>
+            </wp14:sizeRelV>
+          </wp:anchor>
+        </w:drawing>
+      </w:r>
+      <w:r>
+        <w:rPr>
+          <w:b/>
         </w:rPr>
         <w:t>User-Centered Design</w:t>
       </w:r>
@@ -7450,6 +7695,257 @@
         <w:ind w:left="0" w:firstLine="720"/>
       </w:pPr>
       <w:r>
+        <w:rPr>
+          <w:i/>
+          <w:noProof/>
+        </w:rPr>
+        <mc:AlternateContent>
+          <mc:Choice Requires="wps">
+            <w:drawing>
+              <wp:anchor distT="0" distB="0" distL="114300" distR="114300" simplePos="0" relativeHeight="251668480" behindDoc="0" locked="0" layoutInCell="1" allowOverlap="1" wp14:anchorId="332BFC58" wp14:editId="47114F47">
+                <wp:simplePos x="0" y="0"/>
+                <wp:positionH relativeFrom="column">
+                  <wp:posOffset>2971800</wp:posOffset>
+                </wp:positionH>
+                <wp:positionV relativeFrom="paragraph">
+                  <wp:posOffset>2957195</wp:posOffset>
+                </wp:positionV>
+                <wp:extent cx="2514600" cy="685800"/>
+                <wp:effectExtent l="0" t="0" r="0" b="0"/>
+                <wp:wrapSquare wrapText="bothSides"/>
+                <wp:docPr id="18" name="Text Box 18"/>
+                <wp:cNvGraphicFramePr/>
+                <a:graphic xmlns:a="http://schemas.openxmlformats.org/drawingml/2006/main">
+                  <a:graphicData uri="http://schemas.microsoft.com/office/word/2010/wordprocessingShape">
+                    <wps:wsp>
+                      <wps:cNvSpPr txBox="1"/>
+                      <wps:spPr>
+                        <a:xfrm>
+                          <a:off x="0" y="0"/>
+                          <a:ext cx="2514600" cy="685800"/>
+                        </a:xfrm>
+                        <a:prstGeom prst="rect">
+                          <a:avLst/>
+                        </a:prstGeom>
+                        <a:noFill/>
+                        <a:ln>
+                          <a:noFill/>
+                        </a:ln>
+                        <a:effectLst/>
+                        <a:extLst>
+                          <a:ext uri="{C572A759-6A51-4108-AA02-DFA0A04FC94B}">
+                            <ma14:wrappingTextBoxFlag xmlns:ma14="http://schemas.microsoft.com/office/mac/drawingml/2011/main"/>
+                          </a:ext>
+                        </a:extLst>
+                      </wps:spPr>
+                      <wps:style>
+                        <a:lnRef idx="0">
+                          <a:schemeClr val="accent1"/>
+                        </a:lnRef>
+                        <a:fillRef idx="0">
+                          <a:schemeClr val="accent1"/>
+                        </a:fillRef>
+                        <a:effectRef idx="0">
+                          <a:schemeClr val="accent1"/>
+                        </a:effectRef>
+                        <a:fontRef idx="minor">
+                          <a:schemeClr val="dk1"/>
+                        </a:fontRef>
+                      </wps:style>
+                      <wps:txbx>
+                        <w:txbxContent>
+                          <w:p>
+                            <w:pPr>
+                              <w:spacing w:line="360" w:lineRule="auto"/>
+                              <w:rPr>
+                                <w:sz w:val="16"/>
+                                <w:szCs w:val="16"/>
+                              </w:rPr>
+                            </w:pPr>
+                            <w:r>
+                              <w:rPr>
+                                <w:i/>
+                                <w:sz w:val="16"/>
+                                <w:szCs w:val="16"/>
+                              </w:rPr>
+                              <w:t xml:space="preserve">Figure </w:t>
+                            </w:r>
+                            <w:r>
+                              <w:rPr>
+                                <w:i/>
+                                <w:sz w:val="16"/>
+                                <w:szCs w:val="16"/>
+                              </w:rPr>
+                              <w:t>1</w:t>
+                            </w:r>
+                            <w:r>
+                              <w:rPr>
+                                <w:i/>
+                                <w:sz w:val="16"/>
+                                <w:szCs w:val="16"/>
+                              </w:rPr>
+                              <w:t>.</w:t>
+                            </w:r>
+                            <w:r>
+                              <w:rPr>
+                                <w:sz w:val="16"/>
+                                <w:szCs w:val="16"/>
+                              </w:rPr>
+                              <w:t xml:space="preserve"> </w:t>
+                            </w:r>
+                            <w:proofErr w:type="gramStart"/>
+                            <w:r>
+                              <w:rPr>
+                                <w:sz w:val="16"/>
+                                <w:szCs w:val="16"/>
+                              </w:rPr>
+                              <w:t>Garrett’s f</w:t>
+                            </w:r>
+                            <w:r>
+                              <w:rPr>
+                                <w:sz w:val="16"/>
+                                <w:szCs w:val="16"/>
+                              </w:rPr>
+                              <w:t>ive planes of user experience</w:t>
+                            </w:r>
+                            <w:r>
+                              <w:rPr>
+                                <w:sz w:val="16"/>
+                                <w:szCs w:val="16"/>
+                              </w:rPr>
+                              <w:t>.</w:t>
+                            </w:r>
+                            <w:proofErr w:type="gramEnd"/>
+                            <w:r>
+                              <w:rPr>
+                                <w:sz w:val="16"/>
+                                <w:szCs w:val="16"/>
+                              </w:rPr>
+                              <w:t xml:space="preserve"> </w:t>
+                            </w:r>
+                            <w:r>
+                              <w:rPr>
+                                <w:sz w:val="16"/>
+                                <w:szCs w:val="16"/>
+                              </w:rPr>
+                              <w:t>This figure illustrates Garrett’s five planes of user experience (2011).</w:t>
+                            </w:r>
+                          </w:p>
+                        </w:txbxContent>
+                      </wps:txbx>
+                      <wps:bodyPr rot="0" spcFirstLastPara="0" vertOverflow="overflow" horzOverflow="overflow" vert="horz" wrap="square" lIns="91440" tIns="45720" rIns="91440" bIns="45720" numCol="1" spcCol="0" rtlCol="0" fromWordArt="0" anchor="t" anchorCtr="0" forceAA="0" compatLnSpc="1">
+                        <a:prstTxWarp prst="textNoShape">
+                          <a:avLst/>
+                        </a:prstTxWarp>
+                        <a:noAutofit/>
+                      </wps:bodyPr>
+                    </wps:wsp>
+                  </a:graphicData>
+                </a:graphic>
+                <wp14:sizeRelH relativeFrom="margin">
+                  <wp14:pctWidth>0</wp14:pctWidth>
+                </wp14:sizeRelH>
+                <wp14:sizeRelV relativeFrom="margin">
+                  <wp14:pctHeight>0</wp14:pctHeight>
+                </wp14:sizeRelV>
+              </wp:anchor>
+            </w:drawing>
+          </mc:Choice>
+          <mc:Fallback>
+            <w:pict>
+              <v:shapetype id="_x0000_t202" coordsize="21600,21600" o:spt="202" path="m0,0l0,21600,21600,21600,21600,0xe">
+                <v:stroke joinstyle="miter"/>
+                <v:path gradientshapeok="t" o:connecttype="rect"/>
+              </v:shapetype>
+              <v:shape id="Text Box 18" o:spid="_x0000_s1026" type="#_x0000_t202" style="position:absolute;left:0;text-align:left;margin-left:234pt;margin-top:232.85pt;width:198pt;height:54pt;z-index:251668480;visibility:visible;mso-wrap-style:square;mso-width-percent:0;mso-height-percent:0;mso-wrap-distance-left:9pt;mso-wrap-distance-top:0;mso-wrap-distance-right:9pt;mso-wrap-distance-bottom:0;mso-position-horizontal:absolute;mso-position-horizontal-relative:text;mso-position-vertical:absolute;mso-position-vertical-relative:text;mso-width-percent:0;mso-height-percent:0;mso-width-relative:margin;mso-height-relative:margin;v-text-anchor:top" o:gfxdata="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" filled="f" stroked="f">
+                <v:textbox>
+                  <w:txbxContent>
+                    <w:p>
+                      <w:pPr>
+                        <w:spacing w:line="360" w:lineRule="auto"/>
+                        <w:rPr>
+                          <w:sz w:val="16"/>
+                          <w:szCs w:val="16"/>
+                        </w:rPr>
+                      </w:pPr>
+                      <w:r>
+                        <w:rPr>
+                          <w:i/>
+                          <w:sz w:val="16"/>
+                          <w:szCs w:val="16"/>
+                        </w:rPr>
+                        <w:t xml:space="preserve">Figure </w:t>
+                      </w:r>
+                      <w:r>
+                        <w:rPr>
+                          <w:i/>
+                          <w:sz w:val="16"/>
+                          <w:szCs w:val="16"/>
+                        </w:rPr>
+                        <w:t>1</w:t>
+                      </w:r>
+                      <w:r>
+                        <w:rPr>
+                          <w:i/>
+                          <w:sz w:val="16"/>
+                          <w:szCs w:val="16"/>
+                        </w:rPr>
+                        <w:t>.</w:t>
+                      </w:r>
+                      <w:r>
+                        <w:rPr>
+                          <w:sz w:val="16"/>
+                          <w:szCs w:val="16"/>
+                        </w:rPr>
+                        <w:t xml:space="preserve"> </w:t>
+                      </w:r>
+                      <w:proofErr w:type="gramStart"/>
+                      <w:r>
+                        <w:rPr>
+                          <w:sz w:val="16"/>
+                          <w:szCs w:val="16"/>
+                        </w:rPr>
+                        <w:t>Garrett’s f</w:t>
+                      </w:r>
+                      <w:r>
+                        <w:rPr>
+                          <w:sz w:val="16"/>
+                          <w:szCs w:val="16"/>
+                        </w:rPr>
+                        <w:t>ive planes of user experience</w:t>
+                      </w:r>
+                      <w:r>
+                        <w:rPr>
+                          <w:sz w:val="16"/>
+                          <w:szCs w:val="16"/>
+                        </w:rPr>
+                        <w:t>.</w:t>
+                      </w:r>
+                      <w:proofErr w:type="gramEnd"/>
+                      <w:r>
+                        <w:rPr>
+                          <w:sz w:val="16"/>
+                          <w:szCs w:val="16"/>
+                        </w:rPr>
+                        <w:t xml:space="preserve"> </w:t>
+                      </w:r>
+                      <w:r>
+                        <w:rPr>
+                          <w:sz w:val="16"/>
+                          <w:szCs w:val="16"/>
+                        </w:rPr>
+                        <w:t>This figure illustrates Garrett’s five planes of user experience (2011).</w:t>
+                      </w:r>
+                    </w:p>
+                  </w:txbxContent>
+                </v:textbox>
+                <w10:wrap type="square"/>
+              </v:shape>
+            </w:pict>
+          </mc:Fallback>
+        </mc:AlternateContent>
+      </w:r>
+      <w:r>
         <w:t xml:space="preserve">The user experience </w:t>
       </w:r>
       <w:r>
@@ -7462,7 +7958,12 @@
         <w:t xml:space="preserve">because user </w:t>
       </w:r>
       <w:r>
-        <w:t>satisfaction is a significant factor in determining if users will continue to use the application and whether or not they will come back to use the application again</w:t>
+        <w:t>satisfaction is a significant factor in determining if users will continue to use the application and whet</w:t>
+      </w:r>
+      <w:bookmarkStart w:id="0" w:name="_GoBack"/>
+      <w:bookmarkEnd w:id="0"/>
+      <w:r>
+        <w:t>her or not they will come back to use the application again</w:t>
       </w:r>
       <w:sdt>
         <w:sdtPr>
@@ -7509,7 +8010,15 @@
         <w:t>endent of the layers below it; a</w:t>
       </w:r>
       <w:r>
-        <w:t>s such, user-centered design requires that these layers, or planes, are built from the bottom up</w:t>
+        <w:t xml:space="preserve">s such, user-centered design requires that these layers, or planes, </w:t>
+      </w:r>
+      <w:proofErr w:type="gramStart"/>
+      <w:r>
+        <w:t>are</w:t>
+      </w:r>
+      <w:proofErr w:type="gramEnd"/>
+      <w:r>
+        <w:t xml:space="preserve"> built from the bottom up</w:t>
       </w:r>
       <w:sdt>
         <w:sdtPr>
@@ -9290,6 +9799,7 @@
           <w:i/>
         </w:rPr>
       </w:pPr>
+      <w:proofErr w:type="gramStart"/>
       <w:r>
         <w:rPr>
           <w:i/>
@@ -9314,6 +9824,7 @@
         </w:rPr>
         <w:t>.</w:t>
       </w:r>
+      <w:proofErr w:type="gramEnd"/>
     </w:p>
     <w:p>
       <w:pPr>
@@ -9863,8 +10374,13 @@
         <w:t xml:space="preserve">Remote: </w:t>
       </w:r>
       <w:r>
-        <w:t>Tool, such as the site map or index, which users resort to when they cannot find what they are looking for with other navigation systems on the site.</w:t>
-      </w:r>
+        <w:t xml:space="preserve">Tool, such as the site map or index, which users resort to when they cannot find what they are looking for with other navigation systems on the </w:t>
+      </w:r>
+      <w:proofErr w:type="gramStart"/>
+      <w:r>
+        <w:t>site.</w:t>
+      </w:r>
+      <w:proofErr w:type="gramEnd"/>
     </w:p>
     <w:p>
       <w:pPr>
@@ -9952,14 +10468,24 @@
         <w:spacing w:line="480" w:lineRule="auto"/>
         <w:ind w:firstLine="720"/>
       </w:pPr>
+      <w:proofErr w:type="spellStart"/>
       <w:r>
         <w:rPr>
           <w:i/>
         </w:rPr>
         <w:t>Wayfinding</w:t>
       </w:r>
-      <w:r>
-        <w:t>. Wayfinding h</w:t>
+      <w:proofErr w:type="spellEnd"/>
+      <w:r>
+        <w:t xml:space="preserve">. </w:t>
+      </w:r>
+      <w:proofErr w:type="spellStart"/>
+      <w:r>
+        <w:t>Wayfinding</w:t>
+      </w:r>
+      <w:proofErr w:type="spellEnd"/>
+      <w:r>
+        <w:t xml:space="preserve"> h</w:t>
       </w:r>
       <w:r>
         <w:t>elps users understand where they are and where they can go.</w:t>
@@ -10046,6 +10572,7 @@
           <w:b/>
         </w:rPr>
       </w:pPr>
+      <w:proofErr w:type="gramStart"/>
       <w:r>
         <w:rPr>
           <w:b/>
@@ -10074,6 +10601,7 @@
         </w:rPr>
         <w:t>.</w:t>
       </w:r>
+      <w:proofErr w:type="gramEnd"/>
     </w:p>
     <w:p>
       <w:pPr>
@@ -10499,7 +11027,15 @@
         <w:t xml:space="preserve">heuristic evaluation, introduced by </w:t>
       </w:r>
       <w:r>
-        <w:t xml:space="preserve">usability experts Jakob </w:t>
+        <w:t xml:space="preserve">usability experts </w:t>
+      </w:r>
+      <w:proofErr w:type="spellStart"/>
+      <w:r>
+        <w:t>Jakob</w:t>
+      </w:r>
+      <w:proofErr w:type="spellEnd"/>
+      <w:r>
+        <w:t xml:space="preserve"> </w:t>
       </w:r>
       <w:r>
         <w:t xml:space="preserve">Nielsen and </w:t>
@@ -10507,8 +11043,13 @@
       <w:r>
         <w:t xml:space="preserve">Rolf </w:t>
       </w:r>
-      <w:r>
-        <w:t>Molich in 1990, occurs when an expert reviews an interface against a predefined set of principles or guidelines</w:t>
+      <w:proofErr w:type="spellStart"/>
+      <w:r>
+        <w:t>Molich</w:t>
+      </w:r>
+      <w:proofErr w:type="spellEnd"/>
+      <w:r>
+        <w:t xml:space="preserve"> in 1990, occurs when an expert reviews an interface against a predefined set of principles or guidelines</w:t>
       </w:r>
       <w:r>
         <w:t xml:space="preserve"> with the intention of uncovering usability problems</w:t>
@@ -10678,6 +11219,7 @@
         <w:spacing w:line="480" w:lineRule="auto"/>
         <w:ind w:firstLine="720"/>
       </w:pPr>
+      <w:proofErr w:type="gramStart"/>
       <w:r>
         <w:rPr>
           <w:b/>
@@ -10706,6 +11248,7 @@
         </w:rPr>
         <w:t>.</w:t>
       </w:r>
+      <w:proofErr w:type="gramEnd"/>
       <w:r>
         <w:t xml:space="preserve"> </w:t>
       </w:r>
@@ -10763,6 +11306,7 @@
         <w:spacing w:line="480" w:lineRule="auto"/>
         <w:ind w:firstLine="720"/>
       </w:pPr>
+      <w:proofErr w:type="gramStart"/>
       <w:r>
         <w:rPr>
           <w:b/>
@@ -10784,11 +11328,20 @@
         </w:rPr>
         <w:t>.</w:t>
       </w:r>
+      <w:proofErr w:type="gramEnd"/>
       <w:r>
         <w:t xml:space="preserve"> </w:t>
       </w:r>
       <w:r>
-        <w:t>Users often choose system functions by mistake and will need a clearly marked "emergency exit" to leave the unwanted state without having to go through an extended dialogue. Support undo and redo.</w:t>
+        <w:t xml:space="preserve">Users often choose system functions by mistake and will need a clearly marked "emergency exit" to leave the unwanted state without having to go through an extended dialogue. </w:t>
+      </w:r>
+      <w:proofErr w:type="gramStart"/>
+      <w:r>
+        <w:t>Support undo</w:t>
+      </w:r>
+      <w:proofErr w:type="gramEnd"/>
+      <w:r>
+        <w:t xml:space="preserve"> and redo.</w:t>
       </w:r>
     </w:p>
     <w:p>
@@ -10802,6 +11355,7 @@
         <w:spacing w:line="480" w:lineRule="auto"/>
         <w:ind w:firstLine="720"/>
       </w:pPr>
+      <w:proofErr w:type="gramStart"/>
       <w:r>
         <w:rPr>
           <w:b/>
@@ -10816,6 +11370,7 @@
         </w:rPr>
         <w:t>.</w:t>
       </w:r>
+      <w:proofErr w:type="gramEnd"/>
       <w:r>
         <w:t xml:space="preserve"> </w:t>
       </w:r>
@@ -10852,7 +11407,23 @@
         <w:t xml:space="preserve"> </w:t>
       </w:r>
       <w:r>
-        <w:t>Even better than good error messages is a careful design which prevents a problem from occurring in the first place. Either eliminate error-prone conditions or check for them and present users with a confirmation option before they commit to the action.</w:t>
+        <w:t xml:space="preserve">Even better than good error messages is a careful </w:t>
+      </w:r>
+      <w:proofErr w:type="gramStart"/>
+      <w:r>
+        <w:t>design which</w:t>
+      </w:r>
+      <w:proofErr w:type="gramEnd"/>
+      <w:r>
+        <w:t xml:space="preserve"> prevents a problem from occurring in the first place. Either </w:t>
+      </w:r>
+      <w:proofErr w:type="gramStart"/>
+      <w:r>
+        <w:t>eliminate</w:t>
+      </w:r>
+      <w:proofErr w:type="gramEnd"/>
+      <w:r>
+        <w:t xml:space="preserve"> error-prone conditions or check for them and present users with a confirmation option before they commit to the action.</w:t>
       </w:r>
     </w:p>
     <w:p>
@@ -10866,6 +11437,7 @@
         <w:spacing w:line="480" w:lineRule="auto"/>
         <w:ind w:firstLine="720"/>
       </w:pPr>
+      <w:proofErr w:type="gramStart"/>
       <w:r>
         <w:rPr>
           <w:b/>
@@ -10887,6 +11459,7 @@
         </w:rPr>
         <w:t>.</w:t>
       </w:r>
+      <w:proofErr w:type="gramEnd"/>
       <w:r>
         <w:t xml:space="preserve"> </w:t>
       </w:r>
@@ -10905,6 +11478,7 @@
         <w:spacing w:line="480" w:lineRule="auto"/>
         <w:ind w:firstLine="720"/>
       </w:pPr>
+      <w:proofErr w:type="gramStart"/>
       <w:r>
         <w:rPr>
           <w:b/>
@@ -10919,6 +11493,7 @@
         </w:rPr>
         <w:t>.</w:t>
       </w:r>
+      <w:proofErr w:type="gramEnd"/>
       <w:r>
         <w:t xml:space="preserve"> </w:t>
       </w:r>
@@ -10955,7 +11530,15 @@
         <w:t xml:space="preserve"> </w:t>
       </w:r>
       <w:r>
-        <w:t>Dialogues should not contain information which is irrelevant or rarely needed. Every extra unit of information in a dialogue competes with the relevant units of information and diminishes their relative visibility.</w:t>
+        <w:t xml:space="preserve">Dialogues should not contain </w:t>
+      </w:r>
+      <w:proofErr w:type="gramStart"/>
+      <w:r>
+        <w:t>information which</w:t>
+      </w:r>
+      <w:proofErr w:type="gramEnd"/>
+      <w:r>
+        <w:t xml:space="preserve"> is irrelevant or rarely needed. Every extra unit of information in a dialogue competes with the relevant units of information and diminishes their relative visibility.</w:t>
       </w:r>
     </w:p>
     <w:p>
@@ -11001,6 +11584,7 @@
         <w:spacing w:line="480" w:lineRule="auto"/>
         <w:ind w:firstLine="720"/>
       </w:pPr>
+      <w:proofErr w:type="gramStart"/>
       <w:r>
         <w:rPr>
           <w:b/>
@@ -11015,6 +11599,7 @@
         </w:rPr>
         <w:t>n.</w:t>
       </w:r>
+      <w:proofErr w:type="gramEnd"/>
       <w:r>
         <w:t xml:space="preserve"> </w:t>
       </w:r>
@@ -11714,7 +12299,15 @@
         <w:t xml:space="preserve">x of open and closed questions, </w:t>
       </w:r>
       <w:r>
-        <w:t>such as Likert items</w:t>
+        <w:t xml:space="preserve">such as </w:t>
+      </w:r>
+      <w:proofErr w:type="spellStart"/>
+      <w:r>
+        <w:t>Likert</w:t>
+      </w:r>
+      <w:proofErr w:type="spellEnd"/>
+      <w:r>
+        <w:t xml:space="preserve"> items</w:t>
       </w:r>
       <w:r>
         <w:t xml:space="preserve"> </w:t>
@@ -11758,7 +12351,15 @@
         <w:t>A</w:t>
       </w:r>
       <w:r>
-        <w:t xml:space="preserve"> Likert item</w:t>
+        <w:t xml:space="preserve"> </w:t>
+      </w:r>
+      <w:proofErr w:type="spellStart"/>
+      <w:r>
+        <w:t>Likert</w:t>
+      </w:r>
+      <w:proofErr w:type="spellEnd"/>
+      <w:r>
+        <w:t xml:space="preserve"> item</w:t>
       </w:r>
       <w:r>
         <w:t xml:space="preserve"> </w:t>
@@ -11840,7 +12441,15 @@
         <w:t xml:space="preserve">. </w:t>
       </w:r>
       <w:r>
-        <w:t>Strongly agree, agree, neutral, disagree, and strongly disagree is an example of the scale in a Likert item.</w:t>
+        <w:t xml:space="preserve">Strongly agree, agree, neutral, disagree, and strongly disagree is an example of the scale in a </w:t>
+      </w:r>
+      <w:proofErr w:type="spellStart"/>
+      <w:r>
+        <w:t>Likert</w:t>
+      </w:r>
+      <w:proofErr w:type="spellEnd"/>
+      <w:r>
+        <w:t xml:space="preserve"> item.</w:t>
       </w:r>
       <w:r>
         <w:t xml:space="preserve"> </w:t>
@@ -12032,7 +12641,15 @@
         <w:t>was</w:t>
       </w:r>
       <w:r>
-        <w:t xml:space="preserve"> assessed based on the work of usability expert Jakob Nielsen. This assessment include</w:t>
+        <w:t xml:space="preserve"> assessed based on the work of usability expert </w:t>
+      </w:r>
+      <w:proofErr w:type="spellStart"/>
+      <w:r>
+        <w:t>Jakob</w:t>
+      </w:r>
+      <w:proofErr w:type="spellEnd"/>
+      <w:r>
+        <w:t xml:space="preserve"> Nielsen. This assessment include</w:t>
       </w:r>
       <w:r>
         <w:t>d</w:t>
@@ -12165,7 +12782,15 @@
         <w:t xml:space="preserve"> will be distributed </w:t>
       </w:r>
       <w:r>
-        <w:t xml:space="preserve">via SurveyMonkey </w:t>
+        <w:t xml:space="preserve">via </w:t>
+      </w:r>
+      <w:proofErr w:type="spellStart"/>
+      <w:r>
+        <w:t>SurveyMonkey</w:t>
+      </w:r>
+      <w:proofErr w:type="spellEnd"/>
+      <w:r>
+        <w:t xml:space="preserve"> </w:t>
       </w:r>
       <w:r>
         <w:t xml:space="preserve">to learn about local business owners (see </w:t>
@@ -12216,8 +12841,13 @@
         <w:t xml:space="preserve"> Three personas</w:t>
       </w:r>
       <w:r>
-        <w:t>, one business owner and two consumers,</w:t>
-      </w:r>
+        <w:t xml:space="preserve">, one business owner and two </w:t>
+      </w:r>
+      <w:proofErr w:type="gramStart"/>
+      <w:r>
+        <w:t>consumers,</w:t>
+      </w:r>
+      <w:proofErr w:type="gramEnd"/>
       <w:r>
         <w:t xml:space="preserve"> will be created based on the collected data.</w:t>
       </w:r>
@@ -12298,8 +12928,6 @@
       <w:r>
         <w:t xml:space="preserve">(see Appendix A) </w:t>
       </w:r>
-      <w:bookmarkStart w:id="0" w:name="_GoBack"/>
-      <w:bookmarkEnd w:id="0"/>
       <w:r>
         <w:t>will be used to cultivate quality content.</w:t>
       </w:r>
@@ -12480,7 +13108,15 @@
         <w:t xml:space="preserve"> </w:t>
       </w:r>
       <w:r>
-        <w:t>An online tool, Gliffy, will be used to express the</w:t>
+        <w:t xml:space="preserve">An online tool, </w:t>
+      </w:r>
+      <w:proofErr w:type="spellStart"/>
+      <w:r>
+        <w:t>Gliffy</w:t>
+      </w:r>
+      <w:proofErr w:type="spellEnd"/>
+      <w:r>
+        <w:t>, will be used to express the</w:t>
       </w:r>
       <w:r>
         <w:t xml:space="preserve"> </w:t>
@@ -12838,7 +13474,23 @@
         <w:t xml:space="preserve">. </w:t>
       </w:r>
       <w:r>
-        <w:t>A combination of Git and Bitbucket will be used for version control.</w:t>
+        <w:t xml:space="preserve">A combination of </w:t>
+      </w:r>
+      <w:proofErr w:type="spellStart"/>
+      <w:r>
+        <w:t>Git</w:t>
+      </w:r>
+      <w:proofErr w:type="spellEnd"/>
+      <w:r>
+        <w:t xml:space="preserve"> and </w:t>
+      </w:r>
+      <w:proofErr w:type="spellStart"/>
+      <w:r>
+        <w:t>Bitbucket</w:t>
+      </w:r>
+      <w:proofErr w:type="spellEnd"/>
+      <w:r>
+        <w:t xml:space="preserve"> will be used for version control.</w:t>
       </w:r>
       <w:r>
         <w:t xml:space="preserve"> </w:t>
@@ -12853,7 +13505,15 @@
         <w:ind w:firstLine="720"/>
       </w:pPr>
       <w:r>
-        <w:t>Firefox will be used to view the site through development because it supports the use of two helpful add-ons: LiveReload, which updates the browser upon editing code without having to manually refresh the page, will be used to speed up development and Firebug</w:t>
+        <w:t xml:space="preserve">Firefox will be used to view the site through development because it supports the use of two helpful add-ons: </w:t>
+      </w:r>
+      <w:proofErr w:type="spellStart"/>
+      <w:r>
+        <w:t>LiveReload</w:t>
+      </w:r>
+      <w:proofErr w:type="spellEnd"/>
+      <w:r>
+        <w:t>, which updates the browser upon editing code without having to manually refresh the page, will be used to speed up development and Firebug</w:t>
       </w:r>
       <w:r>
         <w:t>, which</w:t>
@@ -13007,7 +13667,15 @@
         <w:t xml:space="preserve">iPhone 5, </w:t>
       </w:r>
       <w:r>
-        <w:t>iPhone 6, iPad (4</w:t>
+        <w:t xml:space="preserve">iPhone 6, </w:t>
+      </w:r>
+      <w:proofErr w:type="spellStart"/>
+      <w:r>
+        <w:t>iPad</w:t>
+      </w:r>
+      <w:proofErr w:type="spellEnd"/>
+      <w:r>
+        <w:t xml:space="preserve"> (4</w:t>
       </w:r>
       <w:r>
         <w:rPr>
@@ -13016,7 +13684,15 @@
         <w:t>th</w:t>
       </w:r>
       <w:r>
-        <w:t xml:space="preserve"> generation), 13-inch Macbook, and </w:t>
+        <w:t xml:space="preserve"> generation), 13-inch </w:t>
+      </w:r>
+      <w:proofErr w:type="spellStart"/>
+      <w:r>
+        <w:t>Macbook</w:t>
+      </w:r>
+      <w:proofErr w:type="spellEnd"/>
+      <w:r>
+        <w:t xml:space="preserve">, and </w:t>
       </w:r>
       <w:r>
         <w:t>Compaq Presario with an 18.5-inch screen.</w:t>
@@ -13303,7 +13979,15 @@
         <w:ind w:left="1080"/>
       </w:pPr>
       <w:r>
-        <w:t>Cosmetic; need not be fixed unless extra time is available.</w:t>
+        <w:t>Cosmetic</w:t>
+      </w:r>
+      <w:proofErr w:type="gramStart"/>
+      <w:r>
+        <w:t>;</w:t>
+      </w:r>
+      <w:proofErr w:type="gramEnd"/>
+      <w:r>
+        <w:t xml:space="preserve"> need not be fixed unless extra time is available.</w:t>
       </w:r>
     </w:p>
     <w:p>
@@ -13317,7 +14001,15 @@
         <w:ind w:left="1080"/>
       </w:pPr>
       <w:r>
-        <w:t>Minor; fixing this should be given low priority.</w:t>
+        <w:t>Minor</w:t>
+      </w:r>
+      <w:proofErr w:type="gramStart"/>
+      <w:r>
+        <w:t>;</w:t>
+      </w:r>
+      <w:proofErr w:type="gramEnd"/>
+      <w:r>
+        <w:t xml:space="preserve"> fixing this should be given low priority.</w:t>
       </w:r>
     </w:p>
     <w:p>
@@ -13331,7 +14023,15 @@
         <w:ind w:left="1080"/>
       </w:pPr>
       <w:r>
-        <w:t>Major; important to fix and should be given high priority.</w:t>
+        <w:t>Major</w:t>
+      </w:r>
+      <w:proofErr w:type="gramStart"/>
+      <w:r>
+        <w:t>;</w:t>
+      </w:r>
+      <w:proofErr w:type="gramEnd"/>
+      <w:r>
+        <w:t xml:space="preserve"> important to fix and should be given high priority.</w:t>
       </w:r>
     </w:p>
     <w:p>
@@ -13442,9 +14142,11 @@
       <w:r>
         <w:t xml:space="preserve">hic-based </w:t>
       </w:r>
+      <w:proofErr w:type="spellStart"/>
       <w:r>
         <w:t>SurveyMonkey</w:t>
       </w:r>
+      <w:proofErr w:type="spellEnd"/>
       <w:r>
         <w:t xml:space="preserve"> </w:t>
       </w:r>
@@ -13627,7 +14329,15 @@
         </w:sectPr>
       </w:pPr>
       <w:r>
-        <w:t>Following a process based on Jesse James Garrett’s five planes of user experience (strategy, scope, structure, skeleton, and surface) will give Shop Local Weekly on a strong start. An initial prototype will be developed based on the decisions made throughout the process and tested internally before it is evaluated against Jakob Nielsen’s heuristics. Further usability testing will help to determine the steps necessary to improve the web application before it can be made available to the public.</w:t>
+        <w:t xml:space="preserve">Following a process based on Jesse James Garrett’s five planes of user experience (strategy, scope, structure, skeleton, and surface) will give Shop Local Weekly on a strong start. An initial prototype will be developed based on the decisions made throughout the process and tested internally before it is evaluated against </w:t>
+      </w:r>
+      <w:proofErr w:type="spellStart"/>
+      <w:r>
+        <w:t>Jakob</w:t>
+      </w:r>
+      <w:proofErr w:type="spellEnd"/>
+      <w:r>
+        <w:t xml:space="preserve"> Nielsen’s heuristics. Further usability testing will help to determine the steps necessary to improve the web application before it can be made available to the public.</w:t>
       </w:r>
     </w:p>
     <w:p>
@@ -13852,15 +14562,24 @@
           <w:b/>
           <w:i/>
         </w:rPr>
-        <w:t>Question 1 r</w:t>
-      </w:r>
+        <w:t xml:space="preserve">Question 1 </w:t>
+      </w:r>
+      <w:proofErr w:type="gramStart"/>
       <w:r>
         <w:rPr>
           <w:b/>
           <w:i/>
         </w:rPr>
+        <w:t>r</w:t>
+      </w:r>
+      <w:r>
+        <w:rPr>
+          <w:b/>
+          <w:i/>
+        </w:rPr>
         <w:t>esults</w:t>
       </w:r>
+      <w:proofErr w:type="gramEnd"/>
       <w:r>
         <w:rPr>
           <w:b/>
@@ -13889,7 +14608,7 @@
             <wp:cNvGraphicFramePr/>
             <a:graphic xmlns:a="http://schemas.openxmlformats.org/drawingml/2006/main">
               <a:graphicData uri="http://schemas.openxmlformats.org/drawingml/2006/chart">
-                <c:chart xmlns:c="http://schemas.openxmlformats.org/drawingml/2006/chart" xmlns:r="http://schemas.openxmlformats.org/officeDocument/2006/relationships" r:id="rId15"/>
+                <c:chart xmlns:c="http://schemas.openxmlformats.org/drawingml/2006/chart" xmlns:r="http://schemas.openxmlformats.org/officeDocument/2006/relationships" r:id="rId16"/>
               </a:graphicData>
             </a:graphic>
           </wp:inline>
@@ -13988,7 +14707,7 @@
             <wp:cNvGraphicFramePr/>
             <a:graphic xmlns:a="http://schemas.openxmlformats.org/drawingml/2006/main">
               <a:graphicData uri="http://schemas.openxmlformats.org/drawingml/2006/chart">
-                <c:chart xmlns:c="http://schemas.openxmlformats.org/drawingml/2006/chart" xmlns:r="http://schemas.openxmlformats.org/officeDocument/2006/relationships" r:id="rId16"/>
+                <c:chart xmlns:c="http://schemas.openxmlformats.org/drawingml/2006/chart" xmlns:r="http://schemas.openxmlformats.org/officeDocument/2006/relationships" r:id="rId17"/>
               </a:graphicData>
             </a:graphic>
           </wp:inline>
@@ -14138,7 +14857,7 @@
             <wp:cNvGraphicFramePr/>
             <a:graphic xmlns:a="http://schemas.openxmlformats.org/drawingml/2006/main">
               <a:graphicData uri="http://schemas.openxmlformats.org/drawingml/2006/chart">
-                <c:chart xmlns:c="http://schemas.openxmlformats.org/drawingml/2006/chart" xmlns:r="http://schemas.openxmlformats.org/officeDocument/2006/relationships" r:id="rId17"/>
+                <c:chart xmlns:c="http://schemas.openxmlformats.org/drawingml/2006/chart" xmlns:r="http://schemas.openxmlformats.org/officeDocument/2006/relationships" r:id="rId18"/>
               </a:graphicData>
             </a:graphic>
           </wp:inline>
@@ -14280,7 +14999,7 @@
             <wp:cNvGraphicFramePr/>
             <a:graphic xmlns:a="http://schemas.openxmlformats.org/drawingml/2006/main">
               <a:graphicData uri="http://schemas.openxmlformats.org/drawingml/2006/chart">
-                <c:chart xmlns:c="http://schemas.openxmlformats.org/drawingml/2006/chart" xmlns:r="http://schemas.openxmlformats.org/officeDocument/2006/relationships" r:id="rId18"/>
+                <c:chart xmlns:c="http://schemas.openxmlformats.org/drawingml/2006/chart" xmlns:r="http://schemas.openxmlformats.org/officeDocument/2006/relationships" r:id="rId19"/>
               </a:graphicData>
             </a:graphic>
           </wp:inline>
@@ -14458,7 +15177,7 @@
             <wp:cNvGraphicFramePr/>
             <a:graphic xmlns:a="http://schemas.openxmlformats.org/drawingml/2006/main">
               <a:graphicData uri="http://schemas.openxmlformats.org/drawingml/2006/chart">
-                <c:chart xmlns:c="http://schemas.openxmlformats.org/drawingml/2006/chart" xmlns:r="http://schemas.openxmlformats.org/officeDocument/2006/relationships" r:id="rId19"/>
+                <c:chart xmlns:c="http://schemas.openxmlformats.org/drawingml/2006/chart" xmlns:r="http://schemas.openxmlformats.org/officeDocument/2006/relationships" r:id="rId20"/>
               </a:graphicData>
             </a:graphic>
           </wp:inline>
@@ -14644,7 +15363,7 @@
             <wp:cNvGraphicFramePr/>
             <a:graphic xmlns:a="http://schemas.openxmlformats.org/drawingml/2006/main">
               <a:graphicData uri="http://schemas.openxmlformats.org/drawingml/2006/chart">
-                <c:chart xmlns:c="http://schemas.openxmlformats.org/drawingml/2006/chart" xmlns:r="http://schemas.openxmlformats.org/officeDocument/2006/relationships" r:id="rId20"/>
+                <c:chart xmlns:c="http://schemas.openxmlformats.org/drawingml/2006/chart" xmlns:r="http://schemas.openxmlformats.org/officeDocument/2006/relationships" r:id="rId21"/>
               </a:graphicData>
             </a:graphic>
           </wp:inline>
@@ -14802,7 +15521,7 @@
             <wp:cNvGraphicFramePr/>
             <a:graphic xmlns:a="http://schemas.openxmlformats.org/drawingml/2006/main">
               <a:graphicData uri="http://schemas.openxmlformats.org/drawingml/2006/chart">
-                <c:chart xmlns:c="http://schemas.openxmlformats.org/drawingml/2006/chart" xmlns:r="http://schemas.openxmlformats.org/officeDocument/2006/relationships" r:id="rId21"/>
+                <c:chart xmlns:c="http://schemas.openxmlformats.org/drawingml/2006/chart" xmlns:r="http://schemas.openxmlformats.org/officeDocument/2006/relationships" r:id="rId22"/>
               </a:graphicData>
             </a:graphic>
           </wp:inline>
@@ -14857,69 +15576,85 @@
           <w:sz w:val="16"/>
           <w:szCs w:val="16"/>
         </w:rPr>
-        <w:t>What would prompt you to shop at loca</w:t>
-      </w:r>
+        <w:t xml:space="preserve">What would prompt you to shop at </w:t>
+      </w:r>
+      <w:proofErr w:type="gramStart"/>
       <w:r>
         <w:rPr>
           <w:sz w:val="16"/>
           <w:szCs w:val="16"/>
         </w:rPr>
-        <w:t>lly-owned businesses more often</w:t>
+        <w:t>loca</w:t>
       </w:r>
       <w:r>
         <w:rPr>
           <w:sz w:val="16"/>
           <w:szCs w:val="16"/>
         </w:rPr>
-        <w:t xml:space="preserve">? </w:t>
-      </w:r>
+        <w:t>lly-owned</w:t>
+      </w:r>
+      <w:proofErr w:type="gramEnd"/>
       <w:r>
         <w:rPr>
           <w:sz w:val="16"/>
           <w:szCs w:val="16"/>
         </w:rPr>
-        <w:t>This graph repres</w:t>
+        <w:t xml:space="preserve"> businesses more often</w:t>
       </w:r>
       <w:r>
         <w:rPr>
           <w:sz w:val="16"/>
           <w:szCs w:val="16"/>
         </w:rPr>
-        <w:t xml:space="preserve">ents the responses to question </w:t>
+        <w:t xml:space="preserve">? </w:t>
       </w:r>
       <w:r>
         <w:rPr>
           <w:sz w:val="16"/>
           <w:szCs w:val="16"/>
         </w:rPr>
-        <w:t>7</w:t>
+        <w:t>This graph repres</w:t>
       </w:r>
       <w:r>
         <w:rPr>
           <w:sz w:val="16"/>
           <w:szCs w:val="16"/>
         </w:rPr>
-        <w:t xml:space="preserve"> of the Consumer Needs Survey (see </w:t>
+        <w:t xml:space="preserve">ents the responses to question </w:t>
       </w:r>
       <w:r>
         <w:rPr>
           <w:sz w:val="16"/>
           <w:szCs w:val="16"/>
         </w:rPr>
-        <w:t>Appendix B</w:t>
+        <w:t>7</w:t>
       </w:r>
       <w:r>
         <w:rPr>
           <w:sz w:val="16"/>
           <w:szCs w:val="16"/>
         </w:rPr>
-        <w:t>).</w:t>
+        <w:t xml:space="preserve"> of the Consumer Needs Survey (see </w:t>
       </w:r>
       <w:r>
         <w:rPr>
           <w:sz w:val="16"/>
           <w:szCs w:val="16"/>
         </w:rPr>
+        <w:t>Appendix B</w:t>
+      </w:r>
+      <w:r>
+        <w:rPr>
+          <w:sz w:val="16"/>
+          <w:szCs w:val="16"/>
+        </w:rPr>
+        <w:t>).</w:t>
+      </w:r>
+      <w:r>
+        <w:rPr>
+          <w:sz w:val="16"/>
+          <w:szCs w:val="16"/>
+        </w:rPr>
         <w:t xml:space="preserve"> </w:t>
       </w:r>
     </w:p>
@@ -14970,7 +15705,21 @@
         <w:rPr>
           <w:bCs/>
         </w:rPr>
-        <w:t>Product X is a free tool intended to connect consumers to locally-owned businesses. Local business owners use this tool to post discounts, which are available to nearby consumers. Consumers must sign up to have access to these discounts in one of four ways:</w:t>
+        <w:t xml:space="preserve">Product X is a free tool intended to connect consumers to </w:t>
+      </w:r>
+      <w:proofErr w:type="gramStart"/>
+      <w:r>
+        <w:rPr>
+          <w:bCs/>
+        </w:rPr>
+        <w:t>locally-owned</w:t>
+      </w:r>
+      <w:proofErr w:type="gramEnd"/>
+      <w:r>
+        <w:rPr>
+          <w:bCs/>
+        </w:rPr>
+        <w:t xml:space="preserve"> businesses. Local business owners use this tool to post discounts, which are available to nearby consumers. Consumers must sign up to have access to these discounts in one of four ways:</w:t>
       </w:r>
     </w:p>
     <w:p>
@@ -15117,7 +15866,7 @@
             <wp:cNvGraphicFramePr/>
             <a:graphic xmlns:a="http://schemas.openxmlformats.org/drawingml/2006/main">
               <a:graphicData uri="http://schemas.openxmlformats.org/drawingml/2006/chart">
-                <c:chart xmlns:c="http://schemas.openxmlformats.org/drawingml/2006/chart" xmlns:r="http://schemas.openxmlformats.org/officeDocument/2006/relationships" r:id="rId22"/>
+                <c:chart xmlns:c="http://schemas.openxmlformats.org/drawingml/2006/chart" xmlns:r="http://schemas.openxmlformats.org/officeDocument/2006/relationships" r:id="rId23"/>
               </a:graphicData>
             </a:graphic>
           </wp:inline>
@@ -15181,7 +15930,25 @@
           <w:sz w:val="16"/>
           <w:szCs w:val="16"/>
         </w:rPr>
-        <w:t xml:space="preserve"> to locally-owned businesses</w:t>
+        <w:t xml:space="preserve"> to </w:t>
+      </w:r>
+      <w:proofErr w:type="gramStart"/>
+      <w:r>
+        <w:rPr>
+          <w:bCs/>
+          <w:sz w:val="16"/>
+          <w:szCs w:val="16"/>
+        </w:rPr>
+        <w:t>locally-owned</w:t>
+      </w:r>
+      <w:proofErr w:type="gramEnd"/>
+      <w:r>
+        <w:rPr>
+          <w:bCs/>
+          <w:sz w:val="16"/>
+          <w:szCs w:val="16"/>
+        </w:rPr>
+        <w:t xml:space="preserve"> businesses</w:t>
       </w:r>
       <w:r>
         <w:rPr>
@@ -15285,7 +16052,7 @@
             <wp:cNvGraphicFramePr/>
             <a:graphic xmlns:a="http://schemas.openxmlformats.org/drawingml/2006/main">
               <a:graphicData uri="http://schemas.openxmlformats.org/drawingml/2006/chart">
-                <c:chart xmlns:c="http://schemas.openxmlformats.org/drawingml/2006/chart" xmlns:r="http://schemas.openxmlformats.org/officeDocument/2006/relationships" r:id="rId23"/>
+                <c:chart xmlns:c="http://schemas.openxmlformats.org/drawingml/2006/chart" xmlns:r="http://schemas.openxmlformats.org/officeDocument/2006/relationships" r:id="rId24"/>
               </a:graphicData>
             </a:graphic>
           </wp:inline>
@@ -15447,7 +16214,15 @@
         <w:t xml:space="preserve">se to shop with </w:t>
       </w:r>
       <w:r>
-        <w:t>over 90% marking it as either very or extremely influential. Lower prices and more variety were the two most significant factors respondents noted would prompt them to shop at locally-owned businesses more often. Weekly emails was the preferred method to accessing discounts to locally-owned businesses and approximately 70% said they were likely or extremely likely to use Product X if they were able to access the discounts in their preferred manner.</w:t>
+        <w:t xml:space="preserve">over 90% marking it as either very or extremely influential. Lower prices and more variety were the two most significant factors respondents noted would prompt them to shop at </w:t>
+      </w:r>
+      <w:proofErr w:type="gramStart"/>
+      <w:r>
+        <w:t>locally-owned</w:t>
+      </w:r>
+      <w:proofErr w:type="gramEnd"/>
+      <w:r>
+        <w:t xml:space="preserve"> businesses more often. Weekly emails was the preferred method to accessing discounts to locally-owned businesses and approximately 70% said they were likely or extremely likely to use Product X if they were able to access the discounts in their preferred manner.</w:t>
       </w:r>
     </w:p>
     <w:p>
@@ -15510,15 +16285,24 @@
           <w:b/>
           <w:i/>
         </w:rPr>
-        <w:t>Question 1 r</w:t>
-      </w:r>
+        <w:t xml:space="preserve">Question 1 </w:t>
+      </w:r>
+      <w:proofErr w:type="gramStart"/>
       <w:r>
         <w:rPr>
           <w:b/>
           <w:i/>
         </w:rPr>
+        <w:t>r</w:t>
+      </w:r>
+      <w:r>
+        <w:rPr>
+          <w:b/>
+          <w:i/>
+        </w:rPr>
         <w:t>esults</w:t>
       </w:r>
+      <w:proofErr w:type="gramEnd"/>
       <w:r>
         <w:rPr>
           <w:b/>
@@ -15547,7 +16331,7 @@
             <wp:cNvGraphicFramePr/>
             <a:graphic xmlns:a="http://schemas.openxmlformats.org/drawingml/2006/main">
               <a:graphicData uri="http://schemas.openxmlformats.org/drawingml/2006/chart">
-                <c:chart xmlns:c="http://schemas.openxmlformats.org/drawingml/2006/chart" xmlns:r="http://schemas.openxmlformats.org/officeDocument/2006/relationships" r:id="rId24"/>
+                <c:chart xmlns:c="http://schemas.openxmlformats.org/drawingml/2006/chart" xmlns:r="http://schemas.openxmlformats.org/officeDocument/2006/relationships" r:id="rId25"/>
               </a:graphicData>
             </a:graphic>
           </wp:inline>
@@ -15710,7 +16494,7 @@
             <wp:cNvGraphicFramePr/>
             <a:graphic xmlns:a="http://schemas.openxmlformats.org/drawingml/2006/main">
               <a:graphicData uri="http://schemas.openxmlformats.org/drawingml/2006/chart">
-                <c:chart xmlns:c="http://schemas.openxmlformats.org/drawingml/2006/chart" xmlns:r="http://schemas.openxmlformats.org/officeDocument/2006/relationships" r:id="rId25"/>
+                <c:chart xmlns:c="http://schemas.openxmlformats.org/drawingml/2006/chart" xmlns:r="http://schemas.openxmlformats.org/officeDocument/2006/relationships" r:id="rId26"/>
               </a:graphicData>
             </a:graphic>
           </wp:inline>
@@ -15871,7 +16655,7 @@
             <wp:cNvGraphicFramePr/>
             <a:graphic xmlns:a="http://schemas.openxmlformats.org/drawingml/2006/main">
               <a:graphicData uri="http://schemas.openxmlformats.org/drawingml/2006/chart">
-                <c:chart xmlns:c="http://schemas.openxmlformats.org/drawingml/2006/chart" xmlns:r="http://schemas.openxmlformats.org/officeDocument/2006/relationships" r:id="rId26"/>
+                <c:chart xmlns:c="http://schemas.openxmlformats.org/drawingml/2006/chart" xmlns:r="http://schemas.openxmlformats.org/officeDocument/2006/relationships" r:id="rId27"/>
               </a:graphicData>
             </a:graphic>
           </wp:inline>
@@ -16017,7 +16801,7 @@
             <wp:cNvGraphicFramePr/>
             <a:graphic xmlns:a="http://schemas.openxmlformats.org/drawingml/2006/main">
               <a:graphicData uri="http://schemas.openxmlformats.org/drawingml/2006/chart">
-                <c:chart xmlns:c="http://schemas.openxmlformats.org/drawingml/2006/chart" xmlns:r="http://schemas.openxmlformats.org/officeDocument/2006/relationships" r:id="rId27"/>
+                <c:chart xmlns:c="http://schemas.openxmlformats.org/drawingml/2006/chart" xmlns:r="http://schemas.openxmlformats.org/officeDocument/2006/relationships" r:id="rId28"/>
               </a:graphicData>
             </a:graphic>
           </wp:inline>
@@ -16187,7 +16971,7 @@
             <wp:cNvGraphicFramePr/>
             <a:graphic xmlns:a="http://schemas.openxmlformats.org/drawingml/2006/main">
               <a:graphicData uri="http://schemas.openxmlformats.org/drawingml/2006/chart">
-                <c:chart xmlns:c="http://schemas.openxmlformats.org/drawingml/2006/chart" xmlns:r="http://schemas.openxmlformats.org/officeDocument/2006/relationships" r:id="rId28"/>
+                <c:chart xmlns:c="http://schemas.openxmlformats.org/drawingml/2006/chart" xmlns:r="http://schemas.openxmlformats.org/officeDocument/2006/relationships" r:id="rId29"/>
               </a:graphicData>
             </a:graphic>
           </wp:inline>
@@ -16349,7 +17133,7 @@
             <wp:cNvGraphicFramePr/>
             <a:graphic xmlns:a="http://schemas.openxmlformats.org/drawingml/2006/main">
               <a:graphicData uri="http://schemas.openxmlformats.org/drawingml/2006/chart">
-                <c:chart xmlns:c="http://schemas.openxmlformats.org/drawingml/2006/chart" xmlns:r="http://schemas.openxmlformats.org/officeDocument/2006/relationships" r:id="rId29"/>
+                <c:chart xmlns:c="http://schemas.openxmlformats.org/drawingml/2006/chart" xmlns:r="http://schemas.openxmlformats.org/officeDocument/2006/relationships" r:id="rId30"/>
               </a:graphicData>
             </a:graphic>
           </wp:inline>
@@ -16512,7 +17296,7 @@
             <wp:cNvGraphicFramePr/>
             <a:graphic xmlns:a="http://schemas.openxmlformats.org/drawingml/2006/main">
               <a:graphicData uri="http://schemas.openxmlformats.org/drawingml/2006/chart">
-                <c:chart xmlns:c="http://schemas.openxmlformats.org/drawingml/2006/chart" xmlns:r="http://schemas.openxmlformats.org/officeDocument/2006/relationships" r:id="rId30"/>
+                <c:chart xmlns:c="http://schemas.openxmlformats.org/drawingml/2006/chart" xmlns:r="http://schemas.openxmlformats.org/officeDocument/2006/relationships" r:id="rId31"/>
               </a:graphicData>
             </a:graphic>
           </wp:inline>
@@ -16678,7 +17462,7 @@
             <wp:cNvGraphicFramePr/>
             <a:graphic xmlns:a="http://schemas.openxmlformats.org/drawingml/2006/main">
               <a:graphicData uri="http://schemas.openxmlformats.org/drawingml/2006/chart">
-                <c:chart xmlns:c="http://schemas.openxmlformats.org/drawingml/2006/chart" xmlns:r="http://schemas.openxmlformats.org/officeDocument/2006/relationships" r:id="rId31"/>
+                <c:chart xmlns:c="http://schemas.openxmlformats.org/drawingml/2006/chart" xmlns:r="http://schemas.openxmlformats.org/officeDocument/2006/relationships" r:id="rId32"/>
               </a:graphicData>
             </a:graphic>
           </wp:inline>
@@ -16850,7 +17634,7 @@
             <wp:cNvGraphicFramePr/>
             <a:graphic xmlns:a="http://schemas.openxmlformats.org/drawingml/2006/main">
               <a:graphicData uri="http://schemas.openxmlformats.org/drawingml/2006/chart">
-                <c:chart xmlns:c="http://schemas.openxmlformats.org/drawingml/2006/chart" xmlns:r="http://schemas.openxmlformats.org/officeDocument/2006/relationships" r:id="rId32"/>
+                <c:chart xmlns:c="http://schemas.openxmlformats.org/drawingml/2006/chart" xmlns:r="http://schemas.openxmlformats.org/officeDocument/2006/relationships" r:id="rId33"/>
               </a:graphicData>
             </a:graphic>
           </wp:inline>
@@ -17016,7 +17800,7 @@
             <wp:cNvGraphicFramePr/>
             <a:graphic xmlns:a="http://schemas.openxmlformats.org/drawingml/2006/main">
               <a:graphicData uri="http://schemas.openxmlformats.org/drawingml/2006/chart">
-                <c:chart xmlns:c="http://schemas.openxmlformats.org/drawingml/2006/chart" xmlns:r="http://schemas.openxmlformats.org/officeDocument/2006/relationships" r:id="rId33"/>
+                <c:chart xmlns:c="http://schemas.openxmlformats.org/drawingml/2006/chart" xmlns:r="http://schemas.openxmlformats.org/officeDocument/2006/relationships" r:id="rId34"/>
               </a:graphicData>
             </a:graphic>
           </wp:inline>
@@ -17202,7 +17986,7 @@
             <wp:cNvGraphicFramePr/>
             <a:graphic xmlns:a="http://schemas.openxmlformats.org/drawingml/2006/main">
               <a:graphicData uri="http://schemas.openxmlformats.org/drawingml/2006/chart">
-                <c:chart xmlns:c="http://schemas.openxmlformats.org/drawingml/2006/chart" xmlns:r="http://schemas.openxmlformats.org/officeDocument/2006/relationships" r:id="rId34"/>
+                <c:chart xmlns:c="http://schemas.openxmlformats.org/drawingml/2006/chart" xmlns:r="http://schemas.openxmlformats.org/officeDocument/2006/relationships" r:id="rId35"/>
               </a:graphicData>
             </a:graphic>
           </wp:inline>
@@ -17350,7 +18134,21 @@
         <w:rPr>
           <w:bCs/>
         </w:rPr>
-        <w:t>Product X is a tool intended to connect consumers to locally-owned businesses. Local business owners are able to use this tool to easily post discounts, which are available to nearby consumers. Consumers must sign up to have access to these discounts. The tool is free for both local business owners and consumers.</w:t>
+        <w:t xml:space="preserve">Product X is a tool intended to connect consumers to </w:t>
+      </w:r>
+      <w:proofErr w:type="gramStart"/>
+      <w:r>
+        <w:rPr>
+          <w:bCs/>
+        </w:rPr>
+        <w:t>locally-owned</w:t>
+      </w:r>
+      <w:proofErr w:type="gramEnd"/>
+      <w:r>
+        <w:rPr>
+          <w:bCs/>
+        </w:rPr>
+        <w:t xml:space="preserve"> businesses. Local business owners are able to use this tool to easily post discounts, which are available to nearby consumers. Consumers must sign up to have access to these discounts. The tool is free for both local business owners and consumers.</w:t>
       </w:r>
     </w:p>
     <w:p>
@@ -17420,7 +18218,7 @@
             <wp:cNvGraphicFramePr/>
             <a:graphic xmlns:a="http://schemas.openxmlformats.org/drawingml/2006/main">
               <a:graphicData uri="http://schemas.openxmlformats.org/drawingml/2006/chart">
-                <c:chart xmlns:c="http://schemas.openxmlformats.org/drawingml/2006/chart" xmlns:r="http://schemas.openxmlformats.org/officeDocument/2006/relationships" r:id="rId35"/>
+                <c:chart xmlns:c="http://schemas.openxmlformats.org/drawingml/2006/chart" xmlns:r="http://schemas.openxmlformats.org/officeDocument/2006/relationships" r:id="rId36"/>
               </a:graphicData>
             </a:graphic>
           </wp:inline>
@@ -17583,7 +18381,15 @@
         <w:ind w:left="1080"/>
       </w:pPr>
       <w:r>
-        <w:t>“that it promotes the use of local businesses and products”</w:t>
+        <w:t>“</w:t>
+      </w:r>
+      <w:proofErr w:type="gramStart"/>
+      <w:r>
+        <w:t>that</w:t>
+      </w:r>
+      <w:proofErr w:type="gramEnd"/>
+      <w:r>
+        <w:t xml:space="preserve"> it promotes the use of local businesses and products”</w:t>
       </w:r>
     </w:p>
     <w:p>
@@ -17597,7 +18403,15 @@
         <w:ind w:left="1080"/>
       </w:pPr>
       <w:r>
-        <w:t>“free connection”</w:t>
+        <w:t>“</w:t>
+      </w:r>
+      <w:proofErr w:type="gramStart"/>
+      <w:r>
+        <w:t>free</w:t>
+      </w:r>
+      <w:proofErr w:type="gramEnd"/>
+      <w:r>
+        <w:t xml:space="preserve"> connection”</w:t>
       </w:r>
     </w:p>
     <w:p>
@@ -17625,7 +18439,15 @@
         <w:ind w:left="1080"/>
       </w:pPr>
       <w:r>
-        <w:t>“free”</w:t>
+        <w:t>“</w:t>
+      </w:r>
+      <w:proofErr w:type="gramStart"/>
+      <w:r>
+        <w:t>free</w:t>
+      </w:r>
+      <w:proofErr w:type="gramEnd"/>
+      <w:r>
+        <w:t>”</w:t>
       </w:r>
     </w:p>
     <w:p>
@@ -17709,7 +18531,15 @@
         <w:ind w:left="1080"/>
       </w:pPr>
       <w:r>
-        <w:t>“that it’s free”</w:t>
+        <w:t>“</w:t>
+      </w:r>
+      <w:proofErr w:type="gramStart"/>
+      <w:r>
+        <w:t>that</w:t>
+      </w:r>
+      <w:proofErr w:type="gramEnd"/>
+      <w:r>
+        <w:t xml:space="preserve"> it’s free”</w:t>
       </w:r>
     </w:p>
     <w:p>
@@ -17806,7 +18636,15 @@
         <w:ind w:left="1080"/>
       </w:pPr>
       <w:r>
-        <w:t>“most people never take advantage of promotions that we put out there on the websites”</w:t>
+        <w:t>“</w:t>
+      </w:r>
+      <w:proofErr w:type="gramStart"/>
+      <w:r>
+        <w:t>most</w:t>
+      </w:r>
+      <w:proofErr w:type="gramEnd"/>
+      <w:r>
+        <w:t xml:space="preserve"> people never take advantage of promotions that we put out there on the websites”</w:t>
       </w:r>
     </w:p>
     <w:p>
@@ -17820,7 +18658,15 @@
         <w:ind w:left="1080"/>
       </w:pPr>
       <w:r>
-        <w:t>“not sure if they are defined by category”</w:t>
+        <w:t>“</w:t>
+      </w:r>
+      <w:proofErr w:type="gramStart"/>
+      <w:r>
+        <w:t>not</w:t>
+      </w:r>
+      <w:proofErr w:type="gramEnd"/>
+      <w:r>
+        <w:t xml:space="preserve"> sure if they are defined by category”</w:t>
       </w:r>
     </w:p>
     <w:p>
@@ -17834,7 +18680,15 @@
         <w:ind w:left="1080"/>
       </w:pPr>
       <w:r>
-        <w:t>“don’t know the client demographics”</w:t>
+        <w:t>“</w:t>
+      </w:r>
+      <w:proofErr w:type="gramStart"/>
+      <w:r>
+        <w:t>don’t</w:t>
+      </w:r>
+      <w:proofErr w:type="gramEnd"/>
+      <w:r>
+        <w:t xml:space="preserve"> know the client demographics”</w:t>
       </w:r>
     </w:p>
     <w:p>
@@ -17904,7 +18758,15 @@
         <w:ind w:left="1080"/>
       </w:pPr>
       <w:r>
-        <w:t>“not really our target market"</w:t>
+        <w:t>“</w:t>
+      </w:r>
+      <w:proofErr w:type="gramStart"/>
+      <w:r>
+        <w:t>not</w:t>
+      </w:r>
+      <w:proofErr w:type="gramEnd"/>
+      <w:r>
+        <w:t xml:space="preserve"> really our target market"</w:t>
       </w:r>
     </w:p>
     <w:p>
@@ -17932,7 +18794,15 @@
         <w:ind w:left="1080"/>
       </w:pPr>
       <w:r>
-        <w:t>“the sign up process for consumers”</w:t>
+        <w:t>“</w:t>
+      </w:r>
+      <w:proofErr w:type="gramStart"/>
+      <w:r>
+        <w:t>the</w:t>
+      </w:r>
+      <w:proofErr w:type="gramEnd"/>
+      <w:r>
+        <w:t xml:space="preserve"> sign up process for consumers”</w:t>
       </w:r>
     </w:p>
     <w:p>
@@ -17974,7 +18844,15 @@
         <w:ind w:left="1080"/>
       </w:pPr>
       <w:r>
-        <w:t>“that it would only be for discounts versus overall advertising”</w:t>
+        <w:t>“</w:t>
+      </w:r>
+      <w:proofErr w:type="gramStart"/>
+      <w:r>
+        <w:t>that</w:t>
+      </w:r>
+      <w:proofErr w:type="gramEnd"/>
+      <w:r>
+        <w:t xml:space="preserve"> it would only be for discounts versus overall advertising”</w:t>
       </w:r>
     </w:p>
     <w:p>
@@ -18043,7 +18921,15 @@
         <w:ind w:left="1080"/>
       </w:pPr>
       <w:r>
-        <w:t>“true value that is distinct from other forms of advertising”</w:t>
+        <w:t>“</w:t>
+      </w:r>
+      <w:proofErr w:type="gramStart"/>
+      <w:r>
+        <w:t>true</w:t>
+      </w:r>
+      <w:proofErr w:type="gramEnd"/>
+      <w:r>
+        <w:t xml:space="preserve"> value that is distinct from other forms of advertising”</w:t>
       </w:r>
     </w:p>
     <w:p>
@@ -18113,7 +18999,15 @@
         <w:ind w:left="1080"/>
       </w:pPr>
       <w:r>
-        <w:t>“not sure until I see more”</w:t>
+        <w:t>“</w:t>
+      </w:r>
+      <w:proofErr w:type="gramStart"/>
+      <w:r>
+        <w:t>not</w:t>
+      </w:r>
+      <w:proofErr w:type="gramEnd"/>
+      <w:r>
+        <w:t xml:space="preserve"> sure until I see more”</w:t>
       </w:r>
     </w:p>
     <w:p>
@@ -18127,7 +19021,15 @@
         <w:ind w:left="1080"/>
       </w:pPr>
       <w:r>
-        <w:t>“not sure”</w:t>
+        <w:t>“</w:t>
+      </w:r>
+      <w:proofErr w:type="gramStart"/>
+      <w:r>
+        <w:t>not</w:t>
+      </w:r>
+      <w:proofErr w:type="gramEnd"/>
+      <w:r>
+        <w:t xml:space="preserve"> sure”</w:t>
       </w:r>
     </w:p>
     <w:p>
@@ -18272,7 +19174,15 @@
         <w:t xml:space="preserve">having </w:t>
       </w:r>
       <w:r>
-        <w:t xml:space="preserve">a high school degree or equivalent, Associate degree, </w:t>
+        <w:t xml:space="preserve">a high school degree or equivalent, </w:t>
+      </w:r>
+      <w:proofErr w:type="gramStart"/>
+      <w:r>
+        <w:t>Associate</w:t>
+      </w:r>
+      <w:proofErr w:type="gramEnd"/>
+      <w:r>
+        <w:t xml:space="preserve"> degree, </w:t>
       </w:r>
       <w:r>
         <w:t>or a</w:t>
@@ -18357,7 +19267,7 @@
                     <pic:cNvPicPr/>
                   </pic:nvPicPr>
                   <pic:blipFill>
-                    <a:blip r:embed="rId36">
+                    <a:blip r:embed="rId37">
                       <a:extLst>
                         <a:ext uri="{28A0092B-C50C-407E-A947-70E740481C1C}">
                           <a14:useLocalDpi xmlns:a14="http://schemas.microsoft.com/office/drawing/2010/main" val="0"/>
@@ -18423,6 +19333,7 @@
           <w:i/>
         </w:rPr>
       </w:pPr>
+      <w:proofErr w:type="gramStart"/>
       <w:r>
         <w:rPr>
           <w:b/>
@@ -18458,6 +19369,7 @@
         </w:rPr>
         <w:t>.</w:t>
       </w:r>
+      <w:proofErr w:type="gramEnd"/>
     </w:p>
     <w:p>
       <w:pPr>
@@ -18628,15 +19540,40 @@
                                 <w:sz w:val="16"/>
                                 <w:szCs w:val="16"/>
                               </w:rPr>
-                              <w:t xml:space="preserve"> Edna the e</w:t>
+                              <w:t xml:space="preserve"> </w:t>
+                            </w:r>
+                            <w:proofErr w:type="gramStart"/>
+                            <w:r>
+                              <w:rPr>
+                                <w:sz w:val="16"/>
+                                <w:szCs w:val="16"/>
+                              </w:rPr>
+                              <w:t>Edna the e</w:t>
                             </w:r>
                             <w:r>
                               <w:rPr>
                                 <w:sz w:val="16"/>
                                 <w:szCs w:val="16"/>
                               </w:rPr>
-                              <w:t>ntrepreneur. A visual representation of the Edna persona.</w:t>
+                              <w:t>ntrepreneur.</w:t>
                             </w:r>
+                            <w:proofErr w:type="gramEnd"/>
+                            <w:r>
+                              <w:rPr>
+                                <w:sz w:val="16"/>
+                                <w:szCs w:val="16"/>
+                              </w:rPr>
+                              <w:t xml:space="preserve"> </w:t>
+                            </w:r>
+                            <w:proofErr w:type="gramStart"/>
+                            <w:r>
+                              <w:rPr>
+                                <w:sz w:val="16"/>
+                                <w:szCs w:val="16"/>
+                              </w:rPr>
+                              <w:t>A visual representation of the Edna persona.</w:t>
+                            </w:r>
+                            <w:proofErr w:type="gramEnd"/>
                           </w:p>
                         </w:txbxContent>
                       </wps:txbx>
@@ -18657,11 +19594,7 @@
           </mc:Choice>
           <mc:Fallback>
             <w:pict>
-              <v:shapetype id="_x0000_t202" coordsize="21600,21600" o:spt="202" path="m0,0l0,21600,21600,21600,21600,0xe">
-                <v:stroke joinstyle="miter"/>
-                <v:path gradientshapeok="t" o:connecttype="rect"/>
-              </v:shapetype>
-              <v:shape id="Text Box 30" o:spid="_x0000_s1026" type="#_x0000_t202" style="position:absolute;left:0;text-align:left;margin-left:4in;margin-top:105.9pt;width:2in;height:54pt;z-index:251659264;visibility:visible;mso-wrap-style:square;mso-height-percent:0;mso-wrap-distance-left:9pt;mso-wrap-distance-top:0;mso-wrap-distance-right:9pt;mso-wrap-distance-bottom:0;mso-position-horizontal:absolute;mso-position-horizontal-relative:text;mso-position-vertical:absolute;mso-position-vertical-relative:text;mso-height-percent:0;mso-height-relative:margin;v-text-anchor:top" o:gfxdata="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" filled="f" stroked="f">
+              <v:shape id="Text Box 30" o:spid="_x0000_s1027" type="#_x0000_t202" style="position:absolute;left:0;text-align:left;margin-left:4in;margin-top:105.9pt;width:2in;height:54pt;z-index:251659264;visibility:visible;mso-wrap-style:square;mso-height-percent:0;mso-wrap-distance-left:9pt;mso-wrap-distance-top:0;mso-wrap-distance-right:9pt;mso-wrap-distance-bottom:0;mso-position-horizontal:absolute;mso-position-horizontal-relative:text;mso-position-vertical:absolute;mso-position-vertical-relative:text;mso-height-percent:0;mso-height-relative:margin;v-text-anchor:top" o:gfxdata="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" filled="f" stroked="f">
                 <v:textbox>
                   <w:txbxContent>
                     <w:p>
@@ -18685,15 +19618,40 @@
                           <w:sz w:val="16"/>
                           <w:szCs w:val="16"/>
                         </w:rPr>
-                        <w:t xml:space="preserve"> Edna the e</w:t>
+                        <w:t xml:space="preserve"> </w:t>
+                      </w:r>
+                      <w:proofErr w:type="gramStart"/>
+                      <w:r>
+                        <w:rPr>
+                          <w:sz w:val="16"/>
+                          <w:szCs w:val="16"/>
+                        </w:rPr>
+                        <w:t>Edna the e</w:t>
                       </w:r>
                       <w:r>
                         <w:rPr>
                           <w:sz w:val="16"/>
                           <w:szCs w:val="16"/>
                         </w:rPr>
-                        <w:t>ntrepreneur. A visual representation of the Edna persona.</w:t>
+                        <w:t>ntrepreneur.</w:t>
                       </w:r>
+                      <w:proofErr w:type="gramEnd"/>
+                      <w:r>
+                        <w:rPr>
+                          <w:sz w:val="16"/>
+                          <w:szCs w:val="16"/>
+                        </w:rPr>
+                        <w:t xml:space="preserve"> </w:t>
+                      </w:r>
+                      <w:proofErr w:type="gramStart"/>
+                      <w:r>
+                        <w:rPr>
+                          <w:sz w:val="16"/>
+                          <w:szCs w:val="16"/>
+                        </w:rPr>
+                        <w:t>A visual representation of the Edna persona.</w:t>
+                      </w:r>
+                      <w:proofErr w:type="gramEnd"/>
                     </w:p>
                   </w:txbxContent>
                 </v:textbox>
@@ -18857,7 +19815,7 @@
                     <pic:cNvPicPr/>
                   </pic:nvPicPr>
                   <pic:blipFill>
-                    <a:blip r:embed="rId37">
+                    <a:blip r:embed="rId38">
                       <a:extLst>
                         <a:ext uri="{28A0092B-C50C-407E-A947-70E740481C1C}">
                           <a14:useLocalDpi xmlns:a14="http://schemas.microsoft.com/office/drawing/2010/main" val="0"/>
@@ -18899,6 +19857,7 @@
           <w:i/>
         </w:rPr>
       </w:pPr>
+      <w:proofErr w:type="gramStart"/>
       <w:r>
         <w:rPr>
           <w:b/>
@@ -18920,6 +19879,7 @@
         </w:rPr>
         <w:t>.</w:t>
       </w:r>
+      <w:proofErr w:type="gramEnd"/>
     </w:p>
     <w:p>
       <w:pPr>
@@ -19091,6 +20051,7 @@
                               </w:rPr>
                               <w:t xml:space="preserve"> </w:t>
                             </w:r>
+                            <w:proofErr w:type="gramStart"/>
                             <w:r>
                               <w:rPr>
                                 <w:sz w:val="16"/>
@@ -19117,7 +20078,23 @@
                                 <w:sz w:val="16"/>
                                 <w:szCs w:val="16"/>
                               </w:rPr>
-                              <w:t xml:space="preserve">. A visual representation of the </w:t>
+                              <w:t>.</w:t>
+                            </w:r>
+                            <w:proofErr w:type="gramEnd"/>
+                            <w:r>
+                              <w:rPr>
+                                <w:sz w:val="16"/>
+                                <w:szCs w:val="16"/>
+                              </w:rPr>
+                              <w:t xml:space="preserve"> </w:t>
+                            </w:r>
+                            <w:proofErr w:type="gramStart"/>
+                            <w:r>
+                              <w:rPr>
+                                <w:sz w:val="16"/>
+                                <w:szCs w:val="16"/>
+                              </w:rPr>
+                              <w:t xml:space="preserve">A visual representation of the </w:t>
                             </w:r>
                             <w:r>
                               <w:rPr>
@@ -19133,6 +20110,7 @@
                               </w:rPr>
                               <w:t xml:space="preserve"> persona.</w:t>
                             </w:r>
+                            <w:proofErr w:type="gramEnd"/>
                           </w:p>
                         </w:txbxContent>
                       </wps:txbx>
@@ -19153,7 +20131,7 @@
           </mc:Choice>
           <mc:Fallback>
             <w:pict>
-              <v:shape id="Text Box 32" o:spid="_x0000_s1027" type="#_x0000_t202" style="position:absolute;left:0;text-align:left;margin-left:4in;margin-top:109.35pt;width:2in;height:36pt;z-index:251662336;visibility:visible;mso-wrap-style:square;mso-height-percent:0;mso-wrap-distance-left:9pt;mso-wrap-distance-top:0;mso-wrap-distance-right:9pt;mso-wrap-distance-bottom:0;mso-position-horizontal:absolute;mso-position-horizontal-relative:text;mso-position-vertical:absolute;mso-position-vertical-relative:text;mso-height-percent:0;mso-height-relative:margin;v-text-anchor:top" o:gfxdata="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" filled="f" stroked="f">
+              <v:shape id="Text Box 32" o:spid="_x0000_s1028" type="#_x0000_t202" style="position:absolute;left:0;text-align:left;margin-left:4in;margin-top:109.35pt;width:2in;height:36pt;z-index:251662336;visibility:visible;mso-wrap-style:square;mso-height-percent:0;mso-wrap-distance-left:9pt;mso-wrap-distance-top:0;mso-wrap-distance-right:9pt;mso-wrap-distance-bottom:0;mso-position-horizontal:absolute;mso-position-horizontal-relative:text;mso-position-vertical:absolute;mso-position-vertical-relative:text;mso-height-percent:0;mso-height-relative:margin;v-text-anchor:top" o:gfxdata="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" filled="f" stroked="f">
                 <v:textbox>
                   <w:txbxContent>
                     <w:p>
@@ -19187,6 +20165,7 @@
                         </w:rPr>
                         <w:t xml:space="preserve"> </w:t>
                       </w:r>
+                      <w:proofErr w:type="gramStart"/>
                       <w:r>
                         <w:rPr>
                           <w:sz w:val="16"/>
@@ -19213,7 +20192,23 @@
                           <w:sz w:val="16"/>
                           <w:szCs w:val="16"/>
                         </w:rPr>
-                        <w:t xml:space="preserve">. A visual representation of the </w:t>
+                        <w:t>.</w:t>
+                      </w:r>
+                      <w:proofErr w:type="gramEnd"/>
+                      <w:r>
+                        <w:rPr>
+                          <w:sz w:val="16"/>
+                          <w:szCs w:val="16"/>
+                        </w:rPr>
+                        <w:t xml:space="preserve"> </w:t>
+                      </w:r>
+                      <w:proofErr w:type="gramStart"/>
+                      <w:r>
+                        <w:rPr>
+                          <w:sz w:val="16"/>
+                          <w:szCs w:val="16"/>
+                        </w:rPr>
+                        <w:t xml:space="preserve">A visual representation of the </w:t>
                       </w:r>
                       <w:r>
                         <w:rPr>
@@ -19229,6 +20224,7 @@
                         </w:rPr>
                         <w:t xml:space="preserve"> persona.</w:t>
                       </w:r>
+                      <w:proofErr w:type="gramEnd"/>
                     </w:p>
                   </w:txbxContent>
                 </v:textbox>
@@ -19331,7 +20327,7 @@
                     <pic:cNvPicPr/>
                   </pic:nvPicPr>
                   <pic:blipFill>
-                    <a:blip r:embed="rId38">
+                    <a:blip r:embed="rId39">
                       <a:extLst>
                         <a:ext uri="{28A0092B-C50C-407E-A947-70E740481C1C}">
                           <a14:useLocalDpi xmlns:a14="http://schemas.microsoft.com/office/drawing/2010/main" val="0"/>
@@ -19363,6 +20359,7 @@
           </wp:anchor>
         </w:drawing>
       </w:r>
+      <w:proofErr w:type="gramStart"/>
       <w:r>
         <w:rPr>
           <w:b/>
@@ -19384,6 +20381,7 @@
         </w:rPr>
         <w:t>.</w:t>
       </w:r>
+      <w:proofErr w:type="gramEnd"/>
     </w:p>
     <w:p>
       <w:pPr>
@@ -19547,6 +20545,7 @@
                               </w:rPr>
                               <w:t xml:space="preserve"> </w:t>
                             </w:r>
+                            <w:proofErr w:type="gramStart"/>
                             <w:r>
                               <w:rPr>
                                 <w:sz w:val="16"/>
@@ -19559,7 +20558,23 @@
                                 <w:sz w:val="16"/>
                                 <w:szCs w:val="16"/>
                               </w:rPr>
-                              <w:t xml:space="preserve">. A visual representation of the </w:t>
+                              <w:t>.</w:t>
+                            </w:r>
+                            <w:proofErr w:type="gramEnd"/>
+                            <w:r>
+                              <w:rPr>
+                                <w:sz w:val="16"/>
+                                <w:szCs w:val="16"/>
+                              </w:rPr>
+                              <w:t xml:space="preserve"> </w:t>
+                            </w:r>
+                            <w:proofErr w:type="gramStart"/>
+                            <w:r>
+                              <w:rPr>
+                                <w:sz w:val="16"/>
+                                <w:szCs w:val="16"/>
+                              </w:rPr>
+                              <w:t xml:space="preserve">A visual representation of the </w:t>
                             </w:r>
                             <w:r>
                               <w:rPr>
@@ -19575,6 +20590,7 @@
                               </w:rPr>
                               <w:t xml:space="preserve"> persona.</w:t>
                             </w:r>
+                            <w:proofErr w:type="gramEnd"/>
                           </w:p>
                         </w:txbxContent>
                       </wps:txbx>
@@ -19595,7 +20611,7 @@
           </mc:Choice>
           <mc:Fallback>
             <w:pict>
-              <v:shape id="Text Box 34" o:spid="_x0000_s1028" type="#_x0000_t202" style="position:absolute;left:0;text-align:left;margin-left:279pt;margin-top:110.45pt;width:2in;height:36pt;z-index:251665408;visibility:visible;mso-wrap-style:square;mso-height-percent:0;mso-wrap-distance-left:9pt;mso-wrap-distance-top:0;mso-wrap-distance-right:9pt;mso-wrap-distance-bottom:0;mso-position-horizontal:absolute;mso-position-horizontal-relative:text;mso-position-vertical:absolute;mso-position-vertical-relative:text;mso-height-percent:0;mso-height-relative:margin;v-text-anchor:top" o:gfxdata="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" filled="f" stroked="f">
+              <v:shape id="Text Box 34" o:spid="_x0000_s1029" type="#_x0000_t202" style="position:absolute;left:0;text-align:left;margin-left:279pt;margin-top:110.45pt;width:2in;height:36pt;z-index:251665408;visibility:visible;mso-wrap-style:square;mso-height-percent:0;mso-wrap-distance-left:9pt;mso-wrap-distance-top:0;mso-wrap-distance-right:9pt;mso-wrap-distance-bottom:0;mso-position-horizontal:absolute;mso-position-horizontal-relative:text;mso-position-vertical:absolute;mso-position-vertical-relative:text;mso-height-percent:0;mso-height-relative:margin;v-text-anchor:top" o:gfxdata="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" filled="f" stroked="f">
                 <v:textbox>
                   <w:txbxContent>
                     <w:p>
@@ -19630,6 +20646,7 @@
                         </w:rPr>
                         <w:t xml:space="preserve"> </w:t>
                       </w:r>
+                      <w:proofErr w:type="gramStart"/>
                       <w:r>
                         <w:rPr>
                           <w:sz w:val="16"/>
@@ -19642,7 +20659,23 @@
                           <w:sz w:val="16"/>
                           <w:szCs w:val="16"/>
                         </w:rPr>
-                        <w:t xml:space="preserve">. A visual representation of the </w:t>
+                        <w:t>.</w:t>
+                      </w:r>
+                      <w:proofErr w:type="gramEnd"/>
+                      <w:r>
+                        <w:rPr>
+                          <w:sz w:val="16"/>
+                          <w:szCs w:val="16"/>
+                        </w:rPr>
+                        <w:t xml:space="preserve"> </w:t>
+                      </w:r>
+                      <w:proofErr w:type="gramStart"/>
+                      <w:r>
+                        <w:rPr>
+                          <w:sz w:val="16"/>
+                          <w:szCs w:val="16"/>
+                        </w:rPr>
+                        <w:t xml:space="preserve">A visual representation of the </w:t>
                       </w:r>
                       <w:r>
                         <w:rPr>
@@ -19658,6 +20691,7 @@
                         </w:rPr>
                         <w:t xml:space="preserve"> persona.</w:t>
                       </w:r>
+                      <w:proofErr w:type="gramEnd"/>
                     </w:p>
                   </w:txbxContent>
                 </v:textbox>
@@ -19695,10 +20729,26 @@
         <w:t>a part time job.</w:t>
       </w:r>
       <w:r>
-        <w:t xml:space="preserve"> Cost is very influential when I decide where I shop, so I usually end up going to big-box stores like Walmart and Target, but I would much prefer to </w:t>
-      </w:r>
-      <w:r>
-        <w:t>support businesses with more soul. I think I would be more apt to shop at locally-owned businesses not only if they were more cost effective, but if I was more aware of their existence. My smartphone is my lifeline – it’s always with me. If Shop Local Weekly helped me find good deals at and make me more aware of locally-owned business via my smartphone, I would be likely to use it.</w:t>
+        <w:t xml:space="preserve"> Cost is very influential when I decide where I shop, so I usually end up going to big-box stores like </w:t>
+      </w:r>
+      <w:proofErr w:type="spellStart"/>
+      <w:r>
+        <w:t>Walmart</w:t>
+      </w:r>
+      <w:proofErr w:type="spellEnd"/>
+      <w:r>
+        <w:t xml:space="preserve"> and Target, but I would much prefer to </w:t>
+      </w:r>
+      <w:r>
+        <w:t xml:space="preserve">support businesses with more soul. I think I would be more apt to shop at </w:t>
+      </w:r>
+      <w:proofErr w:type="gramStart"/>
+      <w:r>
+        <w:t>locally-owned</w:t>
+      </w:r>
+      <w:proofErr w:type="gramEnd"/>
+      <w:r>
+        <w:t xml:space="preserve"> businesses not only if they were more cost effective, but if I was more aware of their existence. My smartphone is my lifeline – it’s always with me. If Shop Local Weekly helped me find good deals at and make me more aware of locally-owned business via my smartphone, I would be likely to use it.</w:t>
       </w:r>
       <w:r>
         <w:t>”</w:t>
@@ -21669,11 +22719,16 @@
         </w:numPr>
         <w:spacing w:line="480" w:lineRule="auto"/>
       </w:pPr>
+      <w:proofErr w:type="gramStart"/>
       <w:r>
         <w:t xml:space="preserve">Does </w:t>
       </w:r>
       <w:r>
-        <w:t>the content meet business goals?</w:t>
+        <w:t>the content meet business goals</w:t>
+      </w:r>
+      <w:proofErr w:type="gramEnd"/>
+      <w:r>
+        <w:t>?</w:t>
       </w:r>
     </w:p>
     <w:p>
@@ -22034,7 +23089,15 @@
         <w:ind w:left="540" w:hanging="540"/>
       </w:pPr>
       <w:r>
-        <w:t xml:space="preserve">Usability &amp; Findability: </w:t>
+        <w:t xml:space="preserve">Usability &amp; </w:t>
+      </w:r>
+      <w:proofErr w:type="spellStart"/>
+      <w:r>
+        <w:t>Findability</w:t>
+      </w:r>
+      <w:proofErr w:type="spellEnd"/>
+      <w:r>
+        <w:t xml:space="preserve">: </w:t>
       </w:r>
     </w:p>
     <w:p>
@@ -22538,7 +23601,15 @@
         <w:ind w:left="720"/>
       </w:pPr>
       <w:r>
-        <w:t>In person at big-box stores, such as Walmart and Target</w:t>
+        <w:t xml:space="preserve">In person at big-box stores, such as </w:t>
+      </w:r>
+      <w:proofErr w:type="spellStart"/>
+      <w:r>
+        <w:t>Walmart</w:t>
+      </w:r>
+      <w:proofErr w:type="spellEnd"/>
+      <w:r>
+        <w:t xml:space="preserve"> and Target</w:t>
       </w:r>
     </w:p>
     <w:p>
@@ -22566,7 +23637,15 @@
         <w:ind w:left="720"/>
       </w:pPr>
       <w:r>
-        <w:t>Online at big-box stores, such as Walmart and Target</w:t>
+        <w:t xml:space="preserve">Online at big-box stores, such as </w:t>
+      </w:r>
+      <w:proofErr w:type="spellStart"/>
+      <w:r>
+        <w:t>Walmart</w:t>
+      </w:r>
+      <w:proofErr w:type="spellEnd"/>
+      <w:r>
+        <w:t xml:space="preserve"> and Target</w:t>
       </w:r>
     </w:p>
     <w:p>
@@ -22702,7 +23781,15 @@
         <w:ind w:left="360"/>
       </w:pPr>
       <w:r>
-        <w:t>What would prompt you to shop at locally-owned businesses more often? (Check all that apply)</w:t>
+        <w:t xml:space="preserve">What would prompt you to shop at </w:t>
+      </w:r>
+      <w:proofErr w:type="gramStart"/>
+      <w:r>
+        <w:t>locally-owned</w:t>
+      </w:r>
+      <w:proofErr w:type="gramEnd"/>
+      <w:r>
+        <w:t xml:space="preserve"> businesses more often? (Check all that apply)</w:t>
       </w:r>
     </w:p>
     <w:p>
@@ -22821,7 +23908,21 @@
         <w:rPr>
           <w:bCs/>
         </w:rPr>
-        <w:t>Product X is a free tool intended to connect consumers to locally-owned businesses. Local business owners use this tool to post discounts, which are available to nearby consumers. Consumers must sign up to have access to these di</w:t>
+        <w:t xml:space="preserve">Product X is a free tool intended to connect consumers to </w:t>
+      </w:r>
+      <w:proofErr w:type="gramStart"/>
+      <w:r>
+        <w:rPr>
+          <w:bCs/>
+        </w:rPr>
+        <w:t>locally-owned</w:t>
+      </w:r>
+      <w:proofErr w:type="gramEnd"/>
+      <w:r>
+        <w:rPr>
+          <w:bCs/>
+        </w:rPr>
+        <w:t xml:space="preserve"> businesses. Local business owners use this tool to post discounts, which are available to nearby consumers. Consumers must sign up to have access to these di</w:t>
       </w:r>
       <w:r>
         <w:rPr>
@@ -22922,7 +24023,15 @@
         <w:ind w:left="360"/>
       </w:pPr>
       <w:r>
-        <w:t>In which method would you prefer to access discounts to locally-owned businesses</w:t>
+        <w:t xml:space="preserve">In which method would you prefer to access discounts to </w:t>
+      </w:r>
+      <w:proofErr w:type="gramStart"/>
+      <w:r>
+        <w:t>locally-owned</w:t>
+      </w:r>
+      <w:proofErr w:type="gramEnd"/>
+      <w:r>
+        <w:t xml:space="preserve"> businesses</w:t>
       </w:r>
       <w:r>
         <w:t>?</w:t>
@@ -24192,7 +25301,21 @@
         <w:rPr>
           <w:bCs/>
         </w:rPr>
-        <w:t>Product X is a tool intended to connect consumers to locally-owned businesses. Local business owners are able to use this tool to easily post discounts, which are available to nearby consumers. Consumers must sign up to have access to these discounts. The tool is free for both local business owners and consumers.</w:t>
+        <w:t xml:space="preserve">Product X is a tool intended to connect consumers to </w:t>
+      </w:r>
+      <w:proofErr w:type="gramStart"/>
+      <w:r>
+        <w:rPr>
+          <w:bCs/>
+        </w:rPr>
+        <w:t>locally-owned</w:t>
+      </w:r>
+      <w:proofErr w:type="gramEnd"/>
+      <w:r>
+        <w:rPr>
+          <w:bCs/>
+        </w:rPr>
+        <w:t xml:space="preserve"> businesses. Local business owners are able to use this tool to easily post discounts, which are available to nearby consumers. Consumers must sign up to have access to these discounts. The tool is free for both local business owners and consumers.</w:t>
       </w:r>
     </w:p>
     <w:p>
@@ -24509,7 +25632,7 @@
         <w:rStyle w:val="PageNumber"/>
         <w:noProof/>
       </w:rPr>
-      <w:t>28</w:t>
+      <w:t>12</w:t>
     </w:r>
     <w:r>
       <w:rPr>
@@ -24683,7 +25806,23 @@
           <w:sz w:val="20"/>
           <w:szCs w:val="20"/>
         </w:rPr>
-        <w:t xml:space="preserve">There is some contention about whether data collected from a Likert item should be treated as quantitative. Opponents protest that you cannot assume equal intervals between points and </w:t>
+        <w:t xml:space="preserve">There is some contention about whether data collected from a </w:t>
+      </w:r>
+      <w:proofErr w:type="spellStart"/>
+      <w:r>
+        <w:rPr>
+          <w:sz w:val="20"/>
+          <w:szCs w:val="20"/>
+        </w:rPr>
+        <w:t>Likert</w:t>
+      </w:r>
+      <w:proofErr w:type="spellEnd"/>
+      <w:r>
+        <w:rPr>
+          <w:sz w:val="20"/>
+          <w:szCs w:val="20"/>
+        </w:rPr>
+        <w:t xml:space="preserve"> item should be treated as quantitative. Opponents protest that you cannot assume equal intervals between points and </w:t>
       </w:r>
       <w:r>
         <w:rPr>
@@ -24752,7 +25891,23 @@
           <w:sz w:val="20"/>
           <w:szCs w:val="20"/>
         </w:rPr>
-        <w:t xml:space="preserve">. Dr. Philip Hodgson and other proponents argue that qualitative data cannot be ordered along a continuum, as scale items can, or compared in terms of magnitude, deeming Likert </w:t>
+        <w:t xml:space="preserve">. Dr. Philip Hodgson and other proponents argue that qualitative data cannot be ordered along a continuum, as scale items can, or compared in terms of magnitude, deeming </w:t>
+      </w:r>
+      <w:proofErr w:type="spellStart"/>
+      <w:r>
+        <w:rPr>
+          <w:sz w:val="20"/>
+          <w:szCs w:val="20"/>
+        </w:rPr>
+        <w:t>Likert</w:t>
+      </w:r>
+      <w:proofErr w:type="spellEnd"/>
+      <w:r>
+        <w:rPr>
+          <w:sz w:val="20"/>
+          <w:szCs w:val="20"/>
+        </w:rPr>
+        <w:t xml:space="preserve"> </w:t>
       </w:r>
       <w:r>
         <w:rPr>
@@ -36983,7 +38138,7 @@
 </file>
 
 <file path=customXml/itemProps1.xml><?xml version="1.0" encoding="utf-8"?>
-<ds:datastoreItem xmlns:ds="http://schemas.openxmlformats.org/officeDocument/2006/customXml" ds:itemID="{F575CA71-21C8-DB40-96CD-BC2E4DFB0A9F}">
+<ds:datastoreItem xmlns:ds="http://schemas.openxmlformats.org/officeDocument/2006/customXml" ds:itemID="{4FE87C30-E12A-894C-A7A6-B48AAECF9E97}">
   <ds:schemaRefs>
     <ds:schemaRef ds:uri="http://schemas.openxmlformats.org/officeDocument/2006/bibliography"/>
   </ds:schemaRefs>

</xml_diff>

<commit_message>
puts some definitions in the footnotes
</commit_message>
<xml_diff>
--- a/Baker-AppliedProject.docx
+++ b/Baker-AppliedProject.docx
@@ -4897,10 +4897,28 @@
         <w:t xml:space="preserve">. </w:t>
       </w:r>
       <w:r>
-        <w:t>The beta version of the web application was tested for user experience and u</w:t>
-      </w:r>
-      <w:r>
-        <w:t xml:space="preserve">sability </w:t>
+        <w:t>The beta version of the web application was tested for user experience</w:t>
+      </w:r>
+      <w:r>
+        <w:rPr>
+          <w:rStyle w:val="FootnoteReference"/>
+        </w:rPr>
+        <w:footnoteReference w:id="1"/>
+      </w:r>
+      <w:r>
+        <w:t xml:space="preserve"> and u</w:t>
+      </w:r>
+      <w:r>
+        <w:t>sability</w:t>
+      </w:r>
+      <w:r>
+        <w:rPr>
+          <w:rStyle w:val="FootnoteReference"/>
+        </w:rPr>
+        <w:footnoteReference w:id="2"/>
+      </w:r>
+      <w:r>
+        <w:t xml:space="preserve"> </w:t>
       </w:r>
       <w:r>
         <w:t>issues. This testing provided insight into how the application should improved before it is released to users</w:t>
@@ -5448,68 +5466,6 @@
         <w:rPr>
           <w:u w:val="single"/>
         </w:rPr>
-        <w:t>Demographics:</w:t>
-      </w:r>
-      <w:r>
-        <w:t xml:space="preserve"> </w:t>
-      </w:r>
-      <w:r>
-        <w:t>Characteristics of a target market, such as age, gender, education, and annual income</w:t>
-      </w:r>
-      <w:r>
-        <w:t xml:space="preserve"> </w:t>
-      </w:r>
-      <w:sdt>
-        <w:sdtPr>
-          <w:id w:val="1403559667"/>
-          <w:citation/>
-        </w:sdtPr>
-        <w:sdtContent>
-          <w:r>
-            <w:fldChar w:fldCharType="begin"/>
-          </w:r>
-          <w:r>
-            <w:instrText xml:space="preserve"> CITATION Wha151 \l 1033 </w:instrText>
-          </w:r>
-          <w:r>
-            <w:fldChar w:fldCharType="separate"/>
-          </w:r>
-          <w:r>
-            <w:rPr>
-              <w:noProof/>
-            </w:rPr>
-            <w:t>(What Demographics and Psychographics Mean for Small Business Marketing)</w:t>
-          </w:r>
-          <w:r>
-            <w:fldChar w:fldCharType="end"/>
-          </w:r>
-        </w:sdtContent>
-      </w:sdt>
-      <w:r>
-        <w:t>.</w:t>
-      </w:r>
-    </w:p>
-    <w:p>
-      <w:pPr>
-        <w:pStyle w:val="ListParagraph"/>
-        <w:spacing w:line="480" w:lineRule="auto"/>
-        <w:ind w:left="900"/>
-      </w:pPr>
-    </w:p>
-    <w:p>
-      <w:pPr>
-        <w:pStyle w:val="ListParagraph"/>
-        <w:numPr>
-          <w:ilvl w:val="2"/>
-          <w:numId w:val="1"/>
-        </w:numPr>
-        <w:spacing w:line="480" w:lineRule="auto"/>
-        <w:ind w:left="900" w:hanging="360"/>
-      </w:pPr>
-      <w:r>
-        <w:rPr>
-          <w:u w:val="single"/>
-        </w:rPr>
         <w:t>HT</w:t>
       </w:r>
       <w:r>
@@ -5853,60 +5809,6 @@
         <w:rPr>
           <w:u w:val="single"/>
         </w:rPr>
-        <w:t>Psychographics:</w:t>
-      </w:r>
-      <w:r>
-        <w:t xml:space="preserve"> Psychology, lifestyles, and behaviors of a target market </w:t>
-      </w:r>
-      <w:sdt>
-        <w:sdtPr>
-          <w:id w:val="357245886"/>
-          <w:citation/>
-        </w:sdtPr>
-        <w:sdtContent>
-          <w:r>
-            <w:fldChar w:fldCharType="begin"/>
-          </w:r>
-          <w:r>
-            <w:instrText xml:space="preserve"> CITATION Wha151 \l 1033 </w:instrText>
-          </w:r>
-          <w:r>
-            <w:fldChar w:fldCharType="separate"/>
-          </w:r>
-          <w:r>
-            <w:rPr>
-              <w:noProof/>
-            </w:rPr>
-            <w:t>(What Demographics and Psychographics Mean for Small Business Marketing)</w:t>
-          </w:r>
-          <w:r>
-            <w:fldChar w:fldCharType="end"/>
-          </w:r>
-        </w:sdtContent>
-      </w:sdt>
-      <w:r>
-        <w:t>.</w:t>
-      </w:r>
-    </w:p>
-    <w:p>
-      <w:pPr>
-        <w:spacing w:line="480" w:lineRule="auto"/>
-      </w:pPr>
-    </w:p>
-    <w:p>
-      <w:pPr>
-        <w:pStyle w:val="ListParagraph"/>
-        <w:numPr>
-          <w:ilvl w:val="2"/>
-          <w:numId w:val="1"/>
-        </w:numPr>
-        <w:spacing w:line="480" w:lineRule="auto"/>
-        <w:ind w:left="900" w:hanging="360"/>
-      </w:pPr>
-      <w:r>
-        <w:rPr>
-          <w:u w:val="single"/>
-        </w:rPr>
         <w:t>Scope Creep:</w:t>
       </w:r>
       <w:r>
@@ -6030,233 +5932,8 @@
     </w:p>
     <w:p>
       <w:pPr>
-        <w:pStyle w:val="ListParagraph"/>
-        <w:numPr>
-          <w:ilvl w:val="2"/>
-          <w:numId w:val="1"/>
-        </w:numPr>
-        <w:spacing w:line="480" w:lineRule="auto"/>
-        <w:ind w:left="900" w:hanging="360"/>
-      </w:pPr>
-      <w:r>
-        <w:rPr>
-          <w:u w:val="single"/>
-        </w:rPr>
-        <w:t>Usability:</w:t>
-      </w:r>
-      <w:r>
-        <w:t xml:space="preserve"> Refers to the quality of a user’s experience in terms of effectiveness, efficiency, and overall satisfaction</w:t>
-      </w:r>
-      <w:r>
-        <w:t xml:space="preserve"> when interacting with products or systems</w:t>
-      </w:r>
-      <w:sdt>
-        <w:sdtPr>
-          <w:id w:val="117967120"/>
-          <w:citation/>
-        </w:sdtPr>
-        <w:sdtContent>
-          <w:r>
-            <w:fldChar w:fldCharType="begin"/>
-          </w:r>
-          <w:r>
-            <w:instrText xml:space="preserve">CITATION Usa \l 1033 </w:instrText>
-          </w:r>
-          <w:r>
-            <w:fldChar w:fldCharType="separate"/>
-          </w:r>
-          <w:r>
-            <w:rPr>
-              <w:noProof/>
-            </w:rPr>
-            <w:t xml:space="preserve"> (Usability Evaluation Basics)</w:t>
-          </w:r>
-          <w:r>
-            <w:fldChar w:fldCharType="end"/>
-          </w:r>
-        </w:sdtContent>
-      </w:sdt>
-      <w:r>
-        <w:t>.</w:t>
-      </w:r>
-    </w:p>
-    <w:p>
-      <w:pPr>
-        <w:spacing w:line="480" w:lineRule="auto"/>
-      </w:pPr>
-    </w:p>
-    <w:p>
-      <w:pPr>
-        <w:pStyle w:val="ListParagraph"/>
-        <w:numPr>
-          <w:ilvl w:val="2"/>
-          <w:numId w:val="1"/>
-        </w:numPr>
-        <w:spacing w:line="480" w:lineRule="auto"/>
-        <w:ind w:left="900" w:hanging="360"/>
-      </w:pPr>
-      <w:r>
-        <w:rPr>
-          <w:u w:val="single"/>
-        </w:rPr>
-        <w:t>User Centered Design:</w:t>
-      </w:r>
-      <w:r>
-        <w:t xml:space="preserve"> “The practice of creating, engaging, efficient user experiences…”</w:t>
-      </w:r>
-      <w:sdt>
-        <w:sdtPr>
-          <w:id w:val="1808048863"/>
-          <w:citation/>
-        </w:sdtPr>
-        <w:sdtContent>
-          <w:r>
-            <w:fldChar w:fldCharType="begin"/>
-          </w:r>
-          <w:r>
-            <w:instrText xml:space="preserve">CITATION Jes11 \p 17 \l 1033 </w:instrText>
-          </w:r>
-          <w:r>
-            <w:fldChar w:fldCharType="separate"/>
-          </w:r>
-          <w:r>
-            <w:rPr>
-              <w:noProof/>
-            </w:rPr>
-            <w:t xml:space="preserve"> (Garrett, 2011, p. 17)</w:t>
-          </w:r>
-          <w:r>
-            <w:fldChar w:fldCharType="end"/>
-          </w:r>
-        </w:sdtContent>
-      </w:sdt>
-      <w:r>
-        <w:t>.</w:t>
-      </w:r>
-    </w:p>
-    <w:p>
-      <w:pPr>
-        <w:pStyle w:val="ListParagraph"/>
-        <w:spacing w:line="480" w:lineRule="auto"/>
-        <w:ind w:left="900"/>
-      </w:pPr>
-    </w:p>
-    <w:p>
-      <w:pPr>
-        <w:pStyle w:val="ListParagraph"/>
-        <w:numPr>
-          <w:ilvl w:val="2"/>
-          <w:numId w:val="1"/>
-        </w:numPr>
-        <w:spacing w:line="480" w:lineRule="auto"/>
-        <w:ind w:left="900" w:hanging="360"/>
-      </w:pPr>
-      <w:r>
-        <w:rPr>
-          <w:u w:val="single"/>
-        </w:rPr>
-        <w:t>User Experience (UX):</w:t>
-      </w:r>
-      <w:r>
-        <w:t xml:space="preserve"> </w:t>
-      </w:r>
-      <w:r>
-        <w:t>A broad concept, which “encompasses all aspects of the end-user’s interaction with the company, its services, and its products”</w:t>
-      </w:r>
-      <w:sdt>
-        <w:sdtPr>
-          <w:id w:val="1532844706"/>
-          <w:citation/>
-        </w:sdtPr>
-        <w:sdtContent>
-          <w:r>
-            <w:fldChar w:fldCharType="begin"/>
-          </w:r>
-          <w:r>
-            <w:instrText xml:space="preserve">CITATION Nie15 \l 1033 </w:instrText>
-          </w:r>
-          <w:r>
-            <w:fldChar w:fldCharType="separate"/>
-          </w:r>
-          <w:r>
-            <w:rPr>
-              <w:noProof/>
-            </w:rPr>
-            <w:t xml:space="preserve"> (Nielsen &amp; Norman, The Definition of User Experience)</w:t>
-          </w:r>
-          <w:r>
-            <w:fldChar w:fldCharType="end"/>
-          </w:r>
-        </w:sdtContent>
-      </w:sdt>
-      <w:r>
-        <w:t>.</w:t>
-      </w:r>
-    </w:p>
-    <w:p>
-      <w:pPr>
-        <w:pStyle w:val="ListParagraph"/>
-        <w:spacing w:line="480" w:lineRule="auto"/>
-        <w:ind w:left="900"/>
-      </w:pPr>
-    </w:p>
-    <w:p>
-      <w:pPr>
-        <w:pStyle w:val="ListParagraph"/>
-        <w:numPr>
-          <w:ilvl w:val="2"/>
-          <w:numId w:val="1"/>
-        </w:numPr>
-        <w:spacing w:line="480" w:lineRule="auto"/>
-        <w:ind w:left="900" w:hanging="360"/>
-      </w:pPr>
-      <w:r>
-        <w:rPr>
-          <w:u w:val="single"/>
-        </w:rPr>
-        <w:t>User Interface (UI):</w:t>
-      </w:r>
-      <w:r>
-        <w:t xml:space="preserve"> The way in which a person (user) controls or interacts with a</w:t>
-      </w:r>
-      <w:r>
-        <w:t>n</w:t>
-      </w:r>
-      <w:r>
-        <w:t xml:space="preserve"> </w:t>
-      </w:r>
-      <w:r>
-        <w:t>application or device</w:t>
-      </w:r>
-      <w:sdt>
-        <w:sdtPr>
-          <w:id w:val="1229962443"/>
-          <w:citation/>
-        </w:sdtPr>
-        <w:sdtContent>
-          <w:r>
-            <w:fldChar w:fldCharType="begin"/>
-          </w:r>
-          <w:r>
-            <w:instrText xml:space="preserve">CITATION Use09 \l 1033 </w:instrText>
-          </w:r>
-          <w:r>
-            <w:fldChar w:fldCharType="separate"/>
-          </w:r>
-          <w:r>
-            <w:rPr>
-              <w:noProof/>
-            </w:rPr>
-            <w:t xml:space="preserve"> (User Interface, 2009)</w:t>
-          </w:r>
-          <w:r>
-            <w:fldChar w:fldCharType="end"/>
-          </w:r>
-        </w:sdtContent>
-      </w:sdt>
-      <w:r>
-        <w:t>.</w:t>
-      </w:r>
+        <w:spacing w:line="480" w:lineRule="auto"/>
+      </w:pPr>
     </w:p>
     <w:p>
       <w:pPr>
@@ -7799,14 +7476,7 @@
                                 <w:sz w:val="16"/>
                                 <w:szCs w:val="16"/>
                               </w:rPr>
-                              <w:t>Garrett’s f</w:t>
-                            </w:r>
-                            <w:r>
-                              <w:rPr>
-                                <w:sz w:val="16"/>
-                                <w:szCs w:val="16"/>
-                              </w:rPr>
-                              <w:t>ive planes of user experience</w:t>
+                              <w:t>Garrett’s five planes of user experience</w:t>
                             </w:r>
                             <w:r>
                               <w:rPr>
@@ -7828,7 +7498,70 @@
                                 <w:sz w:val="16"/>
                                 <w:szCs w:val="16"/>
                               </w:rPr>
-                              <w:t>This figure illustrates Garrett’s five planes of user experience (2011).</w:t>
+                              <w:t>This figure illustrates Garrett’s five planes of user experience</w:t>
+                            </w:r>
+                            <w:sdt>
+                              <w:sdtPr>
+                                <w:rPr>
+                                  <w:sz w:val="16"/>
+                                  <w:szCs w:val="16"/>
+                                </w:rPr>
+                                <w:id w:val="210779145"/>
+                                <w:citation/>
+                              </w:sdtPr>
+                              <w:sdtContent>
+                                <w:r>
+                                  <w:rPr>
+                                    <w:sz w:val="16"/>
+                                    <w:szCs w:val="16"/>
+                                  </w:rPr>
+                                  <w:fldChar w:fldCharType="begin"/>
+                                </w:r>
+                                <w:r>
+                                  <w:rPr>
+                                    <w:sz w:val="16"/>
+                                    <w:szCs w:val="16"/>
+                                  </w:rPr>
+                                  <w:instrText xml:space="preserve">CITATION Jes11 \n  \t  \l 1033 </w:instrText>
+                                </w:r>
+                                <w:r>
+                                  <w:rPr>
+                                    <w:sz w:val="16"/>
+                                    <w:szCs w:val="16"/>
+                                  </w:rPr>
+                                  <w:fldChar w:fldCharType="separate"/>
+                                </w:r>
+                                <w:r>
+                                  <w:rPr>
+                                    <w:noProof/>
+                                    <w:sz w:val="16"/>
+                                    <w:szCs w:val="16"/>
+                                  </w:rPr>
+                                  <w:t xml:space="preserve"> </w:t>
+                                </w:r>
+                                <w:r>
+                                  <w:rPr>
+                                    <w:noProof/>
+                                    <w:sz w:val="16"/>
+                                    <w:szCs w:val="16"/>
+                                  </w:rPr>
+                                  <w:t>(2011)</w:t>
+                                </w:r>
+                                <w:r>
+                                  <w:rPr>
+                                    <w:sz w:val="16"/>
+                                    <w:szCs w:val="16"/>
+                                  </w:rPr>
+                                  <w:fldChar w:fldCharType="end"/>
+                                </w:r>
+                              </w:sdtContent>
+                            </w:sdt>
+                            <w:r>
+                              <w:rPr>
+                                <w:sz w:val="16"/>
+                                <w:szCs w:val="16"/>
+                              </w:rPr>
+                              <w:t>.</w:t>
                             </w:r>
                           </w:p>
                         </w:txbxContent>
@@ -7905,14 +7638,7 @@
                           <w:sz w:val="16"/>
                           <w:szCs w:val="16"/>
                         </w:rPr>
-                        <w:t>Garrett’s f</w:t>
-                      </w:r>
-                      <w:r>
-                        <w:rPr>
-                          <w:sz w:val="16"/>
-                          <w:szCs w:val="16"/>
-                        </w:rPr>
-                        <w:t>ive planes of user experience</w:t>
+                        <w:t>Garrett’s five planes of user experience</w:t>
                       </w:r>
                       <w:r>
                         <w:rPr>
@@ -7934,7 +7660,70 @@
                           <w:sz w:val="16"/>
                           <w:szCs w:val="16"/>
                         </w:rPr>
-                        <w:t>This figure illustrates Garrett’s five planes of user experience (2011).</w:t>
+                        <w:t>This figure illustrates Garrett’s five planes of user experience</w:t>
+                      </w:r>
+                      <w:sdt>
+                        <w:sdtPr>
+                          <w:rPr>
+                            <w:sz w:val="16"/>
+                            <w:szCs w:val="16"/>
+                          </w:rPr>
+                          <w:id w:val="210779145"/>
+                          <w:citation/>
+                        </w:sdtPr>
+                        <w:sdtContent>
+                          <w:r>
+                            <w:rPr>
+                              <w:sz w:val="16"/>
+                              <w:szCs w:val="16"/>
+                            </w:rPr>
+                            <w:fldChar w:fldCharType="begin"/>
+                          </w:r>
+                          <w:r>
+                            <w:rPr>
+                              <w:sz w:val="16"/>
+                              <w:szCs w:val="16"/>
+                            </w:rPr>
+                            <w:instrText xml:space="preserve">CITATION Jes11 \n  \t  \l 1033 </w:instrText>
+                          </w:r>
+                          <w:r>
+                            <w:rPr>
+                              <w:sz w:val="16"/>
+                              <w:szCs w:val="16"/>
+                            </w:rPr>
+                            <w:fldChar w:fldCharType="separate"/>
+                          </w:r>
+                          <w:r>
+                            <w:rPr>
+                              <w:noProof/>
+                              <w:sz w:val="16"/>
+                              <w:szCs w:val="16"/>
+                            </w:rPr>
+                            <w:t xml:space="preserve"> </w:t>
+                          </w:r>
+                          <w:r>
+                            <w:rPr>
+                              <w:noProof/>
+                              <w:sz w:val="16"/>
+                              <w:szCs w:val="16"/>
+                            </w:rPr>
+                            <w:t>(2011)</w:t>
+                          </w:r>
+                          <w:r>
+                            <w:rPr>
+                              <w:sz w:val="16"/>
+                              <w:szCs w:val="16"/>
+                            </w:rPr>
+                            <w:fldChar w:fldCharType="end"/>
+                          </w:r>
+                        </w:sdtContent>
+                      </w:sdt>
+                      <w:r>
+                        <w:rPr>
+                          <w:sz w:val="16"/>
+                          <w:szCs w:val="16"/>
+                        </w:rPr>
+                        <w:t>.</w:t>
                       </w:r>
                     </w:p>
                   </w:txbxContent>
@@ -7946,10 +7735,10 @@
         </mc:AlternateContent>
       </w:r>
       <w:r>
-        <w:t xml:space="preserve">The user experience </w:t>
-      </w:r>
-      <w:r>
-        <w:t xml:space="preserve">(UX) </w:t>
+        <w:t>The user experience (UX)</w:t>
+      </w:r>
+      <w:r>
+        <w:t xml:space="preserve"> </w:t>
       </w:r>
       <w:r>
         <w:t xml:space="preserve">of a web application is paramount </w:t>
@@ -7958,12 +7747,7 @@
         <w:t xml:space="preserve">because user </w:t>
       </w:r>
       <w:r>
-        <w:t>satisfaction is a significant factor in determining if users will continue to use the application and whet</w:t>
-      </w:r>
-      <w:bookmarkStart w:id="0" w:name="_GoBack"/>
-      <w:bookmarkEnd w:id="0"/>
-      <w:r>
-        <w:t>her or not they will come back to use the application again</w:t>
+        <w:t>satisfaction is a significant factor in determining if users will continue to use the application and whether or not they will come back to use the application again</w:t>
       </w:r>
       <w:sdt>
         <w:sdtPr>
@@ -8010,7 +7794,16 @@
         <w:t>endent of the layers below it; a</w:t>
       </w:r>
       <w:r>
-        <w:t xml:space="preserve">s such, user-centered design requires that these layers, or planes, </w:t>
+        <w:t>s such, user-centered design</w:t>
+      </w:r>
+      <w:r>
+        <w:rPr>
+          <w:rStyle w:val="FootnoteReference"/>
+        </w:rPr>
+        <w:footnoteReference w:id="3"/>
+      </w:r>
+      <w:r>
+        <w:t xml:space="preserve"> requires that these layers, or planes, </w:t>
       </w:r>
       <w:proofErr w:type="gramStart"/>
       <w:r>
@@ -8050,16 +7843,16 @@
         <w:t xml:space="preserve">. </w:t>
       </w:r>
       <w:r>
-        <w:t>The planes in chronological order</w:t>
+        <w:t xml:space="preserve">The planes </w:t>
+      </w:r>
+      <w:r>
+        <w:t>include strategy, scope, structure, skeleton, and surface.</w:t>
       </w:r>
       <w:r>
         <w:rPr>
           <w:rStyle w:val="FootnoteReference"/>
         </w:rPr>
-        <w:footnoteReference w:id="1"/>
-      </w:r>
-      <w:r>
-        <w:t>:</w:t>
+        <w:footnoteReference w:id="4"/>
       </w:r>
     </w:p>
     <w:p>
@@ -8094,6 +7887,9 @@
           <w:b/>
         </w:rPr>
         <w:t xml:space="preserve"> </w:t>
+      </w:r>
+      <w:r>
+        <w:t xml:space="preserve">The very first step in developing a successful web application is to determine a sound strategy. </w:t>
       </w:r>
       <w:r>
         <w:t>“This s</w:t>
@@ -8134,22 +7930,15 @@
         <w:t>. The</w:t>
       </w:r>
       <w:r>
-        <w:t xml:space="preserve"> user needs should be balanced against the </w:t>
-      </w:r>
-      <w:r>
-        <w:t>product</w:t>
-      </w:r>
-      <w:r>
-        <w:t xml:space="preserve"> objectives</w:t>
-      </w:r>
-      <w:r>
-        <w:t>.</w:t>
-      </w:r>
-    </w:p>
-    <w:p>
-      <w:pPr>
-        <w:spacing w:line="480" w:lineRule="auto"/>
-        <w:ind w:left="540" w:firstLine="540"/>
+        <w:t xml:space="preserve"> </w:t>
+      </w:r>
+      <w:r>
+        <w:t>needs of the users (user needs) should be balanced against the needs of the people running the site (product objectives).</w:t>
+      </w:r>
+    </w:p>
+    <w:p>
+      <w:pPr>
+        <w:spacing w:line="480" w:lineRule="auto"/>
       </w:pPr>
     </w:p>
     <w:p>
@@ -8478,7 +8267,22 @@
         <w:t>s useful to divide the audience into manageable chunks based on demographic</w:t>
       </w:r>
       <w:r>
-        <w:t>s and psychographics</w:t>
+        <w:t>s</w:t>
+      </w:r>
+      <w:r>
+        <w:rPr>
+          <w:rStyle w:val="FootnoteReference"/>
+        </w:rPr>
+        <w:footnoteReference w:id="5"/>
+      </w:r>
+      <w:r>
+        <w:t xml:space="preserve"> and psychographics</w:t>
+      </w:r>
+      <w:r>
+        <w:rPr>
+          <w:rStyle w:val="FootnoteReference"/>
+        </w:rPr>
+        <w:footnoteReference w:id="6"/>
       </w:r>
       <w:r>
         <w:t xml:space="preserve"> in order to better understand their needs</w:t>
@@ -10050,10 +9854,16 @@
         <w:t>User i</w:t>
       </w:r>
       <w:r>
-        <w:t xml:space="preserve">nterface </w:t>
-      </w:r>
-      <w:r>
-        <w:t xml:space="preserve">(UI) </w:t>
+        <w:t>nterface</w:t>
+      </w:r>
+      <w:r>
+        <w:rPr>
+          <w:rStyle w:val="FootnoteReference"/>
+        </w:rPr>
+        <w:footnoteReference w:id="7"/>
+      </w:r>
+      <w:r>
+        <w:t xml:space="preserve"> </w:t>
       </w:r>
       <w:r>
         <w:t>design is about choosing interface elements that make sense for the task that the user is trying to acc</w:t>
@@ -12500,7 +12310,7 @@
         <w:rPr>
           <w:rStyle w:val="FootnoteReference"/>
         </w:rPr>
-        <w:footnoteReference w:id="2"/>
+        <w:footnoteReference w:id="8"/>
       </w:r>
       <w:r>
         <w:t>, which can be analyzed statistically by comparing means, etc</w:t>
@@ -25632,7 +25442,7 @@
         <w:rStyle w:val="PageNumber"/>
         <w:noProof/>
       </w:rPr>
-      <w:t>12</w:t>
+      <w:t>5</w:t>
     </w:r>
     <w:r>
       <w:rPr>
@@ -25702,91 +25512,438 @@
       </w:r>
       <w:r>
         <w:rPr>
+          <w:b/>
           <w:sz w:val="20"/>
           <w:szCs w:val="20"/>
         </w:rPr>
-        <w:t xml:space="preserve">Though </w:t>
-      </w:r>
-      <w:r>
-        <w:rPr>
+        <w:t xml:space="preserve">User </w:t>
+      </w:r>
+      <w:bookmarkStart w:id="0" w:name="_GoBack"/>
+      <w:r>
+        <w:rPr>
+          <w:b/>
           <w:sz w:val="20"/>
           <w:szCs w:val="20"/>
         </w:rPr>
-        <w:t>Jesse James Garrett</w:t>
-      </w:r>
+        <w:t>Experience (UX)</w:t>
+      </w:r>
+      <w:bookmarkEnd w:id="0"/>
       <w:r>
         <w:rPr>
           <w:sz w:val="20"/>
           <w:szCs w:val="20"/>
         </w:rPr>
-        <w:t xml:space="preserve"> discusses the</w:t>
-      </w:r>
-      <w:r>
-        <w:rPr>
+        <w:t>: A broad concept, which “encompasses all aspects of the end-user’s interaction with the company, its services, and its products”</w:t>
+      </w:r>
+      <w:r>
+        <w:rPr>
+          <w:noProof/>
           <w:sz w:val="20"/>
           <w:szCs w:val="20"/>
         </w:rPr>
-        <w:t xml:space="preserve"> </w:t>
+        <w:t xml:space="preserve"> (Nielsen &amp; Norman, The Definition of User Experience)</w:t>
       </w:r>
       <w:r>
         <w:rPr>
           <w:sz w:val="20"/>
           <w:szCs w:val="20"/>
         </w:rPr>
-        <w:t>planes of user experience</w:t>
-      </w:r>
-      <w:r>
-        <w:rPr>
+        <w:t>.</w:t>
+      </w:r>
+    </w:p>
+  </w:footnote>
+  <w:footnote w:id="2">
+    <w:p>
+      <w:pPr>
+        <w:pStyle w:val="FootnoteText"/>
+        <w:spacing w:line="480" w:lineRule="auto"/>
+      </w:pPr>
+      <w:r>
+        <w:rPr>
+          <w:rStyle w:val="FootnoteReference"/>
           <w:sz w:val="20"/>
           <w:szCs w:val="20"/>
         </w:rPr>
-        <w:t xml:space="preserve"> in terms of websites</w:t>
+        <w:footnoteRef/>
       </w:r>
       <w:r>
         <w:rPr>
           <w:sz w:val="20"/>
           <w:szCs w:val="20"/>
         </w:rPr>
-        <w:t xml:space="preserve"> at times</w:t>
-      </w:r>
-      <w:r>
-        <w:rPr>
+        <w:t xml:space="preserve"> </w:t>
+      </w:r>
+      <w:r>
+        <w:rPr>
+          <w:b/>
           <w:sz w:val="20"/>
           <w:szCs w:val="20"/>
         </w:rPr>
-        <w:t xml:space="preserve">, </w:t>
+        <w:t>Usability</w:t>
       </w:r>
       <w:r>
         <w:rPr>
           <w:sz w:val="20"/>
           <w:szCs w:val="20"/>
         </w:rPr>
-        <w:t>they</w:t>
+        <w:t>: Refers to the quality of a user’s experience in terms of effectiveness, efficiency, and overall satisfaction when interacting with</w:t>
       </w:r>
       <w:r>
         <w:rPr>
           <w:sz w:val="20"/>
           <w:szCs w:val="20"/>
         </w:rPr>
-        <w:t xml:space="preserve"> are equally </w:t>
-      </w:r>
-      <w:r>
-        <w:rPr>
+        <w:t xml:space="preserve"> products or systems</w:t>
+      </w:r>
+      <w:r>
+        <w:rPr>
+          <w:noProof/>
           <w:sz w:val="20"/>
           <w:szCs w:val="20"/>
         </w:rPr>
-        <w:t>applicable</w:t>
-      </w:r>
-      <w:r>
-        <w:rPr>
+        <w:t xml:space="preserve"> </w:t>
+      </w:r>
+      <w:r>
+        <w:rPr>
+          <w:noProof/>
           <w:sz w:val="20"/>
           <w:szCs w:val="20"/>
         </w:rPr>
+        <w:t>(Usability Evaluation Basics)</w:t>
+      </w:r>
+      <w:r>
+        <w:rPr>
+          <w:sz w:val="20"/>
+          <w:szCs w:val="20"/>
+        </w:rPr>
+        <w:t>.</w:t>
+      </w:r>
+    </w:p>
+  </w:footnote>
+  <w:footnote w:id="3">
+    <w:p>
+      <w:pPr>
+        <w:pStyle w:val="FootnoteText"/>
+        <w:spacing w:line="480" w:lineRule="auto"/>
+        <w:rPr>
+          <w:sz w:val="20"/>
+          <w:szCs w:val="20"/>
+        </w:rPr>
+      </w:pPr>
+      <w:r>
+        <w:rPr>
+          <w:rStyle w:val="FootnoteReference"/>
+          <w:sz w:val="20"/>
+          <w:szCs w:val="20"/>
+        </w:rPr>
+        <w:footnoteRef/>
+      </w:r>
+      <w:r>
+        <w:rPr>
+          <w:sz w:val="20"/>
+          <w:szCs w:val="20"/>
+        </w:rPr>
+        <w:t xml:space="preserve"> </w:t>
+      </w:r>
+      <w:r>
+        <w:rPr>
+          <w:b/>
+          <w:sz w:val="20"/>
+          <w:szCs w:val="20"/>
+        </w:rPr>
+        <w:t>User-</w:t>
+      </w:r>
+      <w:r>
+        <w:rPr>
+          <w:b/>
+          <w:sz w:val="20"/>
+          <w:szCs w:val="20"/>
+        </w:rPr>
+        <w:t>Centered Design</w:t>
+      </w:r>
+      <w:r>
+        <w:rPr>
+          <w:sz w:val="20"/>
+          <w:szCs w:val="20"/>
+        </w:rPr>
+        <w:t>: “The practice of creating, engaging, efficient user experiences…”</w:t>
+      </w:r>
+      <w:r>
+        <w:rPr>
+          <w:noProof/>
+          <w:sz w:val="20"/>
+          <w:szCs w:val="20"/>
+        </w:rPr>
+        <w:t xml:space="preserve"> </w:t>
+      </w:r>
+      <w:proofErr w:type="gramStart"/>
+      <w:r>
+        <w:rPr>
+          <w:noProof/>
+          <w:sz w:val="20"/>
+          <w:szCs w:val="20"/>
+        </w:rPr>
+        <w:t>(Garrett, 2011</w:t>
+      </w:r>
+      <w:r>
+        <w:rPr>
+          <w:noProof/>
+          <w:sz w:val="20"/>
+          <w:szCs w:val="20"/>
+        </w:rPr>
+        <w:t>, p. 17</w:t>
+      </w:r>
+      <w:r>
+        <w:rPr>
+          <w:noProof/>
+          <w:sz w:val="20"/>
+          <w:szCs w:val="20"/>
+        </w:rPr>
+        <w:t>)</w:t>
+      </w:r>
+      <w:r>
+        <w:rPr>
+          <w:sz w:val="20"/>
+          <w:szCs w:val="20"/>
+        </w:rPr>
+        <w:t>.</w:t>
+      </w:r>
+      <w:proofErr w:type="gramEnd"/>
+    </w:p>
+  </w:footnote>
+  <w:footnote w:id="4">
+    <w:p>
+      <w:pPr>
+        <w:pStyle w:val="FootnoteText"/>
+        <w:spacing w:line="480" w:lineRule="auto"/>
+        <w:rPr>
+          <w:sz w:val="20"/>
+          <w:szCs w:val="20"/>
+        </w:rPr>
+      </w:pPr>
+      <w:r>
+        <w:rPr>
+          <w:rStyle w:val="FootnoteReference"/>
+          <w:sz w:val="20"/>
+          <w:szCs w:val="20"/>
+        </w:rPr>
+        <w:footnoteRef/>
+      </w:r>
+      <w:r>
+        <w:rPr>
+          <w:sz w:val="20"/>
+          <w:szCs w:val="20"/>
+        </w:rPr>
+        <w:t xml:space="preserve"> Though Jesse James Garrett discusses the planes</w:t>
+      </w:r>
+      <w:r>
+        <w:rPr>
+          <w:sz w:val="20"/>
+          <w:szCs w:val="20"/>
+        </w:rPr>
+        <w:t xml:space="preserve"> of user experience</w:t>
+      </w:r>
+      <w:r>
+        <w:rPr>
+          <w:sz w:val="20"/>
+          <w:szCs w:val="20"/>
+        </w:rPr>
+        <w:t xml:space="preserve"> in terms of websites</w:t>
+      </w:r>
+      <w:r>
+        <w:rPr>
+          <w:sz w:val="20"/>
+          <w:szCs w:val="20"/>
+        </w:rPr>
+        <w:t xml:space="preserve"> at times</w:t>
+      </w:r>
+      <w:r>
+        <w:rPr>
+          <w:sz w:val="20"/>
+          <w:szCs w:val="20"/>
+        </w:rPr>
+        <w:t xml:space="preserve">, </w:t>
+      </w:r>
+      <w:r>
+        <w:rPr>
+          <w:sz w:val="20"/>
+          <w:szCs w:val="20"/>
+        </w:rPr>
+        <w:t>they</w:t>
+      </w:r>
+      <w:r>
+        <w:rPr>
+          <w:sz w:val="20"/>
+          <w:szCs w:val="20"/>
+        </w:rPr>
+        <w:t xml:space="preserve"> are equally </w:t>
+      </w:r>
+      <w:r>
+        <w:rPr>
+          <w:sz w:val="20"/>
+          <w:szCs w:val="20"/>
+        </w:rPr>
+        <w:t>applicable</w:t>
+      </w:r>
+      <w:r>
+        <w:rPr>
+          <w:sz w:val="20"/>
+          <w:szCs w:val="20"/>
+        </w:rPr>
         <w:t xml:space="preserve"> to web applications.</w:t>
       </w:r>
     </w:p>
   </w:footnote>
-  <w:footnote w:id="2">
+  <w:footnote w:id="5">
+    <w:p>
+      <w:pPr>
+        <w:pStyle w:val="FootnoteText"/>
+        <w:spacing w:line="480" w:lineRule="auto"/>
+        <w:rPr>
+          <w:sz w:val="20"/>
+          <w:szCs w:val="20"/>
+        </w:rPr>
+      </w:pPr>
+      <w:r>
+        <w:rPr>
+          <w:rStyle w:val="FootnoteReference"/>
+          <w:sz w:val="20"/>
+          <w:szCs w:val="20"/>
+        </w:rPr>
+        <w:footnoteRef/>
+      </w:r>
+      <w:r>
+        <w:rPr>
+          <w:sz w:val="20"/>
+          <w:szCs w:val="20"/>
+        </w:rPr>
+        <w:t xml:space="preserve"> </w:t>
+      </w:r>
+      <w:r>
+        <w:rPr>
+          <w:b/>
+          <w:sz w:val="20"/>
+          <w:szCs w:val="20"/>
+        </w:rPr>
+        <w:t>Demographics</w:t>
+      </w:r>
+      <w:r>
+        <w:rPr>
+          <w:sz w:val="20"/>
+          <w:szCs w:val="20"/>
+        </w:rPr>
+        <w:t>: Characteristics of a target market, such as age, gender, education, and annual income</w:t>
+      </w:r>
+      <w:r>
+        <w:rPr>
+          <w:noProof/>
+          <w:sz w:val="20"/>
+          <w:szCs w:val="20"/>
+        </w:rPr>
+        <w:t xml:space="preserve"> (What Demographics and Psychographics Mean for Small Business Marketing)</w:t>
+      </w:r>
+      <w:r>
+        <w:rPr>
+          <w:sz w:val="20"/>
+          <w:szCs w:val="20"/>
+        </w:rPr>
+        <w:t>.</w:t>
+      </w:r>
+    </w:p>
+  </w:footnote>
+  <w:footnote w:id="6">
+    <w:p>
+      <w:pPr>
+        <w:pStyle w:val="FootnoteText"/>
+        <w:spacing w:line="480" w:lineRule="auto"/>
+        <w:rPr>
+          <w:sz w:val="20"/>
+          <w:szCs w:val="20"/>
+        </w:rPr>
+      </w:pPr>
+      <w:r>
+        <w:rPr>
+          <w:rStyle w:val="FootnoteReference"/>
+          <w:sz w:val="20"/>
+          <w:szCs w:val="20"/>
+        </w:rPr>
+        <w:footnoteRef/>
+      </w:r>
+      <w:r>
+        <w:rPr>
+          <w:sz w:val="20"/>
+          <w:szCs w:val="20"/>
+        </w:rPr>
+        <w:t xml:space="preserve"> </w:t>
+      </w:r>
+      <w:r>
+        <w:rPr>
+          <w:b/>
+          <w:sz w:val="20"/>
+          <w:szCs w:val="20"/>
+        </w:rPr>
+        <w:t>Psychographics</w:t>
+      </w:r>
+      <w:r>
+        <w:rPr>
+          <w:sz w:val="20"/>
+          <w:szCs w:val="20"/>
+        </w:rPr>
+        <w:t>: Psychology, lifestyles, and behaviors of a target market</w:t>
+      </w:r>
+      <w:r>
+        <w:rPr>
+          <w:noProof/>
+          <w:sz w:val="20"/>
+          <w:szCs w:val="20"/>
+        </w:rPr>
+        <w:t xml:space="preserve"> (What Demographics and Psychographics Mean for Small Business Marketing).</w:t>
+      </w:r>
+    </w:p>
+  </w:footnote>
+  <w:footnote w:id="7">
+    <w:p>
+      <w:pPr>
+        <w:pStyle w:val="FootnoteText"/>
+        <w:spacing w:line="480" w:lineRule="auto"/>
+        <w:rPr>
+          <w:sz w:val="20"/>
+          <w:szCs w:val="20"/>
+        </w:rPr>
+      </w:pPr>
+      <w:r>
+        <w:rPr>
+          <w:rStyle w:val="FootnoteReference"/>
+          <w:sz w:val="20"/>
+          <w:szCs w:val="20"/>
+        </w:rPr>
+        <w:footnoteRef/>
+      </w:r>
+      <w:r>
+        <w:rPr>
+          <w:sz w:val="20"/>
+          <w:szCs w:val="20"/>
+        </w:rPr>
+        <w:t xml:space="preserve"> </w:t>
+      </w:r>
+      <w:r>
+        <w:rPr>
+          <w:b/>
+          <w:sz w:val="20"/>
+          <w:szCs w:val="20"/>
+        </w:rPr>
+        <w:t>User Interface (UI)</w:t>
+      </w:r>
+      <w:r>
+        <w:rPr>
+          <w:sz w:val="20"/>
+          <w:szCs w:val="20"/>
+        </w:rPr>
+        <w:t>: The way in which a person (user) controls or interacts with an application or device (User Interface, 2009).</w:t>
+      </w:r>
+    </w:p>
+  </w:footnote>
+  <w:footnote w:id="8">
     <w:p>
       <w:pPr>
         <w:pStyle w:val="FootnoteText"/>
@@ -37359,7 +37516,7 @@
     <b:City>Berkeley</b:City>
     <b:StateProvince>CA</b:StateProvince>
     <b:Publisher>New Riders</b:Publisher>
-    <b:RefOrder>22</b:RefOrder>
+    <b:RefOrder>19</b:RefOrder>
   </b:Source>
   <b:Source>
     <b:Tag>Kru14</b:Tag>
@@ -37387,7 +37544,7 @@
     <b:Year>2014</b:Year>
     <b:Publisher>New Rider</b:Publisher>
     <b:Edition>3</b:Edition>
-    <b:RefOrder>44</b:RefOrder>
+    <b:RefOrder>41</b:RefOrder>
   </b:Source>
   <b:Source>
     <b:Tag>Goe06</b:Tag>
@@ -37435,7 +37592,7 @@
     <b:Title>The 3/50 Project</b:Title>
     <b:InternetSiteTitle>The 3/50 Project</b:InternetSiteTitle>
     <b:URL>http://www.the350project.net/home.html</b:URL>
-    <b:RefOrder>50</b:RefOrder>
+    <b:RefOrder>47</b:RefOrder>
   </b:Source>
   <b:Source>
     <b:Tag>Bro15</b:Tag>
@@ -37447,7 +37604,7 @@
     <b:ProductionCompany>W3schools.com</b:ProductionCompany>
     <b:Year>2015</b:Year>
     <b:Month>October</b:Month>
-    <b:RefOrder>49</b:RefOrder>
+    <b:RefOrder>46</b:RefOrder>
   </b:Source>
   <b:Source>
     <b:Tag>CSS15</b:Tag>
@@ -37459,7 +37616,7 @@
     <b:Year>2015</b:Year>
     <b:Month>October</b:Month>
     <b:Day>5</b:Day>
-    <b:RefOrder>13</b:RefOrder>
+    <b:RefOrder>12</b:RefOrder>
   </b:Source>
   <b:Source>
     <b:Tag>Jac15</b:Tag>
@@ -37478,7 +37635,7 @@
     <b:Title>C.R.A.P.:The Four Principles of Sound Design</b:Title>
     <b:InternetSiteTitle>Daily Blog Tips</b:InternetSiteTitle>
     <b:URL>http://www.dailyblogtips.com/crapthe-four-principles-of-sound-design/</b:URL>
-    <b:RefOrder>38</b:RefOrder>
+    <b:RefOrder>34</b:RefOrder>
   </b:Source>
   <b:Source>
     <b:Tag>Gre11</b:Tag>
@@ -37500,7 +37657,7 @@
     <b:Year>2011</b:Year>
     <b:Month>October</b:Month>
     <b:Day>25</b:Day>
-    <b:RefOrder>37</b:RefOrder>
+    <b:RefOrder>33</b:RefOrder>
   </b:Source>
   <b:Source>
     <b:Tag>Kim09</b:Tag>
@@ -37522,7 +37679,7 @@
     <b:Year>2009</b:Year>
     <b:Month>July</b:Month>
     <b:Day>28</b:Day>
-    <b:RefOrder>29</b:RefOrder>
+    <b:RefOrder>25</b:RefOrder>
   </b:Source>
   <b:Source>
     <b:Tag>Llo12</b:Tag>
@@ -37544,7 +37701,7 @@
     <b:Year>2012</b:Year>
     <b:Month>December</b:Month>
     <b:Day>20</b:Day>
-    <b:RefOrder>12</b:RefOrder>
+    <b:RefOrder>11</b:RefOrder>
   </b:Source>
   <b:Source>
     <b:Tag>Phi10</b:Tag>
@@ -37567,7 +37724,7 @@
     <b:Year>2010</b:Year>
     <b:Month>March</b:Month>
     <b:Day>22</b:Day>
-    <b:RefOrder>48</b:RefOrder>
+    <b:RefOrder>45</b:RefOrder>
   </b:Source>
   <b:Source>
     <b:Tag>Int151</b:Tag>
@@ -37579,7 +37736,7 @@
     <b:Year>2015</b:Year>
     <b:Month>August</b:Month>
     <b:Day>22</b:Day>
-    <b:RefOrder>16</b:RefOrder>
+    <b:RefOrder>14</b:RefOrder>
   </b:Source>
   <b:Source>
     <b:Tag>Int15</b:Tag>
@@ -37593,7 +37750,7 @@
     <b:Title>IxDA Mission</b:Title>
     <b:InternetSiteTitle>IxDA</b:InternetSiteTitle>
     <b:URL>http://www.ixda.org/about/ixda-mission</b:URL>
-    <b:RefOrder>35</b:RefOrder>
+    <b:RefOrder>31</b:RefOrder>
   </b:Source>
   <b:Source>
     <b:Tag>Int16</b:Tag>
@@ -37607,7 +37764,7 @@
     <b:Title>Mock-ups</b:Title>
     <b:InternetSiteTitle>Interaction Design Foundation</b:InternetSiteTitle>
     <b:URL>https://www.interaction-design.org/literature/book/the-glossary-of-human-computer-interaction/mock-ups</b:URL>
-    <b:RefOrder>17</b:RefOrder>
+    <b:RefOrder>15</b:RefOrder>
   </b:Source>
   <b:Source>
     <b:Tag>Col09</b:Tag>
@@ -37629,7 +37786,7 @@
     <b:Year>2009</b:Year>
     <b:Month>April</b:Month>
     <b:Day>13</b:Day>
-    <b:RefOrder>34</b:RefOrder>
+    <b:RefOrder>30</b:RefOrder>
   </b:Source>
   <b:Source>
     <b:Tag>Nei16</b:Tag>
@@ -37670,7 +37827,7 @@
     <b:URL>http://blog.hubspot.com/blog/tabid/6307/bid/34238/The-Marketer-s-Guide-to-Developing-a-Strong-Brand-Identity.aspx</b:URL>
     <b:Month>October</b:Month>
     <b:Day>16</b:Day>
-    <b:RefOrder>30</b:RefOrder>
+    <b:RefOrder>26</b:RefOrder>
   </b:Source>
   <b:Source>
     <b:Tag>Kas13</b:Tag>
@@ -37692,7 +37849,7 @@
     <b:Year>2013</b:Year>
     <b:Month>September</b:Month>
     <b:Day>18</b:Day>
-    <b:RefOrder>28</b:RefOrder>
+    <b:RefOrder>24</b:RefOrder>
   </b:Source>
   <b:Source>
     <b:Tag>Moz15</b:Tag>
@@ -37704,7 +37861,7 @@
     <b:Year>2015</b:Year>
     <b:Month>September</b:Month>
     <b:Day>28</b:Day>
-    <b:RefOrder>15</b:RefOrder>
+    <b:RefOrder>13</b:RefOrder>
   </b:Source>
   <b:Source>
     <b:Tag>Jak951</b:Tag>
@@ -37726,7 +37883,7 @@
     <b:Year>1995</b:Year>
     <b:Month>January</b:Month>
     <b:Day>1</b:Day>
-    <b:RefOrder>41</b:RefOrder>
+    <b:RefOrder>37</b:RefOrder>
   </b:Source>
   <b:Source>
     <b:Tag>Jak95</b:Tag>
@@ -37748,7 +37905,7 @@
     <b:Year>1995</b:Year>
     <b:Month>January</b:Month>
     <b:Day>1</b:Day>
-    <b:RefOrder>40</b:RefOrder>
+    <b:RefOrder>36</b:RefOrder>
   </b:Source>
   <b:Source>
     <b:Tag>Jak952</b:Tag>
@@ -37770,7 +37927,7 @@
     <b:Year>1995</b:Year>
     <b:Month>January</b:Month>
     <b:Day>1</b:Day>
-    <b:RefOrder>42</b:RefOrder>
+    <b:RefOrder>38</b:RefOrder>
   </b:Source>
   <b:Source>
     <b:Tag>Nie15</b:Tag>
@@ -37793,7 +37950,7 @@
         </b:NameList>
       </b:Author>
     </b:Author>
-    <b:RefOrder>23</b:RefOrder>
+    <b:RefOrder>48</b:RefOrder>
   </b:Source>
   <b:Source>
     <b:Tag>Onl15</b:Tag>
@@ -37803,7 +37960,7 @@
     <b:InternetSiteTitle>Usability.gov</b:InternetSiteTitle>
     <b:URL>http://www.usability.gov/how-to-and-tools/methods/online-surveys.html</b:URL>
     <b:ProductionCompany>U.S. Department of Health &amp; Human Services</b:ProductionCompany>
-    <b:RefOrder>46</b:RefOrder>
+    <b:RefOrder>43</b:RefOrder>
   </b:Source>
   <b:Source>
     <b:Tag>PHP15</b:Tag>
@@ -37815,7 +37972,7 @@
     <b:Year>2015</b:Year>
     <b:Month>July</b:Month>
     <b:Day>19</b:Day>
-    <b:RefOrder>18</b:RefOrder>
+    <b:RefOrder>16</b:RefOrder>
   </b:Source>
   <b:Source>
     <b:Tag>Per15</b:Tag>
@@ -37824,7 +37981,7 @@
     <b:Title>Personas</b:Title>
     <b:InternetSiteTitle>Usability.gov</b:InternetSiteTitle>
     <b:URL>http://www.usability.gov/how-to-and-tools/methods/personas.html</b:URL>
-    <b:RefOrder>33</b:RefOrder>
+    <b:RefOrder>29</b:RefOrder>
   </b:Source>
   <b:Source>
     <b:Tag>Jef11</b:Tag>
@@ -37846,7 +38003,7 @@
     <b:Year>2011</b:Year>
     <b:Month>August</b:Month>
     <b:Day>2</b:Day>
-    <b:RefOrder>39</b:RefOrder>
+    <b:RefOrder>35</b:RefOrder>
   </b:Source>
   <b:Source>
     <b:Tag>Ang15</b:Tag>
@@ -37867,7 +38024,7 @@
     <b:InternetSiteTitle>Chron</b:InternetSiteTitle>
     <b:URL>http://smallbusiness.chron.com/importance-usability-44946.html</b:URL>
     <b:ProductionCompany>Hearst Newspapers, LLC</b:ProductionCompany>
-    <b:RefOrder>43</b:RefOrder>
+    <b:RefOrder>40</b:RefOrder>
   </b:Source>
   <b:Source>
     <b:Tag>Sco15</b:Tag>
@@ -37876,7 +38033,7 @@
     <b:Title>Scope Creep</b:Title>
     <b:InternetSiteTitle>Techopedia</b:InternetSiteTitle>
     <b:URL>https://www.techopedia.com/definition/24779/scope-creep</b:URL>
-    <b:RefOrder>19</b:RefOrder>
+    <b:RefOrder>17</b:RefOrder>
   </b:Source>
   <b:Source>
     <b:Tag>Ski13</b:Tag>
@@ -37893,7 +38050,7 @@
     <b:Year>2013</b:Year>
     <b:Month>March</b:Month>
     <b:Day>28</b:Day>
-    <b:RefOrder>26</b:RefOrder>
+    <b:RefOrder>22</b:RefOrder>
   </b:Source>
   <b:Source>
     <b:Tag>Don15</b:Tag>
@@ -37912,7 +38069,7 @@
     <b:Title>User Research &amp; Usability Testing</b:Title>
     <b:InternetSiteTitle>Maadmob</b:InternetSiteTitle>
     <b:URL>http://maadmob.com.au/design/user_research</b:URL>
-    <b:RefOrder>32</b:RefOrder>
+    <b:RefOrder>28</b:RefOrder>
   </b:Source>
   <b:Source>
     <b:Tag>Jon15</b:Tag>
@@ -37932,7 +38089,7 @@
     <b:InternetSiteTitle>HowStuffWorks</b:InternetSiteTitle>
     <b:URL>http://computer.howstuffworks.com/search-engine-optimization.htm</b:URL>
     <b:ProductionCompany>InfoSpace LLC</b:ProductionCompany>
-    <b:RefOrder>20</b:RefOrder>
+    <b:RefOrder>18</b:RefOrder>
   </b:Source>
   <b:Source>
     <b:Tag>The12</b:Tag>
@@ -37944,7 +38101,7 @@
     <b:Year>2012</b:Year>
     <b:Month>March</b:Month>
     <b:Day>29</b:Day>
-    <b:RefOrder>31</b:RefOrder>
+    <b:RefOrder>27</b:RefOrder>
   </b:Source>
   <b:Source>
     <b:Tag>The15</b:Tag>
@@ -37954,7 +38111,7 @@
     <b:InternetSiteTitle>SurveyMonkey</b:InternetSiteTitle>
     <b:URL>https://www.surveymonkey.com/mp/likert-scale/</b:URL>
     <b:ProductionCompany>SurveyMonkey</b:ProductionCompany>
-    <b:RefOrder>47</b:RefOrder>
+    <b:RefOrder>44</b:RefOrder>
   </b:Source>
   <b:Source>
     <b:Tag>Tho14</b:Tag>
@@ -37976,7 +38133,7 @@
         </b:NameList>
       </b:Author>
     </b:Author>
-    <b:RefOrder>10</b:RefOrder>
+    <b:RefOrder>49</b:RefOrder>
   </b:Source>
   <b:Source>
     <b:Tag>Usa</b:Tag>
@@ -37986,7 +38143,7 @@
     <b:InternetSiteTitle>usability.gov</b:InternetSiteTitle>
     <b:URL>http://www.usability.gov/what-and-why/usability-evaluation.html</b:URL>
     <b:ProductionCompany>U.S. Department of Health &amp; Human Services</b:ProductionCompany>
-    <b:RefOrder>21</b:RefOrder>
+    <b:RefOrder>39</b:RefOrder>
   </b:Source>
   <b:Source>
     <b:Tag>Usa1</b:Tag>
@@ -37995,7 +38152,7 @@
     <b:InternetSiteTitle>Usability.gov</b:InternetSiteTitle>
     <b:URL>http://www.usability.gov/what-and-why/user-interface-design.html</b:URL>
     <b:Title>User Interface Design Basics</b:Title>
-    <b:RefOrder>36</b:RefOrder>
+    <b:RefOrder>32</b:RefOrder>
   </b:Source>
   <b:Source>
     <b:Tag>Usa15</b:Tag>
@@ -38004,7 +38161,7 @@
     <b:Title>Usability Testing</b:Title>
     <b:InternetSiteTitle>Usability.gov</b:InternetSiteTitle>
     <b:URL>http://www.usability.gov/how-to-and-tools/methods/usability-testing.html</b:URL>
-    <b:RefOrder>45</b:RefOrder>
+    <b:RefOrder>42</b:RefOrder>
   </b:Source>
   <b:Source>
     <b:Tag>Use09</b:Tag>
@@ -38016,7 +38173,7 @@
     <b:Year>2009</b:Year>
     <b:Month>March</b:Month>
     <b:Day>31</b:Day>
-    <b:RefOrder>24</b:RefOrder>
+    <b:RefOrder>20</b:RefOrder>
   </b:Source>
   <b:Source>
     <b:Tag>Ver11</b:Tag>
@@ -38028,7 +38185,7 @@
     <b:URL>http://techterms.com/definition/version_control</b:URL>
     <b:Month>August</b:Month>
     <b:Day>18</b:Day>
-    <b:RefOrder>25</b:RefOrder>
+    <b:RefOrder>21</b:RefOrder>
   </b:Source>
   <b:Source>
     <b:Tag>Ste14</b:Tag>
@@ -38050,7 +38207,7 @@
     <b:Year>2014</b:Year>
     <b:Month>February</b:Month>
     <b:Day>18</b:Day>
-    <b:RefOrder>51</b:RefOrder>
+    <b:RefOrder>50</b:RefOrder>
   </b:Source>
   <b:Source>
     <b:Tag>Wha151</b:Tag>
@@ -38059,7 +38216,7 @@
     <b:Title>What Demographics and Psychographics Mean for Small Business Marketing</b:Title>
     <b:InternetSiteTitle>All Business</b:InternetSiteTitle>
     <b:URL>http://www.allbusiness.com/what-demographics-and-psychographics-mean-for-small-business-marketing-426-1.html</b:URL>
-    <b:RefOrder>14</b:RefOrder>
+    <b:RefOrder>51</b:RefOrder>
   </b:Source>
   <b:Source>
     <b:Tag>Dan09</b:Tag>
@@ -38081,7 +38238,7 @@
     <b:Year>2009</b:Year>
     <b:Month>May</b:Month>
     <b:Day>01</b:Day>
-    <b:RefOrder>11</b:RefOrder>
+    <b:RefOrder>10</b:RefOrder>
   </b:Source>
   <b:Source>
     <b:Tag>Wir16</b:Tag>
@@ -38090,7 +38247,7 @@
     <b:Title>Wireframing</b:Title>
     <b:InternetSiteTitle>Usability.gov</b:InternetSiteTitle>
     <b:URL>http://www.usability.gov/how-to-and-tools/methods/wireframing.html</b:URL>
-    <b:RefOrder>27</b:RefOrder>
+    <b:RefOrder>23</b:RefOrder>
   </b:Source>
   <b:Source>
     <b:Tag>Goo14</b:Tag>
@@ -38138,7 +38295,7 @@
 </file>
 
 <file path=customXml/itemProps1.xml><?xml version="1.0" encoding="utf-8"?>
-<ds:datastoreItem xmlns:ds="http://schemas.openxmlformats.org/officeDocument/2006/customXml" ds:itemID="{4FE87C30-E12A-894C-A7A6-B48AAECF9E97}">
+<ds:datastoreItem xmlns:ds="http://schemas.openxmlformats.org/officeDocument/2006/customXml" ds:itemID="{1BD519FD-2F3C-144A-9A07-2E8B12152E7B}">
   <ds:schemaRefs>
     <ds:schemaRef ds:uri="http://schemas.openxmlformats.org/officeDocument/2006/bibliography"/>
   </ds:schemaRefs>

</xml_diff>

<commit_message>
re-formats usability heuristics list
</commit_message>
<xml_diff>
--- a/Baker-AppliedProject.docx
+++ b/Baker-AppliedProject.docx
@@ -73,11 +73,9 @@
         <w:spacing w:line="480" w:lineRule="auto"/>
         <w:jc w:val="center"/>
       </w:pPr>
-      <w:proofErr w:type="gramStart"/>
       <w:r>
         <w:t>by</w:t>
       </w:r>
-      <w:proofErr w:type="gramEnd"/>
     </w:p>
     <w:p>
       <w:pPr>
@@ -2705,27 +2703,7 @@
           <w:sz w:val="24"/>
           <w:szCs w:val="24"/>
         </w:rPr>
-        <w:t xml:space="preserve">What would prompt you to shop at </w:t>
-      </w:r>
-      <w:proofErr w:type="gramStart"/>
-      <w:r>
-        <w:rPr>
-          <w:b w:val="0"/>
-          <w:caps w:val="0"/>
-          <w:sz w:val="24"/>
-          <w:szCs w:val="24"/>
-        </w:rPr>
-        <w:t>locally-owned</w:t>
-      </w:r>
-      <w:proofErr w:type="gramEnd"/>
-      <w:r>
-        <w:rPr>
-          <w:b w:val="0"/>
-          <w:caps w:val="0"/>
-          <w:sz w:val="24"/>
-          <w:szCs w:val="24"/>
-        </w:rPr>
-        <w:t xml:space="preserve"> businesses more often</w:t>
+        <w:t>What would prompt you to shop at locally-owned businesses more often</w:t>
       </w:r>
       <w:r>
         <w:rPr>
@@ -2784,27 +2762,7 @@
           <w:sz w:val="24"/>
           <w:szCs w:val="24"/>
         </w:rPr>
-        <w:t xml:space="preserve"> to </w:t>
-      </w:r>
-      <w:proofErr w:type="gramStart"/>
-      <w:r>
-        <w:rPr>
-          <w:b w:val="0"/>
-          <w:caps w:val="0"/>
-          <w:sz w:val="24"/>
-          <w:szCs w:val="24"/>
-        </w:rPr>
-        <w:t>locally-owned</w:t>
-      </w:r>
-      <w:proofErr w:type="gramEnd"/>
-      <w:r>
-        <w:rPr>
-          <w:b w:val="0"/>
-          <w:caps w:val="0"/>
-          <w:sz w:val="24"/>
-          <w:szCs w:val="24"/>
-        </w:rPr>
-        <w:t xml:space="preserve"> businesses</w:t>
+        <w:t xml:space="preserve"> to locally-owned businesses</w:t>
       </w:r>
       <w:r>
         <w:rPr>
@@ -3822,13 +3780,8 @@
       <w:r>
         <w:t xml:space="preserve"> brings in jobs initially, a 2005 study by the University of Missouri claims that the net gain of jobs within the community is virtually </w:t>
       </w:r>
-      <w:proofErr w:type="gramStart"/>
-      <w:r>
-        <w:t>null</w:t>
-      </w:r>
-      <w:proofErr w:type="gramEnd"/>
-      <w:r>
-        <w:t xml:space="preserve"> within the first five years due to the downsizing of existing retailers</w:t>
+      <w:r>
+        <w:t>null within the first five years due to the downsizing of existing retailers</w:t>
       </w:r>
       <w:sdt>
         <w:sdtPr>
@@ -5484,21 +5437,7 @@
         <w:rPr>
           <w:u w:val="single"/>
         </w:rPr>
-        <w:t>(</w:t>
-      </w:r>
-      <w:proofErr w:type="spellStart"/>
-      <w:r>
-        <w:rPr>
-          <w:u w:val="single"/>
-        </w:rPr>
-        <w:t>HyperText</w:t>
-      </w:r>
-      <w:proofErr w:type="spellEnd"/>
-      <w:r>
-        <w:rPr>
-          <w:u w:val="single"/>
-        </w:rPr>
-        <w:t xml:space="preserve"> Markup Language</w:t>
+        <w:t>(HyperText Markup Language</w:t>
       </w:r>
       <w:r>
         <w:rPr>
@@ -5617,14 +5556,12 @@
         <w:spacing w:line="480" w:lineRule="auto"/>
         <w:ind w:left="900" w:hanging="360"/>
       </w:pPr>
-      <w:proofErr w:type="spellStart"/>
       <w:r>
         <w:rPr>
           <w:u w:val="single"/>
         </w:rPr>
         <w:t>Minification</w:t>
       </w:r>
-      <w:proofErr w:type="spellEnd"/>
       <w:r>
         <w:rPr>
           <w:u w:val="single"/>
@@ -5960,15 +5897,7 @@
         <w:t xml:space="preserve"> </w:t>
       </w:r>
       <w:r>
-        <w:t xml:space="preserve">Used to manage multiple versions by allowing users to lock files so </w:t>
-      </w:r>
-      <w:proofErr w:type="gramStart"/>
-      <w:r>
-        <w:t>they can only be edited by one person</w:t>
-      </w:r>
-      <w:proofErr w:type="gramEnd"/>
-      <w:r>
-        <w:t xml:space="preserve"> at a time (for team development) and </w:t>
+        <w:t xml:space="preserve">Used to manage multiple versions by allowing users to lock files so they can only be edited by one person at a time (for team development) and </w:t>
       </w:r>
       <w:r>
         <w:t>tracking changes to files</w:t>
@@ -6351,15 +6280,7 @@
         </w:rPr>
       </w:pPr>
       <w:r>
-        <w:t xml:space="preserve">In early 2009, retail consultant and professional speaker </w:t>
-      </w:r>
-      <w:proofErr w:type="spellStart"/>
-      <w:r>
-        <w:t>Cinda</w:t>
-      </w:r>
-      <w:proofErr w:type="spellEnd"/>
-      <w:r>
-        <w:t xml:space="preserve"> </w:t>
+        <w:t xml:space="preserve">In early 2009, retail consultant and professional speaker Cinda </w:t>
       </w:r>
       <w:r>
         <w:t>Baxter launched The 3/50 Project, which encourages consumers to choose 3 local businesses and spend $50 at each of them to boost local economy. The project received a lot of positive attention, but it also</w:t>
@@ -6721,25 +6642,7 @@
           <w:i/>
           <w:iCs/>
         </w:rPr>
-        <w:t xml:space="preserve">The reason I don't shop local? I feel so bad </w:t>
-      </w:r>
-      <w:proofErr w:type="gramStart"/>
-      <w:r>
-        <w:rPr>
-          <w:rFonts w:ascii="Cambria" w:hAnsi="Cambria"/>
-          <w:i/>
-          <w:iCs/>
-        </w:rPr>
-        <w:t>walking</w:t>
-      </w:r>
-      <w:proofErr w:type="gramEnd"/>
-      <w:r>
-        <w:rPr>
-          <w:rFonts w:ascii="Cambria" w:hAnsi="Cambria"/>
-          <w:i/>
-          <w:iCs/>
-        </w:rPr>
-        <w:t xml:space="preserve"> into a tiny store and walk out without buying anything. I know it's tough for small-business owners, but I can't just buy something I don't like because I feel guilty.”</w:t>
+        <w:t>The reason I don't shop local? I feel so bad walking into a tiny store and walk out without buying anything. I know it's tough for small-business owners, but I can't just buy something I don't like because I feel guilty.”</w:t>
       </w:r>
     </w:p>
     <w:p>
@@ -6956,49 +6859,7 @@
         <w:rPr>
           <w:rFonts w:ascii="Cambria" w:hAnsi="Cambria"/>
         </w:rPr>
-        <w:t xml:space="preserve">A research study by Google, </w:t>
-      </w:r>
-      <w:proofErr w:type="spellStart"/>
-      <w:r>
-        <w:rPr>
-          <w:rFonts w:ascii="Cambria" w:hAnsi="Cambria"/>
-        </w:rPr>
-        <w:t>Ipsos</w:t>
-      </w:r>
-      <w:proofErr w:type="spellEnd"/>
-      <w:r>
-        <w:rPr>
-          <w:rFonts w:ascii="Cambria" w:hAnsi="Cambria"/>
-        </w:rPr>
-        <w:t xml:space="preserve"> </w:t>
-      </w:r>
-      <w:proofErr w:type="spellStart"/>
-      <w:r>
-        <w:rPr>
-          <w:rFonts w:ascii="Cambria" w:hAnsi="Cambria"/>
-        </w:rPr>
-        <w:t>MediaCT</w:t>
-      </w:r>
-      <w:proofErr w:type="spellEnd"/>
-      <w:r>
-        <w:rPr>
-          <w:rFonts w:ascii="Cambria" w:hAnsi="Cambria"/>
-        </w:rPr>
-        <w:t xml:space="preserve">, and Sterling Brands </w:t>
-      </w:r>
-      <w:proofErr w:type="gramStart"/>
-      <w:r>
-        <w:rPr>
-          <w:rFonts w:ascii="Cambria" w:hAnsi="Cambria"/>
-        </w:rPr>
-        <w:t>suggests that</w:t>
-      </w:r>
-      <w:proofErr w:type="gramEnd"/>
-      <w:r>
-        <w:rPr>
-          <w:rFonts w:ascii="Cambria" w:hAnsi="Cambria"/>
-        </w:rPr>
-        <w:t xml:space="preserve"> “digital bridges the divid</w:t>
+        <w:t>A research study by Google, Ipsos MediaCT, and Sterling Brands suggests that “digital bridges the divid</w:t>
       </w:r>
       <w:r>
         <w:rPr>
@@ -7468,30 +7329,14 @@
                                 <w:sz w:val="16"/>
                                 <w:szCs w:val="16"/>
                               </w:rPr>
-                              <w:t xml:space="preserve"> </w:t>
-                            </w:r>
-                            <w:proofErr w:type="gramStart"/>
-                            <w:r>
-                              <w:rPr>
-                                <w:sz w:val="16"/>
-                                <w:szCs w:val="16"/>
-                              </w:rPr>
-                              <w:t>Garrett’s five planes of user experience</w:t>
+                              <w:t xml:space="preserve"> Garrett’s five planes of user experience</w:t>
                             </w:r>
                             <w:r>
                               <w:rPr>
                                 <w:sz w:val="16"/>
                                 <w:szCs w:val="16"/>
                               </w:rPr>
-                              <w:t>.</w:t>
-                            </w:r>
-                            <w:proofErr w:type="gramEnd"/>
-                            <w:r>
-                              <w:rPr>
-                                <w:sz w:val="16"/>
-                                <w:szCs w:val="16"/>
-                              </w:rPr>
-                              <w:t xml:space="preserve"> </w:t>
+                              <w:t xml:space="preserve">. </w:t>
                             </w:r>
                             <w:r>
                               <w:rPr>
@@ -7630,30 +7475,14 @@
                           <w:sz w:val="16"/>
                           <w:szCs w:val="16"/>
                         </w:rPr>
-                        <w:t xml:space="preserve"> </w:t>
-                      </w:r>
-                      <w:proofErr w:type="gramStart"/>
-                      <w:r>
-                        <w:rPr>
-                          <w:sz w:val="16"/>
-                          <w:szCs w:val="16"/>
-                        </w:rPr>
-                        <w:t>Garrett’s five planes of user experience</w:t>
+                        <w:t xml:space="preserve"> Garrett’s five planes of user experience</w:t>
                       </w:r>
                       <w:r>
                         <w:rPr>
                           <w:sz w:val="16"/>
                           <w:szCs w:val="16"/>
                         </w:rPr>
-                        <w:t>.</w:t>
-                      </w:r>
-                      <w:proofErr w:type="gramEnd"/>
-                      <w:r>
-                        <w:rPr>
-                          <w:sz w:val="16"/>
-                          <w:szCs w:val="16"/>
-                        </w:rPr>
-                        <w:t xml:space="preserve"> </w:t>
+                        <w:t xml:space="preserve">. </w:t>
                       </w:r>
                       <w:r>
                         <w:rPr>
@@ -7803,15 +7632,7 @@
         <w:footnoteReference w:id="3"/>
       </w:r>
       <w:r>
-        <w:t xml:space="preserve"> requires that these layers, or planes, </w:t>
-      </w:r>
-      <w:proofErr w:type="gramStart"/>
-      <w:r>
-        <w:t>are</w:t>
-      </w:r>
-      <w:proofErr w:type="gramEnd"/>
-      <w:r>
-        <w:t xml:space="preserve"> built from the bottom up</w:t>
+        <w:t xml:space="preserve"> requires that these layers, or planes, are built from the bottom up</w:t>
       </w:r>
       <w:sdt>
         <w:sdtPr>
@@ -9603,7 +9424,6 @@
           <w:i/>
         </w:rPr>
       </w:pPr>
-      <w:proofErr w:type="gramStart"/>
       <w:r>
         <w:rPr>
           <w:i/>
@@ -9628,7 +9448,6 @@
         </w:rPr>
         <w:t>.</w:t>
       </w:r>
-      <w:proofErr w:type="gramEnd"/>
     </w:p>
     <w:p>
       <w:pPr>
@@ -10184,13 +10003,8 @@
         <w:t xml:space="preserve">Remote: </w:t>
       </w:r>
       <w:r>
-        <w:t xml:space="preserve">Tool, such as the site map or index, which users resort to when they cannot find what they are looking for with other navigation systems on the </w:t>
-      </w:r>
-      <w:proofErr w:type="gramStart"/>
-      <w:r>
-        <w:t>site.</w:t>
-      </w:r>
-      <w:proofErr w:type="gramEnd"/>
+        <w:t>Tool, such as the site map or index, which users resort to when they cannot find what they are looking for with other navigation systems on the site.</w:t>
+      </w:r>
     </w:p>
     <w:p>
       <w:pPr>
@@ -10278,24 +10092,14 @@
         <w:spacing w:line="480" w:lineRule="auto"/>
         <w:ind w:firstLine="720"/>
       </w:pPr>
-      <w:proofErr w:type="spellStart"/>
       <w:r>
         <w:rPr>
           <w:i/>
         </w:rPr>
         <w:t>Wayfinding</w:t>
       </w:r>
-      <w:proofErr w:type="spellEnd"/>
-      <w:r>
-        <w:t xml:space="preserve">. </w:t>
-      </w:r>
-      <w:proofErr w:type="spellStart"/>
-      <w:r>
-        <w:t>Wayfinding</w:t>
-      </w:r>
-      <w:proofErr w:type="spellEnd"/>
-      <w:r>
-        <w:t xml:space="preserve"> h</w:t>
+      <w:r>
+        <w:t>. Wayfinding h</w:t>
       </w:r>
       <w:r>
         <w:t>elps users understand where they are and where they can go.</w:t>
@@ -10382,7 +10186,6 @@
           <w:b/>
         </w:rPr>
       </w:pPr>
-      <w:proofErr w:type="gramStart"/>
       <w:r>
         <w:rPr>
           <w:b/>
@@ -10411,7 +10214,6 @@
         </w:rPr>
         <w:t>.</w:t>
       </w:r>
-      <w:proofErr w:type="gramEnd"/>
     </w:p>
     <w:p>
       <w:pPr>
@@ -10837,15 +10639,7 @@
         <w:t xml:space="preserve">heuristic evaluation, introduced by </w:t>
       </w:r>
       <w:r>
-        <w:t xml:space="preserve">usability experts </w:t>
-      </w:r>
-      <w:proofErr w:type="spellStart"/>
-      <w:r>
-        <w:t>Jakob</w:t>
-      </w:r>
-      <w:proofErr w:type="spellEnd"/>
-      <w:r>
-        <w:t xml:space="preserve"> </w:t>
+        <w:t xml:space="preserve">usability experts Jakob </w:t>
       </w:r>
       <w:r>
         <w:t xml:space="preserve">Nielsen and </w:t>
@@ -10853,13 +10647,8 @@
       <w:r>
         <w:t xml:space="preserve">Rolf </w:t>
       </w:r>
-      <w:proofErr w:type="spellStart"/>
-      <w:r>
-        <w:t>Molich</w:t>
-      </w:r>
-      <w:proofErr w:type="spellEnd"/>
-      <w:r>
-        <w:t xml:space="preserve"> in 1990, occurs when an expert reviews an interface against a predefined set of principles or guidelines</w:t>
+      <w:r>
+        <w:t>Molich in 1990, occurs when an expert reviews an interface against a predefined set of principles or guidelines</w:t>
       </w:r>
       <w:r>
         <w:t xml:space="preserve"> with the intention of uncovering usability problems</w:t>
@@ -10971,13 +10760,7 @@
         <w:rPr>
           <w:b/>
         </w:rPr>
-        <w:t>euristics</w:t>
-      </w:r>
-      <w:r>
-        <w:rPr>
-          <w:b/>
-        </w:rPr>
-        <w:t>.</w:t>
+        <w:t>euristics.</w:t>
       </w:r>
       <w:r>
         <w:rPr>
@@ -10987,6 +10770,9 @@
       </w:r>
       <w:r>
         <w:t>In 1995, Nielsen defined a set of ten usability heuristics to evaluate user interface design, which is still valid and applicable</w:t>
+      </w:r>
+      <w:r>
+        <w:t xml:space="preserve"> today</w:t>
       </w:r>
       <w:sdt>
         <w:sdtPr>
@@ -11015,7 +10801,210 @@
         </w:sdtContent>
       </w:sdt>
       <w:r>
-        <w:t>.</w:t>
+        <w:t>:</w:t>
+      </w:r>
+    </w:p>
+    <w:p>
+      <w:pPr>
+        <w:pStyle w:val="ListParagraph"/>
+        <w:numPr>
+          <w:ilvl w:val="0"/>
+          <w:numId w:val="37"/>
+        </w:numPr>
+        <w:spacing w:line="480" w:lineRule="auto"/>
+        <w:ind w:left="1080"/>
+      </w:pPr>
+      <w:r>
+        <w:rPr>
+          <w:i/>
+        </w:rPr>
+        <w:t>Visibility of system status (Feedback).</w:t>
+      </w:r>
+      <w:r>
+        <w:t xml:space="preserve"> The system should always keep users informed about what is going on, through appropriate </w:t>
+      </w:r>
+      <w:r>
+        <w:t>feedback within reasonable time.</w:t>
+      </w:r>
+    </w:p>
+    <w:p>
+      <w:pPr>
+        <w:pStyle w:val="ListParagraph"/>
+        <w:numPr>
+          <w:ilvl w:val="0"/>
+          <w:numId w:val="37"/>
+        </w:numPr>
+        <w:spacing w:line="480" w:lineRule="auto"/>
+        <w:ind w:left="1080"/>
+      </w:pPr>
+      <w:r>
+        <w:rPr>
+          <w:i/>
+        </w:rPr>
+        <w:t>Match between system and the real world (Metaphor).</w:t>
+      </w:r>
+      <w:r>
+        <w:t xml:space="preserve"> The system should speak the users' language, with words, phrases and concepts familiar to the user, rather than system-oriented terms. Follow real-world conventions, making information appear in a natural and logical order.</w:t>
+      </w:r>
+    </w:p>
+    <w:p>
+      <w:pPr>
+        <w:pStyle w:val="ListParagraph"/>
+        <w:numPr>
+          <w:ilvl w:val="0"/>
+          <w:numId w:val="37"/>
+        </w:numPr>
+        <w:spacing w:line="480" w:lineRule="auto"/>
+        <w:ind w:left="1080"/>
+      </w:pPr>
+      <w:r>
+        <w:rPr>
+          <w:i/>
+        </w:rPr>
+        <w:t>User control and freedom (Navigation).</w:t>
+      </w:r>
+      <w:r>
+        <w:t xml:space="preserve"> Users often choose system functions by mistake and will need a clearly marked "emergency exit" to leave the unwanted state without having to go through an extended dialogue. Support undo and redo.</w:t>
+      </w:r>
+    </w:p>
+    <w:p>
+      <w:pPr>
+        <w:pStyle w:val="ListParagraph"/>
+        <w:numPr>
+          <w:ilvl w:val="0"/>
+          <w:numId w:val="37"/>
+        </w:numPr>
+        <w:spacing w:line="480" w:lineRule="auto"/>
+        <w:ind w:left="1080"/>
+      </w:pPr>
+      <w:r>
+        <w:rPr>
+          <w:i/>
+        </w:rPr>
+        <w:t>Consistency and standards.</w:t>
+      </w:r>
+      <w:r>
+        <w:t xml:space="preserve"> Users should not have to wonder whether different words, situations, or actions mean the same thing. Follow platform conventions.</w:t>
+      </w:r>
+    </w:p>
+    <w:p>
+      <w:pPr>
+        <w:pStyle w:val="ListParagraph"/>
+        <w:numPr>
+          <w:ilvl w:val="0"/>
+          <w:numId w:val="37"/>
+        </w:numPr>
+        <w:spacing w:line="480" w:lineRule="auto"/>
+        <w:ind w:left="1080"/>
+      </w:pPr>
+      <w:r>
+        <w:rPr>
+          <w:i/>
+        </w:rPr>
+        <w:t>Error prevention.</w:t>
+      </w:r>
+      <w:r>
+        <w:t xml:space="preserve"> Even better than good error messages is a careful design which prevents a problem from occurring in the first place. Either eliminate error-prone conditions or check for them and present users with a confirmation option before they commit to the action.</w:t>
+      </w:r>
+    </w:p>
+    <w:p>
+      <w:pPr>
+        <w:pStyle w:val="ListParagraph"/>
+        <w:numPr>
+          <w:ilvl w:val="0"/>
+          <w:numId w:val="37"/>
+        </w:numPr>
+        <w:spacing w:line="480" w:lineRule="auto"/>
+        <w:ind w:left="1080"/>
+      </w:pPr>
+      <w:r>
+        <w:rPr>
+          <w:i/>
+        </w:rPr>
+        <w:t>Recognition rather than recall (Memory).</w:t>
+      </w:r>
+      <w:r>
+        <w:t xml:space="preserve"> Minimize the user's memory load by making objects, actions, and options visible. The user should not have to remember information from one part of the dialogue to another. Instructions for use of the system should be visible or easily retrievable whenever appropriate.</w:t>
+      </w:r>
+    </w:p>
+    <w:p>
+      <w:pPr>
+        <w:pStyle w:val="ListParagraph"/>
+        <w:numPr>
+          <w:ilvl w:val="0"/>
+          <w:numId w:val="37"/>
+        </w:numPr>
+        <w:spacing w:line="480" w:lineRule="auto"/>
+        <w:ind w:left="1080"/>
+      </w:pPr>
+      <w:r>
+        <w:rPr>
+          <w:i/>
+        </w:rPr>
+        <w:t>Flexibility and efficiency of use.</w:t>
+      </w:r>
+      <w:r>
+        <w:t xml:space="preserve"> Accelerators -- unseen by the novice user -- may often speed up the interaction for the expert user such that the system can cater to both inexperienced and experienced users. Allow users to tailor frequent actions.</w:t>
+      </w:r>
+    </w:p>
+    <w:p>
+      <w:pPr>
+        <w:pStyle w:val="ListParagraph"/>
+        <w:numPr>
+          <w:ilvl w:val="0"/>
+          <w:numId w:val="37"/>
+        </w:numPr>
+        <w:spacing w:line="480" w:lineRule="auto"/>
+        <w:ind w:left="1080"/>
+      </w:pPr>
+      <w:r>
+        <w:rPr>
+          <w:i/>
+        </w:rPr>
+        <w:t>Aesthetic and minimalist design.</w:t>
+      </w:r>
+      <w:r>
+        <w:t xml:space="preserve"> Dialogues should not contain information which is irrelevant or rarely needed. Every extra unit of information in a dialogue competes with the relevant units of information and diminishes their relative visibility.</w:t>
+      </w:r>
+    </w:p>
+    <w:p>
+      <w:pPr>
+        <w:pStyle w:val="ListParagraph"/>
+        <w:numPr>
+          <w:ilvl w:val="0"/>
+          <w:numId w:val="37"/>
+        </w:numPr>
+        <w:spacing w:line="480" w:lineRule="auto"/>
+        <w:ind w:left="1080"/>
+      </w:pPr>
+      <w:r>
+        <w:rPr>
+          <w:i/>
+        </w:rPr>
+        <w:t>Help users recognize, diagnose, and recover from errors.</w:t>
+      </w:r>
+      <w:r>
+        <w:t xml:space="preserve"> Error messages should be expressed in plain language (no codes), precisely indicate the problem, and constructively suggest a solution.</w:t>
+      </w:r>
+    </w:p>
+    <w:p>
+      <w:pPr>
+        <w:pStyle w:val="ListParagraph"/>
+        <w:numPr>
+          <w:ilvl w:val="0"/>
+          <w:numId w:val="37"/>
+        </w:numPr>
+        <w:spacing w:line="480" w:lineRule="auto"/>
+        <w:ind w:left="1080"/>
+      </w:pPr>
+      <w:r>
+        <w:rPr>
+          <w:i/>
+        </w:rPr>
+        <w:t>Help and documentation.</w:t>
+      </w:r>
+      <w:r>
+        <w:t xml:space="preserve"> Even though it is better if the system can be used without documentation, it may be necessary to provide help and documentation. Any such information should be easy to search, focused on the user's task, list concrete steps to be carried out, and not be too large.</w:t>
       </w:r>
     </w:p>
     <w:p>
@@ -11029,405 +11018,6 @@
         <w:spacing w:line="480" w:lineRule="auto"/>
         <w:ind w:firstLine="720"/>
       </w:pPr>
-      <w:proofErr w:type="gramStart"/>
-      <w:r>
-        <w:rPr>
-          <w:b/>
-          <w:i/>
-        </w:rPr>
-        <w:t>V</w:t>
-      </w:r>
-      <w:r>
-        <w:rPr>
-          <w:b/>
-          <w:i/>
-        </w:rPr>
-        <w:t>isibility of system status</w:t>
-      </w:r>
-      <w:r>
-        <w:rPr>
-          <w:b/>
-          <w:i/>
-        </w:rPr>
-        <w:t xml:space="preserve"> (Feedback)</w:t>
-      </w:r>
-      <w:r>
-        <w:rPr>
-          <w:b/>
-          <w:i/>
-        </w:rPr>
-        <w:t>.</w:t>
-      </w:r>
-      <w:proofErr w:type="gramEnd"/>
-      <w:r>
-        <w:t xml:space="preserve"> </w:t>
-      </w:r>
-      <w:r>
-        <w:t>The system should always keep users informed about what is going on, through appropriate feedback within reasonable time.</w:t>
-      </w:r>
-    </w:p>
-    <w:p>
-      <w:pPr>
-        <w:spacing w:line="480" w:lineRule="auto"/>
-        <w:ind w:firstLine="720"/>
-      </w:pPr>
-    </w:p>
-    <w:p>
-      <w:pPr>
-        <w:spacing w:line="480" w:lineRule="auto"/>
-        <w:ind w:firstLine="720"/>
-      </w:pPr>
-      <w:r>
-        <w:rPr>
-          <w:b/>
-          <w:i/>
-        </w:rPr>
-        <w:t>Match between system and the real world</w:t>
-      </w:r>
-      <w:r>
-        <w:rPr>
-          <w:b/>
-          <w:i/>
-        </w:rPr>
-        <w:t xml:space="preserve"> (Metaphor)</w:t>
-      </w:r>
-      <w:r>
-        <w:rPr>
-          <w:b/>
-          <w:i/>
-        </w:rPr>
-        <w:t>.</w:t>
-      </w:r>
-      <w:r>
-        <w:t xml:space="preserve"> </w:t>
-      </w:r>
-      <w:r>
-        <w:t>The system should speak the users' language, with words, phrases and concepts familiar to the user, rather than system-oriented terms. Follow real-world conventions, making information appear in a natural and logical order.</w:t>
-      </w:r>
-    </w:p>
-    <w:p>
-      <w:pPr>
-        <w:spacing w:line="480" w:lineRule="auto"/>
-        <w:ind w:firstLine="720"/>
-      </w:pPr>
-    </w:p>
-    <w:p>
-      <w:pPr>
-        <w:spacing w:line="480" w:lineRule="auto"/>
-        <w:ind w:firstLine="720"/>
-      </w:pPr>
-      <w:proofErr w:type="gramStart"/>
-      <w:r>
-        <w:rPr>
-          <w:b/>
-          <w:i/>
-        </w:rPr>
-        <w:t>User control and freedom</w:t>
-      </w:r>
-      <w:r>
-        <w:rPr>
-          <w:b/>
-          <w:i/>
-        </w:rPr>
-        <w:t xml:space="preserve"> (Navigation)</w:t>
-      </w:r>
-      <w:r>
-        <w:rPr>
-          <w:b/>
-          <w:i/>
-        </w:rPr>
-        <w:t>.</w:t>
-      </w:r>
-      <w:proofErr w:type="gramEnd"/>
-      <w:r>
-        <w:t xml:space="preserve"> </w:t>
-      </w:r>
-      <w:r>
-        <w:t xml:space="preserve">Users often choose system functions by mistake and will need a clearly marked "emergency exit" to leave the unwanted state without having to go through an extended dialogue. </w:t>
-      </w:r>
-      <w:proofErr w:type="gramStart"/>
-      <w:r>
-        <w:t>Support undo</w:t>
-      </w:r>
-      <w:proofErr w:type="gramEnd"/>
-      <w:r>
-        <w:t xml:space="preserve"> and redo.</w:t>
-      </w:r>
-    </w:p>
-    <w:p>
-      <w:pPr>
-        <w:spacing w:line="480" w:lineRule="auto"/>
-        <w:ind w:firstLine="720"/>
-      </w:pPr>
-    </w:p>
-    <w:p>
-      <w:pPr>
-        <w:spacing w:line="480" w:lineRule="auto"/>
-        <w:ind w:firstLine="720"/>
-      </w:pPr>
-      <w:proofErr w:type="gramStart"/>
-      <w:r>
-        <w:rPr>
-          <w:b/>
-          <w:i/>
-        </w:rPr>
-        <w:t>Consistency and standards</w:t>
-      </w:r>
-      <w:r>
-        <w:rPr>
-          <w:b/>
-          <w:i/>
-        </w:rPr>
-        <w:t>.</w:t>
-      </w:r>
-      <w:proofErr w:type="gramEnd"/>
-      <w:r>
-        <w:t xml:space="preserve"> </w:t>
-      </w:r>
-      <w:r>
-        <w:t>Users should not have to wonder whether different words, situations, or actions mean the same thing. Follow platform conventions.</w:t>
-      </w:r>
-    </w:p>
-    <w:p>
-      <w:pPr>
-        <w:spacing w:line="480" w:lineRule="auto"/>
-        <w:ind w:firstLine="720"/>
-      </w:pPr>
-    </w:p>
-    <w:p>
-      <w:pPr>
-        <w:spacing w:line="480" w:lineRule="auto"/>
-        <w:ind w:firstLine="720"/>
-      </w:pPr>
-      <w:r>
-        <w:rPr>
-          <w:b/>
-          <w:i/>
-        </w:rPr>
-        <w:t>Error prevention</w:t>
-      </w:r>
-      <w:r>
-        <w:rPr>
-          <w:b/>
-          <w:i/>
-        </w:rPr>
-        <w:t>.</w:t>
-      </w:r>
-      <w:r>
-        <w:t xml:space="preserve"> </w:t>
-      </w:r>
-      <w:r>
-        <w:t xml:space="preserve">Even better than good error messages is a careful </w:t>
-      </w:r>
-      <w:proofErr w:type="gramStart"/>
-      <w:r>
-        <w:t>design which</w:t>
-      </w:r>
-      <w:proofErr w:type="gramEnd"/>
-      <w:r>
-        <w:t xml:space="preserve"> prevents a problem from occurring in the first place. Either </w:t>
-      </w:r>
-      <w:proofErr w:type="gramStart"/>
-      <w:r>
-        <w:t>eliminate</w:t>
-      </w:r>
-      <w:proofErr w:type="gramEnd"/>
-      <w:r>
-        <w:t xml:space="preserve"> error-prone conditions or check for them and present users with a confirmation option before they commit to the action.</w:t>
-      </w:r>
-    </w:p>
-    <w:p>
-      <w:pPr>
-        <w:spacing w:line="480" w:lineRule="auto"/>
-        <w:ind w:firstLine="720"/>
-      </w:pPr>
-    </w:p>
-    <w:p>
-      <w:pPr>
-        <w:spacing w:line="480" w:lineRule="auto"/>
-        <w:ind w:firstLine="720"/>
-      </w:pPr>
-      <w:proofErr w:type="gramStart"/>
-      <w:r>
-        <w:rPr>
-          <w:b/>
-          <w:i/>
-        </w:rPr>
-        <w:t>Recognition rather than recall</w:t>
-      </w:r>
-      <w:r>
-        <w:rPr>
-          <w:b/>
-          <w:i/>
-        </w:rPr>
-        <w:t xml:space="preserve"> (Memory)</w:t>
-      </w:r>
-      <w:r>
-        <w:rPr>
-          <w:b/>
-          <w:i/>
-        </w:rPr>
-        <w:t>.</w:t>
-      </w:r>
-      <w:proofErr w:type="gramEnd"/>
-      <w:r>
-        <w:t xml:space="preserve"> </w:t>
-      </w:r>
-      <w:r>
-        <w:t>Minimize the user's memory load by making objects, actions, and options visible. The user should not have to remember information from one part of the dialogue to another. Instructions for use of the system should be visible or easily retrievable whenever appropriate.</w:t>
-      </w:r>
-    </w:p>
-    <w:p>
-      <w:pPr>
-        <w:spacing w:line="480" w:lineRule="auto"/>
-        <w:ind w:firstLine="720"/>
-      </w:pPr>
-    </w:p>
-    <w:p>
-      <w:pPr>
-        <w:spacing w:line="480" w:lineRule="auto"/>
-        <w:ind w:firstLine="720"/>
-      </w:pPr>
-      <w:proofErr w:type="gramStart"/>
-      <w:r>
-        <w:rPr>
-          <w:b/>
-          <w:i/>
-        </w:rPr>
-        <w:t>Flexibility and efficiency of use</w:t>
-      </w:r>
-      <w:r>
-        <w:rPr>
-          <w:b/>
-          <w:i/>
-        </w:rPr>
-        <w:t>.</w:t>
-      </w:r>
-      <w:proofErr w:type="gramEnd"/>
-      <w:r>
-        <w:t xml:space="preserve"> </w:t>
-      </w:r>
-      <w:r>
-        <w:t>Accelerators -- unseen by the novice user -- may often speed up the interaction for the expert user such that the system can cater to both inexperienced and experienced users. Allow users to tailor frequent actions.</w:t>
-      </w:r>
-    </w:p>
-    <w:p>
-      <w:pPr>
-        <w:spacing w:line="480" w:lineRule="auto"/>
-        <w:ind w:firstLine="720"/>
-      </w:pPr>
-    </w:p>
-    <w:p>
-      <w:pPr>
-        <w:spacing w:line="480" w:lineRule="auto"/>
-        <w:ind w:firstLine="720"/>
-      </w:pPr>
-      <w:r>
-        <w:rPr>
-          <w:b/>
-          <w:i/>
-        </w:rPr>
-        <w:t>Aesthetic and minimalist design</w:t>
-      </w:r>
-      <w:r>
-        <w:rPr>
-          <w:b/>
-          <w:i/>
-        </w:rPr>
-        <w:t>.</w:t>
-      </w:r>
-      <w:r>
-        <w:t xml:space="preserve"> </w:t>
-      </w:r>
-      <w:r>
-        <w:t xml:space="preserve">Dialogues should not contain </w:t>
-      </w:r>
-      <w:proofErr w:type="gramStart"/>
-      <w:r>
-        <w:t>information which</w:t>
-      </w:r>
-      <w:proofErr w:type="gramEnd"/>
-      <w:r>
-        <w:t xml:space="preserve"> is irrelevant or rarely needed. Every extra unit of information in a dialogue competes with the relevant units of information and diminishes their relative visibility.</w:t>
-      </w:r>
-    </w:p>
-    <w:p>
-      <w:pPr>
-        <w:spacing w:line="480" w:lineRule="auto"/>
-        <w:ind w:firstLine="720"/>
-      </w:pPr>
-    </w:p>
-    <w:p>
-      <w:pPr>
-        <w:spacing w:line="480" w:lineRule="auto"/>
-        <w:ind w:firstLine="720"/>
-      </w:pPr>
-      <w:r>
-        <w:rPr>
-          <w:b/>
-          <w:i/>
-        </w:rPr>
-        <w:t>Help users recognize, diagnose, and recover from errors</w:t>
-      </w:r>
-      <w:r>
-        <w:rPr>
-          <w:b/>
-          <w:i/>
-        </w:rPr>
-        <w:t>.</w:t>
-      </w:r>
-      <w:r>
-        <w:t xml:space="preserve"> </w:t>
-      </w:r>
-      <w:r>
-        <w:t>Error messages should be expressed in plain language (no codes), precisely indicate the problem, and constructively suggest a solution.</w:t>
-      </w:r>
-    </w:p>
-    <w:p>
-      <w:pPr>
-        <w:spacing w:line="480" w:lineRule="auto"/>
-        <w:ind w:firstLine="720"/>
-      </w:pPr>
-    </w:p>
-    <w:p>
-      <w:pPr>
-        <w:spacing w:line="480" w:lineRule="auto"/>
-        <w:ind w:firstLine="720"/>
-      </w:pPr>
-      <w:proofErr w:type="gramStart"/>
-      <w:r>
-        <w:rPr>
-          <w:b/>
-          <w:i/>
-        </w:rPr>
-        <w:t>Help and documentatio</w:t>
-      </w:r>
-      <w:r>
-        <w:rPr>
-          <w:b/>
-          <w:i/>
-        </w:rPr>
-        <w:t>n.</w:t>
-      </w:r>
-      <w:proofErr w:type="gramEnd"/>
-      <w:r>
-        <w:t xml:space="preserve"> </w:t>
-      </w:r>
-      <w:r>
-        <w:t>Even though it is better if the system can be used without documentation, it may be necessary to provide help and documentation. Any such information should be easy to search, focused on the user's task, list concrete steps to be carried out, and not be too large.</w:t>
-      </w:r>
-    </w:p>
-    <w:p>
-      <w:pPr>
-        <w:spacing w:line="480" w:lineRule="auto"/>
-        <w:ind w:firstLine="720"/>
-      </w:pPr>
-    </w:p>
-    <w:p>
-      <w:pPr>
-        <w:spacing w:line="480" w:lineRule="auto"/>
-        <w:ind w:firstLine="720"/>
-      </w:pPr>
       <w:r>
         <w:rPr>
           <w:b/>
@@ -11456,19 +11046,10 @@
         <w:rPr>
           <w:b/>
         </w:rPr>
-        <w:t>everity</w:t>
-      </w:r>
-      <w:r>
-        <w:rPr>
-          <w:b/>
-        </w:rPr>
-        <w:t>.</w:t>
-      </w:r>
-      <w:r>
-        <w:t xml:space="preserve"> D</w:t>
-      </w:r>
-      <w:r>
-        <w:t>etermining the severity of the problems uncovered during a heuristic evaluation is an important step when allocating resources to fix these problems; priority should be given to the more serious problems</w:t>
+        <w:t>everity.</w:t>
+      </w:r>
+      <w:r>
+        <w:t xml:space="preserve"> Determining the severity of the problems uncovered during a heuristic evaluation is an important step when allocating resources to fix these problems; priority should be given to the more serious problems</w:t>
       </w:r>
       <w:sdt>
         <w:sdtPr>
@@ -11497,10 +11078,7 @@
         </w:sdtContent>
       </w:sdt>
       <w:r>
-        <w:t xml:space="preserve">. A predefined severity rating scale gives evaluators a standardized method to express the severity of usability problems. Since evaluators do not discover all of the usability problems during a heuristic evaluation, Nielsen suggests </w:t>
-      </w:r>
-      <w:r>
-        <w:t>sending out a questionnaire to the evaluators, which describes the complete list of found issues in detail</w:t>
+        <w:t>. A predefined severity rating scale gives evaluators a standardized method to express the severity of usability problems. Since evaluators do not discover all of the usability problems during a heuristic evaluation, Nielsen suggests sending out a questionnaire to the evaluators, which describes the complete list of found issues in detail</w:t>
       </w:r>
       <w:sdt>
         <w:sdtPr>
@@ -11536,6 +11114,8 @@
       <w:pPr>
         <w:spacing w:line="480" w:lineRule="auto"/>
       </w:pPr>
+      <w:bookmarkStart w:id="0" w:name="_GoBack"/>
+      <w:bookmarkEnd w:id="0"/>
     </w:p>
     <w:p>
       <w:pPr>
@@ -12109,15 +11689,7 @@
         <w:t xml:space="preserve">x of open and closed questions, </w:t>
       </w:r>
       <w:r>
-        <w:t xml:space="preserve">such as </w:t>
-      </w:r>
-      <w:proofErr w:type="spellStart"/>
-      <w:r>
-        <w:t>Likert</w:t>
-      </w:r>
-      <w:proofErr w:type="spellEnd"/>
-      <w:r>
-        <w:t xml:space="preserve"> items</w:t>
+        <w:t>such as Likert items</w:t>
       </w:r>
       <w:r>
         <w:t xml:space="preserve"> </w:t>
@@ -12161,15 +11733,7 @@
         <w:t>A</w:t>
       </w:r>
       <w:r>
-        <w:t xml:space="preserve"> </w:t>
-      </w:r>
-      <w:proofErr w:type="spellStart"/>
-      <w:r>
-        <w:t>Likert</w:t>
-      </w:r>
-      <w:proofErr w:type="spellEnd"/>
-      <w:r>
-        <w:t xml:space="preserve"> item</w:t>
+        <w:t xml:space="preserve"> Likert item</w:t>
       </w:r>
       <w:r>
         <w:t xml:space="preserve"> </w:t>
@@ -12251,15 +11815,7 @@
         <w:t xml:space="preserve">. </w:t>
       </w:r>
       <w:r>
-        <w:t xml:space="preserve">Strongly agree, agree, neutral, disagree, and strongly disagree is an example of the scale in a </w:t>
-      </w:r>
-      <w:proofErr w:type="spellStart"/>
-      <w:r>
-        <w:t>Likert</w:t>
-      </w:r>
-      <w:proofErr w:type="spellEnd"/>
-      <w:r>
-        <w:t xml:space="preserve"> item.</w:t>
+        <w:t>Strongly agree, agree, neutral, disagree, and strongly disagree is an example of the scale in a Likert item.</w:t>
       </w:r>
       <w:r>
         <w:t xml:space="preserve"> </w:t>
@@ -12451,15 +12007,7 @@
         <w:t>was</w:t>
       </w:r>
       <w:r>
-        <w:t xml:space="preserve"> assessed based on the work of usability expert </w:t>
-      </w:r>
-      <w:proofErr w:type="spellStart"/>
-      <w:r>
-        <w:t>Jakob</w:t>
-      </w:r>
-      <w:proofErr w:type="spellEnd"/>
-      <w:r>
-        <w:t xml:space="preserve"> Nielsen. This assessment include</w:t>
+        <w:t xml:space="preserve"> assessed based on the work of usability expert Jakob Nielsen. This assessment include</w:t>
       </w:r>
       <w:r>
         <w:t>d</w:t>
@@ -12592,74 +12140,174 @@
         <w:t xml:space="preserve"> will be distributed </w:t>
       </w:r>
       <w:r>
-        <w:t xml:space="preserve">via </w:t>
-      </w:r>
-      <w:proofErr w:type="spellStart"/>
-      <w:r>
-        <w:t>SurveyMonkey</w:t>
-      </w:r>
-      <w:proofErr w:type="spellEnd"/>
+        <w:t xml:space="preserve">via SurveyMonkey </w:t>
+      </w:r>
+      <w:r>
+        <w:t xml:space="preserve">to learn about local business owners (see </w:t>
+      </w:r>
+      <w:r>
+        <w:t>Appendix B</w:t>
+      </w:r>
+      <w:r>
+        <w:t xml:space="preserve">), consumers (see </w:t>
+      </w:r>
+      <w:r>
+        <w:t>Appendix C</w:t>
+      </w:r>
+      <w:r>
+        <w:t xml:space="preserve">), </w:t>
+      </w:r>
+      <w:r>
+        <w:t>an</w:t>
+      </w:r>
+      <w:r>
+        <w:t>d their needs. Not only will the</w:t>
+      </w:r>
+      <w:r>
+        <w:t>s</w:t>
+      </w:r>
+      <w:r>
+        <w:t>e</w:t>
+      </w:r>
       <w:r>
         <w:t xml:space="preserve"> </w:t>
       </w:r>
       <w:r>
-        <w:t xml:space="preserve">to learn about local business owners (see </w:t>
-      </w:r>
-      <w:r>
-        <w:t>Appendix B</w:t>
-      </w:r>
-      <w:r>
-        <w:t xml:space="preserve">), consumers (see </w:t>
-      </w:r>
-      <w:r>
-        <w:t>Appendix C</w:t>
-      </w:r>
-      <w:r>
-        <w:t xml:space="preserve">), </w:t>
-      </w:r>
-      <w:r>
-        <w:t>an</w:t>
-      </w:r>
-      <w:r>
-        <w:t>d their needs. Not only will the</w:t>
+        <w:t>questionnaire</w:t>
       </w:r>
       <w:r>
         <w:t>s</w:t>
       </w:r>
       <w:r>
-        <w:t>e</w:t>
+        <w:t xml:space="preserve"> collect demographic </w:t>
+      </w:r>
+      <w:r>
+        <w:t>and psychographic data, but they</w:t>
+      </w:r>
+      <w:r>
+        <w:t xml:space="preserve"> will also help to determine what would motivate residents to shop local.</w:t>
+      </w:r>
+      <w:r>
+        <w:t xml:space="preserve"> Three personas</w:t>
+      </w:r>
+      <w:r>
+        <w:t>, one business owner and two consumers,</w:t>
+      </w:r>
+      <w:r>
+        <w:t xml:space="preserve"> will be created based on the collected data.</w:t>
+      </w:r>
+    </w:p>
+    <w:p>
+      <w:pPr>
+        <w:pStyle w:val="ListParagraph"/>
+        <w:spacing w:line="480" w:lineRule="auto"/>
+        <w:ind w:left="900"/>
+      </w:pPr>
+    </w:p>
+    <w:p>
+      <w:pPr>
+        <w:spacing w:line="480" w:lineRule="auto"/>
+        <w:rPr>
+          <w:b/>
+        </w:rPr>
+      </w:pPr>
+      <w:r>
+        <w:rPr>
+          <w:b/>
+        </w:rPr>
+        <w:t>Scope</w:t>
+      </w:r>
+    </w:p>
+    <w:p>
+      <w:pPr>
+        <w:spacing w:line="480" w:lineRule="auto"/>
+        <w:ind w:firstLine="720"/>
+      </w:pPr>
+      <w:r>
+        <w:t xml:space="preserve">The strategic information will be used to determine the scope of the web application, which includes specific requirements for its </w:t>
+      </w:r>
+      <w:r>
+        <w:t xml:space="preserve">content </w:t>
+      </w:r>
+      <w:r>
+        <w:t>and functionality.</w:t>
+      </w:r>
+      <w:r>
+        <w:t xml:space="preserve"> These requirements will be documented</w:t>
+      </w:r>
+      <w:r>
+        <w:t xml:space="preserve"> and prioritized</w:t>
+      </w:r>
+      <w:r>
+        <w:t xml:space="preserve"> upfront in order to serve as a reference point throughout the course of the project.</w:t>
+      </w:r>
+    </w:p>
+    <w:p>
+      <w:pPr>
+        <w:spacing w:line="480" w:lineRule="auto"/>
+        <w:rPr>
+          <w:b/>
+        </w:rPr>
+      </w:pPr>
+    </w:p>
+    <w:p>
+      <w:pPr>
+        <w:spacing w:line="480" w:lineRule="auto"/>
+        <w:ind w:firstLine="720"/>
+      </w:pPr>
+      <w:r>
+        <w:rPr>
+          <w:b/>
+        </w:rPr>
+        <w:t>Content</w:t>
+      </w:r>
+      <w:r>
+        <w:rPr>
+          <w:b/>
+        </w:rPr>
+        <w:t>.</w:t>
+      </w:r>
+      <w:r>
+        <w:t xml:space="preserve"> Content strategy expert Colleen Jones’s checklist </w:t>
+      </w:r>
+      <w:r>
+        <w:t xml:space="preserve">(see Appendix A) </w:t>
+      </w:r>
+      <w:r>
+        <w:t>will be used to cultivate quality content.</w:t>
+      </w:r>
+    </w:p>
+    <w:p>
+      <w:pPr>
+        <w:spacing w:line="480" w:lineRule="auto"/>
+        <w:ind w:firstLine="720"/>
+      </w:pPr>
+    </w:p>
+    <w:p>
+      <w:pPr>
+        <w:spacing w:line="480" w:lineRule="auto"/>
+        <w:ind w:firstLine="720"/>
+      </w:pPr>
+      <w:r>
+        <w:rPr>
+          <w:b/>
+        </w:rPr>
+        <w:t>Functionality</w:t>
+      </w:r>
+      <w:r>
+        <w:rPr>
+          <w:b/>
+        </w:rPr>
+        <w:t>.</w:t>
       </w:r>
       <w:r>
         <w:t xml:space="preserve"> </w:t>
       </w:r>
       <w:r>
-        <w:t>questionnaire</w:t>
-      </w:r>
-      <w:r>
-        <w:t>s</w:t>
-      </w:r>
-      <w:r>
-        <w:t xml:space="preserve"> collect demographic </w:t>
-      </w:r>
-      <w:r>
-        <w:t>and psychographic data, but they</w:t>
-      </w:r>
-      <w:r>
-        <w:t xml:space="preserve"> will also help to determine what would motivate residents to shop local.</w:t>
-      </w:r>
-      <w:r>
-        <w:t xml:space="preserve"> Three personas</w:t>
-      </w:r>
-      <w:r>
-        <w:t xml:space="preserve">, one business owner and two </w:t>
-      </w:r>
-      <w:proofErr w:type="gramStart"/>
-      <w:r>
-        <w:t>consumers,</w:t>
-      </w:r>
-      <w:proofErr w:type="gramEnd"/>
-      <w:r>
-        <w:t xml:space="preserve"> will be created based on the collected data.</w:t>
+        <w:t>The required functionality of the web application will be described in positive, specific, and objective language</w:t>
+      </w:r>
+      <w:r>
+        <w:t>.</w:t>
       </w:r>
     </w:p>
     <w:p>
@@ -12680,7 +12328,7 @@
         <w:rPr>
           <w:b/>
         </w:rPr>
-        <w:t>Scope</w:t>
+        <w:t>Structure</w:t>
       </w:r>
     </w:p>
     <w:p>
@@ -12689,22 +12337,25 @@
         <w:ind w:firstLine="720"/>
       </w:pPr>
       <w:r>
-        <w:t xml:space="preserve">The strategic information will be used to determine the scope of the web application, which includes specific requirements for its </w:t>
-      </w:r>
-      <w:r>
-        <w:t xml:space="preserve">content </w:t>
-      </w:r>
-      <w:r>
-        <w:t>and functionality.</w:t>
-      </w:r>
-      <w:r>
-        <w:t xml:space="preserve"> These requirements will be documented</w:t>
-      </w:r>
-      <w:r>
-        <w:t xml:space="preserve"> and prioritized</w:t>
-      </w:r>
-      <w:r>
-        <w:t xml:space="preserve"> upfront in order to serve as a reference point throughout the course of the project.</w:t>
+        <w:t xml:space="preserve">In this phase, the content </w:t>
+      </w:r>
+      <w:r>
+        <w:t xml:space="preserve">and functionality </w:t>
+      </w:r>
+      <w:r>
+        <w:t xml:space="preserve">requirements </w:t>
+      </w:r>
+      <w:r>
+        <w:t>will be pieced together to produce a conceptual structure of Shop Local Weekly.</w:t>
+      </w:r>
+      <w:r>
+        <w:t xml:space="preserve"> </w:t>
+      </w:r>
+      <w:r>
+        <w:rPr>
+          <w:highlight w:val="yellow"/>
+        </w:rPr>
+        <w:t>Add visual in this section.</w:t>
       </w:r>
     </w:p>
     <w:p>
@@ -12724,7 +12375,13 @@
         <w:rPr>
           <w:b/>
         </w:rPr>
-        <w:t>Content</w:t>
+        <w:t>Interaction d</w:t>
+      </w:r>
+      <w:r>
+        <w:rPr>
+          <w:b/>
+        </w:rPr>
+        <w:t>esign</w:t>
       </w:r>
       <w:r>
         <w:rPr>
@@ -12733,13 +12390,25 @@
         <w:t>.</w:t>
       </w:r>
       <w:r>
-        <w:t xml:space="preserve"> Content strategy expert Colleen Jones’s checklist </w:t>
-      </w:r>
-      <w:r>
-        <w:t xml:space="preserve">(see Appendix A) </w:t>
-      </w:r>
-      <w:r>
-        <w:t>will be used to cultivate quality content.</w:t>
+        <w:t xml:space="preserve"> </w:t>
+      </w:r>
+      <w:r>
+        <w:t xml:space="preserve">At this point, the way that the system responds to user interaction will be designed. The system </w:t>
+      </w:r>
+      <w:r>
+        <w:t>will be designed to</w:t>
+      </w:r>
+      <w:r>
+        <w:t xml:space="preserve"> respond </w:t>
+      </w:r>
+      <w:r>
+        <w:t>in a way that the user expects, which can be anticipated with conceptua</w:t>
+      </w:r>
+      <w:r>
+        <w:t>l models. The system will also b</w:t>
+      </w:r>
+      <w:r>
+        <w:t>e designed to prevent errors as much as possible and to give users the ability to correct and recover from errors when necessary.</w:t>
       </w:r>
     </w:p>
     <w:p>
@@ -12757,7 +12426,13 @@
         <w:rPr>
           <w:b/>
         </w:rPr>
-        <w:t>Functionality</w:t>
+        <w:t>Information a</w:t>
+      </w:r>
+      <w:r>
+        <w:rPr>
+          <w:b/>
+        </w:rPr>
+        <w:t>rchitecture</w:t>
       </w:r>
       <w:r>
         <w:rPr>
@@ -12766,34 +12441,136 @@
         <w:t>.</w:t>
       </w:r>
       <w:r>
+        <w:t xml:space="preserve"> A card-sorting test will be administered to five participants in order to determine a logical </w:t>
+      </w:r>
+      <w:r>
+        <w:t xml:space="preserve">and intuitive </w:t>
+      </w:r>
+      <w:r>
+        <w:t>organization and labeling of content.</w:t>
+      </w:r>
+      <w:r>
         <w:t xml:space="preserve"> </w:t>
       </w:r>
       <w:r>
-        <w:t>The required functionality of the web application will be described in positive, specific, and objective language</w:t>
-      </w:r>
-      <w:r>
+        <w:t>An online tool, Gliffy, will be used to express the</w:t>
+      </w:r>
+      <w:r>
+        <w:t xml:space="preserve"> </w:t>
+      </w:r>
+      <w:r>
+        <w:t xml:space="preserve">determined </w:t>
+      </w:r>
+      <w:r>
+        <w:t>organization</w:t>
+      </w:r>
+      <w:r>
+        <w:t xml:space="preserve"> and labels</w:t>
+      </w:r>
+      <w:r>
+        <w:t xml:space="preserve"> as a visual site map</w:t>
+      </w:r>
+      <w:r>
+        <w:t>, which will</w:t>
+      </w:r>
+      <w:r>
+        <w:t xml:space="preserve"> show the flow of the web application.</w:t>
+      </w:r>
+    </w:p>
+    <w:p>
+      <w:pPr>
+        <w:spacing w:line="480" w:lineRule="auto"/>
+      </w:pPr>
+    </w:p>
+    <w:p>
+      <w:pPr>
+        <w:spacing w:line="480" w:lineRule="auto"/>
+        <w:rPr>
+          <w:b/>
+        </w:rPr>
+      </w:pPr>
+      <w:r>
+        <w:rPr>
+          <w:b/>
+        </w:rPr>
+        <w:t>S</w:t>
+      </w:r>
+      <w:r>
+        <w:rPr>
+          <w:b/>
+        </w:rPr>
+        <w:t>keleton</w:t>
+      </w:r>
+    </w:p>
+    <w:p>
+      <w:pPr>
+        <w:spacing w:line="480" w:lineRule="auto"/>
+        <w:ind w:firstLine="720"/>
+      </w:pPr>
+      <w:r>
+        <w:t xml:space="preserve">The conceptual structure will begin to take shape through interface, navigation, and information design. By the end of this phase, a wireframe will be produced in Adobe InDesign </w:t>
+      </w:r>
+      <w:r>
+        <w:t xml:space="preserve">CC </w:t>
+      </w:r>
+      <w:r>
+        <w:t xml:space="preserve">to show </w:t>
+      </w:r>
+      <w:r>
+        <w:t>where</w:t>
+      </w:r>
+      <w:r>
+        <w:t xml:space="preserve"> </w:t>
+      </w:r>
+      <w:r>
+        <w:t>elements, such as images, text, and navigation,</w:t>
+      </w:r>
+      <w:r>
+        <w:t xml:space="preserve"> will be placed.</w:t>
+      </w:r>
+    </w:p>
+    <w:p>
+      <w:pPr>
+        <w:spacing w:line="480" w:lineRule="auto"/>
+        <w:rPr>
+          <w:b/>
+        </w:rPr>
+      </w:pPr>
+    </w:p>
+    <w:p>
+      <w:pPr>
+        <w:spacing w:line="480" w:lineRule="auto"/>
+        <w:ind w:firstLine="720"/>
+      </w:pPr>
+      <w:r>
+        <w:rPr>
+          <w:b/>
+        </w:rPr>
+        <w:t>Interface</w:t>
+      </w:r>
+      <w:r>
+        <w:rPr>
+          <w:b/>
+        </w:rPr>
+        <w:t xml:space="preserve"> d</w:t>
+      </w:r>
+      <w:r>
+        <w:rPr>
+          <w:b/>
+        </w:rPr>
+        <w:t>esign</w:t>
+      </w:r>
+      <w:r>
+        <w:rPr>
+          <w:b/>
+        </w:rPr>
         <w:t>.</w:t>
       </w:r>
-    </w:p>
-    <w:p>
-      <w:pPr>
-        <w:pStyle w:val="ListParagraph"/>
-        <w:spacing w:line="480" w:lineRule="auto"/>
-        <w:ind w:left="900"/>
-      </w:pPr>
-    </w:p>
-    <w:p>
-      <w:pPr>
-        <w:spacing w:line="480" w:lineRule="auto"/>
-        <w:rPr>
-          <w:b/>
-        </w:rPr>
-      </w:pPr>
-      <w:r>
-        <w:rPr>
-          <w:b/>
-        </w:rPr>
-        <w:t>Structure</w:t>
+      <w:r>
+        <w:t xml:space="preserve"> </w:t>
+      </w:r>
+      <w:r>
+        <w:t>Interface elements will be designed and arranged in a way that is intuitive for users.</w:t>
       </w:r>
     </w:p>
     <w:p>
@@ -12801,35 +12578,157 @@
         <w:spacing w:line="480" w:lineRule="auto"/>
         <w:ind w:firstLine="720"/>
       </w:pPr>
-      <w:r>
-        <w:t xml:space="preserve">In this phase, the content </w:t>
-      </w:r>
-      <w:r>
-        <w:t xml:space="preserve">and functionality </w:t>
-      </w:r>
-      <w:r>
-        <w:t xml:space="preserve">requirements </w:t>
-      </w:r>
-      <w:r>
-        <w:t>will be pieced together to produce a conceptual structure of Shop Local Weekly.</w:t>
+    </w:p>
+    <w:p>
+      <w:pPr>
+        <w:spacing w:line="480" w:lineRule="auto"/>
+        <w:ind w:firstLine="720"/>
+      </w:pPr>
+      <w:r>
+        <w:rPr>
+          <w:b/>
+        </w:rPr>
+        <w:t>Navigation d</w:t>
+      </w:r>
+      <w:r>
+        <w:rPr>
+          <w:b/>
+        </w:rPr>
+        <w:t>esign</w:t>
+      </w:r>
+      <w:r>
+        <w:rPr>
+          <w:b/>
+        </w:rPr>
+        <w:t>.</w:t>
+      </w:r>
+      <w:r>
+        <w:t xml:space="preserve"> The navigation of the site will be designed to give users the ability to quickly get from one point to another, to communicate the relationship between navigational elements, and to communicate the relationship between navigational content and the page the user is viewing. A combination of navigation systems will be used to accomplish these three goals.</w:t>
+      </w:r>
+    </w:p>
+    <w:p>
+      <w:pPr>
+        <w:spacing w:line="480" w:lineRule="auto"/>
+        <w:ind w:firstLine="720"/>
+      </w:pPr>
+    </w:p>
+    <w:p>
+      <w:pPr>
+        <w:spacing w:line="480" w:lineRule="auto"/>
+        <w:ind w:firstLine="720"/>
+      </w:pPr>
+      <w:r>
+        <w:rPr>
+          <w:b/>
+        </w:rPr>
+        <w:t>Information d</w:t>
+      </w:r>
+      <w:r>
+        <w:rPr>
+          <w:b/>
+        </w:rPr>
+        <w:t>esign</w:t>
+      </w:r>
+      <w:r>
+        <w:rPr>
+          <w:b/>
+        </w:rPr>
+        <w:t>.</w:t>
+      </w:r>
+      <w:r>
+        <w:t xml:space="preserve"> Information will be arranged in a way that is intuitive to users.</w:t>
+      </w:r>
+    </w:p>
+    <w:p>
+      <w:pPr>
+        <w:spacing w:line="480" w:lineRule="auto"/>
+        <w:rPr>
+          <w:b/>
+        </w:rPr>
+      </w:pPr>
+    </w:p>
+    <w:p>
+      <w:pPr>
+        <w:spacing w:line="480" w:lineRule="auto"/>
+        <w:rPr>
+          <w:b/>
+        </w:rPr>
+      </w:pPr>
+    </w:p>
+    <w:p>
+      <w:pPr>
+        <w:spacing w:line="480" w:lineRule="auto"/>
+        <w:rPr>
+          <w:b/>
+        </w:rPr>
+      </w:pPr>
+      <w:r>
+        <w:rPr>
+          <w:b/>
+        </w:rPr>
+        <w:t>Surface</w:t>
+      </w:r>
+    </w:p>
+    <w:p>
+      <w:pPr>
+        <w:spacing w:line="480" w:lineRule="auto"/>
+        <w:ind w:firstLine="720"/>
+      </w:pPr>
+      <w:r>
+        <w:t xml:space="preserve">Adobe Photoshop </w:t>
+      </w:r>
+      <w:r>
+        <w:t xml:space="preserve">CC </w:t>
+      </w:r>
+      <w:r>
+        <w:t xml:space="preserve">will be used to create </w:t>
+      </w:r>
+      <w:r>
+        <w:t xml:space="preserve">desktop and mobile sized </w:t>
+      </w:r>
+      <w:r>
+        <w:t>mock</w:t>
+      </w:r>
+      <w:r>
+        <w:t>-</w:t>
+      </w:r>
+      <w:r>
+        <w:t>ups of three</w:t>
       </w:r>
       <w:r>
         <w:t xml:space="preserve"> </w:t>
       </w:r>
       <w:r>
-        <w:rPr>
-          <w:highlight w:val="yellow"/>
-        </w:rPr>
-        <w:t>Add visual in this section.</w:t>
-      </w:r>
-    </w:p>
-    <w:p>
-      <w:pPr>
-        <w:spacing w:line="480" w:lineRule="auto"/>
-        <w:rPr>
-          <w:b/>
-        </w:rPr>
-      </w:pPr>
+        <w:t xml:space="preserve">web pages. The mock-ups will be based on the predetermined skeleton and will incorporate the </w:t>
+      </w:r>
+      <w:r>
+        <w:t>fo</w:t>
+      </w:r>
+      <w:r>
+        <w:t>ur principles of visual design: contrast, repetition, alignment, and proximity.</w:t>
+      </w:r>
+    </w:p>
+    <w:p>
+      <w:pPr>
+        <w:spacing w:line="480" w:lineRule="auto"/>
+        <w:rPr>
+          <w:b/>
+        </w:rPr>
+      </w:pPr>
+    </w:p>
+    <w:p>
+      <w:pPr>
+        <w:spacing w:line="480" w:lineRule="auto"/>
+        <w:rPr>
+          <w:b/>
+        </w:rPr>
+      </w:pPr>
+      <w:r>
+        <w:rPr>
+          <w:b/>
+        </w:rPr>
+        <w:t>Development</w:t>
+      </w:r>
     </w:p>
     <w:p>
       <w:pPr>
@@ -12840,13 +12739,13 @@
         <w:rPr>
           <w:b/>
         </w:rPr>
-        <w:t>Interaction d</w:t>
-      </w:r>
-      <w:r>
-        <w:rPr>
-          <w:b/>
-        </w:rPr>
-        <w:t>esign</w:t>
+        <w:t>Local d</w:t>
+      </w:r>
+      <w:r>
+        <w:rPr>
+          <w:b/>
+        </w:rPr>
+        <w:t>evelopment</w:t>
       </w:r>
       <w:r>
         <w:rPr>
@@ -12858,22 +12757,67 @@
         <w:t xml:space="preserve"> </w:t>
       </w:r>
       <w:r>
-        <w:t xml:space="preserve">At this point, the way that the system responds to user interaction will be designed. The system </w:t>
-      </w:r>
-      <w:r>
-        <w:t>will be designed to</w:t>
-      </w:r>
-      <w:r>
-        <w:t xml:space="preserve"> respond </w:t>
-      </w:r>
-      <w:r>
-        <w:t>in a way that the user expects, which can be anticipated with conceptua</w:t>
-      </w:r>
-      <w:r>
-        <w:t>l models. The system will also b</w:t>
-      </w:r>
-      <w:r>
-        <w:t>e designed to prevent errors as much as possible and to give users the ability to correct and recover from errors when necessary.</w:t>
+        <w:t xml:space="preserve">The HTML that structures the content of the web pages will be written in Sublime Text, a robust text editor. </w:t>
+      </w:r>
+      <w:r>
+        <w:t>CSS</w:t>
+      </w:r>
+      <w:r>
+        <w:t xml:space="preserve"> will be used to style the </w:t>
+      </w:r>
+      <w:r>
+        <w:t xml:space="preserve">web pages </w:t>
+      </w:r>
+      <w:r>
+        <w:t>so that they closely</w:t>
+      </w:r>
+      <w:r>
+        <w:t xml:space="preserve"> resemble the mock-ups developed during the previous surface phase</w:t>
+      </w:r>
+      <w:r>
+        <w:t xml:space="preserve"> while </w:t>
+      </w:r>
+      <w:r>
+        <w:t xml:space="preserve">CSS media queries will be used to optimize the </w:t>
+      </w:r>
+      <w:r>
+        <w:t>web application</w:t>
+      </w:r>
+      <w:r>
+        <w:t xml:space="preserve"> for use across various screen sizes.</w:t>
+      </w:r>
+      <w:r>
+        <w:t xml:space="preserve"> PHP and JavaScript will be integrated to provide the interactivity of </w:t>
+      </w:r>
+      <w:r>
+        <w:t>Shop Local Weekly</w:t>
+      </w:r>
+      <w:r>
+        <w:t>. This web application will be developed locally using</w:t>
+      </w:r>
+      <w:r>
+        <w:t xml:space="preserve"> XAMPP </w:t>
+      </w:r>
+      <w:r>
+        <w:t xml:space="preserve">to set up a local </w:t>
+      </w:r>
+      <w:r>
+        <w:t>web server</w:t>
+      </w:r>
+      <w:r>
+        <w:t xml:space="preserve"> and MySQL database</w:t>
+      </w:r>
+      <w:r>
+        <w:t xml:space="preserve">. </w:t>
+      </w:r>
+      <w:r>
+        <w:t>A combination of Git and Bitbucket will be used for version control.</w:t>
+      </w:r>
+      <w:r>
+        <w:t xml:space="preserve"> </w:t>
+      </w:r>
+      <w:r>
+        <w:t>A build system, Grunt, will be used to concatenate and minify the CSS and JavaScript.</w:t>
       </w:r>
     </w:p>
     <w:p>
@@ -12881,449 +12825,8 @@
         <w:spacing w:line="480" w:lineRule="auto"/>
         <w:ind w:firstLine="720"/>
       </w:pPr>
-    </w:p>
-    <w:p>
-      <w:pPr>
-        <w:spacing w:line="480" w:lineRule="auto"/>
-        <w:ind w:firstLine="720"/>
-      </w:pPr>
-      <w:r>
-        <w:rPr>
-          <w:b/>
-        </w:rPr>
-        <w:t>Information a</w:t>
-      </w:r>
-      <w:r>
-        <w:rPr>
-          <w:b/>
-        </w:rPr>
-        <w:t>rchitecture</w:t>
-      </w:r>
-      <w:r>
-        <w:rPr>
-          <w:b/>
-        </w:rPr>
-        <w:t>.</w:t>
-      </w:r>
-      <w:r>
-        <w:t xml:space="preserve"> A card-sorting test will be administered to five participants in order to determine a logical </w:t>
-      </w:r>
-      <w:r>
-        <w:t xml:space="preserve">and intuitive </w:t>
-      </w:r>
-      <w:r>
-        <w:t>organization and labeling of content.</w:t>
-      </w:r>
-      <w:r>
-        <w:t xml:space="preserve"> </w:t>
-      </w:r>
-      <w:r>
-        <w:t xml:space="preserve">An online tool, </w:t>
-      </w:r>
-      <w:proofErr w:type="spellStart"/>
-      <w:r>
-        <w:t>Gliffy</w:t>
-      </w:r>
-      <w:proofErr w:type="spellEnd"/>
-      <w:r>
-        <w:t>, will be used to express the</w:t>
-      </w:r>
-      <w:r>
-        <w:t xml:space="preserve"> </w:t>
-      </w:r>
-      <w:r>
-        <w:t xml:space="preserve">determined </w:t>
-      </w:r>
-      <w:r>
-        <w:t>organization</w:t>
-      </w:r>
-      <w:r>
-        <w:t xml:space="preserve"> and labels</w:t>
-      </w:r>
-      <w:r>
-        <w:t xml:space="preserve"> as a visual site map</w:t>
-      </w:r>
-      <w:r>
-        <w:t>, which will</w:t>
-      </w:r>
-      <w:r>
-        <w:t xml:space="preserve"> show the flow of the web application.</w:t>
-      </w:r>
-    </w:p>
-    <w:p>
-      <w:pPr>
-        <w:spacing w:line="480" w:lineRule="auto"/>
-      </w:pPr>
-    </w:p>
-    <w:p>
-      <w:pPr>
-        <w:spacing w:line="480" w:lineRule="auto"/>
-        <w:rPr>
-          <w:b/>
-        </w:rPr>
-      </w:pPr>
-      <w:r>
-        <w:rPr>
-          <w:b/>
-        </w:rPr>
-        <w:t>S</w:t>
-      </w:r>
-      <w:r>
-        <w:rPr>
-          <w:b/>
-        </w:rPr>
-        <w:t>keleton</w:t>
-      </w:r>
-    </w:p>
-    <w:p>
-      <w:pPr>
-        <w:spacing w:line="480" w:lineRule="auto"/>
-        <w:ind w:firstLine="720"/>
-      </w:pPr>
-      <w:r>
-        <w:t xml:space="preserve">The conceptual structure will begin to take shape through interface, navigation, and information design. By the end of this phase, a wireframe will be produced in Adobe InDesign </w:t>
-      </w:r>
-      <w:r>
-        <w:t xml:space="preserve">CC </w:t>
-      </w:r>
-      <w:r>
-        <w:t xml:space="preserve">to show </w:t>
-      </w:r>
-      <w:r>
-        <w:t>where</w:t>
-      </w:r>
-      <w:r>
-        <w:t xml:space="preserve"> </w:t>
-      </w:r>
-      <w:r>
-        <w:t>elements, such as images, text, and navigation,</w:t>
-      </w:r>
-      <w:r>
-        <w:t xml:space="preserve"> will be placed.</w:t>
-      </w:r>
-    </w:p>
-    <w:p>
-      <w:pPr>
-        <w:spacing w:line="480" w:lineRule="auto"/>
-        <w:rPr>
-          <w:b/>
-        </w:rPr>
-      </w:pPr>
-    </w:p>
-    <w:p>
-      <w:pPr>
-        <w:spacing w:line="480" w:lineRule="auto"/>
-        <w:ind w:firstLine="720"/>
-      </w:pPr>
-      <w:r>
-        <w:rPr>
-          <w:b/>
-        </w:rPr>
-        <w:t>Interface</w:t>
-      </w:r>
-      <w:r>
-        <w:rPr>
-          <w:b/>
-        </w:rPr>
-        <w:t xml:space="preserve"> d</w:t>
-      </w:r>
-      <w:r>
-        <w:rPr>
-          <w:b/>
-        </w:rPr>
-        <w:t>esign</w:t>
-      </w:r>
-      <w:r>
-        <w:rPr>
-          <w:b/>
-        </w:rPr>
-        <w:t>.</w:t>
-      </w:r>
-      <w:r>
-        <w:t xml:space="preserve"> </w:t>
-      </w:r>
-      <w:r>
-        <w:t>Interface elements will be designed and arranged in a way that is intuitive for users.</w:t>
-      </w:r>
-    </w:p>
-    <w:p>
-      <w:pPr>
-        <w:spacing w:line="480" w:lineRule="auto"/>
-        <w:ind w:firstLine="720"/>
-      </w:pPr>
-    </w:p>
-    <w:p>
-      <w:pPr>
-        <w:spacing w:line="480" w:lineRule="auto"/>
-        <w:ind w:firstLine="720"/>
-      </w:pPr>
-      <w:r>
-        <w:rPr>
-          <w:b/>
-        </w:rPr>
-        <w:t>Navigation d</w:t>
-      </w:r>
-      <w:r>
-        <w:rPr>
-          <w:b/>
-        </w:rPr>
-        <w:t>esign</w:t>
-      </w:r>
-      <w:r>
-        <w:rPr>
-          <w:b/>
-        </w:rPr>
-        <w:t>.</w:t>
-      </w:r>
-      <w:r>
-        <w:t xml:space="preserve"> The navigation of the site will be designed to give users the ability to quickly get from one point to another, to communicate the relationship between navigational elements, and to communicate the relationship between navigational content and the page the user is viewing. A combination of navigation systems will be used to accomplish these three goals.</w:t>
-      </w:r>
-    </w:p>
-    <w:p>
-      <w:pPr>
-        <w:spacing w:line="480" w:lineRule="auto"/>
-        <w:ind w:firstLine="720"/>
-      </w:pPr>
-    </w:p>
-    <w:p>
-      <w:pPr>
-        <w:spacing w:line="480" w:lineRule="auto"/>
-        <w:ind w:firstLine="720"/>
-      </w:pPr>
-      <w:r>
-        <w:rPr>
-          <w:b/>
-        </w:rPr>
-        <w:t>Information d</w:t>
-      </w:r>
-      <w:r>
-        <w:rPr>
-          <w:b/>
-        </w:rPr>
-        <w:t>esign</w:t>
-      </w:r>
-      <w:r>
-        <w:rPr>
-          <w:b/>
-        </w:rPr>
-        <w:t>.</w:t>
-      </w:r>
-      <w:r>
-        <w:t xml:space="preserve"> Information will be arranged in a way that is intuitive to users.</w:t>
-      </w:r>
-    </w:p>
-    <w:p>
-      <w:pPr>
-        <w:spacing w:line="480" w:lineRule="auto"/>
-        <w:rPr>
-          <w:b/>
-        </w:rPr>
-      </w:pPr>
-    </w:p>
-    <w:p>
-      <w:pPr>
-        <w:spacing w:line="480" w:lineRule="auto"/>
-        <w:rPr>
-          <w:b/>
-        </w:rPr>
-      </w:pPr>
-    </w:p>
-    <w:p>
-      <w:pPr>
-        <w:spacing w:line="480" w:lineRule="auto"/>
-        <w:rPr>
-          <w:b/>
-        </w:rPr>
-      </w:pPr>
-      <w:r>
-        <w:rPr>
-          <w:b/>
-        </w:rPr>
-        <w:t>Surface</w:t>
-      </w:r>
-    </w:p>
-    <w:p>
-      <w:pPr>
-        <w:spacing w:line="480" w:lineRule="auto"/>
-        <w:ind w:firstLine="720"/>
-      </w:pPr>
-      <w:r>
-        <w:t xml:space="preserve">Adobe Photoshop </w:t>
-      </w:r>
-      <w:r>
-        <w:t xml:space="preserve">CC </w:t>
-      </w:r>
-      <w:r>
-        <w:t xml:space="preserve">will be used to create </w:t>
-      </w:r>
-      <w:r>
-        <w:t xml:space="preserve">desktop and mobile sized </w:t>
-      </w:r>
-      <w:r>
-        <w:t>mock</w:t>
-      </w:r>
-      <w:r>
-        <w:t>-</w:t>
-      </w:r>
-      <w:r>
-        <w:t>ups of three</w:t>
-      </w:r>
-      <w:r>
-        <w:t xml:space="preserve"> </w:t>
-      </w:r>
-      <w:r>
-        <w:t xml:space="preserve">web pages. The mock-ups will be based on the predetermined skeleton and will incorporate the </w:t>
-      </w:r>
-      <w:r>
-        <w:t>fo</w:t>
-      </w:r>
-      <w:r>
-        <w:t>ur principles of visual design: contrast, repetition, alignment, and proximity.</w:t>
-      </w:r>
-    </w:p>
-    <w:p>
-      <w:pPr>
-        <w:spacing w:line="480" w:lineRule="auto"/>
-        <w:rPr>
-          <w:b/>
-        </w:rPr>
-      </w:pPr>
-    </w:p>
-    <w:p>
-      <w:pPr>
-        <w:spacing w:line="480" w:lineRule="auto"/>
-        <w:rPr>
-          <w:b/>
-        </w:rPr>
-      </w:pPr>
-      <w:r>
-        <w:rPr>
-          <w:b/>
-        </w:rPr>
-        <w:t>Development</w:t>
-      </w:r>
-    </w:p>
-    <w:p>
-      <w:pPr>
-        <w:spacing w:line="480" w:lineRule="auto"/>
-        <w:ind w:firstLine="720"/>
-      </w:pPr>
-      <w:r>
-        <w:rPr>
-          <w:b/>
-        </w:rPr>
-        <w:t>Local d</w:t>
-      </w:r>
-      <w:r>
-        <w:rPr>
-          <w:b/>
-        </w:rPr>
-        <w:t>evelopment</w:t>
-      </w:r>
-      <w:r>
-        <w:rPr>
-          <w:b/>
-        </w:rPr>
-        <w:t>.</w:t>
-      </w:r>
-      <w:r>
-        <w:t xml:space="preserve"> </w:t>
-      </w:r>
-      <w:r>
-        <w:t xml:space="preserve">The HTML that structures the content of the web pages will be written in Sublime Text, a robust text editor. </w:t>
-      </w:r>
-      <w:r>
-        <w:t>CSS</w:t>
-      </w:r>
-      <w:r>
-        <w:t xml:space="preserve"> will be used to style the </w:t>
-      </w:r>
-      <w:r>
-        <w:t xml:space="preserve">web pages </w:t>
-      </w:r>
-      <w:r>
-        <w:t>so that they closely</w:t>
-      </w:r>
-      <w:r>
-        <w:t xml:space="preserve"> resemble the mock-ups developed during the previous surface phase</w:t>
-      </w:r>
-      <w:r>
-        <w:t xml:space="preserve"> while </w:t>
-      </w:r>
-      <w:r>
-        <w:t xml:space="preserve">CSS media queries will be used to optimize the </w:t>
-      </w:r>
-      <w:r>
-        <w:t>web application</w:t>
-      </w:r>
-      <w:r>
-        <w:t xml:space="preserve"> for use across various screen sizes.</w:t>
-      </w:r>
-      <w:r>
-        <w:t xml:space="preserve"> PHP and JavaScript will be integrated to provide the interactivity of </w:t>
-      </w:r>
-      <w:r>
-        <w:t>Shop Local Weekly</w:t>
-      </w:r>
-      <w:r>
-        <w:t>. This web application will be developed locally using</w:t>
-      </w:r>
-      <w:r>
-        <w:t xml:space="preserve"> XAMPP </w:t>
-      </w:r>
-      <w:r>
-        <w:t xml:space="preserve">to set up a local </w:t>
-      </w:r>
-      <w:r>
-        <w:t>web server</w:t>
-      </w:r>
-      <w:r>
-        <w:t xml:space="preserve"> and MySQL database</w:t>
-      </w:r>
-      <w:r>
-        <w:t xml:space="preserve">. </w:t>
-      </w:r>
-      <w:r>
-        <w:t xml:space="preserve">A combination of </w:t>
-      </w:r>
-      <w:proofErr w:type="spellStart"/>
-      <w:r>
-        <w:t>Git</w:t>
-      </w:r>
-      <w:proofErr w:type="spellEnd"/>
-      <w:r>
-        <w:t xml:space="preserve"> and </w:t>
-      </w:r>
-      <w:proofErr w:type="spellStart"/>
-      <w:r>
-        <w:t>Bitbucket</w:t>
-      </w:r>
-      <w:proofErr w:type="spellEnd"/>
-      <w:r>
-        <w:t xml:space="preserve"> will be used for version control.</w:t>
-      </w:r>
-      <w:r>
-        <w:t xml:space="preserve"> </w:t>
-      </w:r>
-      <w:r>
-        <w:t>A build system, Grunt, will be used to concatenate and minify the CSS and JavaScript.</w:t>
-      </w:r>
-    </w:p>
-    <w:p>
-      <w:pPr>
-        <w:spacing w:line="480" w:lineRule="auto"/>
-        <w:ind w:firstLine="720"/>
-      </w:pPr>
-      <w:r>
-        <w:t xml:space="preserve">Firefox will be used to view the site through development because it supports the use of two helpful add-ons: </w:t>
-      </w:r>
-      <w:proofErr w:type="spellStart"/>
-      <w:r>
-        <w:t>LiveReload</w:t>
-      </w:r>
-      <w:proofErr w:type="spellEnd"/>
-      <w:r>
-        <w:t>, which updates the browser upon editing code without having to manually refresh the page, will be used to speed up development and Firebug</w:t>
+      <w:r>
+        <w:t>Firefox will be used to view the site through development because it supports the use of two helpful add-ons: LiveReload, which updates the browser upon editing code without having to manually refresh the page, will be used to speed up development and Firebug</w:t>
       </w:r>
       <w:r>
         <w:t>, which</w:t>
@@ -13477,15 +12980,7 @@
         <w:t xml:space="preserve">iPhone 5, </w:t>
       </w:r>
       <w:r>
-        <w:t xml:space="preserve">iPhone 6, </w:t>
-      </w:r>
-      <w:proofErr w:type="spellStart"/>
-      <w:r>
-        <w:t>iPad</w:t>
-      </w:r>
-      <w:proofErr w:type="spellEnd"/>
-      <w:r>
-        <w:t xml:space="preserve"> (4</w:t>
+        <w:t>iPhone 6, iPad (4</w:t>
       </w:r>
       <w:r>
         <w:rPr>
@@ -13494,15 +12989,7 @@
         <w:t>th</w:t>
       </w:r>
       <w:r>
-        <w:t xml:space="preserve"> generation), 13-inch </w:t>
-      </w:r>
-      <w:proofErr w:type="spellStart"/>
-      <w:r>
-        <w:t>Macbook</w:t>
-      </w:r>
-      <w:proofErr w:type="spellEnd"/>
-      <w:r>
-        <w:t xml:space="preserve">, and </w:t>
+        <w:t xml:space="preserve"> generation), 13-inch Macbook, and </w:t>
       </w:r>
       <w:r>
         <w:t>Compaq Presario with an 18.5-inch screen.</w:t>
@@ -13789,15 +13276,7 @@
         <w:ind w:left="1080"/>
       </w:pPr>
       <w:r>
-        <w:t>Cosmetic</w:t>
-      </w:r>
-      <w:proofErr w:type="gramStart"/>
-      <w:r>
-        <w:t>;</w:t>
-      </w:r>
-      <w:proofErr w:type="gramEnd"/>
-      <w:r>
-        <w:t xml:space="preserve"> need not be fixed unless extra time is available.</w:t>
+        <w:t>Cosmetic; need not be fixed unless extra time is available.</w:t>
       </w:r>
     </w:p>
     <w:p>
@@ -13811,15 +13290,7 @@
         <w:ind w:left="1080"/>
       </w:pPr>
       <w:r>
-        <w:t>Minor</w:t>
-      </w:r>
-      <w:proofErr w:type="gramStart"/>
-      <w:r>
-        <w:t>;</w:t>
-      </w:r>
-      <w:proofErr w:type="gramEnd"/>
-      <w:r>
-        <w:t xml:space="preserve"> fixing this should be given low priority.</w:t>
+        <w:t>Minor; fixing this should be given low priority.</w:t>
       </w:r>
     </w:p>
     <w:p>
@@ -13833,15 +13304,7 @@
         <w:ind w:left="1080"/>
       </w:pPr>
       <w:r>
-        <w:t>Major</w:t>
-      </w:r>
-      <w:proofErr w:type="gramStart"/>
-      <w:r>
-        <w:t>;</w:t>
-      </w:r>
-      <w:proofErr w:type="gramEnd"/>
-      <w:r>
-        <w:t xml:space="preserve"> important to fix and should be given high priority.</w:t>
+        <w:t>Major; important to fix and should be given high priority.</w:t>
       </w:r>
     </w:p>
     <w:p>
@@ -13952,11 +13415,9 @@
       <w:r>
         <w:t xml:space="preserve">hic-based </w:t>
       </w:r>
-      <w:proofErr w:type="spellStart"/>
       <w:r>
         <w:t>SurveyMonkey</w:t>
       </w:r>
-      <w:proofErr w:type="spellEnd"/>
       <w:r>
         <w:t xml:space="preserve"> </w:t>
       </w:r>
@@ -14139,15 +13600,7 @@
         </w:sectPr>
       </w:pPr>
       <w:r>
-        <w:t xml:space="preserve">Following a process based on Jesse James Garrett’s five planes of user experience (strategy, scope, structure, skeleton, and surface) will give Shop Local Weekly on a strong start. An initial prototype will be developed based on the decisions made throughout the process and tested internally before it is evaluated against </w:t>
-      </w:r>
-      <w:proofErr w:type="spellStart"/>
-      <w:r>
-        <w:t>Jakob</w:t>
-      </w:r>
-      <w:proofErr w:type="spellEnd"/>
-      <w:r>
-        <w:t xml:space="preserve"> Nielsen’s heuristics. Further usability testing will help to determine the steps necessary to improve the web application before it can be made available to the public.</w:t>
+        <w:t>Following a process based on Jesse James Garrett’s five planes of user experience (strategy, scope, structure, skeleton, and surface) will give Shop Local Weekly on a strong start. An initial prototype will be developed based on the decisions made throughout the process and tested internally before it is evaluated against Jakob Nielsen’s heuristics. Further usability testing will help to determine the steps necessary to improve the web application before it can be made available to the public.</w:t>
       </w:r>
     </w:p>
     <w:p>
@@ -14372,24 +13825,15 @@
           <w:b/>
           <w:i/>
         </w:rPr>
-        <w:t xml:space="preserve">Question 1 </w:t>
-      </w:r>
-      <w:proofErr w:type="gramStart"/>
+        <w:t>Question 1 r</w:t>
+      </w:r>
       <w:r>
         <w:rPr>
           <w:b/>
           <w:i/>
         </w:rPr>
-        <w:t>r</w:t>
-      </w:r>
-      <w:r>
-        <w:rPr>
-          <w:b/>
-          <w:i/>
-        </w:rPr>
         <w:t>esults</w:t>
       </w:r>
-      <w:proofErr w:type="gramEnd"/>
       <w:r>
         <w:rPr>
           <w:b/>
@@ -15386,85 +14830,69 @@
           <w:sz w:val="16"/>
           <w:szCs w:val="16"/>
         </w:rPr>
-        <w:t xml:space="preserve">What would prompt you to shop at </w:t>
-      </w:r>
-      <w:proofErr w:type="gramStart"/>
+        <w:t>What would prompt you to shop at loca</w:t>
+      </w:r>
       <w:r>
         <w:rPr>
           <w:sz w:val="16"/>
           <w:szCs w:val="16"/>
         </w:rPr>
-        <w:t>loca</w:t>
+        <w:t>lly-owned businesses more often</w:t>
       </w:r>
       <w:r>
         <w:rPr>
           <w:sz w:val="16"/>
           <w:szCs w:val="16"/>
         </w:rPr>
-        <w:t>lly-owned</w:t>
-      </w:r>
-      <w:proofErr w:type="gramEnd"/>
+        <w:t xml:space="preserve">? </w:t>
+      </w:r>
       <w:r>
         <w:rPr>
           <w:sz w:val="16"/>
           <w:szCs w:val="16"/>
         </w:rPr>
-        <w:t xml:space="preserve"> businesses more often</w:t>
+        <w:t>This graph repres</w:t>
       </w:r>
       <w:r>
         <w:rPr>
           <w:sz w:val="16"/>
           <w:szCs w:val="16"/>
         </w:rPr>
-        <w:t xml:space="preserve">? </w:t>
+        <w:t xml:space="preserve">ents the responses to question </w:t>
       </w:r>
       <w:r>
         <w:rPr>
           <w:sz w:val="16"/>
           <w:szCs w:val="16"/>
         </w:rPr>
-        <w:t>This graph repres</w:t>
+        <w:t>7</w:t>
       </w:r>
       <w:r>
         <w:rPr>
           <w:sz w:val="16"/>
           <w:szCs w:val="16"/>
         </w:rPr>
-        <w:t xml:space="preserve">ents the responses to question </w:t>
+        <w:t xml:space="preserve"> of the Consumer Needs Survey (see </w:t>
       </w:r>
       <w:r>
         <w:rPr>
           <w:sz w:val="16"/>
           <w:szCs w:val="16"/>
         </w:rPr>
-        <w:t>7</w:t>
+        <w:t>Appendix B</w:t>
       </w:r>
       <w:r>
         <w:rPr>
           <w:sz w:val="16"/>
           <w:szCs w:val="16"/>
         </w:rPr>
-        <w:t xml:space="preserve"> of the Consumer Needs Survey (see </w:t>
+        <w:t>).</w:t>
       </w:r>
       <w:r>
         <w:rPr>
           <w:sz w:val="16"/>
           <w:szCs w:val="16"/>
         </w:rPr>
-        <w:t>Appendix B</w:t>
-      </w:r>
-      <w:r>
-        <w:rPr>
-          <w:sz w:val="16"/>
-          <w:szCs w:val="16"/>
-        </w:rPr>
-        <w:t>).</w:t>
-      </w:r>
-      <w:r>
-        <w:rPr>
-          <w:sz w:val="16"/>
-          <w:szCs w:val="16"/>
-        </w:rPr>
         <w:t xml:space="preserve"> </w:t>
       </w:r>
     </w:p>
@@ -15515,21 +14943,7 @@
         <w:rPr>
           <w:bCs/>
         </w:rPr>
-        <w:t xml:space="preserve">Product X is a free tool intended to connect consumers to </w:t>
-      </w:r>
-      <w:proofErr w:type="gramStart"/>
-      <w:r>
-        <w:rPr>
-          <w:bCs/>
-        </w:rPr>
-        <w:t>locally-owned</w:t>
-      </w:r>
-      <w:proofErr w:type="gramEnd"/>
-      <w:r>
-        <w:rPr>
-          <w:bCs/>
-        </w:rPr>
-        <w:t xml:space="preserve"> businesses. Local business owners use this tool to post discounts, which are available to nearby consumers. Consumers must sign up to have access to these discounts in one of four ways:</w:t>
+        <w:t>Product X is a free tool intended to connect consumers to locally-owned businesses. Local business owners use this tool to post discounts, which are available to nearby consumers. Consumers must sign up to have access to these discounts in one of four ways:</w:t>
       </w:r>
     </w:p>
     <w:p>
@@ -15740,25 +15154,7 @@
           <w:sz w:val="16"/>
           <w:szCs w:val="16"/>
         </w:rPr>
-        <w:t xml:space="preserve"> to </w:t>
-      </w:r>
-      <w:proofErr w:type="gramStart"/>
-      <w:r>
-        <w:rPr>
-          <w:bCs/>
-          <w:sz w:val="16"/>
-          <w:szCs w:val="16"/>
-        </w:rPr>
-        <w:t>locally-owned</w:t>
-      </w:r>
-      <w:proofErr w:type="gramEnd"/>
-      <w:r>
-        <w:rPr>
-          <w:bCs/>
-          <w:sz w:val="16"/>
-          <w:szCs w:val="16"/>
-        </w:rPr>
-        <w:t xml:space="preserve"> businesses</w:t>
+        <w:t xml:space="preserve"> to locally-owned businesses</w:t>
       </w:r>
       <w:r>
         <w:rPr>
@@ -16024,15 +15420,7 @@
         <w:t xml:space="preserve">se to shop with </w:t>
       </w:r>
       <w:r>
-        <w:t xml:space="preserve">over 90% marking it as either very or extremely influential. Lower prices and more variety were the two most significant factors respondents noted would prompt them to shop at </w:t>
-      </w:r>
-      <w:proofErr w:type="gramStart"/>
-      <w:r>
-        <w:t>locally-owned</w:t>
-      </w:r>
-      <w:proofErr w:type="gramEnd"/>
-      <w:r>
-        <w:t xml:space="preserve"> businesses more often. Weekly emails was the preferred method to accessing discounts to locally-owned businesses and approximately 70% said they were likely or extremely likely to use Product X if they were able to access the discounts in their preferred manner.</w:t>
+        <w:t>over 90% marking it as either very or extremely influential. Lower prices and more variety were the two most significant factors respondents noted would prompt them to shop at locally-owned businesses more often. Weekly emails was the preferred method to accessing discounts to locally-owned businesses and approximately 70% said they were likely or extremely likely to use Product X if they were able to access the discounts in their preferred manner.</w:t>
       </w:r>
     </w:p>
     <w:p>
@@ -16095,24 +15483,15 @@
           <w:b/>
           <w:i/>
         </w:rPr>
-        <w:t xml:space="preserve">Question 1 </w:t>
-      </w:r>
-      <w:proofErr w:type="gramStart"/>
+        <w:t>Question 1 r</w:t>
+      </w:r>
       <w:r>
         <w:rPr>
           <w:b/>
           <w:i/>
         </w:rPr>
-        <w:t>r</w:t>
-      </w:r>
-      <w:r>
-        <w:rPr>
-          <w:b/>
-          <w:i/>
-        </w:rPr>
         <w:t>esults</w:t>
       </w:r>
-      <w:proofErr w:type="gramEnd"/>
       <w:r>
         <w:rPr>
           <w:b/>
@@ -17944,21 +17323,7 @@
         <w:rPr>
           <w:bCs/>
         </w:rPr>
-        <w:t xml:space="preserve">Product X is a tool intended to connect consumers to </w:t>
-      </w:r>
-      <w:proofErr w:type="gramStart"/>
-      <w:r>
-        <w:rPr>
-          <w:bCs/>
-        </w:rPr>
-        <w:t>locally-owned</w:t>
-      </w:r>
-      <w:proofErr w:type="gramEnd"/>
-      <w:r>
-        <w:rPr>
-          <w:bCs/>
-        </w:rPr>
-        <w:t xml:space="preserve"> businesses. Local business owners are able to use this tool to easily post discounts, which are available to nearby consumers. Consumers must sign up to have access to these discounts. The tool is free for both local business owners and consumers.</w:t>
+        <w:t>Product X is a tool intended to connect consumers to locally-owned businesses. Local business owners are able to use this tool to easily post discounts, which are available to nearby consumers. Consumers must sign up to have access to these discounts. The tool is free for both local business owners and consumers.</w:t>
       </w:r>
     </w:p>
     <w:p>
@@ -18191,15 +17556,7 @@
         <w:ind w:left="1080"/>
       </w:pPr>
       <w:r>
-        <w:t>“</w:t>
-      </w:r>
-      <w:proofErr w:type="gramStart"/>
-      <w:r>
-        <w:t>that</w:t>
-      </w:r>
-      <w:proofErr w:type="gramEnd"/>
-      <w:r>
-        <w:t xml:space="preserve"> it promotes the use of local businesses and products”</w:t>
+        <w:t>“that it promotes the use of local businesses and products”</w:t>
       </w:r>
     </w:p>
     <w:p>
@@ -18213,15 +17570,7 @@
         <w:ind w:left="1080"/>
       </w:pPr>
       <w:r>
-        <w:t>“</w:t>
-      </w:r>
-      <w:proofErr w:type="gramStart"/>
-      <w:r>
-        <w:t>free</w:t>
-      </w:r>
-      <w:proofErr w:type="gramEnd"/>
-      <w:r>
-        <w:t xml:space="preserve"> connection”</w:t>
+        <w:t>“free connection”</w:t>
       </w:r>
     </w:p>
     <w:p>
@@ -18249,15 +17598,7 @@
         <w:ind w:left="1080"/>
       </w:pPr>
       <w:r>
-        <w:t>“</w:t>
-      </w:r>
-      <w:proofErr w:type="gramStart"/>
-      <w:r>
-        <w:t>free</w:t>
-      </w:r>
-      <w:proofErr w:type="gramEnd"/>
-      <w:r>
-        <w:t>”</w:t>
+        <w:t>“free”</w:t>
       </w:r>
     </w:p>
     <w:p>
@@ -18341,15 +17682,7 @@
         <w:ind w:left="1080"/>
       </w:pPr>
       <w:r>
-        <w:t>“</w:t>
-      </w:r>
-      <w:proofErr w:type="gramStart"/>
-      <w:r>
-        <w:t>that</w:t>
-      </w:r>
-      <w:proofErr w:type="gramEnd"/>
-      <w:r>
-        <w:t xml:space="preserve"> it’s free”</w:t>
+        <w:t>“that it’s free”</w:t>
       </w:r>
     </w:p>
     <w:p>
@@ -18446,15 +17779,7 @@
         <w:ind w:left="1080"/>
       </w:pPr>
       <w:r>
-        <w:t>“</w:t>
-      </w:r>
-      <w:proofErr w:type="gramStart"/>
-      <w:r>
-        <w:t>most</w:t>
-      </w:r>
-      <w:proofErr w:type="gramEnd"/>
-      <w:r>
-        <w:t xml:space="preserve"> people never take advantage of promotions that we put out there on the websites”</w:t>
+        <w:t>“most people never take advantage of promotions that we put out there on the websites”</w:t>
       </w:r>
     </w:p>
     <w:p>
@@ -18468,15 +17793,7 @@
         <w:ind w:left="1080"/>
       </w:pPr>
       <w:r>
-        <w:t>“</w:t>
-      </w:r>
-      <w:proofErr w:type="gramStart"/>
-      <w:r>
-        <w:t>not</w:t>
-      </w:r>
-      <w:proofErr w:type="gramEnd"/>
-      <w:r>
-        <w:t xml:space="preserve"> sure if they are defined by category”</w:t>
+        <w:t>“not sure if they are defined by category”</w:t>
       </w:r>
     </w:p>
     <w:p>
@@ -18490,15 +17807,7 @@
         <w:ind w:left="1080"/>
       </w:pPr>
       <w:r>
-        <w:t>“</w:t>
-      </w:r>
-      <w:proofErr w:type="gramStart"/>
-      <w:r>
-        <w:t>don’t</w:t>
-      </w:r>
-      <w:proofErr w:type="gramEnd"/>
-      <w:r>
-        <w:t xml:space="preserve"> know the client demographics”</w:t>
+        <w:t>“don’t know the client demographics”</w:t>
       </w:r>
     </w:p>
     <w:p>
@@ -18568,15 +17877,7 @@
         <w:ind w:left="1080"/>
       </w:pPr>
       <w:r>
-        <w:t>“</w:t>
-      </w:r>
-      <w:proofErr w:type="gramStart"/>
-      <w:r>
-        <w:t>not</w:t>
-      </w:r>
-      <w:proofErr w:type="gramEnd"/>
-      <w:r>
-        <w:t xml:space="preserve"> really our target market"</w:t>
+        <w:t>“not really our target market"</w:t>
       </w:r>
     </w:p>
     <w:p>
@@ -18604,15 +17905,7 @@
         <w:ind w:left="1080"/>
       </w:pPr>
       <w:r>
-        <w:t>“</w:t>
-      </w:r>
-      <w:proofErr w:type="gramStart"/>
-      <w:r>
-        <w:t>the</w:t>
-      </w:r>
-      <w:proofErr w:type="gramEnd"/>
-      <w:r>
-        <w:t xml:space="preserve"> sign up process for consumers”</w:t>
+        <w:t>“the sign up process for consumers”</w:t>
       </w:r>
     </w:p>
     <w:p>
@@ -18654,15 +17947,7 @@
         <w:ind w:left="1080"/>
       </w:pPr>
       <w:r>
-        <w:t>“</w:t>
-      </w:r>
-      <w:proofErr w:type="gramStart"/>
-      <w:r>
-        <w:t>that</w:t>
-      </w:r>
-      <w:proofErr w:type="gramEnd"/>
-      <w:r>
-        <w:t xml:space="preserve"> it would only be for discounts versus overall advertising”</w:t>
+        <w:t>“that it would only be for discounts versus overall advertising”</w:t>
       </w:r>
     </w:p>
     <w:p>
@@ -18731,15 +18016,7 @@
         <w:ind w:left="1080"/>
       </w:pPr>
       <w:r>
-        <w:t>“</w:t>
-      </w:r>
-      <w:proofErr w:type="gramStart"/>
-      <w:r>
-        <w:t>true</w:t>
-      </w:r>
-      <w:proofErr w:type="gramEnd"/>
-      <w:r>
-        <w:t xml:space="preserve"> value that is distinct from other forms of advertising”</w:t>
+        <w:t>“true value that is distinct from other forms of advertising”</w:t>
       </w:r>
     </w:p>
     <w:p>
@@ -18809,15 +18086,7 @@
         <w:ind w:left="1080"/>
       </w:pPr>
       <w:r>
-        <w:t>“</w:t>
-      </w:r>
-      <w:proofErr w:type="gramStart"/>
-      <w:r>
-        <w:t>not</w:t>
-      </w:r>
-      <w:proofErr w:type="gramEnd"/>
-      <w:r>
-        <w:t xml:space="preserve"> sure until I see more”</w:t>
+        <w:t>“not sure until I see more”</w:t>
       </w:r>
     </w:p>
     <w:p>
@@ -18831,15 +18100,7 @@
         <w:ind w:left="1080"/>
       </w:pPr>
       <w:r>
-        <w:t>“</w:t>
-      </w:r>
-      <w:proofErr w:type="gramStart"/>
-      <w:r>
-        <w:t>not</w:t>
-      </w:r>
-      <w:proofErr w:type="gramEnd"/>
-      <w:r>
-        <w:t xml:space="preserve"> sure”</w:t>
+        <w:t>“not sure”</w:t>
       </w:r>
     </w:p>
     <w:p>
@@ -18984,15 +18245,7 @@
         <w:t xml:space="preserve">having </w:t>
       </w:r>
       <w:r>
-        <w:t xml:space="preserve">a high school degree or equivalent, </w:t>
-      </w:r>
-      <w:proofErr w:type="gramStart"/>
-      <w:r>
-        <w:t>Associate</w:t>
-      </w:r>
-      <w:proofErr w:type="gramEnd"/>
-      <w:r>
-        <w:t xml:space="preserve"> degree, </w:t>
+        <w:t xml:space="preserve">a high school degree or equivalent, Associate degree, </w:t>
       </w:r>
       <w:r>
         <w:t>or a</w:t>
@@ -19143,7 +18396,6 @@
           <w:i/>
         </w:rPr>
       </w:pPr>
-      <w:proofErr w:type="gramStart"/>
       <w:r>
         <w:rPr>
           <w:b/>
@@ -19179,7 +18431,6 @@
         </w:rPr>
         <w:t>.</w:t>
       </w:r>
-      <w:proofErr w:type="gramEnd"/>
     </w:p>
     <w:p>
       <w:pPr>
@@ -19350,40 +18601,15 @@
                                 <w:sz w:val="16"/>
                                 <w:szCs w:val="16"/>
                               </w:rPr>
-                              <w:t xml:space="preserve"> </w:t>
-                            </w:r>
-                            <w:proofErr w:type="gramStart"/>
-                            <w:r>
-                              <w:rPr>
-                                <w:sz w:val="16"/>
-                                <w:szCs w:val="16"/>
-                              </w:rPr>
-                              <w:t>Edna the e</w:t>
+                              <w:t xml:space="preserve"> Edna the e</w:t>
                             </w:r>
                             <w:r>
                               <w:rPr>
                                 <w:sz w:val="16"/>
                                 <w:szCs w:val="16"/>
                               </w:rPr>
-                              <w:t>ntrepreneur.</w:t>
+                              <w:t>ntrepreneur. A visual representation of the Edna persona.</w:t>
                             </w:r>
-                            <w:proofErr w:type="gramEnd"/>
-                            <w:r>
-                              <w:rPr>
-                                <w:sz w:val="16"/>
-                                <w:szCs w:val="16"/>
-                              </w:rPr>
-                              <w:t xml:space="preserve"> </w:t>
-                            </w:r>
-                            <w:proofErr w:type="gramStart"/>
-                            <w:r>
-                              <w:rPr>
-                                <w:sz w:val="16"/>
-                                <w:szCs w:val="16"/>
-                              </w:rPr>
-                              <w:t>A visual representation of the Edna persona.</w:t>
-                            </w:r>
-                            <w:proofErr w:type="gramEnd"/>
                           </w:p>
                         </w:txbxContent>
                       </wps:txbx>
@@ -19428,40 +18654,15 @@
                           <w:sz w:val="16"/>
                           <w:szCs w:val="16"/>
                         </w:rPr>
-                        <w:t xml:space="preserve"> </w:t>
-                      </w:r>
-                      <w:proofErr w:type="gramStart"/>
-                      <w:r>
-                        <w:rPr>
-                          <w:sz w:val="16"/>
-                          <w:szCs w:val="16"/>
-                        </w:rPr>
-                        <w:t>Edna the e</w:t>
+                        <w:t xml:space="preserve"> Edna the e</w:t>
                       </w:r>
                       <w:r>
                         <w:rPr>
                           <w:sz w:val="16"/>
                           <w:szCs w:val="16"/>
                         </w:rPr>
-                        <w:t>ntrepreneur.</w:t>
+                        <w:t>ntrepreneur. A visual representation of the Edna persona.</w:t>
                       </w:r>
-                      <w:proofErr w:type="gramEnd"/>
-                      <w:r>
-                        <w:rPr>
-                          <w:sz w:val="16"/>
-                          <w:szCs w:val="16"/>
-                        </w:rPr>
-                        <w:t xml:space="preserve"> </w:t>
-                      </w:r>
-                      <w:proofErr w:type="gramStart"/>
-                      <w:r>
-                        <w:rPr>
-                          <w:sz w:val="16"/>
-                          <w:szCs w:val="16"/>
-                        </w:rPr>
-                        <w:t>A visual representation of the Edna persona.</w:t>
-                      </w:r>
-                      <w:proofErr w:type="gramEnd"/>
                     </w:p>
                   </w:txbxContent>
                 </v:textbox>
@@ -19667,7 +18868,6 @@
           <w:i/>
         </w:rPr>
       </w:pPr>
-      <w:proofErr w:type="gramStart"/>
       <w:r>
         <w:rPr>
           <w:b/>
@@ -19689,7 +18889,6 @@
         </w:rPr>
         <w:t>.</w:t>
       </w:r>
-      <w:proofErr w:type="gramEnd"/>
     </w:p>
     <w:p>
       <w:pPr>
@@ -19861,7 +19060,6 @@
                               </w:rPr>
                               <w:t xml:space="preserve"> </w:t>
                             </w:r>
-                            <w:proofErr w:type="gramStart"/>
                             <w:r>
                               <w:rPr>
                                 <w:sz w:val="16"/>
@@ -19888,23 +19086,7 @@
                                 <w:sz w:val="16"/>
                                 <w:szCs w:val="16"/>
                               </w:rPr>
-                              <w:t>.</w:t>
-                            </w:r>
-                            <w:proofErr w:type="gramEnd"/>
-                            <w:r>
-                              <w:rPr>
-                                <w:sz w:val="16"/>
-                                <w:szCs w:val="16"/>
-                              </w:rPr>
-                              <w:t xml:space="preserve"> </w:t>
-                            </w:r>
-                            <w:proofErr w:type="gramStart"/>
-                            <w:r>
-                              <w:rPr>
-                                <w:sz w:val="16"/>
-                                <w:szCs w:val="16"/>
-                              </w:rPr>
-                              <w:t xml:space="preserve">A visual representation of the </w:t>
+                              <w:t xml:space="preserve">. A visual representation of the </w:t>
                             </w:r>
                             <w:r>
                               <w:rPr>
@@ -19920,7 +19102,6 @@
                               </w:rPr>
                               <w:t xml:space="preserve"> persona.</w:t>
                             </w:r>
-                            <w:proofErr w:type="gramEnd"/>
                           </w:p>
                         </w:txbxContent>
                       </wps:txbx>
@@ -19975,7 +19156,6 @@
                         </w:rPr>
                         <w:t xml:space="preserve"> </w:t>
                       </w:r>
-                      <w:proofErr w:type="gramStart"/>
                       <w:r>
                         <w:rPr>
                           <w:sz w:val="16"/>
@@ -20002,23 +19182,7 @@
                           <w:sz w:val="16"/>
                           <w:szCs w:val="16"/>
                         </w:rPr>
-                        <w:t>.</w:t>
-                      </w:r>
-                      <w:proofErr w:type="gramEnd"/>
-                      <w:r>
-                        <w:rPr>
-                          <w:sz w:val="16"/>
-                          <w:szCs w:val="16"/>
-                        </w:rPr>
-                        <w:t xml:space="preserve"> </w:t>
-                      </w:r>
-                      <w:proofErr w:type="gramStart"/>
-                      <w:r>
-                        <w:rPr>
-                          <w:sz w:val="16"/>
-                          <w:szCs w:val="16"/>
-                        </w:rPr>
-                        <w:t xml:space="preserve">A visual representation of the </w:t>
+                        <w:t xml:space="preserve">. A visual representation of the </w:t>
                       </w:r>
                       <w:r>
                         <w:rPr>
@@ -20034,7 +19198,6 @@
                         </w:rPr>
                         <w:t xml:space="preserve"> persona.</w:t>
                       </w:r>
-                      <w:proofErr w:type="gramEnd"/>
                     </w:p>
                   </w:txbxContent>
                 </v:textbox>
@@ -20169,7 +19332,6 @@
           </wp:anchor>
         </w:drawing>
       </w:r>
-      <w:proofErr w:type="gramStart"/>
       <w:r>
         <w:rPr>
           <w:b/>
@@ -20191,7 +19353,6 @@
         </w:rPr>
         <w:t>.</w:t>
       </w:r>
-      <w:proofErr w:type="gramEnd"/>
     </w:p>
     <w:p>
       <w:pPr>
@@ -20355,7 +19516,6 @@
                               </w:rPr>
                               <w:t xml:space="preserve"> </w:t>
                             </w:r>
-                            <w:proofErr w:type="gramStart"/>
                             <w:r>
                               <w:rPr>
                                 <w:sz w:val="16"/>
@@ -20368,23 +19528,7 @@
                                 <w:sz w:val="16"/>
                                 <w:szCs w:val="16"/>
                               </w:rPr>
-                              <w:t>.</w:t>
-                            </w:r>
-                            <w:proofErr w:type="gramEnd"/>
-                            <w:r>
-                              <w:rPr>
-                                <w:sz w:val="16"/>
-                                <w:szCs w:val="16"/>
-                              </w:rPr>
-                              <w:t xml:space="preserve"> </w:t>
-                            </w:r>
-                            <w:proofErr w:type="gramStart"/>
-                            <w:r>
-                              <w:rPr>
-                                <w:sz w:val="16"/>
-                                <w:szCs w:val="16"/>
-                              </w:rPr>
-                              <w:t xml:space="preserve">A visual representation of the </w:t>
+                              <w:t xml:space="preserve">. A visual representation of the </w:t>
                             </w:r>
                             <w:r>
                               <w:rPr>
@@ -20400,7 +19544,6 @@
                               </w:rPr>
                               <w:t xml:space="preserve"> persona.</w:t>
                             </w:r>
-                            <w:proofErr w:type="gramEnd"/>
                           </w:p>
                         </w:txbxContent>
                       </wps:txbx>
@@ -20456,7 +19599,6 @@
                         </w:rPr>
                         <w:t xml:space="preserve"> </w:t>
                       </w:r>
-                      <w:proofErr w:type="gramStart"/>
                       <w:r>
                         <w:rPr>
                           <w:sz w:val="16"/>
@@ -20469,23 +19611,7 @@
                           <w:sz w:val="16"/>
                           <w:szCs w:val="16"/>
                         </w:rPr>
-                        <w:t>.</w:t>
-                      </w:r>
-                      <w:proofErr w:type="gramEnd"/>
-                      <w:r>
-                        <w:rPr>
-                          <w:sz w:val="16"/>
-                          <w:szCs w:val="16"/>
-                        </w:rPr>
-                        <w:t xml:space="preserve"> </w:t>
-                      </w:r>
-                      <w:proofErr w:type="gramStart"/>
-                      <w:r>
-                        <w:rPr>
-                          <w:sz w:val="16"/>
-                          <w:szCs w:val="16"/>
-                        </w:rPr>
-                        <w:t xml:space="preserve">A visual representation of the </w:t>
+                        <w:t xml:space="preserve">. A visual representation of the </w:t>
                       </w:r>
                       <w:r>
                         <w:rPr>
@@ -20501,7 +19627,6 @@
                         </w:rPr>
                         <w:t xml:space="preserve"> persona.</w:t>
                       </w:r>
-                      <w:proofErr w:type="gramEnd"/>
                     </w:p>
                   </w:txbxContent>
                 </v:textbox>
@@ -20539,26 +19664,10 @@
         <w:t>a part time job.</w:t>
       </w:r>
       <w:r>
-        <w:t xml:space="preserve"> Cost is very influential when I decide where I shop, so I usually end up going to big-box stores like </w:t>
-      </w:r>
-      <w:proofErr w:type="spellStart"/>
-      <w:r>
-        <w:t>Walmart</w:t>
-      </w:r>
-      <w:proofErr w:type="spellEnd"/>
-      <w:r>
-        <w:t xml:space="preserve"> and Target, but I would much prefer to </w:t>
-      </w:r>
-      <w:r>
-        <w:t xml:space="preserve">support businesses with more soul. I think I would be more apt to shop at </w:t>
-      </w:r>
-      <w:proofErr w:type="gramStart"/>
-      <w:r>
-        <w:t>locally-owned</w:t>
-      </w:r>
-      <w:proofErr w:type="gramEnd"/>
-      <w:r>
-        <w:t xml:space="preserve"> businesses not only if they were more cost effective, but if I was more aware of their existence. My smartphone is my lifeline – it’s always with me. If Shop Local Weekly helped me find good deals at and make me more aware of locally-owned business via my smartphone, I would be likely to use it.</w:t>
+        <w:t xml:space="preserve"> Cost is very influential when I decide where I shop, so I usually end up going to big-box stores like Walmart and Target, but I would much prefer to </w:t>
+      </w:r>
+      <w:r>
+        <w:t>support businesses with more soul. I think I would be more apt to shop at locally-owned businesses not only if they were more cost effective, but if I was more aware of their existence. My smartphone is my lifeline – it’s always with me. If Shop Local Weekly helped me find good deals at and make me more aware of locally-owned business via my smartphone, I would be likely to use it.</w:t>
       </w:r>
       <w:r>
         <w:t>”</w:t>
@@ -22529,16 +21638,11 @@
         </w:numPr>
         <w:spacing w:line="480" w:lineRule="auto"/>
       </w:pPr>
-      <w:proofErr w:type="gramStart"/>
       <w:r>
         <w:t xml:space="preserve">Does </w:t>
       </w:r>
       <w:r>
-        <w:t>the content meet business goals</w:t>
-      </w:r>
-      <w:proofErr w:type="gramEnd"/>
-      <w:r>
-        <w:t>?</w:t>
+        <w:t>the content meet business goals?</w:t>
       </w:r>
     </w:p>
     <w:p>
@@ -22899,15 +22003,7 @@
         <w:ind w:left="540" w:hanging="540"/>
       </w:pPr>
       <w:r>
-        <w:t xml:space="preserve">Usability &amp; </w:t>
-      </w:r>
-      <w:proofErr w:type="spellStart"/>
-      <w:r>
-        <w:t>Findability</w:t>
-      </w:r>
-      <w:proofErr w:type="spellEnd"/>
-      <w:r>
-        <w:t xml:space="preserve">: </w:t>
+        <w:t xml:space="preserve">Usability &amp; Findability: </w:t>
       </w:r>
     </w:p>
     <w:p>
@@ -23411,15 +22507,7 @@
         <w:ind w:left="720"/>
       </w:pPr>
       <w:r>
-        <w:t xml:space="preserve">In person at big-box stores, such as </w:t>
-      </w:r>
-      <w:proofErr w:type="spellStart"/>
-      <w:r>
-        <w:t>Walmart</w:t>
-      </w:r>
-      <w:proofErr w:type="spellEnd"/>
-      <w:r>
-        <w:t xml:space="preserve"> and Target</w:t>
+        <w:t>In person at big-box stores, such as Walmart and Target</w:t>
       </w:r>
     </w:p>
     <w:p>
@@ -23447,15 +22535,7 @@
         <w:ind w:left="720"/>
       </w:pPr>
       <w:r>
-        <w:t xml:space="preserve">Online at big-box stores, such as </w:t>
-      </w:r>
-      <w:proofErr w:type="spellStart"/>
-      <w:r>
-        <w:t>Walmart</w:t>
-      </w:r>
-      <w:proofErr w:type="spellEnd"/>
-      <w:r>
-        <w:t xml:space="preserve"> and Target</w:t>
+        <w:t>Online at big-box stores, such as Walmart and Target</w:t>
       </w:r>
     </w:p>
     <w:p>
@@ -23591,15 +22671,7 @@
         <w:ind w:left="360"/>
       </w:pPr>
       <w:r>
-        <w:t xml:space="preserve">What would prompt you to shop at </w:t>
-      </w:r>
-      <w:proofErr w:type="gramStart"/>
-      <w:r>
-        <w:t>locally-owned</w:t>
-      </w:r>
-      <w:proofErr w:type="gramEnd"/>
-      <w:r>
-        <w:t xml:space="preserve"> businesses more often? (Check all that apply)</w:t>
+        <w:t>What would prompt you to shop at locally-owned businesses more often? (Check all that apply)</w:t>
       </w:r>
     </w:p>
     <w:p>
@@ -23718,21 +22790,7 @@
         <w:rPr>
           <w:bCs/>
         </w:rPr>
-        <w:t xml:space="preserve">Product X is a free tool intended to connect consumers to </w:t>
-      </w:r>
-      <w:proofErr w:type="gramStart"/>
-      <w:r>
-        <w:rPr>
-          <w:bCs/>
-        </w:rPr>
-        <w:t>locally-owned</w:t>
-      </w:r>
-      <w:proofErr w:type="gramEnd"/>
-      <w:r>
-        <w:rPr>
-          <w:bCs/>
-        </w:rPr>
-        <w:t xml:space="preserve"> businesses. Local business owners use this tool to post discounts, which are available to nearby consumers. Consumers must sign up to have access to these di</w:t>
+        <w:t>Product X is a free tool intended to connect consumers to locally-owned businesses. Local business owners use this tool to post discounts, which are available to nearby consumers. Consumers must sign up to have access to these di</w:t>
       </w:r>
       <w:r>
         <w:rPr>
@@ -23833,15 +22891,7 @@
         <w:ind w:left="360"/>
       </w:pPr>
       <w:r>
-        <w:t xml:space="preserve">In which method would you prefer to access discounts to </w:t>
-      </w:r>
-      <w:proofErr w:type="gramStart"/>
-      <w:r>
-        <w:t>locally-owned</w:t>
-      </w:r>
-      <w:proofErr w:type="gramEnd"/>
-      <w:r>
-        <w:t xml:space="preserve"> businesses</w:t>
+        <w:t>In which method would you prefer to access discounts to locally-owned businesses</w:t>
       </w:r>
       <w:r>
         <w:t>?</w:t>
@@ -25111,21 +24161,7 @@
         <w:rPr>
           <w:bCs/>
         </w:rPr>
-        <w:t xml:space="preserve">Product X is a tool intended to connect consumers to </w:t>
-      </w:r>
-      <w:proofErr w:type="gramStart"/>
-      <w:r>
-        <w:rPr>
-          <w:bCs/>
-        </w:rPr>
-        <w:t>locally-owned</w:t>
-      </w:r>
-      <w:proofErr w:type="gramEnd"/>
-      <w:r>
-        <w:rPr>
-          <w:bCs/>
-        </w:rPr>
-        <w:t xml:space="preserve"> businesses. Local business owners are able to use this tool to easily post discounts, which are available to nearby consumers. Consumers must sign up to have access to these discounts. The tool is free for both local business owners and consumers.</w:t>
+        <w:t>Product X is a tool intended to connect consumers to locally-owned businesses. Local business owners are able to use this tool to easily post discounts, which are available to nearby consumers. Consumers must sign up to have access to these discounts. The tool is free for both local business owners and consumers.</w:t>
       </w:r>
     </w:p>
     <w:p>
@@ -25442,7 +24478,7 @@
         <w:rStyle w:val="PageNumber"/>
         <w:noProof/>
       </w:rPr>
-      <w:t>5</w:t>
+      <w:t>58</w:t>
     </w:r>
     <w:r>
       <w:rPr>
@@ -25518,7 +24554,6 @@
         </w:rPr>
         <w:t xml:space="preserve">User </w:t>
       </w:r>
-      <w:bookmarkStart w:id="0" w:name="_GoBack"/>
       <w:r>
         <w:rPr>
           <w:b/>
@@ -25527,7 +24562,6 @@
         </w:rPr>
         <w:t>Experience (UX)</w:t>
       </w:r>
-      <w:bookmarkEnd w:id="0"/>
       <w:r>
         <w:rPr>
           <w:sz w:val="20"/>
@@ -25676,7 +24710,6 @@
         </w:rPr>
         <w:t xml:space="preserve"> </w:t>
       </w:r>
-      <w:proofErr w:type="gramStart"/>
       <w:r>
         <w:rPr>
           <w:noProof/>
@@ -25708,7 +24741,6 @@
         </w:rPr>
         <w:t>.</w:t>
       </w:r>
-      <w:proofErr w:type="gramEnd"/>
     </w:p>
   </w:footnote>
   <w:footnote w:id="4">
@@ -25963,23 +24995,7 @@
           <w:sz w:val="20"/>
           <w:szCs w:val="20"/>
         </w:rPr>
-        <w:t xml:space="preserve">There is some contention about whether data collected from a </w:t>
-      </w:r>
-      <w:proofErr w:type="spellStart"/>
-      <w:r>
-        <w:rPr>
-          <w:sz w:val="20"/>
-          <w:szCs w:val="20"/>
-        </w:rPr>
-        <w:t>Likert</w:t>
-      </w:r>
-      <w:proofErr w:type="spellEnd"/>
-      <w:r>
-        <w:rPr>
-          <w:sz w:val="20"/>
-          <w:szCs w:val="20"/>
-        </w:rPr>
-        <w:t xml:space="preserve"> item should be treated as quantitative. Opponents protest that you cannot assume equal intervals between points and </w:t>
+        <w:t xml:space="preserve">There is some contention about whether data collected from a Likert item should be treated as quantitative. Opponents protest that you cannot assume equal intervals between points and </w:t>
       </w:r>
       <w:r>
         <w:rPr>
@@ -26048,23 +25064,7 @@
           <w:sz w:val="20"/>
           <w:szCs w:val="20"/>
         </w:rPr>
-        <w:t xml:space="preserve">. Dr. Philip Hodgson and other proponents argue that qualitative data cannot be ordered along a continuum, as scale items can, or compared in terms of magnitude, deeming </w:t>
-      </w:r>
-      <w:proofErr w:type="spellStart"/>
-      <w:r>
-        <w:rPr>
-          <w:sz w:val="20"/>
-          <w:szCs w:val="20"/>
-        </w:rPr>
-        <w:t>Likert</w:t>
-      </w:r>
-      <w:proofErr w:type="spellEnd"/>
-      <w:r>
-        <w:rPr>
-          <w:sz w:val="20"/>
-          <w:szCs w:val="20"/>
-        </w:rPr>
-        <w:t xml:space="preserve"> </w:t>
+        <w:t xml:space="preserve">. Dr. Philip Hodgson and other proponents argue that qualitative data cannot be ordered along a continuum, as scale items can, or compared in terms of magnitude, deeming Likert </w:t>
       </w:r>
       <w:r>
         <w:rPr>
@@ -27009,6 +26009,119 @@
     </w:lvl>
   </w:abstractNum>
   <w:abstractNum w:abstractNumId="8">
+    <w:nsid w:val="22D21CA7"/>
+    <w:multiLevelType w:val="hybridMultilevel"/>
+    <w:tmpl w:val="EF88EE20"/>
+    <w:lvl w:ilvl="0" w:tplc="0409000F">
+      <w:start w:val="1"/>
+      <w:numFmt w:val="decimal"/>
+      <w:lvlText w:val="%1."/>
+      <w:lvlJc w:val="left"/>
+      <w:pPr>
+        <w:ind w:left="720" w:hanging="360"/>
+      </w:pPr>
+      <w:rPr>
+        <w:rFonts w:hint="default"/>
+      </w:rPr>
+    </w:lvl>
+    <w:lvl w:ilvl="1" w:tplc="04090003" w:tentative="1">
+      <w:start w:val="1"/>
+      <w:numFmt w:val="bullet"/>
+      <w:lvlText w:val="o"/>
+      <w:lvlJc w:val="left"/>
+      <w:pPr>
+        <w:ind w:left="2160" w:hanging="360"/>
+      </w:pPr>
+      <w:rPr>
+        <w:rFonts w:ascii="Courier New" w:hAnsi="Courier New" w:hint="default"/>
+      </w:rPr>
+    </w:lvl>
+    <w:lvl w:ilvl="2" w:tplc="04090005" w:tentative="1">
+      <w:start w:val="1"/>
+      <w:numFmt w:val="bullet"/>
+      <w:lvlText w:val=""/>
+      <w:lvlJc w:val="left"/>
+      <w:pPr>
+        <w:ind w:left="2880" w:hanging="360"/>
+      </w:pPr>
+      <w:rPr>
+        <w:rFonts w:ascii="Wingdings" w:hAnsi="Wingdings" w:hint="default"/>
+      </w:rPr>
+    </w:lvl>
+    <w:lvl w:ilvl="3" w:tplc="04090001" w:tentative="1">
+      <w:start w:val="1"/>
+      <w:numFmt w:val="bullet"/>
+      <w:lvlText w:val=""/>
+      <w:lvlJc w:val="left"/>
+      <w:pPr>
+        <w:ind w:left="3600" w:hanging="360"/>
+      </w:pPr>
+      <w:rPr>
+        <w:rFonts w:ascii="Symbol" w:hAnsi="Symbol" w:hint="default"/>
+      </w:rPr>
+    </w:lvl>
+    <w:lvl w:ilvl="4" w:tplc="04090003" w:tentative="1">
+      <w:start w:val="1"/>
+      <w:numFmt w:val="bullet"/>
+      <w:lvlText w:val="o"/>
+      <w:lvlJc w:val="left"/>
+      <w:pPr>
+        <w:ind w:left="4320" w:hanging="360"/>
+      </w:pPr>
+      <w:rPr>
+        <w:rFonts w:ascii="Courier New" w:hAnsi="Courier New" w:hint="default"/>
+      </w:rPr>
+    </w:lvl>
+    <w:lvl w:ilvl="5" w:tplc="04090005" w:tentative="1">
+      <w:start w:val="1"/>
+      <w:numFmt w:val="bullet"/>
+      <w:lvlText w:val=""/>
+      <w:lvlJc w:val="left"/>
+      <w:pPr>
+        <w:ind w:left="5040" w:hanging="360"/>
+      </w:pPr>
+      <w:rPr>
+        <w:rFonts w:ascii="Wingdings" w:hAnsi="Wingdings" w:hint="default"/>
+      </w:rPr>
+    </w:lvl>
+    <w:lvl w:ilvl="6" w:tplc="04090001" w:tentative="1">
+      <w:start w:val="1"/>
+      <w:numFmt w:val="bullet"/>
+      <w:lvlText w:val=""/>
+      <w:lvlJc w:val="left"/>
+      <w:pPr>
+        <w:ind w:left="5760" w:hanging="360"/>
+      </w:pPr>
+      <w:rPr>
+        <w:rFonts w:ascii="Symbol" w:hAnsi="Symbol" w:hint="default"/>
+      </w:rPr>
+    </w:lvl>
+    <w:lvl w:ilvl="7" w:tplc="04090003" w:tentative="1">
+      <w:start w:val="1"/>
+      <w:numFmt w:val="bullet"/>
+      <w:lvlText w:val="o"/>
+      <w:lvlJc w:val="left"/>
+      <w:pPr>
+        <w:ind w:left="6480" w:hanging="360"/>
+      </w:pPr>
+      <w:rPr>
+        <w:rFonts w:ascii="Courier New" w:hAnsi="Courier New" w:hint="default"/>
+      </w:rPr>
+    </w:lvl>
+    <w:lvl w:ilvl="8" w:tplc="04090005" w:tentative="1">
+      <w:start w:val="1"/>
+      <w:numFmt w:val="bullet"/>
+      <w:lvlText w:val=""/>
+      <w:lvlJc w:val="left"/>
+      <w:pPr>
+        <w:ind w:left="7200" w:hanging="360"/>
+      </w:pPr>
+      <w:rPr>
+        <w:rFonts w:ascii="Wingdings" w:hAnsi="Wingdings" w:hint="default"/>
+      </w:rPr>
+    </w:lvl>
+  </w:abstractNum>
+  <w:abstractNum w:abstractNumId="9">
     <w:nsid w:val="24285D9C"/>
     <w:multiLevelType w:val="hybridMultilevel"/>
     <w:tmpl w:val="0256FC12"/>
@@ -27121,7 +26234,7 @@
       </w:rPr>
     </w:lvl>
   </w:abstractNum>
-  <w:abstractNum w:abstractNumId="9">
+  <w:abstractNum w:abstractNumId="10">
     <w:nsid w:val="24296DA0"/>
     <w:multiLevelType w:val="hybridMultilevel"/>
     <w:tmpl w:val="AE22C41E"/>
@@ -27234,7 +26347,7 @@
       </w:rPr>
     </w:lvl>
   </w:abstractNum>
-  <w:abstractNum w:abstractNumId="10">
+  <w:abstractNum w:abstractNumId="11">
     <w:nsid w:val="257B1578"/>
     <w:multiLevelType w:val="hybridMultilevel"/>
     <w:tmpl w:val="82CC2F3E"/>
@@ -27326,7 +26439,7 @@
       </w:pPr>
     </w:lvl>
   </w:abstractNum>
-  <w:abstractNum w:abstractNumId="11">
+  <w:abstractNum w:abstractNumId="12">
     <w:nsid w:val="26693781"/>
     <w:multiLevelType w:val="hybridMultilevel"/>
     <w:tmpl w:val="0F22D176"/>
@@ -27415,7 +26528,7 @@
       </w:pPr>
     </w:lvl>
   </w:abstractNum>
-  <w:abstractNum w:abstractNumId="12">
+  <w:abstractNum w:abstractNumId="13">
     <w:nsid w:val="29DC2538"/>
     <w:multiLevelType w:val="multilevel"/>
     <w:tmpl w:val="9A00795C"/>
@@ -27528,7 +26641,7 @@
       </w:rPr>
     </w:lvl>
   </w:abstractNum>
-  <w:abstractNum w:abstractNumId="13">
+  <w:abstractNum w:abstractNumId="14">
     <w:nsid w:val="2A6D5F9B"/>
     <w:multiLevelType w:val="hybridMultilevel"/>
     <w:tmpl w:val="F2A66230"/>
@@ -27641,7 +26754,7 @@
       </w:rPr>
     </w:lvl>
   </w:abstractNum>
-  <w:abstractNum w:abstractNumId="14">
+  <w:abstractNum w:abstractNumId="15">
     <w:nsid w:val="2AFF3A78"/>
     <w:multiLevelType w:val="hybridMultilevel"/>
     <w:tmpl w:val="A206423E"/>
@@ -27727,7 +26840,7 @@
       </w:pPr>
     </w:lvl>
   </w:abstractNum>
-  <w:abstractNum w:abstractNumId="15">
+  <w:abstractNum w:abstractNumId="16">
     <w:nsid w:val="2CAC704C"/>
     <w:multiLevelType w:val="hybridMultilevel"/>
     <w:tmpl w:val="C390F65C"/>
@@ -27840,7 +26953,7 @@
       </w:rPr>
     </w:lvl>
   </w:abstractNum>
-  <w:abstractNum w:abstractNumId="16">
+  <w:abstractNum w:abstractNumId="17">
     <w:nsid w:val="2E122584"/>
     <w:multiLevelType w:val="hybridMultilevel"/>
     <w:tmpl w:val="DBE8138C"/>
@@ -27953,7 +27066,7 @@
       </w:rPr>
     </w:lvl>
   </w:abstractNum>
-  <w:abstractNum w:abstractNumId="17">
+  <w:abstractNum w:abstractNumId="18">
     <w:nsid w:val="2F6440CF"/>
     <w:multiLevelType w:val="multilevel"/>
     <w:tmpl w:val="C04E057A"/>
@@ -28066,7 +27179,7 @@
       </w:rPr>
     </w:lvl>
   </w:abstractNum>
-  <w:abstractNum w:abstractNumId="18">
+  <w:abstractNum w:abstractNumId="19">
     <w:nsid w:val="33795500"/>
     <w:multiLevelType w:val="hybridMultilevel"/>
     <w:tmpl w:val="2D428CF6"/>
@@ -28152,7 +27265,7 @@
       </w:pPr>
     </w:lvl>
   </w:abstractNum>
-  <w:abstractNum w:abstractNumId="19">
+  <w:abstractNum w:abstractNumId="20">
     <w:nsid w:val="3C024808"/>
     <w:multiLevelType w:val="hybridMultilevel"/>
     <w:tmpl w:val="26A26832"/>
@@ -28238,7 +27351,7 @@
       </w:pPr>
     </w:lvl>
   </w:abstractNum>
-  <w:abstractNum w:abstractNumId="20">
+  <w:abstractNum w:abstractNumId="21">
     <w:nsid w:val="3FD63011"/>
     <w:multiLevelType w:val="hybridMultilevel"/>
     <w:tmpl w:val="6FDA91C2"/>
@@ -28351,7 +27464,7 @@
       </w:rPr>
     </w:lvl>
   </w:abstractNum>
-  <w:abstractNum w:abstractNumId="21">
+  <w:abstractNum w:abstractNumId="22">
     <w:nsid w:val="425F68A5"/>
     <w:multiLevelType w:val="hybridMultilevel"/>
     <w:tmpl w:val="BF420024"/>
@@ -28464,7 +27577,7 @@
       </w:rPr>
     </w:lvl>
   </w:abstractNum>
-  <w:abstractNum w:abstractNumId="22">
+  <w:abstractNum w:abstractNumId="23">
     <w:nsid w:val="43217FF4"/>
     <w:multiLevelType w:val="hybridMultilevel"/>
     <w:tmpl w:val="0C26766C"/>
@@ -28556,7 +27669,7 @@
       </w:pPr>
     </w:lvl>
   </w:abstractNum>
-  <w:abstractNum w:abstractNumId="23">
+  <w:abstractNum w:abstractNumId="24">
     <w:nsid w:val="448561E4"/>
     <w:multiLevelType w:val="hybridMultilevel"/>
     <w:tmpl w:val="51AA6796"/>
@@ -28669,7 +27782,7 @@
       </w:rPr>
     </w:lvl>
   </w:abstractNum>
-  <w:abstractNum w:abstractNumId="24">
+  <w:abstractNum w:abstractNumId="25">
     <w:nsid w:val="4EC778DD"/>
     <w:multiLevelType w:val="hybridMultilevel"/>
     <w:tmpl w:val="3390A712"/>
@@ -28782,7 +27895,7 @@
       </w:rPr>
     </w:lvl>
   </w:abstractNum>
-  <w:abstractNum w:abstractNumId="25">
+  <w:abstractNum w:abstractNumId="26">
     <w:nsid w:val="53203640"/>
     <w:multiLevelType w:val="hybridMultilevel"/>
     <w:tmpl w:val="FE7474D8"/>
@@ -28868,7 +27981,7 @@
       </w:pPr>
     </w:lvl>
   </w:abstractNum>
-  <w:abstractNum w:abstractNumId="26">
+  <w:abstractNum w:abstractNumId="27">
     <w:nsid w:val="5AA401A8"/>
     <w:multiLevelType w:val="hybridMultilevel"/>
     <w:tmpl w:val="84ECC16A"/>
@@ -28981,7 +28094,7 @@
       </w:rPr>
     </w:lvl>
   </w:abstractNum>
-  <w:abstractNum w:abstractNumId="27">
+  <w:abstractNum w:abstractNumId="28">
     <w:nsid w:val="5D857FD9"/>
     <w:multiLevelType w:val="hybridMultilevel"/>
     <w:tmpl w:val="DCC04918"/>
@@ -29094,7 +28207,7 @@
       </w:rPr>
     </w:lvl>
   </w:abstractNum>
-  <w:abstractNum w:abstractNumId="28">
+  <w:abstractNum w:abstractNumId="29">
     <w:nsid w:val="655D7DAD"/>
     <w:multiLevelType w:val="hybridMultilevel"/>
     <w:tmpl w:val="60C846C6"/>
@@ -29180,7 +28293,7 @@
       </w:pPr>
     </w:lvl>
   </w:abstractNum>
-  <w:abstractNum w:abstractNumId="29">
+  <w:abstractNum w:abstractNumId="30">
     <w:nsid w:val="71372E45"/>
     <w:multiLevelType w:val="hybridMultilevel"/>
     <w:tmpl w:val="B3F2D0B2"/>
@@ -29293,7 +28406,7 @@
       </w:rPr>
     </w:lvl>
   </w:abstractNum>
-  <w:abstractNum w:abstractNumId="30">
+  <w:abstractNum w:abstractNumId="31">
     <w:nsid w:val="7155214C"/>
     <w:multiLevelType w:val="hybridMultilevel"/>
     <w:tmpl w:val="1768427A"/>
@@ -29382,7 +28495,7 @@
       </w:pPr>
     </w:lvl>
   </w:abstractNum>
-  <w:abstractNum w:abstractNumId="31">
+  <w:abstractNum w:abstractNumId="32">
     <w:nsid w:val="73F66936"/>
     <w:multiLevelType w:val="hybridMultilevel"/>
     <w:tmpl w:val="37FE83BC"/>
@@ -29495,7 +28608,7 @@
       </w:rPr>
     </w:lvl>
   </w:abstractNum>
-  <w:abstractNum w:abstractNumId="32">
+  <w:abstractNum w:abstractNumId="33">
     <w:nsid w:val="77D45075"/>
     <w:multiLevelType w:val="hybridMultilevel"/>
     <w:tmpl w:val="B7D61A8A"/>
@@ -29608,7 +28721,7 @@
       </w:rPr>
     </w:lvl>
   </w:abstractNum>
-  <w:abstractNum w:abstractNumId="33">
+  <w:abstractNum w:abstractNumId="34">
     <w:nsid w:val="7A0721FB"/>
     <w:multiLevelType w:val="hybridMultilevel"/>
     <w:tmpl w:val="9A4499C8"/>
@@ -29700,7 +28813,7 @@
       </w:pPr>
     </w:lvl>
   </w:abstractNum>
-  <w:abstractNum w:abstractNumId="34">
+  <w:abstractNum w:abstractNumId="35">
     <w:nsid w:val="7A735033"/>
     <w:multiLevelType w:val="hybridMultilevel"/>
     <w:tmpl w:val="0BD688EE"/>
@@ -29813,7 +28926,7 @@
       </w:rPr>
     </w:lvl>
   </w:abstractNum>
-  <w:abstractNum w:abstractNumId="35">
+  <w:abstractNum w:abstractNumId="36">
     <w:nsid w:val="7DF73188"/>
     <w:multiLevelType w:val="hybridMultilevel"/>
     <w:tmpl w:val="F9B6801C"/>
@@ -29927,46 +29040,46 @@
     </w:lvl>
   </w:abstractNum>
   <w:num w:numId="1">
-    <w:abstractNumId w:val="12"/>
+    <w:abstractNumId w:val="13"/>
   </w:num>
   <w:num w:numId="2">
-    <w:abstractNumId w:val="28"/>
+    <w:abstractNumId w:val="29"/>
   </w:num>
   <w:num w:numId="3">
-    <w:abstractNumId w:val="17"/>
+    <w:abstractNumId w:val="18"/>
   </w:num>
   <w:num w:numId="4">
-    <w:abstractNumId w:val="19"/>
+    <w:abstractNumId w:val="20"/>
   </w:num>
   <w:num w:numId="5">
-    <w:abstractNumId w:val="30"/>
+    <w:abstractNumId w:val="31"/>
   </w:num>
   <w:num w:numId="6">
-    <w:abstractNumId w:val="33"/>
+    <w:abstractNumId w:val="34"/>
   </w:num>
   <w:num w:numId="7">
-    <w:abstractNumId w:val="24"/>
+    <w:abstractNumId w:val="25"/>
   </w:num>
   <w:num w:numId="8">
-    <w:abstractNumId w:val="18"/>
+    <w:abstractNumId w:val="19"/>
   </w:num>
   <w:num w:numId="9">
     <w:abstractNumId w:val="7"/>
   </w:num>
   <w:num w:numId="10">
-    <w:abstractNumId w:val="25"/>
+    <w:abstractNumId w:val="26"/>
   </w:num>
   <w:num w:numId="11">
-    <w:abstractNumId w:val="14"/>
+    <w:abstractNumId w:val="15"/>
   </w:num>
   <w:num w:numId="12">
-    <w:abstractNumId w:val="35"/>
+    <w:abstractNumId w:val="36"/>
   </w:num>
   <w:num w:numId="13">
-    <w:abstractNumId w:val="20"/>
+    <w:abstractNumId w:val="21"/>
   </w:num>
   <w:num w:numId="14">
-    <w:abstractNumId w:val="9"/>
+    <w:abstractNumId w:val="10"/>
   </w:num>
   <w:num w:numId="15">
     <w:abstractNumId w:val="4"/>
@@ -29975,64 +29088,67 @@
     <w:abstractNumId w:val="6"/>
   </w:num>
   <w:num w:numId="17">
-    <w:abstractNumId w:val="10"/>
+    <w:abstractNumId w:val="11"/>
   </w:num>
   <w:num w:numId="18">
-    <w:abstractNumId w:val="22"/>
+    <w:abstractNumId w:val="23"/>
   </w:num>
   <w:num w:numId="19">
     <w:abstractNumId w:val="1"/>
   </w:num>
   <w:num w:numId="20">
-    <w:abstractNumId w:val="21"/>
+    <w:abstractNumId w:val="22"/>
   </w:num>
   <w:num w:numId="21">
     <w:abstractNumId w:val="3"/>
   </w:num>
   <w:num w:numId="22">
-    <w:abstractNumId w:val="32"/>
+    <w:abstractNumId w:val="33"/>
   </w:num>
   <w:num w:numId="23">
-    <w:abstractNumId w:val="26"/>
+    <w:abstractNumId w:val="27"/>
   </w:num>
   <w:num w:numId="24">
     <w:abstractNumId w:val="2"/>
   </w:num>
   <w:num w:numId="25">
-    <w:abstractNumId w:val="11"/>
+    <w:abstractNumId w:val="12"/>
   </w:num>
   <w:num w:numId="26">
-    <w:abstractNumId w:val="8"/>
+    <w:abstractNumId w:val="9"/>
   </w:num>
   <w:num w:numId="27">
+    <w:abstractNumId w:val="17"/>
+  </w:num>
+  <w:num w:numId="28">
     <w:abstractNumId w:val="16"/>
   </w:num>
-  <w:num w:numId="28">
-    <w:abstractNumId w:val="15"/>
-  </w:num>
   <w:num w:numId="29">
-    <w:abstractNumId w:val="13"/>
+    <w:abstractNumId w:val="14"/>
   </w:num>
   <w:num w:numId="30">
     <w:abstractNumId w:val="0"/>
   </w:num>
   <w:num w:numId="31">
-    <w:abstractNumId w:val="29"/>
+    <w:abstractNumId w:val="30"/>
   </w:num>
   <w:num w:numId="32">
-    <w:abstractNumId w:val="27"/>
+    <w:abstractNumId w:val="28"/>
   </w:num>
   <w:num w:numId="33">
-    <w:abstractNumId w:val="23"/>
+    <w:abstractNumId w:val="24"/>
   </w:num>
   <w:num w:numId="34">
-    <w:abstractNumId w:val="34"/>
+    <w:abstractNumId w:val="35"/>
   </w:num>
   <w:num w:numId="35">
     <w:abstractNumId w:val="5"/>
   </w:num>
   <w:num w:numId="36">
-    <w:abstractNumId w:val="31"/>
+    <w:abstractNumId w:val="32"/>
+  </w:num>
+  <w:num w:numId="37">
+    <w:abstractNumId w:val="8"/>
   </w:num>
   <w:numIdMacAtCleanup w:val="34"/>
 </w:numbering>
@@ -37516,7 +36632,7 @@
     <b:City>Berkeley</b:City>
     <b:StateProvince>CA</b:StateProvince>
     <b:Publisher>New Riders</b:Publisher>
-    <b:RefOrder>19</b:RefOrder>
+    <b:RefOrder>24</b:RefOrder>
   </b:Source>
   <b:Source>
     <b:Tag>Kru14</b:Tag>
@@ -37544,7 +36660,7 @@
     <b:Year>2014</b:Year>
     <b:Publisher>New Rider</b:Publisher>
     <b:Edition>3</b:Edition>
-    <b:RefOrder>41</b:RefOrder>
+    <b:RefOrder>40</b:RefOrder>
   </b:Source>
   <b:Source>
     <b:Tag>Goe06</b:Tag>
@@ -37592,7 +36708,7 @@
     <b:Title>The 3/50 Project</b:Title>
     <b:InternetSiteTitle>The 3/50 Project</b:InternetSiteTitle>
     <b:URL>http://www.the350project.net/home.html</b:URL>
-    <b:RefOrder>47</b:RefOrder>
+    <b:RefOrder>46</b:RefOrder>
   </b:Source>
   <b:Source>
     <b:Tag>Bro15</b:Tag>
@@ -37604,7 +36720,7 @@
     <b:ProductionCompany>W3schools.com</b:ProductionCompany>
     <b:Year>2015</b:Year>
     <b:Month>October</b:Month>
-    <b:RefOrder>46</b:RefOrder>
+    <b:RefOrder>45</b:RefOrder>
   </b:Source>
   <b:Source>
     <b:Tag>CSS15</b:Tag>
@@ -37635,7 +36751,7 @@
     <b:Title>C.R.A.P.:The Four Principles of Sound Design</b:Title>
     <b:InternetSiteTitle>Daily Blog Tips</b:InternetSiteTitle>
     <b:URL>http://www.dailyblogtips.com/crapthe-four-principles-of-sound-design/</b:URL>
-    <b:RefOrder>34</b:RefOrder>
+    <b:RefOrder>33</b:RefOrder>
   </b:Source>
   <b:Source>
     <b:Tag>Gre11</b:Tag>
@@ -37657,7 +36773,7 @@
     <b:Year>2011</b:Year>
     <b:Month>October</b:Month>
     <b:Day>25</b:Day>
-    <b:RefOrder>33</b:RefOrder>
+    <b:RefOrder>32</b:RefOrder>
   </b:Source>
   <b:Source>
     <b:Tag>Kim09</b:Tag>
@@ -37679,7 +36795,7 @@
     <b:Year>2009</b:Year>
     <b:Month>July</b:Month>
     <b:Day>28</b:Day>
-    <b:RefOrder>25</b:RefOrder>
+    <b:RefOrder>23</b:RefOrder>
   </b:Source>
   <b:Source>
     <b:Tag>Llo12</b:Tag>
@@ -37724,7 +36840,7 @@
     <b:Year>2010</b:Year>
     <b:Month>March</b:Month>
     <b:Day>22</b:Day>
-    <b:RefOrder>45</b:RefOrder>
+    <b:RefOrder>44</b:RefOrder>
   </b:Source>
   <b:Source>
     <b:Tag>Int151</b:Tag>
@@ -37750,7 +36866,7 @@
     <b:Title>IxDA Mission</b:Title>
     <b:InternetSiteTitle>IxDA</b:InternetSiteTitle>
     <b:URL>http://www.ixda.org/about/ixda-mission</b:URL>
-    <b:RefOrder>31</b:RefOrder>
+    <b:RefOrder>30</b:RefOrder>
   </b:Source>
   <b:Source>
     <b:Tag>Int16</b:Tag>
@@ -37786,7 +36902,7 @@
     <b:Year>2009</b:Year>
     <b:Month>April</b:Month>
     <b:Day>13</b:Day>
-    <b:RefOrder>30</b:RefOrder>
+    <b:RefOrder>29</b:RefOrder>
   </b:Source>
   <b:Source>
     <b:Tag>Nei16</b:Tag>
@@ -37827,7 +36943,7 @@
     <b:URL>http://blog.hubspot.com/blog/tabid/6307/bid/34238/The-Marketer-s-Guide-to-Developing-a-Strong-Brand-Identity.aspx</b:URL>
     <b:Month>October</b:Month>
     <b:Day>16</b:Day>
-    <b:RefOrder>26</b:RefOrder>
+    <b:RefOrder>25</b:RefOrder>
   </b:Source>
   <b:Source>
     <b:Tag>Kas13</b:Tag>
@@ -37849,7 +36965,7 @@
     <b:Year>2013</b:Year>
     <b:Month>September</b:Month>
     <b:Day>18</b:Day>
-    <b:RefOrder>24</b:RefOrder>
+    <b:RefOrder>22</b:RefOrder>
   </b:Source>
   <b:Source>
     <b:Tag>Moz15</b:Tag>
@@ -37883,7 +36999,7 @@
     <b:Year>1995</b:Year>
     <b:Month>January</b:Month>
     <b:Day>1</b:Day>
-    <b:RefOrder>37</b:RefOrder>
+    <b:RefOrder>36</b:RefOrder>
   </b:Source>
   <b:Source>
     <b:Tag>Jak95</b:Tag>
@@ -37905,7 +37021,7 @@
     <b:Year>1995</b:Year>
     <b:Month>January</b:Month>
     <b:Day>1</b:Day>
-    <b:RefOrder>36</b:RefOrder>
+    <b:RefOrder>35</b:RefOrder>
   </b:Source>
   <b:Source>
     <b:Tag>Jak952</b:Tag>
@@ -37927,7 +37043,7 @@
     <b:Year>1995</b:Year>
     <b:Month>January</b:Month>
     <b:Day>1</b:Day>
-    <b:RefOrder>38</b:RefOrder>
+    <b:RefOrder>37</b:RefOrder>
   </b:Source>
   <b:Source>
     <b:Tag>Nie15</b:Tag>
@@ -37950,7 +37066,7 @@
         </b:NameList>
       </b:Author>
     </b:Author>
-    <b:RefOrder>48</b:RefOrder>
+    <b:RefOrder>47</b:RefOrder>
   </b:Source>
   <b:Source>
     <b:Tag>Onl15</b:Tag>
@@ -37960,7 +37076,7 @@
     <b:InternetSiteTitle>Usability.gov</b:InternetSiteTitle>
     <b:URL>http://www.usability.gov/how-to-and-tools/methods/online-surveys.html</b:URL>
     <b:ProductionCompany>U.S. Department of Health &amp; Human Services</b:ProductionCompany>
-    <b:RefOrder>43</b:RefOrder>
+    <b:RefOrder>42</b:RefOrder>
   </b:Source>
   <b:Source>
     <b:Tag>PHP15</b:Tag>
@@ -37981,7 +37097,7 @@
     <b:Title>Personas</b:Title>
     <b:InternetSiteTitle>Usability.gov</b:InternetSiteTitle>
     <b:URL>http://www.usability.gov/how-to-and-tools/methods/personas.html</b:URL>
-    <b:RefOrder>29</b:RefOrder>
+    <b:RefOrder>28</b:RefOrder>
   </b:Source>
   <b:Source>
     <b:Tag>Jef11</b:Tag>
@@ -38003,7 +37119,7 @@
     <b:Year>2011</b:Year>
     <b:Month>August</b:Month>
     <b:Day>2</b:Day>
-    <b:RefOrder>35</b:RefOrder>
+    <b:RefOrder>34</b:RefOrder>
   </b:Source>
   <b:Source>
     <b:Tag>Ang15</b:Tag>
@@ -38024,7 +37140,7 @@
     <b:InternetSiteTitle>Chron</b:InternetSiteTitle>
     <b:URL>http://smallbusiness.chron.com/importance-usability-44946.html</b:URL>
     <b:ProductionCompany>Hearst Newspapers, LLC</b:ProductionCompany>
-    <b:RefOrder>40</b:RefOrder>
+    <b:RefOrder>39</b:RefOrder>
   </b:Source>
   <b:Source>
     <b:Tag>Sco15</b:Tag>
@@ -38050,7 +37166,7 @@
     <b:Year>2013</b:Year>
     <b:Month>March</b:Month>
     <b:Day>28</b:Day>
-    <b:RefOrder>22</b:RefOrder>
+    <b:RefOrder>20</b:RefOrder>
   </b:Source>
   <b:Source>
     <b:Tag>Don15</b:Tag>
@@ -38069,7 +37185,7 @@
     <b:Title>User Research &amp; Usability Testing</b:Title>
     <b:InternetSiteTitle>Maadmob</b:InternetSiteTitle>
     <b:URL>http://maadmob.com.au/design/user_research</b:URL>
-    <b:RefOrder>28</b:RefOrder>
+    <b:RefOrder>27</b:RefOrder>
   </b:Source>
   <b:Source>
     <b:Tag>Jon15</b:Tag>
@@ -38101,7 +37217,7 @@
     <b:Year>2012</b:Year>
     <b:Month>March</b:Month>
     <b:Day>29</b:Day>
-    <b:RefOrder>27</b:RefOrder>
+    <b:RefOrder>26</b:RefOrder>
   </b:Source>
   <b:Source>
     <b:Tag>The15</b:Tag>
@@ -38111,7 +37227,7 @@
     <b:InternetSiteTitle>SurveyMonkey</b:InternetSiteTitle>
     <b:URL>https://www.surveymonkey.com/mp/likert-scale/</b:URL>
     <b:ProductionCompany>SurveyMonkey</b:ProductionCompany>
-    <b:RefOrder>44</b:RefOrder>
+    <b:RefOrder>43</b:RefOrder>
   </b:Source>
   <b:Source>
     <b:Tag>Tho14</b:Tag>
@@ -38133,7 +37249,7 @@
         </b:NameList>
       </b:Author>
     </b:Author>
-    <b:RefOrder>49</b:RefOrder>
+    <b:RefOrder>48</b:RefOrder>
   </b:Source>
   <b:Source>
     <b:Tag>Usa</b:Tag>
@@ -38143,7 +37259,7 @@
     <b:InternetSiteTitle>usability.gov</b:InternetSiteTitle>
     <b:URL>http://www.usability.gov/what-and-why/usability-evaluation.html</b:URL>
     <b:ProductionCompany>U.S. Department of Health &amp; Human Services</b:ProductionCompany>
-    <b:RefOrder>39</b:RefOrder>
+    <b:RefOrder>38</b:RefOrder>
   </b:Source>
   <b:Source>
     <b:Tag>Usa1</b:Tag>
@@ -38152,7 +37268,7 @@
     <b:InternetSiteTitle>Usability.gov</b:InternetSiteTitle>
     <b:URL>http://www.usability.gov/what-and-why/user-interface-design.html</b:URL>
     <b:Title>User Interface Design Basics</b:Title>
-    <b:RefOrder>32</b:RefOrder>
+    <b:RefOrder>31</b:RefOrder>
   </b:Source>
   <b:Source>
     <b:Tag>Usa15</b:Tag>
@@ -38161,7 +37277,7 @@
     <b:Title>Usability Testing</b:Title>
     <b:InternetSiteTitle>Usability.gov</b:InternetSiteTitle>
     <b:URL>http://www.usability.gov/how-to-and-tools/methods/usability-testing.html</b:URL>
-    <b:RefOrder>42</b:RefOrder>
+    <b:RefOrder>41</b:RefOrder>
   </b:Source>
   <b:Source>
     <b:Tag>Use09</b:Tag>
@@ -38173,7 +37289,7 @@
     <b:Year>2009</b:Year>
     <b:Month>March</b:Month>
     <b:Day>31</b:Day>
-    <b:RefOrder>20</b:RefOrder>
+    <b:RefOrder>49</b:RefOrder>
   </b:Source>
   <b:Source>
     <b:Tag>Ver11</b:Tag>
@@ -38185,7 +37301,7 @@
     <b:URL>http://techterms.com/definition/version_control</b:URL>
     <b:Month>August</b:Month>
     <b:Day>18</b:Day>
-    <b:RefOrder>21</b:RefOrder>
+    <b:RefOrder>19</b:RefOrder>
   </b:Source>
   <b:Source>
     <b:Tag>Ste14</b:Tag>
@@ -38247,7 +37363,7 @@
     <b:Title>Wireframing</b:Title>
     <b:InternetSiteTitle>Usability.gov</b:InternetSiteTitle>
     <b:URL>http://www.usability.gov/how-to-and-tools/methods/wireframing.html</b:URL>
-    <b:RefOrder>23</b:RefOrder>
+    <b:RefOrder>21</b:RefOrder>
   </b:Source>
   <b:Source>
     <b:Tag>Goo14</b:Tag>
@@ -38295,7 +37411,7 @@
 </file>
 
 <file path=customXml/itemProps1.xml><?xml version="1.0" encoding="utf-8"?>
-<ds:datastoreItem xmlns:ds="http://schemas.openxmlformats.org/officeDocument/2006/customXml" ds:itemID="{1BD519FD-2F3C-144A-9A07-2E8B12152E7B}">
+<ds:datastoreItem xmlns:ds="http://schemas.openxmlformats.org/officeDocument/2006/customXml" ds:itemID="{9462ADAB-92DD-C945-9C0B-3CBC7828E3DF}">
   <ds:schemaRefs>
     <ds:schemaRef ds:uri="http://schemas.openxmlformats.org/officeDocument/2006/bibliography"/>
   </ds:schemaRefs>

</xml_diff>

<commit_message>
adds heuristic evaluation summary
</commit_message>
<xml_diff>
--- a/Baker-AppliedProject.docx
+++ b/Baker-AppliedProject.docx
@@ -11113,9 +11113,24 @@
     <w:p>
       <w:pPr>
         <w:spacing w:line="480" w:lineRule="auto"/>
-      </w:pPr>
+        <w:ind w:firstLine="720"/>
+      </w:pPr>
+    </w:p>
+    <w:p>
+      <w:pPr>
+        <w:spacing w:line="480" w:lineRule="auto"/>
+        <w:ind w:firstLine="720"/>
+      </w:pPr>
+      <w:r>
+        <w:t>To summarize, a heuristic evaluation occurs when experts evaluate a website or web application against a predefined set of usability heuristics. These experts then rate all of the issues found (by themselves and the other evaluators) on a set severity scale. In this way, usability issues can be prioritized and addressed accordingly.</w:t>
+      </w:r>
       <w:bookmarkStart w:id="0" w:name="_GoBack"/>
       <w:bookmarkEnd w:id="0"/>
+    </w:p>
+    <w:p>
+      <w:pPr>
+        <w:spacing w:line="480" w:lineRule="auto"/>
+      </w:pPr>
     </w:p>
     <w:p>
       <w:pPr>
@@ -24478,7 +24493,7 @@
         <w:rStyle w:val="PageNumber"/>
         <w:noProof/>
       </w:rPr>
-      <w:t>58</w:t>
+      <w:t>66</w:t>
     </w:r>
     <w:r>
       <w:rPr>
@@ -37411,7 +37426,7 @@
 </file>
 
 <file path=customXml/itemProps1.xml><?xml version="1.0" encoding="utf-8"?>
-<ds:datastoreItem xmlns:ds="http://schemas.openxmlformats.org/officeDocument/2006/customXml" ds:itemID="{9462ADAB-92DD-C945-9C0B-3CBC7828E3DF}">
+<ds:datastoreItem xmlns:ds="http://schemas.openxmlformats.org/officeDocument/2006/customXml" ds:itemID="{3AD7042B-A019-614A-9E96-4E4D8023D2D0}">
   <ds:schemaRefs>
     <ds:schemaRef ds:uri="http://schemas.openxmlformats.org/officeDocument/2006/bibliography"/>
   </ds:schemaRefs>

</xml_diff>